<commit_message>
fix dac ta, add sequence, add activity
</commit_message>
<xml_diff>
--- a/Document/Đặc tả Usecase/DacTa_Tien.docx
+++ b/Document/Đặc tả Usecase/DacTa_Tien.docx
@@ -54,7 +54,16 @@
                 <w:rFonts w:ascii="Times New Roman" w:eastAsia="Times New Roman" w:hAnsi="Times New Roman" w:cs="Times New Roman"/>
                 <w:sz w:val="26"/>
               </w:rPr>
-              <w:t>Cancel a specific late charge (Xóa một khoản nợ cụ thể)</w:t>
+              <w:t>Cancel a specific late charge (Xóa một khoản nợ cụ thể</w:t>
+            </w:r>
+            <w:bookmarkStart w:id="0" w:name="_GoBack"/>
+            <w:bookmarkEnd w:id="0"/>
+            <w:r>
+              <w:rPr>
+                <w:rFonts w:ascii="Times New Roman" w:eastAsia="Times New Roman" w:hAnsi="Times New Roman" w:cs="Times New Roman"/>
+                <w:sz w:val="26"/>
+              </w:rPr>
+              <w:t>)</w:t>
             </w:r>
           </w:p>
         </w:tc>
@@ -366,37 +375,15 @@
                 <w:rFonts w:ascii="Times New Roman" w:eastAsia="Times New Roman" w:hAnsi="Times New Roman" w:cs="Times New Roman"/>
                 <w:sz w:val="26"/>
               </w:rPr>
-              <w:t>1</w:t>
-            </w:r>
-            <w:commentRangeStart w:id="0"/>
-            <w:r>
-              <w:rPr>
-                <w:rFonts w:ascii="Times New Roman" w:eastAsia="Times New Roman" w:hAnsi="Times New Roman" w:cs="Times New Roman"/>
-                <w:sz w:val="26"/>
-              </w:rPr>
-              <w:t xml:space="preserve">. Chọn chức năng </w:t>
-            </w:r>
-            <w:r>
-              <w:rPr>
-                <w:rFonts w:ascii="Times New Roman" w:eastAsia="Times New Roman" w:hAnsi="Times New Roman" w:cs="Times New Roman"/>
-                <w:b/>
-                <w:sz w:val="26"/>
-              </w:rPr>
-              <w:t>Huỷ (Cancle)</w:t>
-            </w:r>
-            <w:r>
-              <w:rPr>
-                <w:rFonts w:ascii="Times New Roman" w:eastAsia="Times New Roman" w:hAnsi="Times New Roman" w:cs="Times New Roman"/>
-                <w:sz w:val="26"/>
-              </w:rPr>
-              <w:t>.</w:t>
-            </w:r>
-            <w:commentRangeEnd w:id="0"/>
-            <w:r>
-              <w:rPr>
-                <w:rStyle w:val="CommentReference"/>
-              </w:rPr>
-              <w:commentReference w:id="0"/>
+              <w:t xml:space="preserve">1. Chọn chức năng </w:t>
+            </w:r>
+            <w:r>
+              <w:rPr>
+                <w:rFonts w:ascii="Times New Roman" w:eastAsia="Times New Roman" w:hAnsi="Times New Roman" w:cs="Times New Roman"/>
+                <w:b/>
+                <w:sz w:val="26"/>
+              </w:rPr>
+              <w:t>Huỷ.</w:t>
             </w:r>
           </w:p>
         </w:tc>
@@ -1078,7 +1065,23 @@
                 <w:rFonts w:ascii="Times New Roman" w:eastAsia="Times New Roman" w:hAnsi="Times New Roman" w:cs="Times New Roman"/>
                 <w:sz w:val="26"/>
               </w:rPr>
-              <w:t>2. Danh sách khoản nợ quá hạn của khách hàng hiện ra thông tin bao gồm (tên loại tiêu đề, ngày mượn, ngày trả, số ngày trễ hẹn ,số tiền)</w:t>
+              <w:t xml:space="preserve">2. Danh sách khoản nợ quá hạn của khách hàng hiện ra thông tin bao gồm (tên loại tiêu đề, ngày mượn, ngày trả, số ngày trễ </w:t>
+            </w:r>
+            <w:proofErr w:type="gramStart"/>
+            <w:r>
+              <w:rPr>
+                <w:rFonts w:ascii="Times New Roman" w:eastAsia="Times New Roman" w:hAnsi="Times New Roman" w:cs="Times New Roman"/>
+                <w:sz w:val="26"/>
+              </w:rPr>
+              <w:t>hẹn ,số</w:t>
+            </w:r>
+            <w:proofErr w:type="gramEnd"/>
+            <w:r>
+              <w:rPr>
+                <w:rFonts w:ascii="Times New Roman" w:eastAsia="Times New Roman" w:hAnsi="Times New Roman" w:cs="Times New Roman"/>
+                <w:sz w:val="26"/>
+              </w:rPr>
+              <w:t xml:space="preserve"> tiền)</w:t>
             </w:r>
           </w:p>
         </w:tc>
@@ -1714,6 +1717,36 @@
               <w:lastRenderedPageBreak/>
               <w:t>5. Actor nhập tất cả mã đĩa vào hệ thống</w:t>
             </w:r>
+            <w:r>
+              <w:rPr>
+                <w:rFonts w:ascii="Times New Roman" w:eastAsia="Times New Roman" w:hAnsi="Times New Roman" w:cs="Times New Roman"/>
+                <w:sz w:val="26"/>
+              </w:rPr>
+              <w:t xml:space="preserve"> chọn </w:t>
+            </w:r>
+            <w:r>
+              <w:rPr>
+                <w:rFonts w:ascii="Times New Roman" w:eastAsia="Times New Roman" w:hAnsi="Times New Roman" w:cs="Times New Roman"/>
+                <w:b/>
+                <w:sz w:val="26"/>
+              </w:rPr>
+              <w:t>xác nhận</w:t>
+            </w:r>
+            <w:r>
+              <w:rPr>
+                <w:rFonts w:ascii="Times New Roman" w:eastAsia="Times New Roman" w:hAnsi="Times New Roman" w:cs="Times New Roman"/>
+                <w:b/>
+                <w:sz w:val="26"/>
+              </w:rPr>
+              <w:t xml:space="preserve"> </w:t>
+            </w:r>
+            <w:r>
+              <w:rPr>
+                <w:rFonts w:ascii="Times New Roman" w:eastAsia="Times New Roman" w:hAnsi="Times New Roman" w:cs="Times New Roman"/>
+                <w:sz w:val="26"/>
+              </w:rPr>
+              <w:t>để thực hiện thanh toán</w:t>
+            </w:r>
           </w:p>
         </w:tc>
         <w:tc>
@@ -1933,7 +1966,14 @@
                 <w:rFonts w:ascii="Times New Roman" w:eastAsia="Times New Roman" w:hAnsi="Times New Roman" w:cs="Times New Roman"/>
                 <w:sz w:val="26"/>
               </w:rPr>
-              <w:t>4.1 Nếu thông tin khách hàng không tồn tại sẽ hiện ra thông báo khách hàng không tồn tại. Và trả về giao hiện home</w:t>
+              <w:t xml:space="preserve">4.1 Nếu thông tin khách hàng không tồn tại sẽ hiện ra thông báo khách hàng không tồn tại. </w:t>
+            </w:r>
+            <w:r>
+              <w:rPr>
+                <w:rFonts w:ascii="Times New Roman" w:eastAsia="Times New Roman" w:hAnsi="Times New Roman" w:cs="Times New Roman"/>
+                <w:sz w:val="26"/>
+              </w:rPr>
+              <w:t xml:space="preserve">Trả về giao diện nhập mã khách hàng </w:t>
             </w:r>
           </w:p>
         </w:tc>
@@ -2735,7 +2775,21 @@
                 <w:rFonts w:ascii="Times New Roman" w:eastAsia="Times New Roman" w:hAnsi="Times New Roman" w:cs="Times New Roman"/>
                 <w:sz w:val="26"/>
               </w:rPr>
-              <w:t>4. Hệ thống sẽ hiện thông tin của đĩa.</w:t>
+              <w:t xml:space="preserve">4. Hệ </w:t>
+            </w:r>
+            <w:r>
+              <w:rPr>
+                <w:rFonts w:ascii="Times New Roman" w:eastAsia="Times New Roman" w:hAnsi="Times New Roman" w:cs="Times New Roman"/>
+                <w:sz w:val="26"/>
+              </w:rPr>
+              <w:t>thống sẽ hiện thông tin của đĩa</w:t>
+            </w:r>
+            <w:r>
+              <w:rPr>
+                <w:rFonts w:ascii="Times New Roman" w:eastAsia="Times New Roman" w:hAnsi="Times New Roman" w:cs="Times New Roman"/>
+                <w:sz w:val="26"/>
+              </w:rPr>
+              <w:t>.</w:t>
             </w:r>
           </w:p>
         </w:tc>
@@ -2778,7 +2832,23 @@
                 <w:b/>
                 <w:sz w:val="26"/>
               </w:rPr>
-              <w:t>cập nhật(Update)</w:t>
+              <w:t>cập nhật</w:t>
+            </w:r>
+            <w:r>
+              <w:rPr>
+                <w:rFonts w:ascii="Times New Roman" w:eastAsia="Times New Roman" w:hAnsi="Times New Roman" w:cs="Times New Roman"/>
+                <w:b/>
+                <w:sz w:val="26"/>
+              </w:rPr>
+              <w:t xml:space="preserve"> </w:t>
+            </w:r>
+            <w:r>
+              <w:rPr>
+                <w:rFonts w:ascii="Times New Roman" w:eastAsia="Times New Roman" w:hAnsi="Times New Roman" w:cs="Times New Roman"/>
+                <w:b/>
+                <w:sz w:val="26"/>
+              </w:rPr>
+              <w:t>(Update)</w:t>
             </w:r>
           </w:p>
         </w:tc>
@@ -2808,15 +2878,81 @@
                 <w:rFonts w:ascii="Times New Roman" w:eastAsia="Times New Roman" w:hAnsi="Times New Roman" w:cs="Times New Roman"/>
                 <w:sz w:val="26"/>
               </w:rPr>
-              <w:t xml:space="preserve">6. </w:t>
+              <w:t>6.</w:t>
+            </w:r>
+            <w:r>
+              <w:rPr>
+                <w:rFonts w:ascii="Times New Roman" w:eastAsia="Times New Roman" w:hAnsi="Times New Roman" w:cs="Times New Roman"/>
+                <w:sz w:val="26"/>
+              </w:rPr>
+              <w:t xml:space="preserve"> Hệ thống kiểm tra đơn đặt hàng cho</w:t>
+            </w:r>
+            <w:r>
+              <w:rPr>
+                <w:rFonts w:ascii="Times New Roman" w:eastAsia="Times New Roman" w:hAnsi="Times New Roman" w:cs="Times New Roman"/>
+                <w:sz w:val="26"/>
+              </w:rPr>
+              <w:t xml:space="preserve"> đĩa này nếu có trạng thái của đĩa sẽ chuyển sang </w:t>
+            </w:r>
+            <w:r>
+              <w:rPr>
+                <w:rFonts w:ascii="Times New Roman" w:eastAsia="Times New Roman" w:hAnsi="Times New Roman" w:cs="Times New Roman"/>
+                <w:b/>
+                <w:sz w:val="26"/>
+              </w:rPr>
+              <w:t xml:space="preserve">đang được đặt </w:t>
+            </w:r>
+            <w:r>
+              <w:rPr>
+                <w:rFonts w:ascii="Times New Roman" w:eastAsia="Times New Roman" w:hAnsi="Times New Roman" w:cs="Times New Roman"/>
+                <w:sz w:val="26"/>
+              </w:rPr>
+              <w:t>nếu không</w:t>
+            </w:r>
+            <w:r>
+              <w:rPr>
+                <w:rFonts w:ascii="Times New Roman" w:eastAsia="Times New Roman" w:hAnsi="Times New Roman" w:cs="Times New Roman"/>
+                <w:sz w:val="26"/>
+              </w:rPr>
+              <w:t xml:space="preserve"> </w:t>
             </w:r>
             <w:commentRangeStart w:id="3"/>
-            <w:r>
-              <w:rPr>
-                <w:rFonts w:ascii="Times New Roman" w:eastAsia="Times New Roman" w:hAnsi="Times New Roman" w:cs="Times New Roman"/>
-                <w:sz w:val="26"/>
-              </w:rPr>
-              <w:t>Hệ thống sẽ cập nhật lại trạng thái của đĩa là trên kệ và tính toán thời gian trả có đúng hạn sau đó hiện thông báo thành công.</w:t>
+            <w:commentRangeStart w:id="4"/>
+            <w:r>
+              <w:rPr>
+                <w:rFonts w:ascii="Times New Roman" w:eastAsia="Times New Roman" w:hAnsi="Times New Roman" w:cs="Times New Roman"/>
+                <w:sz w:val="26"/>
+              </w:rPr>
+              <w:t>sẽ cập nhật lại trạng thái của đĩa là</w:t>
+            </w:r>
+            <w:r>
+              <w:rPr>
+                <w:rFonts w:ascii="Times New Roman" w:eastAsia="Times New Roman" w:hAnsi="Times New Roman" w:cs="Times New Roman"/>
+                <w:sz w:val="26"/>
+              </w:rPr>
+              <w:t xml:space="preserve"> </w:t>
+            </w:r>
+            <w:r>
+              <w:rPr>
+                <w:rFonts w:ascii="Times New Roman" w:eastAsia="Times New Roman" w:hAnsi="Times New Roman" w:cs="Times New Roman"/>
+                <w:b/>
+                <w:sz w:val="26"/>
+              </w:rPr>
+              <w:t>rảnh</w:t>
+            </w:r>
+            <w:r>
+              <w:rPr>
+                <w:rFonts w:ascii="Times New Roman" w:eastAsia="Times New Roman" w:hAnsi="Times New Roman" w:cs="Times New Roman"/>
+                <w:sz w:val="26"/>
+              </w:rPr>
+              <w:t>. Hệ thống</w:t>
+            </w:r>
+            <w:r>
+              <w:rPr>
+                <w:rFonts w:ascii="Times New Roman" w:eastAsia="Times New Roman" w:hAnsi="Times New Roman" w:cs="Times New Roman"/>
+                <w:sz w:val="26"/>
+              </w:rPr>
+              <w:t xml:space="preserve"> tính toán thời gian trả có đúng hạn sau đó hiện thông báo thành công.</w:t>
             </w:r>
             <w:r>
               <w:rPr>
@@ -2831,6 +2967,20 @@
                 <w:rStyle w:val="CommentReference"/>
               </w:rPr>
               <w:commentReference w:id="3"/>
+            </w:r>
+            <w:commentRangeEnd w:id="4"/>
+            <w:r>
+              <w:rPr>
+                <w:rFonts w:ascii="Times New Roman" w:eastAsia="Times New Roman" w:hAnsi="Times New Roman" w:cs="Times New Roman"/>
+                <w:sz w:val="26"/>
+              </w:rPr>
+              <w:t>. Thông báo cập nhật thành công.</w:t>
+            </w:r>
+            <w:r>
+              <w:rPr>
+                <w:rStyle w:val="CommentReference"/>
+              </w:rPr>
+              <w:commentReference w:id="4"/>
             </w:r>
           </w:p>
         </w:tc>
@@ -3604,7 +3754,38 @@
                 <w:rFonts w:ascii="Times New Roman" w:eastAsia="Times New Roman" w:hAnsi="Times New Roman" w:cs="Times New Roman"/>
                 <w:sz w:val="26"/>
               </w:rPr>
-              <w:t xml:space="preserve">Actor chọn đặt đĩa và nhập thông tin khách hàng để liên hệ ( mã khách hàng). </w:t>
+              <w:t xml:space="preserve">Actor chọn </w:t>
+            </w:r>
+            <w:r>
+              <w:rPr>
+                <w:rFonts w:ascii="Times New Roman" w:eastAsia="Times New Roman" w:hAnsi="Times New Roman" w:cs="Times New Roman"/>
+                <w:b/>
+                <w:sz w:val="26"/>
+              </w:rPr>
+              <w:t>đặt đĩa</w:t>
+            </w:r>
+            <w:r>
+              <w:rPr>
+                <w:rFonts w:ascii="Times New Roman" w:eastAsia="Times New Roman" w:hAnsi="Times New Roman" w:cs="Times New Roman"/>
+                <w:sz w:val="26"/>
+              </w:rPr>
+              <w:t xml:space="preserve"> và nhập thông tin khách hàng để liên hệ </w:t>
+            </w:r>
+            <w:proofErr w:type="gramStart"/>
+            <w:r>
+              <w:rPr>
+                <w:rFonts w:ascii="Times New Roman" w:eastAsia="Times New Roman" w:hAnsi="Times New Roman" w:cs="Times New Roman"/>
+                <w:sz w:val="26"/>
+              </w:rPr>
+              <w:t>( mã</w:t>
+            </w:r>
+            <w:proofErr w:type="gramEnd"/>
+            <w:r>
+              <w:rPr>
+                <w:rFonts w:ascii="Times New Roman" w:eastAsia="Times New Roman" w:hAnsi="Times New Roman" w:cs="Times New Roman"/>
+                <w:sz w:val="26"/>
+              </w:rPr>
+              <w:t xml:space="preserve"> khách hàng). </w:t>
             </w:r>
             <w:commentRangeEnd w:id="5"/>
             <w:r>
@@ -3694,36 +3875,6 @@
               </w:rPr>
               <w:t xml:space="preserve"> </w:t>
             </w:r>
-            <w:commentRangeStart w:id="7"/>
-            <w:r>
-              <w:rPr>
-                <w:rFonts w:ascii="Times New Roman" w:eastAsia="Times New Roman" w:hAnsi="Times New Roman" w:cs="Times New Roman"/>
-                <w:sz w:val="26"/>
-              </w:rPr>
-              <w:t xml:space="preserve">Đối với những đĩa đang ở trạng thái </w:t>
-            </w:r>
-            <w:r>
-              <w:rPr>
-                <w:rFonts w:ascii="Times New Roman" w:eastAsia="Times New Roman" w:hAnsi="Times New Roman" w:cs="Times New Roman"/>
-                <w:b/>
-                <w:sz w:val="26"/>
-              </w:rPr>
-              <w:t xml:space="preserve">"free" </w:t>
-            </w:r>
-            <w:r>
-              <w:rPr>
-                <w:rFonts w:ascii="Times New Roman" w:eastAsia="Times New Roman" w:hAnsi="Times New Roman" w:cs="Times New Roman"/>
-                <w:sz w:val="26"/>
-              </w:rPr>
-              <w:t>hệ thống sẽ tự động đặt cho những khách hàng đặt trước theo trình tự first come.</w:t>
-            </w:r>
-            <w:r>
-              <w:rPr>
-                <w:rStyle w:val="CommentReference"/>
-              </w:rPr>
-              <w:commentReference w:id="8"/>
-            </w:r>
-            <w:commentRangeEnd w:id="7"/>
             <w:r>
               <w:rPr>
                 <w:rStyle w:val="CommentReference"/>
@@ -4312,7 +4463,7 @@
                 <w:rFonts w:ascii="Times New Roman" w:eastAsia="Times New Roman" w:hAnsi="Times New Roman" w:cs="Times New Roman"/>
                 <w:sz w:val="26"/>
               </w:rPr>
-              <w:t>2. Field điền tiêu đề đĩa hiện ra đồng thời danh sách đĩa đã được khách hàng đó đặt hiện ra.</w:t>
+              <w:t>2. Field điền tiêu đề đĩa hiện ra đồng thời danh sách đĩa đã được đặt hiện ra.</w:t>
             </w:r>
           </w:p>
         </w:tc>
@@ -4666,8 +4817,8 @@
         <w:tblLook w:val="04A0" w:firstRow="1" w:lastRow="0" w:firstColumn="1" w:lastColumn="0" w:noHBand="0" w:noVBand="1"/>
       </w:tblPr>
       <w:tblGrid>
-        <w:gridCol w:w="4622"/>
-        <w:gridCol w:w="4620"/>
+        <w:gridCol w:w="4624"/>
+        <w:gridCol w:w="4618"/>
       </w:tblGrid>
       <w:tr>
         <w:trPr>
@@ -4841,20 +4992,42 @@
               </w:rPr>
               <w:t xml:space="preserve"> </w:t>
             </w:r>
-            <w:commentRangeStart w:id="9"/>
-            <w:r>
-              <w:rPr>
-                <w:rFonts w:ascii="Times New Roman" w:eastAsia="Times New Roman" w:hAnsi="Times New Roman" w:cs="Times New Roman"/>
-                <w:sz w:val="26"/>
-              </w:rPr>
-              <w:t>Actor đăng nhập vào hệ thống thành công và đang ở trang giao diện hiển thị danh sách trễ hạn của khách hàng.</w:t>
-            </w:r>
-            <w:commentRangeEnd w:id="9"/>
+            <w:commentRangeStart w:id="8"/>
+            <w:r>
+              <w:rPr>
+                <w:rFonts w:ascii="Times New Roman" w:eastAsia="Times New Roman" w:hAnsi="Times New Roman" w:cs="Times New Roman"/>
+                <w:sz w:val="26"/>
+              </w:rPr>
+              <w:t>Actor đăng nhập vào hệ thống thành công và đang ở trang giao diện hiển thị danh sách trễ hạn</w:t>
+            </w:r>
+            <w:r>
+              <w:rPr>
+                <w:rFonts w:ascii="Times New Roman" w:eastAsia="Times New Roman" w:hAnsi="Times New Roman" w:cs="Times New Roman"/>
+                <w:sz w:val="26"/>
+              </w:rPr>
+              <w:t xml:space="preserve"> </w:t>
+            </w:r>
+            <w:r>
+              <w:rPr>
+                <w:rFonts w:ascii="Times New Roman" w:eastAsia="Times New Roman" w:hAnsi="Times New Roman" w:cs="Times New Roman"/>
+                <w:b/>
+                <w:sz w:val="26"/>
+              </w:rPr>
+              <w:t>(chi phí phát sinh)</w:t>
+            </w:r>
+            <w:r>
+              <w:rPr>
+                <w:rFonts w:ascii="Times New Roman" w:eastAsia="Times New Roman" w:hAnsi="Times New Roman" w:cs="Times New Roman"/>
+                <w:sz w:val="26"/>
+              </w:rPr>
+              <w:t xml:space="preserve"> của khách hàng.</w:t>
+            </w:r>
+            <w:commentRangeEnd w:id="8"/>
             <w:r>
               <w:rPr>
                 <w:rStyle w:val="CommentReference"/>
               </w:rPr>
-              <w:commentReference w:id="9"/>
+              <w:commentReference w:id="8"/>
             </w:r>
           </w:p>
         </w:tc>
@@ -5037,6 +5210,7 @@
               </w:rPr>
               <w:t xml:space="preserve">1. Actor </w:t>
             </w:r>
+            <w:commentRangeStart w:id="9"/>
             <w:commentRangeStart w:id="10"/>
             <w:r>
               <w:rPr>
@@ -5044,6 +5218,13 @@
                 <w:sz w:val="26"/>
               </w:rPr>
               <w:t>tích</w:t>
+            </w:r>
+            <w:commentRangeEnd w:id="9"/>
+            <w:r>
+              <w:rPr>
+                <w:rStyle w:val="CommentReference"/>
+              </w:rPr>
+              <w:commentReference w:id="9"/>
             </w:r>
             <w:commentRangeEnd w:id="10"/>
             <w:r>
@@ -5453,22 +5634,6 @@
 
 <file path=word/comments.xml><?xml version="1.0" encoding="utf-8"?>
 <w:comments xmlns:wpc="http://schemas.microsoft.com/office/word/2010/wordprocessingCanvas" xmlns:cx="http://schemas.microsoft.com/office/drawing/2014/chartex" xmlns:cx1="http://schemas.microsoft.com/office/drawing/2015/9/8/chartex" xmlns:cx2="http://schemas.microsoft.com/office/drawing/2015/10/21/chartex" xmlns:cx3="http://schemas.microsoft.com/office/drawing/2016/5/9/chartex" xmlns:cx4="http://schemas.microsoft.com/office/drawing/2016/5/10/chartex" xmlns:cx5="http://schemas.microsoft.com/office/drawing/2016/5/11/chartex" xmlns:cx6="http://schemas.microsoft.com/office/drawing/2016/5/12/chartex" xmlns:cx7="http://schemas.microsoft.com/office/drawing/2016/5/13/chartex" xmlns:cx8="http://schemas.microsoft.com/office/drawing/2016/5/14/chartex" xmlns:mc="http://schemas.openxmlformats.org/markup-compatibility/2006" xmlns:aink="http://schemas.microsoft.com/office/drawing/2016/ink" xmlns:am3d="http://schemas.microsoft.com/office/drawing/2017/model3d" xmlns:o="urn:schemas-microsoft-com:office:office" xmlns:r="http://schemas.openxmlformats.org/officeDocument/2006/relationships" xmlns:m="http://schemas.openxmlformats.org/officeDocument/2006/math" xmlns:v="urn:schemas-microsoft-com:vml" xmlns:wp14="http://schemas.microsoft.com/office/word/2010/wordprocessingDrawing" xmlns:wp="http://schemas.openxmlformats.org/drawingml/2006/wordprocessingDrawing" xmlns:w10="urn:schemas-microsoft-com:office:word" xmlns:w="http://schemas.openxmlformats.org/wordprocessingml/2006/main" xmlns:w14="http://schemas.microsoft.com/office/word/2010/wordml" xmlns:w15="http://schemas.microsoft.com/office/word/2012/wordml" xmlns:w16cid="http://schemas.microsoft.com/office/word/2016/wordml/cid" xmlns:w16se="http://schemas.microsoft.com/office/word/2015/wordml/symex" xmlns:wpg="http://schemas.microsoft.com/office/word/2010/wordprocessingGroup" xmlns:wpi="http://schemas.microsoft.com/office/word/2010/wordprocessingInk" xmlns:wne="http://schemas.microsoft.com/office/word/2006/wordml" xmlns:wps="http://schemas.microsoft.com/office/word/2010/wordprocessingShape" mc:Ignorable="w14 w15 w16se w16cid wp14">
-  <w:comment w:id="0" w:author="Nga Nguyen Thanh" w:date="2017-08-14T21:22:00Z" w:initials="NNT">
-    <w:p>
-      <w:pPr>
-        <w:pStyle w:val="CommentText"/>
-      </w:pPr>
-      <w:r>
-        <w:rPr>
-          <w:rStyle w:val="CommentReference"/>
-        </w:rPr>
-        <w:annotationRef/>
-      </w:r>
-      <w:r>
-        <w:t>Nên là Delete hơn là Cancle</w:t>
-      </w:r>
-    </w:p>
-  </w:comment>
   <w:comment w:id="1" w:author="Nga Nguyen Thanh" w:date="2017-08-12T14:00:00Z" w:initials="NNT">
     <w:p>
       <w:pPr>
@@ -5515,8 +5680,25 @@
       <w:r>
         <w:t>Kiểm tra có đơn đặt trước cho đĩa này không và xử lí</w:t>
       </w:r>
-      <w:bookmarkStart w:id="4" w:name="_GoBack"/>
-      <w:bookmarkEnd w:id="4"/>
+    </w:p>
+  </w:comment>
+  <w:comment w:id="4" w:author="lldtien" w:date="2017-08-16T22:05:00Z" w:initials="l">
+    <w:p>
+      <w:pPr>
+        <w:pStyle w:val="CommentText"/>
+      </w:pPr>
+      <w:r>
+        <w:rPr>
+          <w:rStyle w:val="CommentReference"/>
+        </w:rPr>
+        <w:annotationRef/>
+      </w:r>
+      <w:r>
+        <w:rPr>
+          <w:rStyle w:val="CommentReference"/>
+        </w:rPr>
+        <w:t xml:space="preserve">Xem xet </w:t>
+      </w:r>
     </w:p>
   </w:comment>
   <w:comment w:id="5" w:author="Nga Nguyen Thanh" w:date="2017-08-12T14:07:00Z" w:initials="NNT">
@@ -5551,22 +5733,6 @@
       </w:r>
     </w:p>
   </w:comment>
-  <w:comment w:id="8" w:author="Nga Nguyen Thanh" w:date="2017-08-12T14:09:00Z" w:initials="NNT">
-    <w:p>
-      <w:pPr>
-        <w:pStyle w:val="CommentText"/>
-      </w:pPr>
-      <w:r>
-        <w:rPr>
-          <w:rStyle w:val="CommentReference"/>
-        </w:rPr>
-        <w:annotationRef/>
-      </w:r>
-      <w:r>
-        <w:t>Khong phai luong su kien phu</w:t>
-      </w:r>
-    </w:p>
-  </w:comment>
   <w:comment w:id="7" w:author="Nga Nguyen Thanh" w:date="2017-08-14T21:29:00Z" w:initials="NNT">
     <w:p>
       <w:pPr>
@@ -5583,7 +5749,7 @@
       </w:r>
     </w:p>
   </w:comment>
-  <w:comment w:id="9" w:author="Nga Nguyen Thanh" w:date="2017-08-12T14:11:00Z" w:initials="NNT">
+  <w:comment w:id="8" w:author="Nga Nguyen Thanh" w:date="2017-08-12T14:11:00Z" w:initials="NNT">
     <w:p>
       <w:pPr>
         <w:pStyle w:val="CommentText"/>
@@ -5595,11 +5761,19 @@
         <w:annotationRef/>
       </w:r>
       <w:r>
-        <w:t>Co the goi la danh sach chi phi phat sinh (co the do lam mat dia, hu dia,…)</w:t>
+        <w:t xml:space="preserve">Co the goi la danh sach chi phi phat sinh (co the do lam mat dia, hu </w:t>
+      </w:r>
+      <w:proofErr w:type="gramStart"/>
+      <w:r>
+        <w:t>dia,…</w:t>
+      </w:r>
+      <w:proofErr w:type="gramEnd"/>
+      <w:r>
+        <w:t>)</w:t>
       </w:r>
     </w:p>
   </w:comment>
-  <w:comment w:id="10" w:author="Nga Nguyen Thanh" w:date="2017-08-12T14:12:00Z" w:initials="NNT">
+  <w:comment w:id="9" w:author="Nga Nguyen Thanh" w:date="2017-08-12T14:12:00Z" w:initials="NNT">
     <w:p>
       <w:pPr>
         <w:pStyle w:val="CommentText"/>
@@ -5615,35 +5789,51 @@
       </w:r>
     </w:p>
   </w:comment>
+  <w:comment w:id="10" w:author="lldtien" w:date="2017-08-16T22:01:00Z" w:initials="l">
+    <w:p>
+      <w:pPr>
+        <w:pStyle w:val="CommentText"/>
+      </w:pPr>
+      <w:r>
+        <w:rPr>
+          <w:rStyle w:val="CommentReference"/>
+        </w:rPr>
+        <w:annotationRef/>
+      </w:r>
+      <w:r>
+        <w:t>Tiếng việt ghi vậy đúng rồi</w:t>
+      </w:r>
+    </w:p>
+  </w:comment>
 </w:comments>
 </file>
 
 <file path=word/commentsExtended.xml><?xml version="1.0" encoding="utf-8"?>
 <w15:commentsEx xmlns:wpc="http://schemas.microsoft.com/office/word/2010/wordprocessingCanvas" xmlns:cx="http://schemas.microsoft.com/office/drawing/2014/chartex" xmlns:cx1="http://schemas.microsoft.com/office/drawing/2015/9/8/chartex" xmlns:cx2="http://schemas.microsoft.com/office/drawing/2015/10/21/chartex" xmlns:cx3="http://schemas.microsoft.com/office/drawing/2016/5/9/chartex" xmlns:cx4="http://schemas.microsoft.com/office/drawing/2016/5/10/chartex" xmlns:cx5="http://schemas.microsoft.com/office/drawing/2016/5/11/chartex" xmlns:cx6="http://schemas.microsoft.com/office/drawing/2016/5/12/chartex" xmlns:cx7="http://schemas.microsoft.com/office/drawing/2016/5/13/chartex" xmlns:cx8="http://schemas.microsoft.com/office/drawing/2016/5/14/chartex" xmlns:mc="http://schemas.openxmlformats.org/markup-compatibility/2006" xmlns:aink="http://schemas.microsoft.com/office/drawing/2016/ink" xmlns:am3d="http://schemas.microsoft.com/office/drawing/2017/model3d" xmlns:o="urn:schemas-microsoft-com:office:office" xmlns:r="http://schemas.openxmlformats.org/officeDocument/2006/relationships" xmlns:m="http://schemas.openxmlformats.org/officeDocument/2006/math" xmlns:v="urn:schemas-microsoft-com:vml" xmlns:wp14="http://schemas.microsoft.com/office/word/2010/wordprocessingDrawing" xmlns:wp="http://schemas.openxmlformats.org/drawingml/2006/wordprocessingDrawing" xmlns:w10="urn:schemas-microsoft-com:office:word" xmlns:w="http://schemas.openxmlformats.org/wordprocessingml/2006/main" xmlns:w14="http://schemas.microsoft.com/office/word/2010/wordml" xmlns:w15="http://schemas.microsoft.com/office/word/2012/wordml" xmlns:w16cid="http://schemas.microsoft.com/office/word/2016/wordml/cid" xmlns:w16se="http://schemas.microsoft.com/office/word/2015/wordml/symex" xmlns:wpg="http://schemas.microsoft.com/office/word/2010/wordprocessingGroup" xmlns:wpi="http://schemas.microsoft.com/office/word/2010/wordprocessingInk" xmlns:wne="http://schemas.microsoft.com/office/word/2006/wordml" xmlns:wps="http://schemas.microsoft.com/office/word/2010/wordprocessingShape" mc:Ignorable="w14 w15 w16se w16cid wp14">
-  <w15:commentEx w15:paraId="52210CA1" w15:done="0"/>
   <w15:commentEx w15:paraId="3F3AF21F" w15:done="1"/>
   <w15:commentEx w15:paraId="4018690D" w15:done="1"/>
-  <w15:commentEx w15:paraId="5E07C113" w15:done="0"/>
+  <w15:commentEx w15:paraId="5E07C113" w15:done="1"/>
+  <w15:commentEx w15:paraId="3394CC72" w15:paraIdParent="5E07C113" w15:done="1"/>
   <w15:commentEx w15:paraId="4FED44D5" w15:done="1"/>
   <w15:commentEx w15:paraId="57C823FF" w15:done="1"/>
-  <w15:commentEx w15:paraId="0AA3649A" w15:done="1"/>
-  <w15:commentEx w15:paraId="2FDFEAD9" w15:done="0"/>
+  <w15:commentEx w15:paraId="2FDFEAD9" w15:done="1"/>
   <w15:commentEx w15:paraId="4208F463" w15:done="0"/>
   <w15:commentEx w15:paraId="120BE6FC" w15:done="0"/>
+  <w15:commentEx w15:paraId="5741BC49" w15:paraIdParent="120BE6FC" w15:done="0"/>
 </w15:commentsEx>
 </file>
 
 <file path=word/commentsIds.xml><?xml version="1.0" encoding="utf-8"?>
 <w16cid:commentsIds xmlns:wpc="http://schemas.microsoft.com/office/word/2010/wordprocessingCanvas" xmlns:cx="http://schemas.microsoft.com/office/drawing/2014/chartex" xmlns:cx1="http://schemas.microsoft.com/office/drawing/2015/9/8/chartex" xmlns:cx2="http://schemas.microsoft.com/office/drawing/2015/10/21/chartex" xmlns:cx3="http://schemas.microsoft.com/office/drawing/2016/5/9/chartex" xmlns:cx4="http://schemas.microsoft.com/office/drawing/2016/5/10/chartex" xmlns:cx5="http://schemas.microsoft.com/office/drawing/2016/5/11/chartex" xmlns:cx6="http://schemas.microsoft.com/office/drawing/2016/5/12/chartex" xmlns:cx7="http://schemas.microsoft.com/office/drawing/2016/5/13/chartex" xmlns:cx8="http://schemas.microsoft.com/office/drawing/2016/5/14/chartex" xmlns:mc="http://schemas.openxmlformats.org/markup-compatibility/2006" xmlns:aink="http://schemas.microsoft.com/office/drawing/2016/ink" xmlns:am3d="http://schemas.microsoft.com/office/drawing/2017/model3d" xmlns:o="urn:schemas-microsoft-com:office:office" xmlns:r="http://schemas.openxmlformats.org/officeDocument/2006/relationships" xmlns:m="http://schemas.openxmlformats.org/officeDocument/2006/math" xmlns:v="urn:schemas-microsoft-com:vml" xmlns:wp14="http://schemas.microsoft.com/office/word/2010/wordprocessingDrawing" xmlns:wp="http://schemas.openxmlformats.org/drawingml/2006/wordprocessingDrawing" xmlns:w10="urn:schemas-microsoft-com:office:word" xmlns:w="http://schemas.openxmlformats.org/wordprocessingml/2006/main" xmlns:w14="http://schemas.microsoft.com/office/word/2010/wordml" xmlns:w15="http://schemas.microsoft.com/office/word/2012/wordml" xmlns:w16cid="http://schemas.microsoft.com/office/word/2016/wordml/cid" xmlns:w16se="http://schemas.microsoft.com/office/word/2015/wordml/symex" xmlns:wpg="http://schemas.microsoft.com/office/word/2010/wordprocessingGroup" xmlns:wpi="http://schemas.microsoft.com/office/word/2010/wordprocessingInk" xmlns:wne="http://schemas.microsoft.com/office/word/2006/wordml" xmlns:wps="http://schemas.microsoft.com/office/word/2010/wordprocessingShape" mc:Ignorable="w14 w15 w16se w16cid wp14">
-  <w16cid:commentId w16cid:paraId="52210CA1" w16cid:durableId="1D3C932E"/>
   <w16cid:commentId w16cid:paraId="3F3AF21F" w16cid:durableId="1D398876"/>
   <w16cid:commentId w16cid:paraId="4018690D" w16cid:durableId="1D39896E"/>
   <w16cid:commentId w16cid:paraId="5E07C113" w16cid:durableId="1D3C95BD"/>
+  <w16cid:commentId w16cid:paraId="3394CC72" w16cid:durableId="1D3F4040"/>
   <w16cid:commentId w16cid:paraId="4FED44D5" w16cid:durableId="1D398A2F"/>
   <w16cid:commentId w16cid:paraId="57C823FF" w16cid:durableId="1D398A43"/>
-  <w16cid:commentId w16cid:paraId="2FDFEAD9" w16cid:durableId="1D3C94C2"/>
   <w16cid:commentId w16cid:paraId="4208F463" w16cid:durableId="1D398B11"/>
   <w16cid:commentId w16cid:paraId="120BE6FC" w16cid:durableId="1D398B3C"/>
+  <w16cid:commentId w16cid:paraId="5741BC49" w16cid:durableId="1D3F3F41"/>
 </w16cid:commentsIds>
 </file>
 
@@ -5651,6 +5841,9 @@
 <w15:people xmlns:wpc="http://schemas.microsoft.com/office/word/2010/wordprocessingCanvas" xmlns:cx="http://schemas.microsoft.com/office/drawing/2014/chartex" xmlns:cx1="http://schemas.microsoft.com/office/drawing/2015/9/8/chartex" xmlns:cx2="http://schemas.microsoft.com/office/drawing/2015/10/21/chartex" xmlns:cx3="http://schemas.microsoft.com/office/drawing/2016/5/9/chartex" xmlns:cx4="http://schemas.microsoft.com/office/drawing/2016/5/10/chartex" xmlns:cx5="http://schemas.microsoft.com/office/drawing/2016/5/11/chartex" xmlns:cx6="http://schemas.microsoft.com/office/drawing/2016/5/12/chartex" xmlns:cx7="http://schemas.microsoft.com/office/drawing/2016/5/13/chartex" xmlns:cx8="http://schemas.microsoft.com/office/drawing/2016/5/14/chartex" xmlns:mc="http://schemas.openxmlformats.org/markup-compatibility/2006" xmlns:aink="http://schemas.microsoft.com/office/drawing/2016/ink" xmlns:am3d="http://schemas.microsoft.com/office/drawing/2017/model3d" xmlns:o="urn:schemas-microsoft-com:office:office" xmlns:r="http://schemas.openxmlformats.org/officeDocument/2006/relationships" xmlns:m="http://schemas.openxmlformats.org/officeDocument/2006/math" xmlns:v="urn:schemas-microsoft-com:vml" xmlns:wp14="http://schemas.microsoft.com/office/word/2010/wordprocessingDrawing" xmlns:wp="http://schemas.openxmlformats.org/drawingml/2006/wordprocessingDrawing" xmlns:w10="urn:schemas-microsoft-com:office:word" xmlns:w="http://schemas.openxmlformats.org/wordprocessingml/2006/main" xmlns:w14="http://schemas.microsoft.com/office/word/2010/wordml" xmlns:w15="http://schemas.microsoft.com/office/word/2012/wordml" xmlns:w16cid="http://schemas.microsoft.com/office/word/2016/wordml/cid" xmlns:w16se="http://schemas.microsoft.com/office/word/2015/wordml/symex" xmlns:wpg="http://schemas.microsoft.com/office/word/2010/wordprocessingGroup" xmlns:wpi="http://schemas.microsoft.com/office/word/2010/wordprocessingInk" xmlns:wne="http://schemas.microsoft.com/office/word/2006/wordml" xmlns:wps="http://schemas.microsoft.com/office/word/2010/wordprocessingShape" mc:Ignorable="w14 w15 w16se w16cid wp14">
   <w15:person w15:author="Nga Nguyen Thanh">
     <w15:presenceInfo w15:providerId="Windows Live" w15:userId="c1fb20d368e8c84d"/>
+  </w15:person>
+  <w15:person w15:author="lldtien">
+    <w15:presenceInfo w15:providerId="None" w15:userId="lldtien"/>
   </w15:person>
 </w15:people>
 </file>

</xml_diff>

<commit_message>
Add comment into Phi and Tien document, Update  Usecase Model
</commit_message>
<xml_diff>
--- a/Document/Đặc tả Usecase/DacTa_Tien.docx
+++ b/Document/Đặc tả Usecase/DacTa_Tien.docx
@@ -1,6 +1,6 @@
 
 <file path=word/document.xml><?xml version="1.0" encoding="utf-8"?>
-<w:document xmlns:wpc="http://schemas.microsoft.com/office/word/2010/wordprocessingCanvas" xmlns:cx="http://schemas.microsoft.com/office/drawing/2014/chartex" xmlns:cx1="http://schemas.microsoft.com/office/drawing/2015/9/8/chartex" xmlns:cx2="http://schemas.microsoft.com/office/drawing/2015/10/21/chartex" xmlns:cx3="http://schemas.microsoft.com/office/drawing/2016/5/9/chartex" xmlns:cx4="http://schemas.microsoft.com/office/drawing/2016/5/10/chartex" xmlns:cx5="http://schemas.microsoft.com/office/drawing/2016/5/11/chartex" xmlns:cx6="http://schemas.microsoft.com/office/drawing/2016/5/12/chartex" xmlns:cx7="http://schemas.microsoft.com/office/drawing/2016/5/13/chartex" xmlns:cx8="http://schemas.microsoft.com/office/drawing/2016/5/14/chartex" xmlns:mc="http://schemas.openxmlformats.org/markup-compatibility/2006" xmlns:aink="http://schemas.microsoft.com/office/drawing/2016/ink" xmlns:am3d="http://schemas.microsoft.com/office/drawing/2017/model3d" xmlns:o="urn:schemas-microsoft-com:office:office" xmlns:r="http://schemas.openxmlformats.org/officeDocument/2006/relationships" xmlns:m="http://schemas.openxmlformats.org/officeDocument/2006/math" xmlns:v="urn:schemas-microsoft-com:vml" xmlns:wp14="http://schemas.microsoft.com/office/word/2010/wordprocessingDrawing" xmlns:wp="http://schemas.openxmlformats.org/drawingml/2006/wordprocessingDrawing" xmlns:w10="urn:schemas-microsoft-com:office:word" xmlns:w="http://schemas.openxmlformats.org/wordprocessingml/2006/main" xmlns:w14="http://schemas.microsoft.com/office/word/2010/wordml" xmlns:w15="http://schemas.microsoft.com/office/word/2012/wordml" xmlns:w16se="http://schemas.microsoft.com/office/word/2015/wordml/symex" xmlns:wpg="http://schemas.microsoft.com/office/word/2010/wordprocessingGroup" xmlns:wpi="http://schemas.microsoft.com/office/word/2010/wordprocessingInk" xmlns:wne="http://schemas.microsoft.com/office/word/2006/wordml" xmlns:wps="http://schemas.microsoft.com/office/word/2010/wordprocessingShape" mc:Ignorable="w14 w15 w16se wp14">
+<w:document xmlns:wpc="http://schemas.microsoft.com/office/word/2010/wordprocessingCanvas" xmlns:cx="http://schemas.microsoft.com/office/drawing/2014/chartex" xmlns:cx1="http://schemas.microsoft.com/office/drawing/2015/9/8/chartex" xmlns:cx2="http://schemas.microsoft.com/office/drawing/2015/10/21/chartex" xmlns:cx3="http://schemas.microsoft.com/office/drawing/2016/5/9/chartex" xmlns:cx4="http://schemas.microsoft.com/office/drawing/2016/5/10/chartex" xmlns:cx5="http://schemas.microsoft.com/office/drawing/2016/5/11/chartex" xmlns:cx6="http://schemas.microsoft.com/office/drawing/2016/5/12/chartex" xmlns:cx7="http://schemas.microsoft.com/office/drawing/2016/5/13/chartex" xmlns:cx8="http://schemas.microsoft.com/office/drawing/2016/5/14/chartex" xmlns:mc="http://schemas.openxmlformats.org/markup-compatibility/2006" xmlns:aink="http://schemas.microsoft.com/office/drawing/2016/ink" xmlns:am3d="http://schemas.microsoft.com/office/drawing/2017/model3d" xmlns:o="urn:schemas-microsoft-com:office:office" xmlns:r="http://schemas.openxmlformats.org/officeDocument/2006/relationships" xmlns:m="http://schemas.openxmlformats.org/officeDocument/2006/math" xmlns:v="urn:schemas-microsoft-com:vml" xmlns:wp14="http://schemas.microsoft.com/office/word/2010/wordprocessingDrawing" xmlns:wp="http://schemas.openxmlformats.org/drawingml/2006/wordprocessingDrawing" xmlns:w10="urn:schemas-microsoft-com:office:word" xmlns:w="http://schemas.openxmlformats.org/wordprocessingml/2006/main" xmlns:w14="http://schemas.microsoft.com/office/word/2010/wordml" xmlns:w15="http://schemas.microsoft.com/office/word/2012/wordml" xmlns:w16cid="http://schemas.microsoft.com/office/word/2016/wordml/cid" xmlns:w16se="http://schemas.microsoft.com/office/word/2015/wordml/symex" xmlns:wpg="http://schemas.microsoft.com/office/word/2010/wordprocessingGroup" xmlns:wpi="http://schemas.microsoft.com/office/word/2010/wordprocessingInk" xmlns:wne="http://schemas.microsoft.com/office/word/2006/wordml" xmlns:wps="http://schemas.microsoft.com/office/word/2010/wordprocessingShape" mc:Ignorable="w14 w15 w16se w16cid wp14">
   <w:body>
     <w:tbl>
       <w:tblPr>
@@ -442,6 +442,7 @@
               <w:spacing w:after="0" w:line="240" w:lineRule="auto"/>
               <w:jc w:val="both"/>
             </w:pPr>
+            <w:commentRangeStart w:id="0"/>
             <w:r>
               <w:rPr>
                 <w:rFonts w:ascii="Times New Roman" w:eastAsia="Times New Roman" w:hAnsi="Times New Roman" w:cs="Times New Roman"/>
@@ -469,6 +470,13 @@
                 <w:sz w:val="26"/>
               </w:rPr>
               <w:t xml:space="preserve"> </w:t>
+            </w:r>
+            <w:commentRangeEnd w:id="0"/>
+            <w:r>
+              <w:rPr>
+                <w:rStyle w:val="CommentReference"/>
+              </w:rPr>
+              <w:commentReference w:id="0"/>
             </w:r>
           </w:p>
         </w:tc>
@@ -563,6 +571,7 @@
                 <w:rFonts w:ascii="Calibri" w:eastAsia="Calibri" w:hAnsi="Calibri" w:cs="Calibri"/>
               </w:rPr>
             </w:pPr>
+            <w:commentRangeStart w:id="1"/>
             <w:r>
               <w:rPr>
                 <w:rFonts w:ascii="Times New Roman" w:eastAsia="Times New Roman" w:hAnsi="Times New Roman" w:cs="Times New Roman"/>
@@ -583,6 +592,13 @@
                 <w:sz w:val="26"/>
               </w:rPr>
               <w:t>.</w:t>
+            </w:r>
+            <w:commentRangeEnd w:id="1"/>
+            <w:r>
+              <w:rPr>
+                <w:rStyle w:val="CommentReference"/>
+              </w:rPr>
+              <w:commentReference w:id="1"/>
             </w:r>
           </w:p>
         </w:tc>
@@ -700,23 +716,7 @@
                 <w:rFonts w:ascii="Times New Roman" w:eastAsia="Times New Roman" w:hAnsi="Times New Roman" w:cs="Times New Roman"/>
                 <w:sz w:val="26"/>
               </w:rPr>
-              <w:t xml:space="preserve">Enter a reservation for a specific </w:t>
-            </w:r>
-            <w:proofErr w:type="gramStart"/>
-            <w:r>
-              <w:rPr>
-                <w:rFonts w:ascii="Times New Roman" w:eastAsia="Times New Roman" w:hAnsi="Times New Roman" w:cs="Times New Roman"/>
-                <w:sz w:val="26"/>
-              </w:rPr>
-              <w:t>title(</w:t>
-            </w:r>
-            <w:proofErr w:type="gramEnd"/>
-            <w:r>
-              <w:rPr>
-                <w:rFonts w:ascii="Times New Roman" w:eastAsia="Times New Roman" w:hAnsi="Times New Roman" w:cs="Times New Roman"/>
-                <w:sz w:val="26"/>
-              </w:rPr>
-              <w:t>Đặt trước cho một tiêu đề cụ thể)</w:t>
+              <w:t>Enter a reservation for a specific title(Đặt trước cho một tiêu đề cụ thể)</w:t>
             </w:r>
             <w:r>
               <w:rPr>
@@ -1051,6 +1051,7 @@
               </w:rPr>
               <w:t xml:space="preserve">1. Chọn chức năng </w:t>
             </w:r>
+            <w:commentRangeStart w:id="2"/>
             <w:r>
               <w:rPr>
                 <w:rFonts w:ascii="Times New Roman" w:eastAsia="Times New Roman" w:hAnsi="Times New Roman" w:cs="Times New Roman"/>
@@ -1067,6 +1068,13 @@
               </w:rPr>
               <w:t>.</w:t>
             </w:r>
+            <w:commentRangeEnd w:id="2"/>
+            <w:r>
+              <w:rPr>
+                <w:rStyle w:val="CommentReference"/>
+              </w:rPr>
+              <w:commentReference w:id="2"/>
+            </w:r>
           </w:p>
         </w:tc>
         <w:tc>
@@ -1150,6 +1158,7 @@
               </w:rPr>
               <w:t xml:space="preserve">. Chọn đúng tiều đề cần đặt và chọn chức năng </w:t>
             </w:r>
+            <w:commentRangeStart w:id="3"/>
             <w:r>
               <w:rPr>
                 <w:rFonts w:ascii="Times New Roman" w:eastAsia="Times New Roman" w:hAnsi="Times New Roman" w:cs="Times New Roman"/>
@@ -1157,6 +1166,13 @@
                 <w:sz w:val="26"/>
               </w:rPr>
               <w:t>Đặt</w:t>
+            </w:r>
+            <w:commentRangeEnd w:id="3"/>
+            <w:r>
+              <w:rPr>
+                <w:rStyle w:val="CommentReference"/>
+              </w:rPr>
+              <w:commentReference w:id="3"/>
             </w:r>
             <w:r>
               <w:rPr>
@@ -1750,15 +1766,38 @@
                 <w:rFonts w:ascii="Times New Roman" w:eastAsia="Times New Roman" w:hAnsi="Times New Roman" w:cs="Times New Roman"/>
                 <w:sz w:val="26"/>
               </w:rPr>
-              <w:t xml:space="preserve">hoặc đang ở giao diện </w:t>
-            </w:r>
-            <w:r>
-              <w:rPr>
-                <w:rFonts w:ascii="Times New Roman" w:eastAsia="Times New Roman" w:hAnsi="Times New Roman" w:cs="Times New Roman"/>
-                <w:b/>
-                <w:sz w:val="26"/>
-              </w:rPr>
-              <w:t>Ghi lại việc trả đĩa.</w:t>
+              <w:t xml:space="preserve">hoặc đang ở giao </w:t>
+            </w:r>
+            <w:commentRangeStart w:id="4"/>
+            <w:r>
+              <w:rPr>
+                <w:rFonts w:ascii="Times New Roman" w:eastAsia="Times New Roman" w:hAnsi="Times New Roman" w:cs="Times New Roman"/>
+                <w:sz w:val="26"/>
+              </w:rPr>
+              <w:t xml:space="preserve">diện </w:t>
+            </w:r>
+            <w:r>
+              <w:rPr>
+                <w:rFonts w:ascii="Times New Roman" w:eastAsia="Times New Roman" w:hAnsi="Times New Roman" w:cs="Times New Roman"/>
+                <w:b/>
+                <w:sz w:val="26"/>
+              </w:rPr>
+              <w:t>Ghi lại việc trả đĩa</w:t>
+            </w:r>
+            <w:commentRangeEnd w:id="4"/>
+            <w:r>
+              <w:rPr>
+                <w:rStyle w:val="CommentReference"/>
+              </w:rPr>
+              <w:commentReference w:id="4"/>
+            </w:r>
+            <w:r>
+              <w:rPr>
+                <w:rFonts w:ascii="Times New Roman" w:eastAsia="Times New Roman" w:hAnsi="Times New Roman" w:cs="Times New Roman"/>
+                <w:b/>
+                <w:sz w:val="26"/>
+              </w:rPr>
+              <w:t>.</w:t>
             </w:r>
           </w:p>
         </w:tc>
@@ -3100,7 +3139,31 @@
                 <w:b/>
                 <w:sz w:val="26"/>
               </w:rPr>
-              <w:t>Thuê đĩa (Reservation).</w:t>
+              <w:t>Thuê đĩa (</w:t>
+            </w:r>
+            <w:commentRangeStart w:id="5"/>
+            <w:r>
+              <w:rPr>
+                <w:rFonts w:ascii="Times New Roman" w:eastAsia="Times New Roman" w:hAnsi="Times New Roman" w:cs="Times New Roman"/>
+                <w:b/>
+                <w:sz w:val="26"/>
+              </w:rPr>
+              <w:t>Reservation</w:t>
+            </w:r>
+            <w:commentRangeEnd w:id="5"/>
+            <w:r>
+              <w:rPr>
+                <w:rStyle w:val="CommentReference"/>
+              </w:rPr>
+              <w:commentReference w:id="5"/>
+            </w:r>
+            <w:r>
+              <w:rPr>
+                <w:rFonts w:ascii="Times New Roman" w:eastAsia="Times New Roman" w:hAnsi="Times New Roman" w:cs="Times New Roman"/>
+                <w:b/>
+                <w:sz w:val="26"/>
+              </w:rPr>
+              <w:t>).</w:t>
             </w:r>
           </w:p>
         </w:tc>
@@ -3205,6 +3268,7 @@
               </w:rPr>
               <w:t xml:space="preserve">4. </w:t>
             </w:r>
+            <w:commentRangeStart w:id="6"/>
             <w:r>
               <w:rPr>
                 <w:rFonts w:ascii="Times New Roman" w:eastAsia="Times New Roman" w:hAnsi="Times New Roman" w:cs="Times New Roman"/>
@@ -3234,6 +3298,13 @@
               </w:rPr>
               <w:t xml:space="preserve"> nếu khách hàng muốn thuê thêm đĩa.</w:t>
             </w:r>
+            <w:commentRangeEnd w:id="6"/>
+            <w:r>
+              <w:rPr>
+                <w:rStyle w:val="CommentReference"/>
+              </w:rPr>
+              <w:commentReference w:id="6"/>
+            </w:r>
           </w:p>
         </w:tc>
       </w:tr>
@@ -3325,6 +3396,8 @@
             </w:r>
           </w:p>
         </w:tc>
+        <w:bookmarkStart w:id="7" w:name="_GoBack"/>
+        <w:bookmarkEnd w:id="7"/>
       </w:tr>
       <w:tr>
         <w:trPr>
@@ -3360,7 +3433,29 @@
                 <w:rFonts w:ascii="Times New Roman" w:eastAsia="Times New Roman" w:hAnsi="Times New Roman" w:cs="Times New Roman"/>
                 <w:sz w:val="26"/>
               </w:rPr>
-              <w:t xml:space="preserve">7. Khách hàng chọn </w:t>
+              <w:t xml:space="preserve">7. </w:t>
+            </w:r>
+            <w:commentRangeStart w:id="8"/>
+            <w:r>
+              <w:rPr>
+                <w:rFonts w:ascii="Times New Roman" w:eastAsia="Times New Roman" w:hAnsi="Times New Roman" w:cs="Times New Roman"/>
+                <w:sz w:val="26"/>
+              </w:rPr>
+              <w:t xml:space="preserve">Khách hàng </w:t>
+            </w:r>
+            <w:commentRangeEnd w:id="8"/>
+            <w:r>
+              <w:rPr>
+                <w:rStyle w:val="CommentReference"/>
+              </w:rPr>
+              <w:commentReference w:id="8"/>
+            </w:r>
+            <w:r>
+              <w:rPr>
+                <w:rFonts w:ascii="Times New Roman" w:eastAsia="Times New Roman" w:hAnsi="Times New Roman" w:cs="Times New Roman"/>
+                <w:sz w:val="26"/>
+              </w:rPr>
+              <w:t xml:space="preserve">chọn </w:t>
             </w:r>
             <w:r>
               <w:rPr>
@@ -3608,6 +3703,7 @@
               </w:rPr>
               <w:t xml:space="preserve">ở trạng thái </w:t>
             </w:r>
+            <w:commentRangeStart w:id="9"/>
             <w:r>
               <w:rPr>
                 <w:rFonts w:ascii="Times New Roman" w:eastAsia="Times New Roman" w:hAnsi="Times New Roman" w:cs="Times New Roman"/>
@@ -3616,6 +3712,13 @@
               </w:rPr>
               <w:t xml:space="preserve">tự do </w:t>
             </w:r>
+            <w:commentRangeEnd w:id="9"/>
+            <w:r>
+              <w:rPr>
+                <w:rStyle w:val="CommentReference"/>
+              </w:rPr>
+              <w:commentReference w:id="9"/>
+            </w:r>
             <w:r>
               <w:rPr>
                 <w:rFonts w:ascii="Times New Roman" w:eastAsia="Times New Roman" w:hAnsi="Times New Roman" w:cs="Times New Roman"/>
@@ -3693,7 +3796,29 @@
                 <w:rFonts w:ascii="Times New Roman" w:eastAsia="Times New Roman" w:hAnsi="Times New Roman" w:cs="Times New Roman"/>
                 <w:sz w:val="26"/>
               </w:rPr>
-              <w:t xml:space="preserve">8.1 Khách hàng chọn </w:t>
+              <w:t>8.1</w:t>
+            </w:r>
+            <w:commentRangeStart w:id="10"/>
+            <w:r>
+              <w:rPr>
+                <w:rFonts w:ascii="Times New Roman" w:eastAsia="Times New Roman" w:hAnsi="Times New Roman" w:cs="Times New Roman"/>
+                <w:sz w:val="26"/>
+              </w:rPr>
+              <w:t xml:space="preserve"> Khách hàng </w:t>
+            </w:r>
+            <w:commentRangeEnd w:id="10"/>
+            <w:r>
+              <w:rPr>
+                <w:rStyle w:val="CommentReference"/>
+              </w:rPr>
+              <w:commentReference w:id="10"/>
+            </w:r>
+            <w:r>
+              <w:rPr>
+                <w:rFonts w:ascii="Times New Roman" w:eastAsia="Times New Roman" w:hAnsi="Times New Roman" w:cs="Times New Roman"/>
+                <w:sz w:val="26"/>
+              </w:rPr>
+              <w:t xml:space="preserve">chọn </w:t>
             </w:r>
             <w:r>
               <w:rPr>
@@ -4194,6 +4319,7 @@
               <w:spacing w:after="0" w:line="240" w:lineRule="auto"/>
               <w:jc w:val="both"/>
             </w:pPr>
+            <w:commentRangeStart w:id="11"/>
             <w:r>
               <w:rPr>
                 <w:rFonts w:ascii="Times New Roman" w:eastAsia="Times New Roman" w:hAnsi="Times New Roman" w:cs="Times New Roman"/>
@@ -4210,6 +4336,13 @@
               </w:rPr>
               <w:t>Ghi nhận việc trả đĩa.</w:t>
             </w:r>
+            <w:commentRangeEnd w:id="11"/>
+            <w:r>
+              <w:rPr>
+                <w:rStyle w:val="CommentReference"/>
+              </w:rPr>
+              <w:commentReference w:id="11"/>
+            </w:r>
           </w:p>
         </w:tc>
         <w:tc>
@@ -4363,7 +4496,16 @@
                 <w:b/>
                 <w:sz w:val="26"/>
               </w:rPr>
-              <w:t xml:space="preserve"> Thêm trễ </w:t>
+              <w:t xml:space="preserve"> </w:t>
+            </w:r>
+            <w:commentRangeStart w:id="12"/>
+            <w:r>
+              <w:rPr>
+                <w:rFonts w:ascii="Times New Roman" w:eastAsia="Times New Roman" w:hAnsi="Times New Roman" w:cs="Times New Roman"/>
+                <w:b/>
+                <w:sz w:val="26"/>
+              </w:rPr>
+              <w:t xml:space="preserve">Thêm trễ </w:t>
             </w:r>
             <w:r>
               <w:rPr>
@@ -4372,6 +4514,13 @@
                 <w:sz w:val="26"/>
               </w:rPr>
               <w:t>hạn</w:t>
+            </w:r>
+            <w:commentRangeEnd w:id="12"/>
+            <w:r>
+              <w:rPr>
+                <w:rStyle w:val="CommentReference"/>
+              </w:rPr>
+              <w:commentReference w:id="12"/>
             </w:r>
             <w:r>
               <w:rPr>
@@ -4654,6 +4803,7 @@
             <w:pPr>
               <w:spacing w:after="0" w:line="240" w:lineRule="auto"/>
             </w:pPr>
+            <w:commentRangeStart w:id="13"/>
             <w:r>
               <w:rPr>
                 <w:rFonts w:ascii="Times New Roman" w:eastAsia="Times New Roman" w:hAnsi="Times New Roman" w:cs="Times New Roman"/>
@@ -4668,6 +4818,13 @@
                 <w:sz w:val="26"/>
               </w:rPr>
               <w:t>Clerk (Nhân viên)</w:t>
+            </w:r>
+            <w:commentRangeEnd w:id="13"/>
+            <w:r>
+              <w:rPr>
+                <w:rStyle w:val="CommentReference"/>
+              </w:rPr>
+              <w:commentReference w:id="13"/>
             </w:r>
           </w:p>
         </w:tc>
@@ -5630,12 +5787,20 @@
               </w:rPr>
               <w:t xml:space="preserve">2. </w:t>
             </w:r>
+            <w:commentRangeStart w:id="14"/>
             <w:r>
               <w:rPr>
                 <w:rFonts w:ascii="Times New Roman" w:eastAsia="Times New Roman" w:hAnsi="Times New Roman" w:cs="Times New Roman"/>
                 <w:sz w:val="26"/>
               </w:rPr>
               <w:t>Danh sách trễ hạn hiện ra màn hình.</w:t>
+            </w:r>
+            <w:commentRangeEnd w:id="14"/>
+            <w:r>
+              <w:rPr>
+                <w:rStyle w:val="CommentReference"/>
+              </w:rPr>
+              <w:commentReference w:id="14"/>
             </w:r>
           </w:p>
         </w:tc>
@@ -6204,6 +6369,7 @@
               <w:spacing w:after="0" w:line="240" w:lineRule="auto"/>
               <w:jc w:val="both"/>
             </w:pPr>
+            <w:commentRangeStart w:id="15"/>
             <w:r>
               <w:rPr>
                 <w:rFonts w:ascii="Times New Roman" w:eastAsia="Times New Roman" w:hAnsi="Times New Roman" w:cs="Times New Roman"/>
@@ -6224,6 +6390,13 @@
                 <w:sz w:val="26"/>
               </w:rPr>
               <w:t>.</w:t>
+            </w:r>
+            <w:commentRangeEnd w:id="15"/>
+            <w:r>
+              <w:rPr>
+                <w:rStyle w:val="CommentReference"/>
+              </w:rPr>
+              <w:commentReference w:id="15"/>
             </w:r>
           </w:p>
         </w:tc>
@@ -6469,14 +6642,7 @@
                 <w:rFonts w:ascii="Times New Roman" w:eastAsia="Times New Roman" w:hAnsi="Times New Roman" w:cs="Times New Roman"/>
                 <w:sz w:val="26"/>
               </w:rPr>
-              <w:t xml:space="preserve"> Use case thực hiện việc </w:t>
-            </w:r>
-            <w:r>
-              <w:rPr>
-                <w:rFonts w:ascii="Times New Roman" w:eastAsia="Times New Roman" w:hAnsi="Times New Roman" w:cs="Times New Roman"/>
-                <w:sz w:val="26"/>
-              </w:rPr>
-              <w:t>ghi lại thanh toán các khoản nợ của khách hàng.</w:t>
+              <w:t xml:space="preserve"> Use case thực hiện việc ghi lại thanh toán các khoản nợ của khách hàng.</w:t>
             </w:r>
           </w:p>
         </w:tc>
@@ -6513,21 +6679,30 @@
                 <w:b/>
                 <w:sz w:val="26"/>
               </w:rPr>
-              <w:t>Điều kiện trước:</w:t>
-            </w:r>
-            <w:r>
-              <w:rPr>
-                <w:rFonts w:ascii="Times New Roman" w:eastAsia="Times New Roman" w:hAnsi="Times New Roman" w:cs="Times New Roman"/>
-                <w:sz w:val="26"/>
-              </w:rPr>
-              <w:t xml:space="preserve"> Actor đăng nhập vào hệ thống thành công đang ở</w:t>
-            </w:r>
-            <w:r>
-              <w:rPr>
-                <w:rFonts w:ascii="Times New Roman" w:eastAsia="Times New Roman" w:hAnsi="Times New Roman" w:cs="Times New Roman"/>
-                <w:sz w:val="26"/>
-              </w:rPr>
-              <w:t xml:space="preserve"> giao diện thêm một trễ hẹn hoặc xem thông tin về trễ hẹn của khách hàng hoặc quản lí trễ hẹn.</w:t>
+              <w:t>Điều kiện trước</w:t>
+            </w:r>
+            <w:commentRangeStart w:id="16"/>
+            <w:r>
+              <w:rPr>
+                <w:rFonts w:ascii="Times New Roman" w:eastAsia="Times New Roman" w:hAnsi="Times New Roman" w:cs="Times New Roman"/>
+                <w:b/>
+                <w:sz w:val="26"/>
+              </w:rPr>
+              <w:t>:</w:t>
+            </w:r>
+            <w:r>
+              <w:rPr>
+                <w:rFonts w:ascii="Times New Roman" w:eastAsia="Times New Roman" w:hAnsi="Times New Roman" w:cs="Times New Roman"/>
+                <w:sz w:val="26"/>
+              </w:rPr>
+              <w:t xml:space="preserve"> Actor đăng nhập vào hệ thống thành công đang ở giao diện thêm một trễ hẹn hoặc xem thông tin về trễ hẹn của khách hàng hoặc quản lí trễ hẹn.</w:t>
+            </w:r>
+            <w:commentRangeEnd w:id="16"/>
+            <w:r>
+              <w:rPr>
+                <w:rStyle w:val="CommentReference"/>
+              </w:rPr>
+              <w:commentReference w:id="16"/>
             </w:r>
           </w:p>
         </w:tc>
@@ -6571,14 +6746,7 @@
                 <w:rFonts w:ascii="Times New Roman" w:eastAsia="Times New Roman" w:hAnsi="Times New Roman" w:cs="Times New Roman"/>
                 <w:sz w:val="26"/>
               </w:rPr>
-              <w:t xml:space="preserve"> </w:t>
-            </w:r>
-            <w:r>
-              <w:rPr>
-                <w:rFonts w:ascii="Times New Roman" w:eastAsia="Times New Roman" w:hAnsi="Times New Roman" w:cs="Times New Roman"/>
-                <w:sz w:val="26"/>
-              </w:rPr>
-              <w:t>Ghi nhận thoanh toán của khách hàng thành công.</w:t>
+              <w:t xml:space="preserve"> Ghi nhận thoanh toán của khách hàng thành công.</w:t>
             </w:r>
           </w:p>
         </w:tc>
@@ -6652,8 +6820,6 @@
               </w:rPr>
               <w:t>Actor</w:t>
             </w:r>
-            <w:bookmarkStart w:id="0" w:name="_GoBack"/>
-            <w:bookmarkEnd w:id="0"/>
           </w:p>
         </w:tc>
         <w:tc>
@@ -6726,52 +6892,37 @@
                 <w:b/>
                 <w:sz w:val="26"/>
               </w:rPr>
-              <w:t>Thanh toán</w:t>
-            </w:r>
-            <w:r>
-              <w:rPr>
-                <w:rFonts w:ascii="Times New Roman" w:eastAsia="Times New Roman" w:hAnsi="Times New Roman" w:cs="Times New Roman"/>
-                <w:b/>
-                <w:sz w:val="26"/>
-              </w:rPr>
-              <w:t>.</w:t>
-            </w:r>
-          </w:p>
-        </w:tc>
-        <w:tc>
-          <w:tcPr>
-            <w:tcW w:w="4621" w:type="dxa"/>
-            <w:tcBorders>
-              <w:top w:val="single" w:sz="4" w:space="0" w:color="000000"/>
-              <w:left w:val="single" w:sz="4" w:space="0" w:color="000000"/>
-              <w:bottom w:val="single" w:sz="4" w:space="0" w:color="000000"/>
-              <w:right w:val="single" w:sz="4" w:space="0" w:color="000000"/>
-            </w:tcBorders>
-            <w:shd w:val="clear" w:color="000000" w:fill="FFFFFF"/>
-            <w:tcMar>
-              <w:left w:w="108" w:type="dxa"/>
-              <w:right w:w="108" w:type="dxa"/>
-            </w:tcMar>
-            <w:vAlign w:val="center"/>
-          </w:tcPr>
-          <w:p>
-            <w:pPr>
-              <w:spacing w:after="0" w:line="240" w:lineRule="auto"/>
-              <w:jc w:val="both"/>
-            </w:pPr>
-            <w:r>
-              <w:rPr>
-                <w:rFonts w:ascii="Times New Roman" w:eastAsia="Times New Roman" w:hAnsi="Times New Roman" w:cs="Times New Roman"/>
-                <w:sz w:val="26"/>
-              </w:rPr>
-              <w:t xml:space="preserve">2. </w:t>
-            </w:r>
-            <w:r>
-              <w:rPr>
-                <w:rFonts w:ascii="Times New Roman" w:eastAsia="Times New Roman" w:hAnsi="Times New Roman" w:cs="Times New Roman"/>
-                <w:sz w:val="26"/>
-              </w:rPr>
-              <w:t>Danh sách các khoản nợ cụ thể của khách hàng hiện ra.</w:t>
+              <w:t>Thanh toán.</w:t>
+            </w:r>
+          </w:p>
+        </w:tc>
+        <w:tc>
+          <w:tcPr>
+            <w:tcW w:w="4621" w:type="dxa"/>
+            <w:tcBorders>
+              <w:top w:val="single" w:sz="4" w:space="0" w:color="000000"/>
+              <w:left w:val="single" w:sz="4" w:space="0" w:color="000000"/>
+              <w:bottom w:val="single" w:sz="4" w:space="0" w:color="000000"/>
+              <w:right w:val="single" w:sz="4" w:space="0" w:color="000000"/>
+            </w:tcBorders>
+            <w:shd w:val="clear" w:color="000000" w:fill="FFFFFF"/>
+            <w:tcMar>
+              <w:left w:w="108" w:type="dxa"/>
+              <w:right w:w="108" w:type="dxa"/>
+            </w:tcMar>
+            <w:vAlign w:val="center"/>
+          </w:tcPr>
+          <w:p>
+            <w:pPr>
+              <w:spacing w:after="0" w:line="240" w:lineRule="auto"/>
+              <w:jc w:val="both"/>
+            </w:pPr>
+            <w:r>
+              <w:rPr>
+                <w:rFonts w:ascii="Times New Roman" w:eastAsia="Times New Roman" w:hAnsi="Times New Roman" w:cs="Times New Roman"/>
+                <w:sz w:val="26"/>
+              </w:rPr>
+              <w:t>2. Danh sách các khoản nợ cụ thể của khách hàng hiện ra.</w:t>
             </w:r>
           </w:p>
         </w:tc>
@@ -7219,8 +7370,323 @@
 </w:document>
 </file>
 
+<file path=word/comments.xml><?xml version="1.0" encoding="utf-8"?>
+<w:comments xmlns:wpc="http://schemas.microsoft.com/office/word/2010/wordprocessingCanvas" xmlns:cx="http://schemas.microsoft.com/office/drawing/2014/chartex" xmlns:cx1="http://schemas.microsoft.com/office/drawing/2015/9/8/chartex" xmlns:cx2="http://schemas.microsoft.com/office/drawing/2015/10/21/chartex" xmlns:cx3="http://schemas.microsoft.com/office/drawing/2016/5/9/chartex" xmlns:cx4="http://schemas.microsoft.com/office/drawing/2016/5/10/chartex" xmlns:cx5="http://schemas.microsoft.com/office/drawing/2016/5/11/chartex" xmlns:cx6="http://schemas.microsoft.com/office/drawing/2016/5/12/chartex" xmlns:cx7="http://schemas.microsoft.com/office/drawing/2016/5/13/chartex" xmlns:cx8="http://schemas.microsoft.com/office/drawing/2016/5/14/chartex" xmlns:mc="http://schemas.openxmlformats.org/markup-compatibility/2006" xmlns:aink="http://schemas.microsoft.com/office/drawing/2016/ink" xmlns:am3d="http://schemas.microsoft.com/office/drawing/2017/model3d" xmlns:o="urn:schemas-microsoft-com:office:office" xmlns:r="http://schemas.openxmlformats.org/officeDocument/2006/relationships" xmlns:m="http://schemas.openxmlformats.org/officeDocument/2006/math" xmlns:v="urn:schemas-microsoft-com:vml" xmlns:wp14="http://schemas.microsoft.com/office/word/2010/wordprocessingDrawing" xmlns:wp="http://schemas.openxmlformats.org/drawingml/2006/wordprocessingDrawing" xmlns:w10="urn:schemas-microsoft-com:office:word" xmlns:w="http://schemas.openxmlformats.org/wordprocessingml/2006/main" xmlns:w14="http://schemas.microsoft.com/office/word/2010/wordml" xmlns:w15="http://schemas.microsoft.com/office/word/2012/wordml" xmlns:w16cid="http://schemas.microsoft.com/office/word/2016/wordml/cid" xmlns:w16se="http://schemas.microsoft.com/office/word/2015/wordml/symex" xmlns:wpg="http://schemas.microsoft.com/office/word/2010/wordprocessingGroup" xmlns:wpi="http://schemas.microsoft.com/office/word/2010/wordprocessingInk" xmlns:wne="http://schemas.microsoft.com/office/word/2006/wordml" xmlns:wps="http://schemas.microsoft.com/office/word/2010/wordprocessingShape" mc:Ignorable="w14 w15 w16se w16cid wp14">
+  <w:comment w:id="0" w:author="Nga Nguyen Thanh" w:date="2017-09-05T19:32:00Z" w:initials="NNT">
+    <w:p>
+      <w:pPr>
+        <w:pStyle w:val="CommentText"/>
+      </w:pPr>
+      <w:r>
+        <w:rPr>
+          <w:rStyle w:val="CommentReference"/>
+        </w:rPr>
+        <w:annotationRef/>
+      </w:r>
+      <w:r>
+        <w:t>Option : có thể là danh sách đặt trước theo tiêu đề (Danh sách tiêu đề có đặt trước)</w:t>
+      </w:r>
+    </w:p>
+  </w:comment>
+  <w:comment w:id="1" w:author="Nga Nguyen Thanh" w:date="2017-09-05T19:30:00Z" w:initials="NNT">
+    <w:p>
+      <w:pPr>
+        <w:pStyle w:val="CommentText"/>
+      </w:pPr>
+      <w:r>
+        <w:rPr>
+          <w:rStyle w:val="CommentReference"/>
+        </w:rPr>
+        <w:annotationRef/>
+      </w:r>
+      <w:r>
+        <w:t>Không có đặt trước nào thì không cần hiển thị cho khỏe, khỏi đưa vào luồng sự liện phụ luôn</w:t>
+      </w:r>
+    </w:p>
+  </w:comment>
+  <w:comment w:id="2" w:author="Nga Nguyen Thanh" w:date="2017-09-05T19:34:00Z" w:initials="NNT">
+    <w:p>
+      <w:pPr>
+        <w:pStyle w:val="CommentText"/>
+      </w:pPr>
+      <w:r>
+        <w:rPr>
+          <w:rStyle w:val="CommentReference"/>
+        </w:rPr>
+        <w:annotationRef/>
+      </w:r>
+      <w:r>
+        <w:t>Đặt thuê đĩa</w:t>
+      </w:r>
+    </w:p>
+  </w:comment>
+  <w:comment w:id="3" w:author="Nga Nguyen Thanh" w:date="2017-09-05T19:34:00Z" w:initials="NNT">
+    <w:p>
+      <w:pPr>
+        <w:pStyle w:val="CommentText"/>
+      </w:pPr>
+      <w:r>
+        <w:rPr>
+          <w:rStyle w:val="CommentReference"/>
+        </w:rPr>
+        <w:annotationRef/>
+      </w:r>
+      <w:r>
+        <w:t>Đặt thuê</w:t>
+      </w:r>
+      <w:r>
+        <w:t>. Option: Nhập tên đĩa  (select list) và mã khách hàng chung 1 form</w:t>
+      </w:r>
+    </w:p>
+  </w:comment>
+  <w:comment w:id="4" w:author="Nga Nguyen Thanh" w:date="2017-09-05T19:40:00Z" w:initials="NNT">
+    <w:p>
+      <w:pPr>
+        <w:pStyle w:val="CommentText"/>
+      </w:pPr>
+      <w:r>
+        <w:rPr>
+          <w:rStyle w:val="CommentReference"/>
+        </w:rPr>
+        <w:annotationRef/>
+      </w:r>
+      <w:r>
+        <w:t>Việc Hủy đặc trước luôn được làm ở giao diện quản lí đặt trước, khi trả đĩa nếu tiêu đề đĩa được trả đang có đặt trước sẽ hiện link cho phép chuyển tới giao diện quản lí đặt trước của tiêu đề đó (danh sách các đặt trước của tiêu đề đĩa vừa được trả)</w:t>
+      </w:r>
+    </w:p>
+  </w:comment>
+  <w:comment w:id="5" w:author="Nga Nguyen Thanh" w:date="2017-09-05T19:44:00Z" w:initials="NNT">
+    <w:p>
+      <w:pPr>
+        <w:pStyle w:val="CommentText"/>
+      </w:pPr>
+      <w:r>
+        <w:rPr>
+          <w:rStyle w:val="CommentReference"/>
+        </w:rPr>
+        <w:annotationRef/>
+      </w:r>
+      <w:r>
+        <w:t>Cái này là đặt trước</w:t>
+      </w:r>
+    </w:p>
+  </w:comment>
+  <w:comment w:id="6" w:author="Nga Nguyen Thanh" w:date="2017-09-05T20:17:00Z" w:initials="NNT">
+    <w:p>
+      <w:pPr>
+        <w:pStyle w:val="CommentText"/>
+      </w:pPr>
+      <w:r>
+        <w:rPr>
+          <w:rStyle w:val="CommentReference"/>
+        </w:rPr>
+        <w:annotationRef/>
+      </w:r>
+      <w:r>
+        <w:t>Kiểm tra tổng nợ nếu có của khách hàng và thông báo hỏi có thanh toán hay không, nếu có thì link đến trang hiển thị thông tin chi tiết nợ</w:t>
+      </w:r>
+    </w:p>
+  </w:comment>
+  <w:comment w:id="8" w:author="Nga Nguyen Thanh" w:date="2017-09-05T19:50:00Z" w:initials="NNT">
+    <w:p>
+      <w:pPr>
+        <w:pStyle w:val="CommentText"/>
+      </w:pPr>
+      <w:r>
+        <w:rPr>
+          <w:rStyle w:val="CommentReference"/>
+        </w:rPr>
+        <w:annotationRef/>
+      </w:r>
+      <w:r>
+        <w:t>Nên để nhân viên nó làm luôn, nếu khách hàng làm sẽ có 2 actor</w:t>
+      </w:r>
+    </w:p>
+  </w:comment>
+  <w:comment w:id="9" w:author="Nga Nguyen Thanh" w:date="2017-09-05T19:45:00Z" w:initials="NNT">
+    <w:p>
+      <w:pPr>
+        <w:pStyle w:val="CommentText"/>
+      </w:pPr>
+      <w:r>
+        <w:rPr>
+          <w:rStyle w:val="CommentReference"/>
+        </w:rPr>
+        <w:annotationRef/>
+      </w:r>
+      <w:r>
+        <w:t>Chỗ này t nghĩ nên xử lí theo kiểu nếu số lượng đĩa cho đang trong trạng thái được đặt trước nhỏ hơn số lượng đĩa còn lại nếu cho khách hàng thuê đĩa này thì thông báo không cho thuê.</w:t>
+      </w:r>
+      <w:r>
+        <w:t xml:space="preserve"> (vì đặt thuê theo tiêu đề)</w:t>
+      </w:r>
+    </w:p>
+  </w:comment>
+  <w:comment w:id="10" w:author="Nga Nguyen Thanh" w:date="2017-09-05T19:50:00Z" w:initials="NNT">
+    <w:p>
+      <w:pPr>
+        <w:pStyle w:val="CommentText"/>
+      </w:pPr>
+      <w:r>
+        <w:rPr>
+          <w:rStyle w:val="CommentReference"/>
+        </w:rPr>
+        <w:annotationRef/>
+      </w:r>
+      <w:r>
+        <w:t>Actor</w:t>
+      </w:r>
+    </w:p>
+  </w:comment>
+  <w:comment w:id="11" w:author="Nga Nguyen Thanh" w:date="2017-09-05T19:51:00Z" w:initials="NNT">
+    <w:p>
+      <w:pPr>
+        <w:pStyle w:val="CommentText"/>
+      </w:pPr>
+      <w:r>
+        <w:rPr>
+          <w:rStyle w:val="CommentReference"/>
+        </w:rPr>
+        <w:annotationRef/>
+      </w:r>
+      <w:r>
+        <w:t>Chức năng Trả Đĩa</w:t>
+      </w:r>
+    </w:p>
+  </w:comment>
+  <w:comment w:id="12" w:author="Nga Nguyen Thanh" w:date="2017-09-05T19:52:00Z" w:initials="NNT">
+    <w:p>
+      <w:pPr>
+        <w:pStyle w:val="CommentText"/>
+      </w:pPr>
+      <w:r>
+        <w:rPr>
+          <w:rStyle w:val="CommentReference"/>
+        </w:rPr>
+        <w:annotationRef/>
+      </w:r>
+      <w:r>
+        <w:t>Chức năng thêm phí trễ hạn được thực hiện bởi hệ thống, không có giao diện, sau khi nhập mã đĩa và ấn Ok hay ghi nhận hệ thống sẽ tính phí trễ hạn nếu có và thông báo số phí trễ hẹn đồng thời hỏi có thanh toán không (button thanh toán + chưa thanh toán)</w:t>
+      </w:r>
+    </w:p>
+  </w:comment>
+  <w:comment w:id="13" w:author="Nga Nguyen Thanh" w:date="2017-09-05T19:55:00Z" w:initials="NNT">
+    <w:p>
+      <w:pPr>
+        <w:pStyle w:val="CommentText"/>
+      </w:pPr>
+      <w:r>
+        <w:rPr>
+          <w:rStyle w:val="CommentReference"/>
+        </w:rPr>
+        <w:annotationRef/>
+      </w:r>
+      <w:r>
+        <w:t>Chức năng này của hệ thống và được thực hiện tự động, điều kiện trước là đã nhập mã đĩa hợp lệ và ấn Ok ở giao diện Trả đĩa</w:t>
+      </w:r>
+    </w:p>
+  </w:comment>
+  <w:comment w:id="14" w:author="Nga Nguyen Thanh" w:date="2017-09-05T19:57:00Z" w:initials="NNT">
+    <w:p>
+      <w:pPr>
+        <w:pStyle w:val="CommentText"/>
+      </w:pPr>
+      <w:r>
+        <w:rPr>
+          <w:rStyle w:val="CommentReference"/>
+        </w:rPr>
+        <w:annotationRef/>
+      </w:r>
+      <w:r>
+        <w:t>Hiển thị danh sách các khách hàng có phí trễ hạn</w:t>
+      </w:r>
+      <w:r>
+        <w:t>, và 2 button thanh toán và chi tiết sau mỗi khách hàng</w:t>
+      </w:r>
+    </w:p>
+  </w:comment>
+  <w:comment w:id="15" w:author="Nga Nguyen Thanh" w:date="2017-09-05T19:58:00Z" w:initials="NNT">
+    <w:p>
+      <w:pPr>
+        <w:pStyle w:val="CommentText"/>
+      </w:pPr>
+      <w:r>
+        <w:rPr>
+          <w:rStyle w:val="CommentReference"/>
+        </w:rPr>
+        <w:annotationRef/>
+      </w:r>
+      <w:r>
+        <w:t>Khách hàng ở đâu ra vậy</w:t>
+      </w:r>
+      <w:r>
+        <w:t>. Nếu có nợ phải thêm button thanh toán để dẫn đến giao diện thanh toán phí trễ hẹn</w:t>
+      </w:r>
+    </w:p>
+  </w:comment>
+  <w:comment w:id="16" w:author="Nga Nguyen Thanh" w:date="2017-09-05T19:59:00Z" w:initials="NNT">
+    <w:p>
+      <w:pPr>
+        <w:pStyle w:val="CommentText"/>
+      </w:pPr>
+      <w:r>
+        <w:rPr>
+          <w:rStyle w:val="CommentReference"/>
+        </w:rPr>
+        <w:annotationRef/>
+      </w:r>
+      <w:r>
+        <w:t>Việc thanh toán phí trễ hạn chỉ được thực hiện ở giao diện Thanh Toán Phí Trễ Hạn, các giao diện khác sẽ được link đến trang này</w:t>
+      </w:r>
+    </w:p>
+  </w:comment>
+</w:comments>
+</file>
+
+<file path=word/commentsExtended.xml><?xml version="1.0" encoding="utf-8"?>
+<w15:commentsEx xmlns:wpc="http://schemas.microsoft.com/office/word/2010/wordprocessingCanvas" xmlns:cx="http://schemas.microsoft.com/office/drawing/2014/chartex" xmlns:cx1="http://schemas.microsoft.com/office/drawing/2015/9/8/chartex" xmlns:cx2="http://schemas.microsoft.com/office/drawing/2015/10/21/chartex" xmlns:cx3="http://schemas.microsoft.com/office/drawing/2016/5/9/chartex" xmlns:cx4="http://schemas.microsoft.com/office/drawing/2016/5/10/chartex" xmlns:cx5="http://schemas.microsoft.com/office/drawing/2016/5/11/chartex" xmlns:cx6="http://schemas.microsoft.com/office/drawing/2016/5/12/chartex" xmlns:cx7="http://schemas.microsoft.com/office/drawing/2016/5/13/chartex" xmlns:cx8="http://schemas.microsoft.com/office/drawing/2016/5/14/chartex" xmlns:mc="http://schemas.openxmlformats.org/markup-compatibility/2006" xmlns:aink="http://schemas.microsoft.com/office/drawing/2016/ink" xmlns:am3d="http://schemas.microsoft.com/office/drawing/2017/model3d" xmlns:o="urn:schemas-microsoft-com:office:office" xmlns:r="http://schemas.openxmlformats.org/officeDocument/2006/relationships" xmlns:m="http://schemas.openxmlformats.org/officeDocument/2006/math" xmlns:v="urn:schemas-microsoft-com:vml" xmlns:wp14="http://schemas.microsoft.com/office/word/2010/wordprocessingDrawing" xmlns:wp="http://schemas.openxmlformats.org/drawingml/2006/wordprocessingDrawing" xmlns:w10="urn:schemas-microsoft-com:office:word" xmlns:w="http://schemas.openxmlformats.org/wordprocessingml/2006/main" xmlns:w14="http://schemas.microsoft.com/office/word/2010/wordml" xmlns:w15="http://schemas.microsoft.com/office/word/2012/wordml" xmlns:w16cid="http://schemas.microsoft.com/office/word/2016/wordml/cid" xmlns:w16se="http://schemas.microsoft.com/office/word/2015/wordml/symex" xmlns:wpg="http://schemas.microsoft.com/office/word/2010/wordprocessingGroup" xmlns:wpi="http://schemas.microsoft.com/office/word/2010/wordprocessingInk" xmlns:wne="http://schemas.microsoft.com/office/word/2006/wordml" xmlns:wps="http://schemas.microsoft.com/office/word/2010/wordprocessingShape" mc:Ignorable="w14 w15 w16se w16cid wp14">
+  <w15:commentEx w15:paraId="4C726ED6" w15:done="0"/>
+  <w15:commentEx w15:paraId="5B86F755" w15:done="0"/>
+  <w15:commentEx w15:paraId="0DC55D7A" w15:done="0"/>
+  <w15:commentEx w15:paraId="22E8B80A" w15:done="0"/>
+  <w15:commentEx w15:paraId="5B6821FC" w15:done="0"/>
+  <w15:commentEx w15:paraId="6332B5C2" w15:done="0"/>
+  <w15:commentEx w15:paraId="6756E4DD" w15:done="0"/>
+  <w15:commentEx w15:paraId="7F5F4424" w15:done="0"/>
+  <w15:commentEx w15:paraId="062F0798" w15:done="0"/>
+  <w15:commentEx w15:paraId="7E22812E" w15:done="0"/>
+  <w15:commentEx w15:paraId="19F4E71F" w15:done="0"/>
+  <w15:commentEx w15:paraId="34FD60EF" w15:done="0"/>
+  <w15:commentEx w15:paraId="63B43F1E" w15:done="0"/>
+  <w15:commentEx w15:paraId="23194D0A" w15:done="0"/>
+  <w15:commentEx w15:paraId="24EEAED6" w15:done="0"/>
+  <w15:commentEx w15:paraId="285BC2CC" w15:done="0"/>
+</w15:commentsEx>
+</file>
+
+<file path=word/commentsIds.xml><?xml version="1.0" encoding="utf-8"?>
+<w16cid:commentsIds xmlns:wpc="http://schemas.microsoft.com/office/word/2010/wordprocessingCanvas" xmlns:cx="http://schemas.microsoft.com/office/drawing/2014/chartex" xmlns:cx1="http://schemas.microsoft.com/office/drawing/2015/9/8/chartex" xmlns:cx2="http://schemas.microsoft.com/office/drawing/2015/10/21/chartex" xmlns:cx3="http://schemas.microsoft.com/office/drawing/2016/5/9/chartex" xmlns:cx4="http://schemas.microsoft.com/office/drawing/2016/5/10/chartex" xmlns:cx5="http://schemas.microsoft.com/office/drawing/2016/5/11/chartex" xmlns:cx6="http://schemas.microsoft.com/office/drawing/2016/5/12/chartex" xmlns:cx7="http://schemas.microsoft.com/office/drawing/2016/5/13/chartex" xmlns:cx8="http://schemas.microsoft.com/office/drawing/2016/5/14/chartex" xmlns:mc="http://schemas.openxmlformats.org/markup-compatibility/2006" xmlns:aink="http://schemas.microsoft.com/office/drawing/2016/ink" xmlns:am3d="http://schemas.microsoft.com/office/drawing/2017/model3d" xmlns:o="urn:schemas-microsoft-com:office:office" xmlns:r="http://schemas.openxmlformats.org/officeDocument/2006/relationships" xmlns:m="http://schemas.openxmlformats.org/officeDocument/2006/math" xmlns:v="urn:schemas-microsoft-com:vml" xmlns:wp14="http://schemas.microsoft.com/office/word/2010/wordprocessingDrawing" xmlns:wp="http://schemas.openxmlformats.org/drawingml/2006/wordprocessingDrawing" xmlns:w10="urn:schemas-microsoft-com:office:word" xmlns:w="http://schemas.openxmlformats.org/wordprocessingml/2006/main" xmlns:w14="http://schemas.microsoft.com/office/word/2010/wordml" xmlns:w15="http://schemas.microsoft.com/office/word/2012/wordml" xmlns:w16cid="http://schemas.microsoft.com/office/word/2016/wordml/cid" xmlns:w16se="http://schemas.microsoft.com/office/word/2015/wordml/symex" xmlns:wpg="http://schemas.microsoft.com/office/word/2010/wordprocessingGroup" xmlns:wpi="http://schemas.microsoft.com/office/word/2010/wordprocessingInk" xmlns:wne="http://schemas.microsoft.com/office/word/2006/wordml" xmlns:wps="http://schemas.microsoft.com/office/word/2010/wordprocessingShape" mc:Ignorable="w14 w15 w16se w16cid wp14">
+  <w16cid:commentId w16cid:paraId="4C726ED6" w16cid:durableId="1D597A65"/>
+  <w16cid:commentId w16cid:paraId="5B86F755" w16cid:durableId="1D5979C5"/>
+  <w16cid:commentId w16cid:paraId="0DC55D7A" w16cid:durableId="1D597AB8"/>
+  <w16cid:commentId w16cid:paraId="22E8B80A" w16cid:durableId="1D597AE1"/>
+  <w16cid:commentId w16cid:paraId="5B6821FC" w16cid:durableId="1D597C3E"/>
+  <w16cid:commentId w16cid:paraId="6332B5C2" w16cid:durableId="1D597D1C"/>
+  <w16cid:commentId w16cid:paraId="6756E4DD" w16cid:durableId="1D5984CE"/>
+  <w16cid:commentId w16cid:paraId="7F5F4424" w16cid:durableId="1D597E97"/>
+  <w16cid:commentId w16cid:paraId="062F0798" w16cid:durableId="1D597D66"/>
+  <w16cid:commentId w16cid:paraId="7E22812E" w16cid:durableId="1D597E6F"/>
+  <w16cid:commentId w16cid:paraId="19F4E71F" w16cid:durableId="1D597EC2"/>
+  <w16cid:commentId w16cid:paraId="34FD60EF" w16cid:durableId="1D597EED"/>
+  <w16cid:commentId w16cid:paraId="63B43F1E" w16cid:durableId="1D597FAD"/>
+  <w16cid:commentId w16cid:paraId="23194D0A" w16cid:durableId="1D598010"/>
+  <w16cid:commentId w16cid:paraId="24EEAED6" w16cid:durableId="1D59804D"/>
+  <w16cid:commentId w16cid:paraId="285BC2CC" w16cid:durableId="1D5980AF"/>
+</w16cid:commentsIds>
+</file>
+
 <file path=word/endnotes.xml><?xml version="1.0" encoding="utf-8"?>
-<w:endnotes xmlns:wpc="http://schemas.microsoft.com/office/word/2010/wordprocessingCanvas" xmlns:cx="http://schemas.microsoft.com/office/drawing/2014/chartex" xmlns:cx1="http://schemas.microsoft.com/office/drawing/2015/9/8/chartex" xmlns:cx2="http://schemas.microsoft.com/office/drawing/2015/10/21/chartex" xmlns:cx3="http://schemas.microsoft.com/office/drawing/2016/5/9/chartex" xmlns:cx4="http://schemas.microsoft.com/office/drawing/2016/5/10/chartex" xmlns:cx5="http://schemas.microsoft.com/office/drawing/2016/5/11/chartex" xmlns:cx6="http://schemas.microsoft.com/office/drawing/2016/5/12/chartex" xmlns:cx7="http://schemas.microsoft.com/office/drawing/2016/5/13/chartex" xmlns:cx8="http://schemas.microsoft.com/office/drawing/2016/5/14/chartex" xmlns:mc="http://schemas.openxmlformats.org/markup-compatibility/2006" xmlns:aink="http://schemas.microsoft.com/office/drawing/2016/ink" xmlns:am3d="http://schemas.microsoft.com/office/drawing/2017/model3d" xmlns:o="urn:schemas-microsoft-com:office:office" xmlns:r="http://schemas.openxmlformats.org/officeDocument/2006/relationships" xmlns:m="http://schemas.openxmlformats.org/officeDocument/2006/math" xmlns:v="urn:schemas-microsoft-com:vml" xmlns:wp14="http://schemas.microsoft.com/office/word/2010/wordprocessingDrawing" xmlns:wp="http://schemas.openxmlformats.org/drawingml/2006/wordprocessingDrawing" xmlns:w10="urn:schemas-microsoft-com:office:word" xmlns:w="http://schemas.openxmlformats.org/wordprocessingml/2006/main" xmlns:w14="http://schemas.microsoft.com/office/word/2010/wordml" xmlns:w15="http://schemas.microsoft.com/office/word/2012/wordml" xmlns:w16se="http://schemas.microsoft.com/office/word/2015/wordml/symex" xmlns:wpg="http://schemas.microsoft.com/office/word/2010/wordprocessingGroup" xmlns:wpi="http://schemas.microsoft.com/office/word/2010/wordprocessingInk" xmlns:wne="http://schemas.microsoft.com/office/word/2006/wordml" xmlns:wps="http://schemas.microsoft.com/office/word/2010/wordprocessingShape" mc:Ignorable="w14 w15 w16se wp14">
+<w:endnotes xmlns:wpc="http://schemas.microsoft.com/office/word/2010/wordprocessingCanvas" xmlns:cx="http://schemas.microsoft.com/office/drawing/2014/chartex" xmlns:cx1="http://schemas.microsoft.com/office/drawing/2015/9/8/chartex" xmlns:cx2="http://schemas.microsoft.com/office/drawing/2015/10/21/chartex" xmlns:cx3="http://schemas.microsoft.com/office/drawing/2016/5/9/chartex" xmlns:cx4="http://schemas.microsoft.com/office/drawing/2016/5/10/chartex" xmlns:cx5="http://schemas.microsoft.com/office/drawing/2016/5/11/chartex" xmlns:cx6="http://schemas.microsoft.com/office/drawing/2016/5/12/chartex" xmlns:cx7="http://schemas.microsoft.com/office/drawing/2016/5/13/chartex" xmlns:cx8="http://schemas.microsoft.com/office/drawing/2016/5/14/chartex" xmlns:mc="http://schemas.openxmlformats.org/markup-compatibility/2006" xmlns:aink="http://schemas.microsoft.com/office/drawing/2016/ink" xmlns:am3d="http://schemas.microsoft.com/office/drawing/2017/model3d" xmlns:o="urn:schemas-microsoft-com:office:office" xmlns:r="http://schemas.openxmlformats.org/officeDocument/2006/relationships" xmlns:m="http://schemas.openxmlformats.org/officeDocument/2006/math" xmlns:v="urn:schemas-microsoft-com:vml" xmlns:wp14="http://schemas.microsoft.com/office/word/2010/wordprocessingDrawing" xmlns:wp="http://schemas.openxmlformats.org/drawingml/2006/wordprocessingDrawing" xmlns:w10="urn:schemas-microsoft-com:office:word" xmlns:w="http://schemas.openxmlformats.org/wordprocessingml/2006/main" xmlns:w14="http://schemas.microsoft.com/office/word/2010/wordml" xmlns:w15="http://schemas.microsoft.com/office/word/2012/wordml" xmlns:w16cid="http://schemas.microsoft.com/office/word/2016/wordml/cid" xmlns:w16se="http://schemas.microsoft.com/office/word/2015/wordml/symex" xmlns:wpg="http://schemas.microsoft.com/office/word/2010/wordprocessingGroup" xmlns:wpi="http://schemas.microsoft.com/office/word/2010/wordprocessingInk" xmlns:wne="http://schemas.microsoft.com/office/word/2006/wordml" xmlns:wps="http://schemas.microsoft.com/office/word/2010/wordprocessingShape" mc:Ignorable="w14 w15 w16se w16cid wp14">
   <w:endnote w:type="separator" w:id="-1">
     <w:p>
       <w:pPr>
@@ -7245,7 +7711,7 @@
 </file>
 
 <file path=word/footnotes.xml><?xml version="1.0" encoding="utf-8"?>
-<w:footnotes xmlns:wpc="http://schemas.microsoft.com/office/word/2010/wordprocessingCanvas" xmlns:cx="http://schemas.microsoft.com/office/drawing/2014/chartex" xmlns:cx1="http://schemas.microsoft.com/office/drawing/2015/9/8/chartex" xmlns:cx2="http://schemas.microsoft.com/office/drawing/2015/10/21/chartex" xmlns:cx3="http://schemas.microsoft.com/office/drawing/2016/5/9/chartex" xmlns:cx4="http://schemas.microsoft.com/office/drawing/2016/5/10/chartex" xmlns:cx5="http://schemas.microsoft.com/office/drawing/2016/5/11/chartex" xmlns:cx6="http://schemas.microsoft.com/office/drawing/2016/5/12/chartex" xmlns:cx7="http://schemas.microsoft.com/office/drawing/2016/5/13/chartex" xmlns:cx8="http://schemas.microsoft.com/office/drawing/2016/5/14/chartex" xmlns:mc="http://schemas.openxmlformats.org/markup-compatibility/2006" xmlns:aink="http://schemas.microsoft.com/office/drawing/2016/ink" xmlns:am3d="http://schemas.microsoft.com/office/drawing/2017/model3d" xmlns:o="urn:schemas-microsoft-com:office:office" xmlns:r="http://schemas.openxmlformats.org/officeDocument/2006/relationships" xmlns:m="http://schemas.openxmlformats.org/officeDocument/2006/math" xmlns:v="urn:schemas-microsoft-com:vml" xmlns:wp14="http://schemas.microsoft.com/office/word/2010/wordprocessingDrawing" xmlns:wp="http://schemas.openxmlformats.org/drawingml/2006/wordprocessingDrawing" xmlns:w10="urn:schemas-microsoft-com:office:word" xmlns:w="http://schemas.openxmlformats.org/wordprocessingml/2006/main" xmlns:w14="http://schemas.microsoft.com/office/word/2010/wordml" xmlns:w15="http://schemas.microsoft.com/office/word/2012/wordml" xmlns:w16se="http://schemas.microsoft.com/office/word/2015/wordml/symex" xmlns:wpg="http://schemas.microsoft.com/office/word/2010/wordprocessingGroup" xmlns:wpi="http://schemas.microsoft.com/office/word/2010/wordprocessingInk" xmlns:wne="http://schemas.microsoft.com/office/word/2006/wordml" xmlns:wps="http://schemas.microsoft.com/office/word/2010/wordprocessingShape" mc:Ignorable="w14 w15 w16se wp14">
+<w:footnotes xmlns:wpc="http://schemas.microsoft.com/office/word/2010/wordprocessingCanvas" xmlns:cx="http://schemas.microsoft.com/office/drawing/2014/chartex" xmlns:cx1="http://schemas.microsoft.com/office/drawing/2015/9/8/chartex" xmlns:cx2="http://schemas.microsoft.com/office/drawing/2015/10/21/chartex" xmlns:cx3="http://schemas.microsoft.com/office/drawing/2016/5/9/chartex" xmlns:cx4="http://schemas.microsoft.com/office/drawing/2016/5/10/chartex" xmlns:cx5="http://schemas.microsoft.com/office/drawing/2016/5/11/chartex" xmlns:cx6="http://schemas.microsoft.com/office/drawing/2016/5/12/chartex" xmlns:cx7="http://schemas.microsoft.com/office/drawing/2016/5/13/chartex" xmlns:cx8="http://schemas.microsoft.com/office/drawing/2016/5/14/chartex" xmlns:mc="http://schemas.openxmlformats.org/markup-compatibility/2006" xmlns:aink="http://schemas.microsoft.com/office/drawing/2016/ink" xmlns:am3d="http://schemas.microsoft.com/office/drawing/2017/model3d" xmlns:o="urn:schemas-microsoft-com:office:office" xmlns:r="http://schemas.openxmlformats.org/officeDocument/2006/relationships" xmlns:m="http://schemas.openxmlformats.org/officeDocument/2006/math" xmlns:v="urn:schemas-microsoft-com:vml" xmlns:wp14="http://schemas.microsoft.com/office/word/2010/wordprocessingDrawing" xmlns:wp="http://schemas.openxmlformats.org/drawingml/2006/wordprocessingDrawing" xmlns:w10="urn:schemas-microsoft-com:office:word" xmlns:w="http://schemas.openxmlformats.org/wordprocessingml/2006/main" xmlns:w14="http://schemas.microsoft.com/office/word/2010/wordml" xmlns:w15="http://schemas.microsoft.com/office/word/2012/wordml" xmlns:w16cid="http://schemas.microsoft.com/office/word/2016/wordml/cid" xmlns:w16se="http://schemas.microsoft.com/office/word/2015/wordml/symex" xmlns:wpg="http://schemas.microsoft.com/office/word/2010/wordprocessingGroup" xmlns:wpi="http://schemas.microsoft.com/office/word/2010/wordprocessingInk" xmlns:wne="http://schemas.microsoft.com/office/word/2006/wordml" xmlns:wps="http://schemas.microsoft.com/office/word/2010/wordprocessingShape" mc:Ignorable="w14 w15 w16se w16cid wp14">
   <w:footnote w:type="separator" w:id="-1">
     <w:p>
       <w:pPr>
@@ -7269,8 +7735,16 @@
 </w:footnotes>
 </file>
 
+<file path=word/people.xml><?xml version="1.0" encoding="utf-8"?>
+<w15:people xmlns:wpc="http://schemas.microsoft.com/office/word/2010/wordprocessingCanvas" xmlns:cx="http://schemas.microsoft.com/office/drawing/2014/chartex" xmlns:cx1="http://schemas.microsoft.com/office/drawing/2015/9/8/chartex" xmlns:cx2="http://schemas.microsoft.com/office/drawing/2015/10/21/chartex" xmlns:cx3="http://schemas.microsoft.com/office/drawing/2016/5/9/chartex" xmlns:cx4="http://schemas.microsoft.com/office/drawing/2016/5/10/chartex" xmlns:cx5="http://schemas.microsoft.com/office/drawing/2016/5/11/chartex" xmlns:cx6="http://schemas.microsoft.com/office/drawing/2016/5/12/chartex" xmlns:cx7="http://schemas.microsoft.com/office/drawing/2016/5/13/chartex" xmlns:cx8="http://schemas.microsoft.com/office/drawing/2016/5/14/chartex" xmlns:mc="http://schemas.openxmlformats.org/markup-compatibility/2006" xmlns:aink="http://schemas.microsoft.com/office/drawing/2016/ink" xmlns:am3d="http://schemas.microsoft.com/office/drawing/2017/model3d" xmlns:o="urn:schemas-microsoft-com:office:office" xmlns:r="http://schemas.openxmlformats.org/officeDocument/2006/relationships" xmlns:m="http://schemas.openxmlformats.org/officeDocument/2006/math" xmlns:v="urn:schemas-microsoft-com:vml" xmlns:wp14="http://schemas.microsoft.com/office/word/2010/wordprocessingDrawing" xmlns:wp="http://schemas.openxmlformats.org/drawingml/2006/wordprocessingDrawing" xmlns:w10="urn:schemas-microsoft-com:office:word" xmlns:w="http://schemas.openxmlformats.org/wordprocessingml/2006/main" xmlns:w14="http://schemas.microsoft.com/office/word/2010/wordml" xmlns:w15="http://schemas.microsoft.com/office/word/2012/wordml" xmlns:w16cid="http://schemas.microsoft.com/office/word/2016/wordml/cid" xmlns:w16se="http://schemas.microsoft.com/office/word/2015/wordml/symex" xmlns:wpg="http://schemas.microsoft.com/office/word/2010/wordprocessingGroup" xmlns:wpi="http://schemas.microsoft.com/office/word/2010/wordprocessingInk" xmlns:wne="http://schemas.microsoft.com/office/word/2006/wordml" xmlns:wps="http://schemas.microsoft.com/office/word/2010/wordprocessingShape" mc:Ignorable="w14 w15 w16se w16cid wp14">
+  <w15:person w15:author="Nga Nguyen Thanh">
+    <w15:presenceInfo w15:providerId="Windows Live" w15:userId="c1fb20d368e8c84d"/>
+  </w15:person>
+</w15:people>
+</file>
+
 <file path=word/styles.xml><?xml version="1.0" encoding="utf-8"?>
-<w:styles xmlns:mc="http://schemas.openxmlformats.org/markup-compatibility/2006" xmlns:r="http://schemas.openxmlformats.org/officeDocument/2006/relationships" xmlns:w="http://schemas.openxmlformats.org/wordprocessingml/2006/main" xmlns:w14="http://schemas.microsoft.com/office/word/2010/wordml" xmlns:w15="http://schemas.microsoft.com/office/word/2012/wordml" xmlns:w16se="http://schemas.microsoft.com/office/word/2015/wordml/symex" mc:Ignorable="w14 w15 w16se">
+<w:styles xmlns:mc="http://schemas.openxmlformats.org/markup-compatibility/2006" xmlns:r="http://schemas.openxmlformats.org/officeDocument/2006/relationships" xmlns:w="http://schemas.openxmlformats.org/wordprocessingml/2006/main" xmlns:w14="http://schemas.microsoft.com/office/word/2010/wordml" xmlns:w15="http://schemas.microsoft.com/office/word/2012/wordml" xmlns:w16cid="http://schemas.microsoft.com/office/word/2016/wordml/cid" xmlns:w16se="http://schemas.microsoft.com/office/word/2015/wordml/symex" mc:Ignorable="w14 w15 w16se w16cid">
   <w:docDefaults>
     <w:rPrDefault>
       <w:rPr>
@@ -7392,6 +7866,7 @@
     <w:lsdException w:name="HTML Sample" w:semiHidden="1" w:unhideWhenUsed="1"/>
     <w:lsdException w:name="HTML Typewriter" w:semiHidden="1" w:unhideWhenUsed="1"/>
     <w:lsdException w:name="HTML Variable" w:semiHidden="1" w:unhideWhenUsed="1"/>
+    <w:lsdException w:name="Normal Table" w:semiHidden="1" w:unhideWhenUsed="1"/>
     <w:lsdException w:name="annotation subject" w:semiHidden="1" w:unhideWhenUsed="1"/>
     <w:lsdException w:name="No List" w:semiHidden="1" w:unhideWhenUsed="1"/>
     <w:lsdException w:name="Outline List 1" w:semiHidden="1" w:unhideWhenUsed="1"/>
@@ -7435,8 +7910,10 @@
     <w:lsdException w:name="Table Elegant" w:semiHidden="1" w:unhideWhenUsed="1"/>
     <w:lsdException w:name="Table Professional" w:semiHidden="1" w:unhideWhenUsed="1"/>
     <w:lsdException w:name="Table Subtle 1" w:semiHidden="1" w:unhideWhenUsed="1"/>
+    <w:lsdException w:name="Table Subtle 2" w:semiHidden="1" w:unhideWhenUsed="1"/>
     <w:lsdException w:name="Table Web 1" w:semiHidden="1" w:unhideWhenUsed="1"/>
     <w:lsdException w:name="Table Web 2" w:semiHidden="1" w:unhideWhenUsed="1"/>
+    <w:lsdException w:name="Table Web 3" w:semiHidden="1" w:unhideWhenUsed="1"/>
     <w:lsdException w:name="Balloon Text" w:semiHidden="1" w:unhideWhenUsed="1"/>
     <w:lsdException w:name="Table Grid" w:uiPriority="39"/>
     <w:lsdException w:name="Table Theme" w:semiHidden="1" w:unhideWhenUsed="1"/>
@@ -7827,6 +8304,35 @@
       <w:contextualSpacing/>
     </w:pPr>
   </w:style>
+  <w:style w:type="paragraph" w:styleId="CommentSubject">
+    <w:name w:val="annotation subject"/>
+    <w:basedOn w:val="CommentText"/>
+    <w:next w:val="CommentText"/>
+    <w:link w:val="CommentSubjectChar"/>
+    <w:uiPriority w:val="99"/>
+    <w:semiHidden/>
+    <w:unhideWhenUsed/>
+    <w:rsid w:val="00865142"/>
+    <w:rPr>
+      <w:b/>
+      <w:bCs/>
+    </w:rPr>
+  </w:style>
+  <w:style w:type="character" w:customStyle="1" w:styleId="CommentSubjectChar">
+    <w:name w:val="Comment Subject Char"/>
+    <w:basedOn w:val="CommentTextChar"/>
+    <w:link w:val="CommentSubject"/>
+    <w:uiPriority w:val="99"/>
+    <w:semiHidden/>
+    <w:rsid w:val="00865142"/>
+    <w:rPr>
+      <w:rFonts w:eastAsiaTheme="minorEastAsia"/>
+      <w:b/>
+      <w:bCs/>
+      <w:sz w:val="20"/>
+      <w:szCs w:val="20"/>
+    </w:rPr>
+  </w:style>
 </w:styles>
 </file>
 

</xml_diff>

<commit_message>
update, fix dac ta
</commit_message>
<xml_diff>
--- a/Document/Đặc tả Usecase/DacTa_Tien.docx
+++ b/Document/Đặc tả Usecase/DacTa_Tien.docx
@@ -443,6 +443,8 @@
               <w:jc w:val="both"/>
             </w:pPr>
             <w:commentRangeStart w:id="0"/>
+            <w:commentRangeStart w:id="1"/>
+            <w:commentRangeStart w:id="2"/>
             <w:r>
               <w:rPr>
                 <w:rFonts w:ascii="Times New Roman" w:eastAsia="Times New Roman" w:hAnsi="Times New Roman" w:cs="Times New Roman"/>
@@ -477,6 +479,20 @@
                 <w:rStyle w:val="CommentReference"/>
               </w:rPr>
               <w:commentReference w:id="0"/>
+            </w:r>
+            <w:commentRangeEnd w:id="1"/>
+            <w:r>
+              <w:rPr>
+                <w:rStyle w:val="CommentReference"/>
+              </w:rPr>
+              <w:commentReference w:id="1"/>
+            </w:r>
+            <w:commentRangeEnd w:id="2"/>
+            <w:r>
+              <w:rPr>
+                <w:rStyle w:val="CommentReference"/>
+              </w:rPr>
+              <w:commentReference w:id="2"/>
             </w:r>
           </w:p>
         </w:tc>
@@ -513,92 +529,6 @@
                 <w:sz w:val="26"/>
               </w:rPr>
               <w:t>Luồng sự kiện phụ</w:t>
-            </w:r>
-          </w:p>
-        </w:tc>
-      </w:tr>
-      <w:tr>
-        <w:trPr>
-          <w:trHeight w:val="782"/>
-        </w:trPr>
-        <w:tc>
-          <w:tcPr>
-            <w:tcW w:w="4621" w:type="dxa"/>
-            <w:tcBorders>
-              <w:top w:val="single" w:sz="4" w:space="0" w:color="000000"/>
-              <w:left w:val="single" w:sz="4" w:space="0" w:color="000000"/>
-              <w:bottom w:val="single" w:sz="4" w:space="0" w:color="000000"/>
-              <w:right w:val="single" w:sz="4" w:space="0" w:color="000000"/>
-            </w:tcBorders>
-            <w:shd w:val="clear" w:color="000000" w:fill="FFFFFF"/>
-            <w:tcMar>
-              <w:left w:w="108" w:type="dxa"/>
-              <w:right w:w="108" w:type="dxa"/>
-            </w:tcMar>
-            <w:vAlign w:val="center"/>
-          </w:tcPr>
-          <w:p>
-            <w:pPr>
-              <w:spacing w:after="0" w:line="240" w:lineRule="auto"/>
-              <w:jc w:val="both"/>
-              <w:rPr>
-                <w:rFonts w:ascii="Calibri" w:eastAsia="Calibri" w:hAnsi="Calibri" w:cs="Calibri"/>
-              </w:rPr>
-            </w:pPr>
-          </w:p>
-        </w:tc>
-        <w:tc>
-          <w:tcPr>
-            <w:tcW w:w="4621" w:type="dxa"/>
-            <w:tcBorders>
-              <w:top w:val="single" w:sz="4" w:space="0" w:color="000000"/>
-              <w:left w:val="single" w:sz="4" w:space="0" w:color="000000"/>
-              <w:bottom w:val="single" w:sz="4" w:space="0" w:color="000000"/>
-              <w:right w:val="single" w:sz="4" w:space="0" w:color="000000"/>
-            </w:tcBorders>
-            <w:shd w:val="clear" w:color="000000" w:fill="FFFFFF"/>
-            <w:tcMar>
-              <w:left w:w="108" w:type="dxa"/>
-              <w:right w:w="108" w:type="dxa"/>
-            </w:tcMar>
-            <w:vAlign w:val="center"/>
-          </w:tcPr>
-          <w:p>
-            <w:pPr>
-              <w:spacing w:after="0" w:line="240" w:lineRule="auto"/>
-              <w:jc w:val="both"/>
-              <w:rPr>
-                <w:rFonts w:ascii="Calibri" w:eastAsia="Calibri" w:hAnsi="Calibri" w:cs="Calibri"/>
-              </w:rPr>
-            </w:pPr>
-            <w:commentRangeStart w:id="1"/>
-            <w:r>
-              <w:rPr>
-                <w:rFonts w:ascii="Times New Roman" w:eastAsia="Times New Roman" w:hAnsi="Times New Roman" w:cs="Times New Roman"/>
-                <w:sz w:val="26"/>
-              </w:rPr>
-              <w:t>2.1</w:t>
-            </w:r>
-            <w:r>
-              <w:rPr>
-                <w:rFonts w:ascii="Times New Roman" w:eastAsia="Times New Roman" w:hAnsi="Times New Roman" w:cs="Times New Roman"/>
-                <w:sz w:val="26"/>
-              </w:rPr>
-              <w:t xml:space="preserve"> Nếu không có khoản nợ nào sẽ hiện ra nội dung “không có khoản đặt trước nào”</w:t>
-            </w:r>
-            <w:r>
-              <w:rPr>
-                <w:rFonts w:ascii="Times New Roman" w:eastAsia="Times New Roman" w:hAnsi="Times New Roman" w:cs="Times New Roman"/>
-                <w:sz w:val="26"/>
-              </w:rPr>
-              <w:t>.</w:t>
-            </w:r>
-            <w:commentRangeEnd w:id="1"/>
-            <w:r>
-              <w:rPr>
-                <w:rStyle w:val="CommentReference"/>
-              </w:rPr>
-              <w:commentReference w:id="1"/>
             </w:r>
           </w:p>
         </w:tc>
@@ -1051,14 +981,23 @@
               </w:rPr>
               <w:t xml:space="preserve">1. Chọn chức năng </w:t>
             </w:r>
-            <w:commentRangeStart w:id="2"/>
-            <w:r>
-              <w:rPr>
-                <w:rFonts w:ascii="Times New Roman" w:eastAsia="Times New Roman" w:hAnsi="Times New Roman" w:cs="Times New Roman"/>
-                <w:b/>
-                <w:sz w:val="26"/>
-              </w:rPr>
-              <w:t>Đặt tiêu đề</w:t>
+            <w:commentRangeStart w:id="4"/>
+            <w:commentRangeStart w:id="5"/>
+            <w:r>
+              <w:rPr>
+                <w:rFonts w:ascii="Times New Roman" w:eastAsia="Times New Roman" w:hAnsi="Times New Roman" w:cs="Times New Roman"/>
+                <w:b/>
+                <w:sz w:val="26"/>
+              </w:rPr>
+              <w:t xml:space="preserve">Đặt </w:t>
+            </w:r>
+            <w:r>
+              <w:rPr>
+                <w:rFonts w:ascii="Times New Roman" w:eastAsia="Times New Roman" w:hAnsi="Times New Roman" w:cs="Times New Roman"/>
+                <w:b/>
+                <w:sz w:val="26"/>
+              </w:rPr>
+              <w:t>thuê đĩa</w:t>
             </w:r>
             <w:r>
               <w:rPr>
@@ -1068,12 +1007,19 @@
               </w:rPr>
               <w:t>.</w:t>
             </w:r>
-            <w:commentRangeEnd w:id="2"/>
+            <w:commentRangeEnd w:id="4"/>
             <w:r>
               <w:rPr>
                 <w:rStyle w:val="CommentReference"/>
               </w:rPr>
-              <w:commentReference w:id="2"/>
+              <w:commentReference w:id="4"/>
+            </w:r>
+            <w:commentRangeEnd w:id="5"/>
+            <w:r>
+              <w:rPr>
+                <w:rStyle w:val="CommentReference"/>
+              </w:rPr>
+              <w:commentReference w:id="5"/>
             </w:r>
           </w:p>
         </w:tc>
@@ -1110,7 +1056,7 @@
                 <w:rFonts w:ascii="Times New Roman" w:eastAsia="Times New Roman" w:hAnsi="Times New Roman" w:cs="Times New Roman"/>
                 <w:sz w:val="26"/>
               </w:rPr>
-              <w:t>Danh sách tiêu đề hiện ra.</w:t>
+              <w:t>Form nhập tên đĩa hiện ra.</w:t>
             </w:r>
           </w:p>
         </w:tc>
@@ -1156,9 +1102,16 @@
                 <w:rFonts w:ascii="Times New Roman" w:eastAsia="Times New Roman" w:hAnsi="Times New Roman" w:cs="Times New Roman"/>
                 <w:sz w:val="26"/>
               </w:rPr>
-              <w:t xml:space="preserve">. Chọn đúng tiều đề cần đặt và chọn chức năng </w:t>
-            </w:r>
-            <w:commentRangeStart w:id="3"/>
+              <w:t>. Chọn đúng tiề</w:t>
+            </w:r>
+            <w:r>
+              <w:rPr>
+                <w:rFonts w:ascii="Times New Roman" w:eastAsia="Times New Roman" w:hAnsi="Times New Roman" w:cs="Times New Roman"/>
+                <w:sz w:val="26"/>
+              </w:rPr>
+              <w:t xml:space="preserve">u đề cần đặt, nhập đúng mã khác hàng và chọn </w:t>
+            </w:r>
+            <w:commentRangeStart w:id="6"/>
             <w:r>
               <w:rPr>
                 <w:rFonts w:ascii="Times New Roman" w:eastAsia="Times New Roman" w:hAnsi="Times New Roman" w:cs="Times New Roman"/>
@@ -1167,12 +1120,12 @@
               </w:rPr>
               <w:t>Đặt</w:t>
             </w:r>
-            <w:commentRangeEnd w:id="3"/>
+            <w:commentRangeEnd w:id="6"/>
             <w:r>
               <w:rPr>
                 <w:rStyle w:val="CommentReference"/>
               </w:rPr>
-              <w:commentReference w:id="3"/>
+              <w:commentReference w:id="6"/>
             </w:r>
             <w:r>
               <w:rPr>
@@ -1221,101 +1174,14 @@
                 <w:rFonts w:ascii="Times New Roman" w:eastAsia="Times New Roman" w:hAnsi="Times New Roman" w:cs="Times New Roman"/>
                 <w:sz w:val="26"/>
               </w:rPr>
-              <w:t>. Form nhập mã khách hàng hiện ra.</w:t>
-            </w:r>
-          </w:p>
-        </w:tc>
-      </w:tr>
-      <w:tr>
-        <w:trPr>
-          <w:trHeight w:val="872"/>
-        </w:trPr>
-        <w:tc>
-          <w:tcPr>
-            <w:tcW w:w="4621" w:type="dxa"/>
-            <w:tcBorders>
-              <w:top w:val="single" w:sz="4" w:space="0" w:color="000000"/>
-              <w:left w:val="single" w:sz="4" w:space="0" w:color="000000"/>
-              <w:bottom w:val="single" w:sz="4" w:space="0" w:color="000000"/>
-              <w:right w:val="single" w:sz="4" w:space="0" w:color="000000"/>
-            </w:tcBorders>
-            <w:shd w:val="clear" w:color="000000" w:fill="FFFFFF"/>
-            <w:tcMar>
-              <w:left w:w="108" w:type="dxa"/>
-              <w:right w:w="108" w:type="dxa"/>
-            </w:tcMar>
-            <w:vAlign w:val="center"/>
-          </w:tcPr>
-          <w:p>
-            <w:pPr>
-              <w:spacing w:after="0" w:line="240" w:lineRule="auto"/>
-              <w:jc w:val="both"/>
-              <w:rPr>
-                <w:rFonts w:ascii="Times New Roman" w:eastAsia="Times New Roman" w:hAnsi="Times New Roman" w:cs="Times New Roman"/>
-                <w:sz w:val="26"/>
-              </w:rPr>
-            </w:pPr>
-            <w:r>
-              <w:rPr>
-                <w:rFonts w:ascii="Times New Roman" w:eastAsia="Times New Roman" w:hAnsi="Times New Roman" w:cs="Times New Roman"/>
-                <w:sz w:val="26"/>
-              </w:rPr>
-              <w:t>5</w:t>
-            </w:r>
-            <w:r>
-              <w:rPr>
-                <w:rFonts w:ascii="Times New Roman" w:eastAsia="Times New Roman" w:hAnsi="Times New Roman" w:cs="Times New Roman"/>
-                <w:sz w:val="26"/>
-              </w:rPr>
-              <w:t>. Nhập đúng mã khách hàng.</w:t>
-            </w:r>
-          </w:p>
-        </w:tc>
-        <w:tc>
-          <w:tcPr>
-            <w:tcW w:w="4621" w:type="dxa"/>
-            <w:tcBorders>
-              <w:top w:val="single" w:sz="4" w:space="0" w:color="000000"/>
-              <w:left w:val="single" w:sz="4" w:space="0" w:color="000000"/>
-              <w:bottom w:val="single" w:sz="4" w:space="0" w:color="000000"/>
-              <w:right w:val="single" w:sz="4" w:space="0" w:color="000000"/>
-            </w:tcBorders>
-            <w:shd w:val="clear" w:color="000000" w:fill="FFFFFF"/>
-            <w:tcMar>
-              <w:left w:w="108" w:type="dxa"/>
-              <w:right w:w="108" w:type="dxa"/>
-            </w:tcMar>
-            <w:vAlign w:val="center"/>
-          </w:tcPr>
-          <w:p>
-            <w:pPr>
-              <w:spacing w:after="0" w:line="240" w:lineRule="auto"/>
-              <w:jc w:val="both"/>
-              <w:rPr>
-                <w:rFonts w:ascii="Times New Roman" w:eastAsia="Times New Roman" w:hAnsi="Times New Roman" w:cs="Times New Roman"/>
-                <w:sz w:val="26"/>
-              </w:rPr>
-            </w:pPr>
-            <w:r>
-              <w:rPr>
-                <w:rFonts w:ascii="Times New Roman" w:eastAsia="Times New Roman" w:hAnsi="Times New Roman" w:cs="Times New Roman"/>
-                <w:sz w:val="26"/>
-              </w:rPr>
-              <w:t>6</w:t>
-            </w:r>
-            <w:r>
-              <w:rPr>
-                <w:rFonts w:ascii="Times New Roman" w:eastAsia="Times New Roman" w:hAnsi="Times New Roman" w:cs="Times New Roman"/>
-                <w:sz w:val="26"/>
-              </w:rPr>
-              <w:t xml:space="preserve">. Thông báo </w:t>
-            </w:r>
-            <w:r>
-              <w:rPr>
-                <w:rFonts w:ascii="Times New Roman" w:eastAsia="Times New Roman" w:hAnsi="Times New Roman" w:cs="Times New Roman"/>
-                <w:sz w:val="26"/>
-              </w:rPr>
-              <w:t>đã đặt thành công.</w:t>
+              <w:t xml:space="preserve">. </w:t>
+            </w:r>
+            <w:r>
+              <w:rPr>
+                <w:rFonts w:ascii="Times New Roman" w:eastAsia="Times New Roman" w:hAnsi="Times New Roman" w:cs="Times New Roman"/>
+                <w:sz w:val="26"/>
+              </w:rPr>
+              <w:t>Thông báo đã đặt thành công.</w:t>
             </w:r>
           </w:p>
         </w:tc>
@@ -1351,7 +1217,6 @@
                 <w:b/>
                 <w:sz w:val="26"/>
               </w:rPr>
-              <w:lastRenderedPageBreak/>
               <w:t>Luồng sự kiện phụ</w:t>
             </w:r>
           </w:p>
@@ -1415,7 +1280,7 @@
               <w:rPr>
                 <w:rFonts w:ascii="Calibri" w:eastAsia="Calibri" w:hAnsi="Calibri" w:cs="Calibri"/>
               </w:rPr>
-              <w:t>6</w:t>
+              <w:t>4</w:t>
             </w:r>
             <w:r>
               <w:rPr>
@@ -1433,7 +1298,7 @@
               <w:rPr>
                 <w:rFonts w:ascii="Calibri" w:eastAsia="Calibri" w:hAnsi="Calibri" w:cs="Calibri"/>
               </w:rPr>
-              <w:t>4</w:t>
+              <w:t>2</w:t>
             </w:r>
             <w:r>
               <w:rPr>
@@ -1768,7 +1633,9 @@
               </w:rPr>
               <w:t xml:space="preserve">hoặc đang ở giao </w:t>
             </w:r>
-            <w:commentRangeStart w:id="4"/>
+            <w:commentRangeStart w:id="7"/>
+            <w:commentRangeStart w:id="8"/>
+            <w:commentRangeStart w:id="9"/>
             <w:r>
               <w:rPr>
                 <w:rFonts w:ascii="Times New Roman" w:eastAsia="Times New Roman" w:hAnsi="Times New Roman" w:cs="Times New Roman"/>
@@ -1784,12 +1651,26 @@
               </w:rPr>
               <w:t>Ghi lại việc trả đĩa</w:t>
             </w:r>
-            <w:commentRangeEnd w:id="4"/>
+            <w:commentRangeEnd w:id="7"/>
             <w:r>
               <w:rPr>
                 <w:rStyle w:val="CommentReference"/>
               </w:rPr>
-              <w:commentReference w:id="4"/>
+              <w:commentReference w:id="7"/>
+            </w:r>
+            <w:commentRangeEnd w:id="8"/>
+            <w:r>
+              <w:rPr>
+                <w:rStyle w:val="CommentReference"/>
+              </w:rPr>
+              <w:commentReference w:id="8"/>
+            </w:r>
+            <w:commentRangeEnd w:id="9"/>
+            <w:r>
+              <w:rPr>
+                <w:rStyle w:val="CommentReference"/>
+              </w:rPr>
+              <w:commentReference w:id="9"/>
             </w:r>
             <w:r>
               <w:rPr>
@@ -2176,7 +2057,6 @@
                 <w:b/>
                 <w:sz w:val="26"/>
               </w:rPr>
-              <w:lastRenderedPageBreak/>
               <w:t>Luồng sự kiện phụ</w:t>
             </w:r>
           </w:p>
@@ -2804,7 +2684,6 @@
                 <w:b/>
                 <w:sz w:val="26"/>
               </w:rPr>
-              <w:lastRenderedPageBreak/>
               <w:t xml:space="preserve">Tên use case: </w:t>
             </w:r>
             <w:r>
@@ -2848,6 +2727,7 @@
                 <w:b/>
                 <w:sz w:val="26"/>
               </w:rPr>
+              <w:lastRenderedPageBreak/>
               <w:t xml:space="preserve">Actor: </w:t>
             </w:r>
             <w:r>
@@ -3139,61 +3019,179 @@
                 <w:b/>
                 <w:sz w:val="26"/>
               </w:rPr>
-              <w:t>Thuê đĩa (</w:t>
-            </w:r>
-            <w:commentRangeStart w:id="5"/>
-            <w:r>
-              <w:rPr>
-                <w:rFonts w:ascii="Times New Roman" w:eastAsia="Times New Roman" w:hAnsi="Times New Roman" w:cs="Times New Roman"/>
-                <w:b/>
-                <w:sz w:val="26"/>
-              </w:rPr>
-              <w:t>Reservation</w:t>
-            </w:r>
-            <w:commentRangeEnd w:id="5"/>
+              <w:t xml:space="preserve">Thuê đĩa </w:t>
+            </w:r>
+            <w:r>
+              <w:rPr>
+                <w:rFonts w:ascii="Times New Roman" w:eastAsia="Times New Roman" w:hAnsi="Times New Roman" w:cs="Times New Roman"/>
+                <w:b/>
+                <w:sz w:val="26"/>
+              </w:rPr>
+              <w:t>.</w:t>
+            </w:r>
+          </w:p>
+        </w:tc>
+        <w:tc>
+          <w:tcPr>
+            <w:tcW w:w="4621" w:type="dxa"/>
+            <w:tcBorders>
+              <w:top w:val="single" w:sz="4" w:space="0" w:color="000000"/>
+              <w:left w:val="single" w:sz="4" w:space="0" w:color="000000"/>
+              <w:bottom w:val="single" w:sz="4" w:space="0" w:color="000000"/>
+              <w:right w:val="single" w:sz="4" w:space="0" w:color="000000"/>
+            </w:tcBorders>
+            <w:shd w:val="clear" w:color="000000" w:fill="FFFFFF"/>
+            <w:tcMar>
+              <w:left w:w="108" w:type="dxa"/>
+              <w:right w:w="108" w:type="dxa"/>
+            </w:tcMar>
+            <w:vAlign w:val="center"/>
+          </w:tcPr>
+          <w:p>
+            <w:pPr>
+              <w:spacing w:after="0" w:line="240" w:lineRule="auto"/>
+              <w:jc w:val="both"/>
+            </w:pPr>
+            <w:r>
+              <w:rPr>
+                <w:rFonts w:ascii="Times New Roman" w:eastAsia="Times New Roman" w:hAnsi="Times New Roman" w:cs="Times New Roman"/>
+                <w:sz w:val="26"/>
+              </w:rPr>
+              <w:t>2. Form nhập mã khách hàng hiện ra.</w:t>
+            </w:r>
+          </w:p>
+        </w:tc>
+      </w:tr>
+      <w:tr>
+        <w:trPr>
+          <w:trHeight w:val="1340"/>
+        </w:trPr>
+        <w:tc>
+          <w:tcPr>
+            <w:tcW w:w="4621" w:type="dxa"/>
+            <w:tcBorders>
+              <w:top w:val="single" w:sz="4" w:space="0" w:color="000000"/>
+              <w:left w:val="single" w:sz="4" w:space="0" w:color="000000"/>
+              <w:bottom w:val="single" w:sz="4" w:space="0" w:color="000000"/>
+              <w:right w:val="single" w:sz="4" w:space="0" w:color="000000"/>
+            </w:tcBorders>
+            <w:shd w:val="clear" w:color="000000" w:fill="FFFFFF"/>
+            <w:tcMar>
+              <w:left w:w="108" w:type="dxa"/>
+              <w:right w:w="108" w:type="dxa"/>
+            </w:tcMar>
+            <w:vAlign w:val="center"/>
+          </w:tcPr>
+          <w:p>
+            <w:pPr>
+              <w:spacing w:after="0" w:line="240" w:lineRule="auto"/>
+              <w:jc w:val="both"/>
+              <w:rPr>
+                <w:rFonts w:ascii="Times New Roman" w:eastAsia="Times New Roman" w:hAnsi="Times New Roman" w:cs="Times New Roman"/>
+                <w:sz w:val="26"/>
+              </w:rPr>
+            </w:pPr>
+            <w:r>
+              <w:rPr>
+                <w:rFonts w:ascii="Times New Roman" w:eastAsia="Times New Roman" w:hAnsi="Times New Roman" w:cs="Times New Roman"/>
+                <w:sz w:val="26"/>
+              </w:rPr>
+              <w:t>3. Nhập đúng mã khách hàng.</w:t>
+            </w:r>
+          </w:p>
+        </w:tc>
+        <w:tc>
+          <w:tcPr>
+            <w:tcW w:w="4621" w:type="dxa"/>
+            <w:tcBorders>
+              <w:top w:val="single" w:sz="4" w:space="0" w:color="000000"/>
+              <w:left w:val="single" w:sz="4" w:space="0" w:color="000000"/>
+              <w:bottom w:val="single" w:sz="4" w:space="0" w:color="000000"/>
+              <w:right w:val="single" w:sz="4" w:space="0" w:color="000000"/>
+            </w:tcBorders>
+            <w:shd w:val="clear" w:color="000000" w:fill="FFFFFF"/>
+            <w:tcMar>
+              <w:left w:w="108" w:type="dxa"/>
+              <w:right w:w="108" w:type="dxa"/>
+            </w:tcMar>
+            <w:vAlign w:val="center"/>
+          </w:tcPr>
+          <w:p>
+            <w:pPr>
+              <w:spacing w:after="0" w:line="240" w:lineRule="auto"/>
+              <w:jc w:val="both"/>
+              <w:rPr>
+                <w:rFonts w:ascii="Times New Roman" w:eastAsia="Times New Roman" w:hAnsi="Times New Roman" w:cs="Times New Roman"/>
+                <w:sz w:val="26"/>
+              </w:rPr>
+            </w:pPr>
+            <w:r>
+              <w:rPr>
+                <w:rFonts w:ascii="Times New Roman" w:eastAsia="Times New Roman" w:hAnsi="Times New Roman" w:cs="Times New Roman"/>
+                <w:sz w:val="26"/>
+              </w:rPr>
+              <w:t>4.</w:t>
+            </w:r>
+            <w:r>
+              <w:t xml:space="preserve"> </w:t>
+            </w:r>
+            <w:r>
+              <w:rPr>
+                <w:rFonts w:ascii="Times New Roman" w:eastAsia="Times New Roman" w:hAnsi="Times New Roman" w:cs="Times New Roman"/>
+                <w:sz w:val="26"/>
+              </w:rPr>
+              <w:t>Kiểm tra tổng nợ nếu có của khách hàng và thông báo hỏi có thanh toán hay không</w:t>
+            </w:r>
+            <w:r>
+              <w:rPr>
+                <w:rFonts w:ascii="Times New Roman" w:eastAsia="Times New Roman" w:hAnsi="Times New Roman" w:cs="Times New Roman"/>
+                <w:sz w:val="26"/>
+              </w:rPr>
+              <w:t>.</w:t>
+            </w:r>
+            <w:r>
+              <w:rPr>
+                <w:rFonts w:ascii="Times New Roman" w:eastAsia="Times New Roman" w:hAnsi="Times New Roman" w:cs="Times New Roman"/>
+                <w:sz w:val="26"/>
+              </w:rPr>
+              <w:t xml:space="preserve"> </w:t>
+            </w:r>
+            <w:commentRangeStart w:id="10"/>
+            <w:r>
+              <w:rPr>
+                <w:rFonts w:ascii="Times New Roman" w:eastAsia="Times New Roman" w:hAnsi="Times New Roman" w:cs="Times New Roman"/>
+                <w:sz w:val="26"/>
+              </w:rPr>
+              <w:t xml:space="preserve">Hiện </w:t>
+            </w:r>
+            <w:r>
+              <w:rPr>
+                <w:rFonts w:ascii="Times New Roman" w:eastAsia="Times New Roman" w:hAnsi="Times New Roman" w:cs="Times New Roman"/>
+                <w:sz w:val="26"/>
+              </w:rPr>
+              <w:t xml:space="preserve">field nhập mã đĩa và chức năng </w:t>
+            </w:r>
+            <w:r>
+              <w:rPr>
+                <w:rFonts w:ascii="Times New Roman" w:eastAsia="Times New Roman" w:hAnsi="Times New Roman" w:cs="Times New Roman"/>
+                <w:b/>
+                <w:sz w:val="26"/>
+              </w:rPr>
+              <w:t>thêm</w:t>
+            </w:r>
+            <w:r>
+              <w:rPr>
+                <w:rFonts w:ascii="Times New Roman" w:eastAsia="Times New Roman" w:hAnsi="Times New Roman" w:cs="Times New Roman"/>
+                <w:sz w:val="26"/>
+              </w:rPr>
+              <w:t xml:space="preserve"> nếu khách hàng muốn thuê thêm đĩa.</w:t>
+            </w:r>
+            <w:commentRangeEnd w:id="10"/>
             <w:r>
               <w:rPr>
                 <w:rStyle w:val="CommentReference"/>
               </w:rPr>
-              <w:commentReference w:id="5"/>
-            </w:r>
-            <w:r>
-              <w:rPr>
-                <w:rFonts w:ascii="Times New Roman" w:eastAsia="Times New Roman" w:hAnsi="Times New Roman" w:cs="Times New Roman"/>
-                <w:b/>
-                <w:sz w:val="26"/>
-              </w:rPr>
-              <w:t>).</w:t>
-            </w:r>
-          </w:p>
-        </w:tc>
-        <w:tc>
-          <w:tcPr>
-            <w:tcW w:w="4621" w:type="dxa"/>
-            <w:tcBorders>
-              <w:top w:val="single" w:sz="4" w:space="0" w:color="000000"/>
-              <w:left w:val="single" w:sz="4" w:space="0" w:color="000000"/>
-              <w:bottom w:val="single" w:sz="4" w:space="0" w:color="000000"/>
-              <w:right w:val="single" w:sz="4" w:space="0" w:color="000000"/>
-            </w:tcBorders>
-            <w:shd w:val="clear" w:color="000000" w:fill="FFFFFF"/>
-            <w:tcMar>
-              <w:left w:w="108" w:type="dxa"/>
-              <w:right w:w="108" w:type="dxa"/>
-            </w:tcMar>
-            <w:vAlign w:val="center"/>
-          </w:tcPr>
-          <w:p>
-            <w:pPr>
-              <w:spacing w:after="0" w:line="240" w:lineRule="auto"/>
-              <w:jc w:val="both"/>
-            </w:pPr>
-            <w:r>
-              <w:rPr>
-                <w:rFonts w:ascii="Times New Roman" w:eastAsia="Times New Roman" w:hAnsi="Times New Roman" w:cs="Times New Roman"/>
-                <w:sz w:val="26"/>
-              </w:rPr>
-              <w:t>2. Form nhập mã khách hàng hiện ra.</w:t>
+              <w:commentReference w:id="10"/>
             </w:r>
           </w:p>
         </w:tc>
@@ -3224,116 +3222,6 @@
               <w:jc w:val="both"/>
               <w:rPr>
                 <w:rFonts w:ascii="Times New Roman" w:eastAsia="Times New Roman" w:hAnsi="Times New Roman" w:cs="Times New Roman"/>
-                <w:sz w:val="26"/>
-              </w:rPr>
-            </w:pPr>
-            <w:r>
-              <w:rPr>
-                <w:rFonts w:ascii="Times New Roman" w:eastAsia="Times New Roman" w:hAnsi="Times New Roman" w:cs="Times New Roman"/>
-                <w:sz w:val="26"/>
-              </w:rPr>
-              <w:t>3. Nhập đúng mã khách hàng.</w:t>
-            </w:r>
-          </w:p>
-        </w:tc>
-        <w:tc>
-          <w:tcPr>
-            <w:tcW w:w="4621" w:type="dxa"/>
-            <w:tcBorders>
-              <w:top w:val="single" w:sz="4" w:space="0" w:color="000000"/>
-              <w:left w:val="single" w:sz="4" w:space="0" w:color="000000"/>
-              <w:bottom w:val="single" w:sz="4" w:space="0" w:color="000000"/>
-              <w:right w:val="single" w:sz="4" w:space="0" w:color="000000"/>
-            </w:tcBorders>
-            <w:shd w:val="clear" w:color="000000" w:fill="FFFFFF"/>
-            <w:tcMar>
-              <w:left w:w="108" w:type="dxa"/>
-              <w:right w:w="108" w:type="dxa"/>
-            </w:tcMar>
-            <w:vAlign w:val="center"/>
-          </w:tcPr>
-          <w:p>
-            <w:pPr>
-              <w:spacing w:after="0" w:line="240" w:lineRule="auto"/>
-              <w:jc w:val="both"/>
-              <w:rPr>
-                <w:rFonts w:ascii="Times New Roman" w:eastAsia="Times New Roman" w:hAnsi="Times New Roman" w:cs="Times New Roman"/>
-                <w:sz w:val="26"/>
-              </w:rPr>
-            </w:pPr>
-            <w:r>
-              <w:rPr>
-                <w:rFonts w:ascii="Times New Roman" w:eastAsia="Times New Roman" w:hAnsi="Times New Roman" w:cs="Times New Roman"/>
-                <w:sz w:val="26"/>
-              </w:rPr>
-              <w:t xml:space="preserve">4. </w:t>
-            </w:r>
-            <w:commentRangeStart w:id="6"/>
-            <w:r>
-              <w:rPr>
-                <w:rFonts w:ascii="Times New Roman" w:eastAsia="Times New Roman" w:hAnsi="Times New Roman" w:cs="Times New Roman"/>
-                <w:sz w:val="26"/>
-              </w:rPr>
-              <w:t xml:space="preserve">Hiện </w:t>
-            </w:r>
-            <w:r>
-              <w:rPr>
-                <w:rFonts w:ascii="Times New Roman" w:eastAsia="Times New Roman" w:hAnsi="Times New Roman" w:cs="Times New Roman"/>
-                <w:sz w:val="26"/>
-              </w:rPr>
-              <w:t xml:space="preserve">field nhập mã đĩa và chức năng </w:t>
-            </w:r>
-            <w:r>
-              <w:rPr>
-                <w:rFonts w:ascii="Times New Roman" w:eastAsia="Times New Roman" w:hAnsi="Times New Roman" w:cs="Times New Roman"/>
-                <w:b/>
-                <w:sz w:val="26"/>
-              </w:rPr>
-              <w:t>thêm</w:t>
-            </w:r>
-            <w:r>
-              <w:rPr>
-                <w:rFonts w:ascii="Times New Roman" w:eastAsia="Times New Roman" w:hAnsi="Times New Roman" w:cs="Times New Roman"/>
-                <w:sz w:val="26"/>
-              </w:rPr>
-              <w:t xml:space="preserve"> nếu khách hàng muốn thuê thêm đĩa.</w:t>
-            </w:r>
-            <w:commentRangeEnd w:id="6"/>
-            <w:r>
-              <w:rPr>
-                <w:rStyle w:val="CommentReference"/>
-              </w:rPr>
-              <w:commentReference w:id="6"/>
-            </w:r>
-          </w:p>
-        </w:tc>
-      </w:tr>
-      <w:tr>
-        <w:trPr>
-          <w:trHeight w:val="1340"/>
-        </w:trPr>
-        <w:tc>
-          <w:tcPr>
-            <w:tcW w:w="4621" w:type="dxa"/>
-            <w:tcBorders>
-              <w:top w:val="single" w:sz="4" w:space="0" w:color="000000"/>
-              <w:left w:val="single" w:sz="4" w:space="0" w:color="000000"/>
-              <w:bottom w:val="single" w:sz="4" w:space="0" w:color="000000"/>
-              <w:right w:val="single" w:sz="4" w:space="0" w:color="000000"/>
-            </w:tcBorders>
-            <w:shd w:val="clear" w:color="000000" w:fill="FFFFFF"/>
-            <w:tcMar>
-              <w:left w:w="108" w:type="dxa"/>
-              <w:right w:w="108" w:type="dxa"/>
-            </w:tcMar>
-            <w:vAlign w:val="center"/>
-          </w:tcPr>
-          <w:p>
-            <w:pPr>
-              <w:spacing w:after="0" w:line="240" w:lineRule="auto"/>
-              <w:jc w:val="both"/>
-              <w:rPr>
-                <w:rFonts w:ascii="Times New Roman" w:eastAsia="Times New Roman" w:hAnsi="Times New Roman" w:cs="Times New Roman"/>
                 <w:b/>
                 <w:sz w:val="26"/>
               </w:rPr>
@@ -3396,8 +3284,6 @@
             </w:r>
           </w:p>
         </w:tc>
-        <w:bookmarkStart w:id="7" w:name="_GoBack"/>
-        <w:bookmarkEnd w:id="7"/>
       </w:tr>
       <w:tr>
         <w:trPr>
@@ -3435,27 +3321,19 @@
               </w:rPr>
               <w:t xml:space="preserve">7. </w:t>
             </w:r>
-            <w:commentRangeStart w:id="8"/>
-            <w:r>
-              <w:rPr>
-                <w:rFonts w:ascii="Times New Roman" w:eastAsia="Times New Roman" w:hAnsi="Times New Roman" w:cs="Times New Roman"/>
-                <w:sz w:val="26"/>
-              </w:rPr>
-              <w:t xml:space="preserve">Khách hàng </w:t>
-            </w:r>
-            <w:commentRangeEnd w:id="8"/>
-            <w:r>
-              <w:rPr>
-                <w:rStyle w:val="CommentReference"/>
-              </w:rPr>
-              <w:commentReference w:id="8"/>
-            </w:r>
-            <w:r>
-              <w:rPr>
-                <w:rFonts w:ascii="Times New Roman" w:eastAsia="Times New Roman" w:hAnsi="Times New Roman" w:cs="Times New Roman"/>
-                <w:sz w:val="26"/>
-              </w:rPr>
-              <w:t xml:space="preserve">chọn </w:t>
+            <w:r>
+              <w:rPr>
+                <w:rFonts w:ascii="Times New Roman" w:eastAsia="Times New Roman" w:hAnsi="Times New Roman" w:cs="Times New Roman"/>
+                <w:sz w:val="26"/>
+              </w:rPr>
+              <w:t>C</w:t>
+            </w:r>
+            <w:r>
+              <w:rPr>
+                <w:rFonts w:ascii="Times New Roman" w:eastAsia="Times New Roman" w:hAnsi="Times New Roman" w:cs="Times New Roman"/>
+                <w:sz w:val="26"/>
+              </w:rPr>
+              <w:t xml:space="preserve">họn </w:t>
             </w:r>
             <w:r>
               <w:rPr>
@@ -3533,7 +3411,6 @@
                 <w:b/>
                 <w:sz w:val="26"/>
               </w:rPr>
-              <w:lastRenderedPageBreak/>
               <w:t>Luồng sự kiện phụ</w:t>
             </w:r>
           </w:p>
@@ -3677,21 +3554,62 @@
                 <w:rFonts w:ascii="Times New Roman" w:eastAsia="Times New Roman" w:hAnsi="Times New Roman" w:cs="Times New Roman"/>
                 <w:sz w:val="26"/>
               </w:rPr>
-              <w:t xml:space="preserve">6.1. Đối với những đĩa </w:t>
-            </w:r>
-            <w:r>
-              <w:rPr>
-                <w:rFonts w:ascii="Times New Roman" w:eastAsia="Times New Roman" w:hAnsi="Times New Roman" w:cs="Times New Roman"/>
-                <w:b/>
-                <w:sz w:val="26"/>
-                <w:u w:val="single"/>
-              </w:rPr>
-              <w:t>không</w:t>
-            </w:r>
-            <w:r>
-              <w:rPr>
-                <w:rFonts w:ascii="Times New Roman" w:eastAsia="Times New Roman" w:hAnsi="Times New Roman" w:cs="Times New Roman"/>
-                <w:b/>
+              <w:t xml:space="preserve">6.1. </w:t>
+            </w:r>
+            <w:r>
+              <w:rPr>
+                <w:rFonts w:ascii="Times New Roman" w:eastAsia="Times New Roman" w:hAnsi="Times New Roman" w:cs="Times New Roman"/>
+                <w:sz w:val="26"/>
+              </w:rPr>
+              <w:t>N</w:t>
+            </w:r>
+            <w:r>
+              <w:rPr>
+                <w:rFonts w:ascii="Times New Roman" w:eastAsia="Times New Roman" w:hAnsi="Times New Roman" w:cs="Times New Roman"/>
+                <w:sz w:val="26"/>
+              </w:rPr>
+              <w:t>ếu số lượng đĩa cho</w:t>
+            </w:r>
+            <w:r>
+              <w:rPr>
+                <w:rFonts w:ascii="Times New Roman" w:eastAsia="Times New Roman" w:hAnsi="Times New Roman" w:cs="Times New Roman"/>
+                <w:sz w:val="26"/>
+              </w:rPr>
+              <w:t xml:space="preserve"> thuê</w:t>
+            </w:r>
+            <w:r>
+              <w:rPr>
+                <w:rFonts w:ascii="Times New Roman" w:eastAsia="Times New Roman" w:hAnsi="Times New Roman" w:cs="Times New Roman"/>
+                <w:sz w:val="26"/>
+              </w:rPr>
+              <w:t xml:space="preserve"> đang trong trạng thái </w:t>
+            </w:r>
+            <w:r>
+              <w:rPr>
+                <w:rFonts w:ascii="Times New Roman" w:eastAsia="Times New Roman" w:hAnsi="Times New Roman" w:cs="Times New Roman"/>
+                <w:b/>
+                <w:sz w:val="26"/>
+              </w:rPr>
+              <w:t>được đặt trước</w:t>
+            </w:r>
+            <w:r>
+              <w:rPr>
+                <w:rFonts w:ascii="Times New Roman" w:eastAsia="Times New Roman" w:hAnsi="Times New Roman" w:cs="Times New Roman"/>
+                <w:sz w:val="26"/>
+              </w:rPr>
+              <w:t xml:space="preserve"> nhỏ hơn số lượng đĩa </w:t>
+            </w:r>
+            <w:r>
+              <w:rPr>
+                <w:rFonts w:ascii="Times New Roman" w:eastAsia="Times New Roman" w:hAnsi="Times New Roman" w:cs="Times New Roman"/>
+                <w:b/>
+                <w:sz w:val="26"/>
+              </w:rPr>
+              <w:t>còn lại</w:t>
+            </w:r>
+            <w:r>
+              <w:rPr>
+                <w:rFonts w:ascii="Times New Roman" w:eastAsia="Times New Roman" w:hAnsi="Times New Roman" w:cs="Times New Roman"/>
                 <w:sz w:val="26"/>
               </w:rPr>
               <w:t xml:space="preserve"> </w:t>
@@ -3701,117 +3619,122 @@
                 <w:rFonts w:ascii="Times New Roman" w:eastAsia="Times New Roman" w:hAnsi="Times New Roman" w:cs="Times New Roman"/>
                 <w:sz w:val="26"/>
               </w:rPr>
-              <w:t xml:space="preserve">ở trạng thái </w:t>
-            </w:r>
-            <w:commentRangeStart w:id="9"/>
-            <w:r>
-              <w:rPr>
-                <w:rFonts w:ascii="Times New Roman" w:eastAsia="Times New Roman" w:hAnsi="Times New Roman" w:cs="Times New Roman"/>
-                <w:b/>
-                <w:sz w:val="26"/>
-              </w:rPr>
-              <w:t xml:space="preserve">tự do </w:t>
-            </w:r>
-            <w:commentRangeEnd w:id="9"/>
+              <w:t>sẽ</w:t>
+            </w:r>
+            <w:r>
+              <w:rPr>
+                <w:rFonts w:ascii="Times New Roman" w:eastAsia="Times New Roman" w:hAnsi="Times New Roman" w:cs="Times New Roman"/>
+                <w:sz w:val="26"/>
+              </w:rPr>
+              <w:t xml:space="preserve"> thông báo không cho thuê</w:t>
+            </w:r>
+            <w:r>
+              <w:rPr>
+                <w:rFonts w:ascii="Times New Roman" w:eastAsia="Times New Roman" w:hAnsi="Times New Roman" w:cs="Times New Roman"/>
+                <w:sz w:val="26"/>
+              </w:rPr>
+              <w:t xml:space="preserve"> </w:t>
+            </w:r>
+            <w:r>
+              <w:rPr>
+                <w:rFonts w:ascii="Times New Roman" w:eastAsia="Times New Roman" w:hAnsi="Times New Roman" w:cs="Times New Roman"/>
+                <w:sz w:val="26"/>
+              </w:rPr>
+              <w:t>và loại đĩa đó ra khỏi danh sách đĩa khách hàng muốn thuê.</w:t>
+            </w:r>
+          </w:p>
+        </w:tc>
+      </w:tr>
+      <w:tr>
+        <w:trPr>
+          <w:trHeight w:val="782"/>
+        </w:trPr>
+        <w:tc>
+          <w:tcPr>
+            <w:tcW w:w="4621" w:type="dxa"/>
+            <w:tcBorders>
+              <w:top w:val="single" w:sz="4" w:space="0" w:color="000000"/>
+              <w:left w:val="single" w:sz="4" w:space="0" w:color="000000"/>
+              <w:bottom w:val="single" w:sz="4" w:space="0" w:color="000000"/>
+              <w:right w:val="single" w:sz="4" w:space="0" w:color="000000"/>
+            </w:tcBorders>
+            <w:shd w:val="clear" w:color="000000" w:fill="FFFFFF"/>
+            <w:tcMar>
+              <w:left w:w="108" w:type="dxa"/>
+              <w:right w:w="108" w:type="dxa"/>
+            </w:tcMar>
+            <w:vAlign w:val="center"/>
+          </w:tcPr>
+          <w:p>
+            <w:pPr>
+              <w:spacing w:after="0" w:line="240" w:lineRule="auto"/>
+              <w:jc w:val="both"/>
+              <w:rPr>
+                <w:rFonts w:ascii="Calibri" w:eastAsia="Calibri" w:hAnsi="Calibri" w:cs="Calibri"/>
+              </w:rPr>
+            </w:pPr>
+          </w:p>
+        </w:tc>
+        <w:tc>
+          <w:tcPr>
+            <w:tcW w:w="4621" w:type="dxa"/>
+            <w:tcBorders>
+              <w:top w:val="single" w:sz="4" w:space="0" w:color="000000"/>
+              <w:left w:val="single" w:sz="4" w:space="0" w:color="000000"/>
+              <w:bottom w:val="single" w:sz="4" w:space="0" w:color="000000"/>
+              <w:right w:val="single" w:sz="4" w:space="0" w:color="000000"/>
+            </w:tcBorders>
+            <w:shd w:val="clear" w:color="000000" w:fill="FFFFFF"/>
+            <w:tcMar>
+              <w:left w:w="108" w:type="dxa"/>
+              <w:right w:w="108" w:type="dxa"/>
+            </w:tcMar>
+            <w:vAlign w:val="center"/>
+          </w:tcPr>
+          <w:p>
+            <w:pPr>
+              <w:spacing w:after="0" w:line="240" w:lineRule="auto"/>
+              <w:jc w:val="both"/>
+              <w:rPr>
+                <w:rFonts w:ascii="Times New Roman" w:eastAsia="Times New Roman" w:hAnsi="Times New Roman" w:cs="Times New Roman"/>
+                <w:sz w:val="26"/>
+              </w:rPr>
+            </w:pPr>
+            <w:r>
+              <w:rPr>
+                <w:rFonts w:ascii="Times New Roman" w:eastAsia="Times New Roman" w:hAnsi="Times New Roman" w:cs="Times New Roman"/>
+                <w:sz w:val="26"/>
+              </w:rPr>
+              <w:t>8.1</w:t>
+            </w:r>
+            <w:commentRangeStart w:id="11"/>
+            <w:r>
+              <w:rPr>
+                <w:rFonts w:ascii="Times New Roman" w:eastAsia="Times New Roman" w:hAnsi="Times New Roman" w:cs="Times New Roman"/>
+                <w:sz w:val="26"/>
+              </w:rPr>
+              <w:t xml:space="preserve"> </w:t>
+            </w:r>
+            <w:r>
+              <w:rPr>
+                <w:rFonts w:ascii="Times New Roman" w:eastAsia="Times New Roman" w:hAnsi="Times New Roman" w:cs="Times New Roman"/>
+                <w:sz w:val="26"/>
+              </w:rPr>
+              <w:t>Actor</w:t>
+            </w:r>
+            <w:r>
+              <w:rPr>
+                <w:rFonts w:ascii="Times New Roman" w:eastAsia="Times New Roman" w:hAnsi="Times New Roman" w:cs="Times New Roman"/>
+                <w:sz w:val="26"/>
+              </w:rPr>
+              <w:t xml:space="preserve"> </w:t>
+            </w:r>
+            <w:commentRangeEnd w:id="11"/>
             <w:r>
               <w:rPr>
                 <w:rStyle w:val="CommentReference"/>
               </w:rPr>
-              <w:commentReference w:id="9"/>
-            </w:r>
-            <w:r>
-              <w:rPr>
-                <w:rFonts w:ascii="Times New Roman" w:eastAsia="Times New Roman" w:hAnsi="Times New Roman" w:cs="Times New Roman"/>
-                <w:sz w:val="26"/>
-              </w:rPr>
-              <w:t>hệ thống t</w:t>
-            </w:r>
-            <w:r>
-              <w:rPr>
-                <w:rFonts w:ascii="Times New Roman" w:eastAsia="Times New Roman" w:hAnsi="Times New Roman" w:cs="Times New Roman"/>
-                <w:sz w:val="26"/>
-              </w:rPr>
-              <w:t>hông báo không được thuê đĩa đó và loại đĩa đó ra khỏi danh sách đĩa khách hàng muốn thuê.</w:t>
-            </w:r>
-          </w:p>
-        </w:tc>
-      </w:tr>
-      <w:tr>
-        <w:trPr>
-          <w:trHeight w:val="782"/>
-        </w:trPr>
-        <w:tc>
-          <w:tcPr>
-            <w:tcW w:w="4621" w:type="dxa"/>
-            <w:tcBorders>
-              <w:top w:val="single" w:sz="4" w:space="0" w:color="000000"/>
-              <w:left w:val="single" w:sz="4" w:space="0" w:color="000000"/>
-              <w:bottom w:val="single" w:sz="4" w:space="0" w:color="000000"/>
-              <w:right w:val="single" w:sz="4" w:space="0" w:color="000000"/>
-            </w:tcBorders>
-            <w:shd w:val="clear" w:color="000000" w:fill="FFFFFF"/>
-            <w:tcMar>
-              <w:left w:w="108" w:type="dxa"/>
-              <w:right w:w="108" w:type="dxa"/>
-            </w:tcMar>
-            <w:vAlign w:val="center"/>
-          </w:tcPr>
-          <w:p>
-            <w:pPr>
-              <w:spacing w:after="0" w:line="240" w:lineRule="auto"/>
-              <w:jc w:val="both"/>
-              <w:rPr>
-                <w:rFonts w:ascii="Calibri" w:eastAsia="Calibri" w:hAnsi="Calibri" w:cs="Calibri"/>
-              </w:rPr>
-            </w:pPr>
-          </w:p>
-        </w:tc>
-        <w:tc>
-          <w:tcPr>
-            <w:tcW w:w="4621" w:type="dxa"/>
-            <w:tcBorders>
-              <w:top w:val="single" w:sz="4" w:space="0" w:color="000000"/>
-              <w:left w:val="single" w:sz="4" w:space="0" w:color="000000"/>
-              <w:bottom w:val="single" w:sz="4" w:space="0" w:color="000000"/>
-              <w:right w:val="single" w:sz="4" w:space="0" w:color="000000"/>
-            </w:tcBorders>
-            <w:shd w:val="clear" w:color="000000" w:fill="FFFFFF"/>
-            <w:tcMar>
-              <w:left w:w="108" w:type="dxa"/>
-              <w:right w:w="108" w:type="dxa"/>
-            </w:tcMar>
-            <w:vAlign w:val="center"/>
-          </w:tcPr>
-          <w:p>
-            <w:pPr>
-              <w:spacing w:after="0" w:line="240" w:lineRule="auto"/>
-              <w:jc w:val="both"/>
-              <w:rPr>
-                <w:rFonts w:ascii="Times New Roman" w:eastAsia="Times New Roman" w:hAnsi="Times New Roman" w:cs="Times New Roman"/>
-                <w:sz w:val="26"/>
-              </w:rPr>
-            </w:pPr>
-            <w:r>
-              <w:rPr>
-                <w:rFonts w:ascii="Times New Roman" w:eastAsia="Times New Roman" w:hAnsi="Times New Roman" w:cs="Times New Roman"/>
-                <w:sz w:val="26"/>
-              </w:rPr>
-              <w:t>8.1</w:t>
-            </w:r>
-            <w:commentRangeStart w:id="10"/>
-            <w:r>
-              <w:rPr>
-                <w:rFonts w:ascii="Times New Roman" w:eastAsia="Times New Roman" w:hAnsi="Times New Roman" w:cs="Times New Roman"/>
-                <w:sz w:val="26"/>
-              </w:rPr>
-              <w:t xml:space="preserve"> Khách hàng </w:t>
-            </w:r>
-            <w:commentRangeEnd w:id="10"/>
-            <w:r>
-              <w:rPr>
-                <w:rStyle w:val="CommentReference"/>
-              </w:rPr>
-              <w:commentReference w:id="10"/>
+              <w:commentReference w:id="11"/>
             </w:r>
             <w:r>
               <w:rPr>
@@ -4319,208 +4242,224 @@
               <w:spacing w:after="0" w:line="240" w:lineRule="auto"/>
               <w:jc w:val="both"/>
             </w:pPr>
-            <w:commentRangeStart w:id="11"/>
+            <w:commentRangeStart w:id="12"/>
+            <w:r>
+              <w:rPr>
+                <w:rFonts w:ascii="Times New Roman" w:eastAsia="Times New Roman" w:hAnsi="Times New Roman" w:cs="Times New Roman"/>
+                <w:sz w:val="26"/>
+              </w:rPr>
+              <w:t xml:space="preserve">1. Chọn chức năng </w:t>
+            </w:r>
+            <w:r>
+              <w:rPr>
+                <w:rFonts w:ascii="Times New Roman" w:eastAsia="Times New Roman" w:hAnsi="Times New Roman" w:cs="Times New Roman"/>
+                <w:b/>
+                <w:sz w:val="26"/>
+              </w:rPr>
+              <w:t>Trả</w:t>
+            </w:r>
+            <w:r>
+              <w:rPr>
+                <w:rFonts w:ascii="Times New Roman" w:eastAsia="Times New Roman" w:hAnsi="Times New Roman" w:cs="Times New Roman"/>
+                <w:b/>
+                <w:sz w:val="26"/>
+              </w:rPr>
+              <w:t xml:space="preserve"> đĩa.</w:t>
+            </w:r>
+            <w:commentRangeEnd w:id="12"/>
+            <w:r>
+              <w:rPr>
+                <w:rStyle w:val="CommentReference"/>
+              </w:rPr>
+              <w:commentReference w:id="12"/>
+            </w:r>
+          </w:p>
+        </w:tc>
+        <w:tc>
+          <w:tcPr>
+            <w:tcW w:w="4621" w:type="dxa"/>
+            <w:tcBorders>
+              <w:top w:val="single" w:sz="4" w:space="0" w:color="000000"/>
+              <w:left w:val="single" w:sz="4" w:space="0" w:color="000000"/>
+              <w:bottom w:val="single" w:sz="4" w:space="0" w:color="000000"/>
+              <w:right w:val="single" w:sz="4" w:space="0" w:color="000000"/>
+            </w:tcBorders>
+            <w:shd w:val="clear" w:color="000000" w:fill="FFFFFF"/>
+            <w:tcMar>
+              <w:left w:w="108" w:type="dxa"/>
+              <w:right w:w="108" w:type="dxa"/>
+            </w:tcMar>
+            <w:vAlign w:val="center"/>
+          </w:tcPr>
+          <w:p>
+            <w:pPr>
+              <w:spacing w:after="0" w:line="240" w:lineRule="auto"/>
+              <w:jc w:val="both"/>
+            </w:pPr>
+            <w:r>
+              <w:rPr>
+                <w:rFonts w:ascii="Times New Roman" w:eastAsia="Times New Roman" w:hAnsi="Times New Roman" w:cs="Times New Roman"/>
+                <w:sz w:val="26"/>
+              </w:rPr>
+              <w:t xml:space="preserve">2. </w:t>
+            </w:r>
+            <w:r>
+              <w:rPr>
+                <w:rFonts w:ascii="Times New Roman" w:eastAsia="Times New Roman" w:hAnsi="Times New Roman" w:cs="Times New Roman"/>
+                <w:sz w:val="26"/>
+              </w:rPr>
+              <w:t>Form nhập mã đĩa hiện ra màn hình.</w:t>
+            </w:r>
+          </w:p>
+        </w:tc>
+      </w:tr>
+      <w:tr>
+        <w:trPr>
+          <w:trHeight w:val="1358"/>
+        </w:trPr>
+        <w:tc>
+          <w:tcPr>
+            <w:tcW w:w="4621" w:type="dxa"/>
+            <w:tcBorders>
+              <w:top w:val="single" w:sz="4" w:space="0" w:color="000000"/>
+              <w:left w:val="single" w:sz="4" w:space="0" w:color="000000"/>
+              <w:bottom w:val="single" w:sz="4" w:space="0" w:color="000000"/>
+              <w:right w:val="single" w:sz="4" w:space="0" w:color="000000"/>
+            </w:tcBorders>
+            <w:shd w:val="clear" w:color="000000" w:fill="FFFFFF"/>
+            <w:tcMar>
+              <w:left w:w="108" w:type="dxa"/>
+              <w:right w:w="108" w:type="dxa"/>
+            </w:tcMar>
+            <w:vAlign w:val="center"/>
+          </w:tcPr>
+          <w:p>
+            <w:pPr>
+              <w:spacing w:after="0" w:line="240" w:lineRule="auto"/>
+              <w:jc w:val="both"/>
+              <w:rPr>
+                <w:rFonts w:ascii="Times New Roman" w:eastAsia="Times New Roman" w:hAnsi="Times New Roman" w:cs="Times New Roman"/>
+                <w:sz w:val="26"/>
+              </w:rPr>
+            </w:pPr>
             <w:r>
               <w:rPr>
                 <w:rFonts w:ascii="Times New Roman" w:eastAsia="Times New Roman" w:hAnsi="Times New Roman" w:cs="Times New Roman"/>
                 <w:sz w:val="26"/>
               </w:rPr>
               <w:lastRenderedPageBreak/>
-              <w:t xml:space="preserve">1. Chọn chức năng </w:t>
-            </w:r>
-            <w:r>
-              <w:rPr>
-                <w:rFonts w:ascii="Times New Roman" w:eastAsia="Times New Roman" w:hAnsi="Times New Roman" w:cs="Times New Roman"/>
-                <w:b/>
-                <w:sz w:val="26"/>
-              </w:rPr>
-              <w:t>Ghi nhận việc trả đĩa.</w:t>
-            </w:r>
-            <w:commentRangeEnd w:id="11"/>
+              <w:t xml:space="preserve">3. </w:t>
+            </w:r>
+            <w:r>
+              <w:rPr>
+                <w:rFonts w:ascii="Times New Roman" w:eastAsia="Times New Roman" w:hAnsi="Times New Roman" w:cs="Times New Roman"/>
+                <w:sz w:val="26"/>
+              </w:rPr>
+              <w:t xml:space="preserve">Nhập đúng mã đĩa, chọn </w:t>
+            </w:r>
+            <w:r>
+              <w:rPr>
+                <w:rFonts w:ascii="Times New Roman" w:eastAsia="Times New Roman" w:hAnsi="Times New Roman" w:cs="Times New Roman"/>
+                <w:b/>
+                <w:sz w:val="26"/>
+              </w:rPr>
+              <w:t>ghi nhân</w:t>
+            </w:r>
+            <w:r>
+              <w:rPr>
+                <w:rFonts w:ascii="Times New Roman" w:eastAsia="Times New Roman" w:hAnsi="Times New Roman" w:cs="Times New Roman"/>
+                <w:b/>
+                <w:sz w:val="26"/>
+              </w:rPr>
+              <w:t>.</w:t>
+            </w:r>
+          </w:p>
+        </w:tc>
+        <w:tc>
+          <w:tcPr>
+            <w:tcW w:w="4621" w:type="dxa"/>
+            <w:tcBorders>
+              <w:top w:val="single" w:sz="4" w:space="0" w:color="000000"/>
+              <w:left w:val="single" w:sz="4" w:space="0" w:color="000000"/>
+              <w:bottom w:val="single" w:sz="4" w:space="0" w:color="000000"/>
+              <w:right w:val="single" w:sz="4" w:space="0" w:color="000000"/>
+            </w:tcBorders>
+            <w:shd w:val="clear" w:color="000000" w:fill="FFFFFF"/>
+            <w:tcMar>
+              <w:left w:w="108" w:type="dxa"/>
+              <w:right w:w="108" w:type="dxa"/>
+            </w:tcMar>
+            <w:vAlign w:val="center"/>
+          </w:tcPr>
+          <w:p>
+            <w:pPr>
+              <w:spacing w:after="0" w:line="240" w:lineRule="auto"/>
+              <w:jc w:val="both"/>
+              <w:rPr>
+                <w:rFonts w:ascii="Times New Roman" w:eastAsia="Times New Roman" w:hAnsi="Times New Roman" w:cs="Times New Roman"/>
+                <w:sz w:val="26"/>
+              </w:rPr>
+            </w:pPr>
+            <w:r>
+              <w:rPr>
+                <w:rFonts w:ascii="Times New Roman" w:eastAsia="Times New Roman" w:hAnsi="Times New Roman" w:cs="Times New Roman"/>
+                <w:sz w:val="26"/>
+              </w:rPr>
+              <w:t>4. Hệ thống kiểm tra đĩa thông báo ghi nhận đĩa thành công và chuyển sang</w:t>
+            </w:r>
+            <w:r>
+              <w:rPr>
+                <w:rFonts w:ascii="Times New Roman" w:eastAsia="Times New Roman" w:hAnsi="Times New Roman" w:cs="Times New Roman"/>
+                <w:sz w:val="26"/>
+              </w:rPr>
+              <w:t xml:space="preserve"> </w:t>
+            </w:r>
+            <w:r>
+              <w:rPr>
+                <w:rFonts w:ascii="Times New Roman" w:eastAsia="Times New Roman" w:hAnsi="Times New Roman" w:cs="Times New Roman"/>
+                <w:sz w:val="26"/>
+              </w:rPr>
+              <w:t>giao diện</w:t>
+            </w:r>
+            <w:r>
+              <w:rPr>
+                <w:rFonts w:ascii="Times New Roman" w:eastAsia="Times New Roman" w:hAnsi="Times New Roman" w:cs="Times New Roman"/>
+                <w:b/>
+                <w:sz w:val="26"/>
+              </w:rPr>
+              <w:t xml:space="preserve"> </w:t>
+            </w:r>
+            <w:commentRangeStart w:id="13"/>
+            <w:commentRangeStart w:id="14"/>
+            <w:r>
+              <w:rPr>
+                <w:rFonts w:ascii="Times New Roman" w:eastAsia="Times New Roman" w:hAnsi="Times New Roman" w:cs="Times New Roman"/>
+                <w:b/>
+                <w:sz w:val="26"/>
+              </w:rPr>
+              <w:t xml:space="preserve">Thêm trễ </w:t>
+            </w:r>
+            <w:r>
+              <w:rPr>
+                <w:rFonts w:ascii="Times New Roman" w:eastAsia="Times New Roman" w:hAnsi="Times New Roman" w:cs="Times New Roman"/>
+                <w:b/>
+                <w:sz w:val="26"/>
+              </w:rPr>
+              <w:t>hạn</w:t>
+            </w:r>
+            <w:commentRangeEnd w:id="13"/>
             <w:r>
               <w:rPr>
                 <w:rStyle w:val="CommentReference"/>
               </w:rPr>
-              <w:commentReference w:id="11"/>
-            </w:r>
-          </w:p>
-        </w:tc>
-        <w:tc>
-          <w:tcPr>
-            <w:tcW w:w="4621" w:type="dxa"/>
-            <w:tcBorders>
-              <w:top w:val="single" w:sz="4" w:space="0" w:color="000000"/>
-              <w:left w:val="single" w:sz="4" w:space="0" w:color="000000"/>
-              <w:bottom w:val="single" w:sz="4" w:space="0" w:color="000000"/>
-              <w:right w:val="single" w:sz="4" w:space="0" w:color="000000"/>
-            </w:tcBorders>
-            <w:shd w:val="clear" w:color="000000" w:fill="FFFFFF"/>
-            <w:tcMar>
-              <w:left w:w="108" w:type="dxa"/>
-              <w:right w:w="108" w:type="dxa"/>
-            </w:tcMar>
-            <w:vAlign w:val="center"/>
-          </w:tcPr>
-          <w:p>
-            <w:pPr>
-              <w:spacing w:after="0" w:line="240" w:lineRule="auto"/>
-              <w:jc w:val="both"/>
-            </w:pPr>
-            <w:r>
-              <w:rPr>
-                <w:rFonts w:ascii="Times New Roman" w:eastAsia="Times New Roman" w:hAnsi="Times New Roman" w:cs="Times New Roman"/>
-                <w:sz w:val="26"/>
-              </w:rPr>
-              <w:t xml:space="preserve">2. </w:t>
-            </w:r>
-            <w:r>
-              <w:rPr>
-                <w:rFonts w:ascii="Times New Roman" w:eastAsia="Times New Roman" w:hAnsi="Times New Roman" w:cs="Times New Roman"/>
-                <w:sz w:val="26"/>
-              </w:rPr>
-              <w:t>Form nhập mã đĩa hiện ra màn hình.</w:t>
-            </w:r>
-          </w:p>
-        </w:tc>
-      </w:tr>
-      <w:tr>
-        <w:trPr>
-          <w:trHeight w:val="1358"/>
-        </w:trPr>
-        <w:tc>
-          <w:tcPr>
-            <w:tcW w:w="4621" w:type="dxa"/>
-            <w:tcBorders>
-              <w:top w:val="single" w:sz="4" w:space="0" w:color="000000"/>
-              <w:left w:val="single" w:sz="4" w:space="0" w:color="000000"/>
-              <w:bottom w:val="single" w:sz="4" w:space="0" w:color="000000"/>
-              <w:right w:val="single" w:sz="4" w:space="0" w:color="000000"/>
-            </w:tcBorders>
-            <w:shd w:val="clear" w:color="000000" w:fill="FFFFFF"/>
-            <w:tcMar>
-              <w:left w:w="108" w:type="dxa"/>
-              <w:right w:w="108" w:type="dxa"/>
-            </w:tcMar>
-            <w:vAlign w:val="center"/>
-          </w:tcPr>
-          <w:p>
-            <w:pPr>
-              <w:spacing w:after="0" w:line="240" w:lineRule="auto"/>
-              <w:jc w:val="both"/>
-              <w:rPr>
-                <w:rFonts w:ascii="Times New Roman" w:eastAsia="Times New Roman" w:hAnsi="Times New Roman" w:cs="Times New Roman"/>
-                <w:sz w:val="26"/>
-              </w:rPr>
-            </w:pPr>
-            <w:r>
-              <w:rPr>
-                <w:rFonts w:ascii="Times New Roman" w:eastAsia="Times New Roman" w:hAnsi="Times New Roman" w:cs="Times New Roman"/>
-                <w:sz w:val="26"/>
-              </w:rPr>
-              <w:t xml:space="preserve">3. </w:t>
-            </w:r>
-            <w:r>
-              <w:rPr>
-                <w:rFonts w:ascii="Times New Roman" w:eastAsia="Times New Roman" w:hAnsi="Times New Roman" w:cs="Times New Roman"/>
-                <w:sz w:val="26"/>
-              </w:rPr>
-              <w:t xml:space="preserve">Nhập đúng mã đĩa, chọn </w:t>
-            </w:r>
-            <w:r>
-              <w:rPr>
-                <w:rFonts w:ascii="Times New Roman" w:eastAsia="Times New Roman" w:hAnsi="Times New Roman" w:cs="Times New Roman"/>
-                <w:b/>
-                <w:sz w:val="26"/>
-              </w:rPr>
-              <w:t>ghi nhân</w:t>
-            </w:r>
-            <w:r>
-              <w:rPr>
-                <w:rFonts w:ascii="Times New Roman" w:eastAsia="Times New Roman" w:hAnsi="Times New Roman" w:cs="Times New Roman"/>
-                <w:b/>
-                <w:sz w:val="26"/>
-              </w:rPr>
-              <w:t>.</w:t>
-            </w:r>
-          </w:p>
-        </w:tc>
-        <w:tc>
-          <w:tcPr>
-            <w:tcW w:w="4621" w:type="dxa"/>
-            <w:tcBorders>
-              <w:top w:val="single" w:sz="4" w:space="0" w:color="000000"/>
-              <w:left w:val="single" w:sz="4" w:space="0" w:color="000000"/>
-              <w:bottom w:val="single" w:sz="4" w:space="0" w:color="000000"/>
-              <w:right w:val="single" w:sz="4" w:space="0" w:color="000000"/>
-            </w:tcBorders>
-            <w:shd w:val="clear" w:color="000000" w:fill="FFFFFF"/>
-            <w:tcMar>
-              <w:left w:w="108" w:type="dxa"/>
-              <w:right w:w="108" w:type="dxa"/>
-            </w:tcMar>
-            <w:vAlign w:val="center"/>
-          </w:tcPr>
-          <w:p>
-            <w:pPr>
-              <w:spacing w:after="0" w:line="240" w:lineRule="auto"/>
-              <w:jc w:val="both"/>
-              <w:rPr>
-                <w:rFonts w:ascii="Times New Roman" w:eastAsia="Times New Roman" w:hAnsi="Times New Roman" w:cs="Times New Roman"/>
-                <w:sz w:val="26"/>
-              </w:rPr>
-            </w:pPr>
-            <w:r>
-              <w:rPr>
-                <w:rFonts w:ascii="Times New Roman" w:eastAsia="Times New Roman" w:hAnsi="Times New Roman" w:cs="Times New Roman"/>
-                <w:sz w:val="26"/>
-              </w:rPr>
-              <w:t>4. Hệ thống kiểm tra đĩa thông báo ghi nhận đĩa thành công và chuyển sang</w:t>
-            </w:r>
-            <w:r>
-              <w:rPr>
-                <w:rFonts w:ascii="Times New Roman" w:eastAsia="Times New Roman" w:hAnsi="Times New Roman" w:cs="Times New Roman"/>
-                <w:sz w:val="26"/>
-              </w:rPr>
-              <w:t xml:space="preserve"> </w:t>
-            </w:r>
-            <w:r>
-              <w:rPr>
-                <w:rFonts w:ascii="Times New Roman" w:eastAsia="Times New Roman" w:hAnsi="Times New Roman" w:cs="Times New Roman"/>
-                <w:sz w:val="26"/>
-              </w:rPr>
-              <w:t>giao diện</w:t>
-            </w:r>
-            <w:r>
-              <w:rPr>
-                <w:rFonts w:ascii="Times New Roman" w:eastAsia="Times New Roman" w:hAnsi="Times New Roman" w:cs="Times New Roman"/>
-                <w:b/>
-                <w:sz w:val="26"/>
-              </w:rPr>
-              <w:t xml:space="preserve"> </w:t>
-            </w:r>
-            <w:commentRangeStart w:id="12"/>
-            <w:r>
-              <w:rPr>
-                <w:rFonts w:ascii="Times New Roman" w:eastAsia="Times New Roman" w:hAnsi="Times New Roman" w:cs="Times New Roman"/>
-                <w:b/>
-                <w:sz w:val="26"/>
-              </w:rPr>
-              <w:t xml:space="preserve">Thêm trễ </w:t>
-            </w:r>
-            <w:r>
-              <w:rPr>
-                <w:rFonts w:ascii="Times New Roman" w:eastAsia="Times New Roman" w:hAnsi="Times New Roman" w:cs="Times New Roman"/>
-                <w:b/>
-                <w:sz w:val="26"/>
-              </w:rPr>
-              <w:t>hạn</w:t>
-            </w:r>
-            <w:commentRangeEnd w:id="12"/>
+              <w:commentReference w:id="13"/>
+            </w:r>
+            <w:commentRangeEnd w:id="14"/>
             <w:r>
               <w:rPr>
                 <w:rStyle w:val="CommentReference"/>
               </w:rPr>
-              <w:commentReference w:id="12"/>
+              <w:commentReference w:id="14"/>
             </w:r>
             <w:r>
               <w:rPr>
@@ -4803,7 +4742,6 @@
             <w:pPr>
               <w:spacing w:after="0" w:line="240" w:lineRule="auto"/>
             </w:pPr>
-            <w:commentRangeStart w:id="13"/>
             <w:r>
               <w:rPr>
                 <w:rFonts w:ascii="Times New Roman" w:eastAsia="Times New Roman" w:hAnsi="Times New Roman" w:cs="Times New Roman"/>
@@ -4817,14 +4755,7 @@
                 <w:rFonts w:ascii="Times New Roman" w:eastAsia="Times New Roman" w:hAnsi="Times New Roman" w:cs="Times New Roman"/>
                 <w:sz w:val="26"/>
               </w:rPr>
-              <w:t>Clerk (Nhân viên)</w:t>
-            </w:r>
-            <w:commentRangeEnd w:id="13"/>
-            <w:r>
-              <w:rPr>
-                <w:rStyle w:val="CommentReference"/>
-              </w:rPr>
-              <w:commentReference w:id="13"/>
+              <w:t>Hệ thống</w:t>
             </w:r>
           </w:p>
         </w:tc>
@@ -5049,148 +4980,148 @@
                 <w:b/>
                 <w:sz w:val="26"/>
               </w:rPr>
+              <w:t>Actor</w:t>
+            </w:r>
+          </w:p>
+        </w:tc>
+        <w:tc>
+          <w:tcPr>
+            <w:tcW w:w="4621" w:type="dxa"/>
+            <w:tcBorders>
+              <w:top w:val="single" w:sz="4" w:space="0" w:color="000000"/>
+              <w:left w:val="single" w:sz="4" w:space="0" w:color="000000"/>
+              <w:bottom w:val="single" w:sz="4" w:space="0" w:color="000000"/>
+              <w:right w:val="single" w:sz="4" w:space="0" w:color="000000"/>
+            </w:tcBorders>
+            <w:shd w:val="clear" w:color="000000" w:fill="FFFFFF"/>
+            <w:tcMar>
+              <w:left w:w="108" w:type="dxa"/>
+              <w:right w:w="108" w:type="dxa"/>
+            </w:tcMar>
+            <w:vAlign w:val="center"/>
+          </w:tcPr>
+          <w:p>
+            <w:pPr>
+              <w:spacing w:after="0" w:line="240" w:lineRule="auto"/>
+              <w:jc w:val="center"/>
+            </w:pPr>
+            <w:r>
+              <w:rPr>
+                <w:rFonts w:ascii="Times New Roman" w:eastAsia="Times New Roman" w:hAnsi="Times New Roman" w:cs="Times New Roman"/>
+                <w:b/>
+                <w:sz w:val="26"/>
+              </w:rPr>
+              <w:t>Hệ thống</w:t>
+            </w:r>
+          </w:p>
+        </w:tc>
+      </w:tr>
+      <w:tr>
+        <w:trPr>
+          <w:trHeight w:val="980"/>
+        </w:trPr>
+        <w:tc>
+          <w:tcPr>
+            <w:tcW w:w="4621" w:type="dxa"/>
+            <w:tcBorders>
+              <w:top w:val="single" w:sz="4" w:space="0" w:color="000000"/>
+              <w:left w:val="single" w:sz="4" w:space="0" w:color="000000"/>
+              <w:bottom w:val="single" w:sz="4" w:space="0" w:color="000000"/>
+              <w:right w:val="single" w:sz="4" w:space="0" w:color="000000"/>
+            </w:tcBorders>
+            <w:shd w:val="clear" w:color="000000" w:fill="FFFFFF"/>
+            <w:tcMar>
+              <w:left w:w="108" w:type="dxa"/>
+              <w:right w:w="108" w:type="dxa"/>
+            </w:tcMar>
+            <w:vAlign w:val="center"/>
+          </w:tcPr>
+          <w:p>
+            <w:pPr>
+              <w:spacing w:after="0" w:line="240" w:lineRule="auto"/>
+              <w:jc w:val="both"/>
+            </w:pPr>
+          </w:p>
+        </w:tc>
+        <w:tc>
+          <w:tcPr>
+            <w:tcW w:w="4621" w:type="dxa"/>
+            <w:tcBorders>
+              <w:top w:val="single" w:sz="4" w:space="0" w:color="000000"/>
+              <w:left w:val="single" w:sz="4" w:space="0" w:color="000000"/>
+              <w:bottom w:val="single" w:sz="4" w:space="0" w:color="000000"/>
+              <w:right w:val="single" w:sz="4" w:space="0" w:color="000000"/>
+            </w:tcBorders>
+            <w:shd w:val="clear" w:color="000000" w:fill="FFFFFF"/>
+            <w:tcMar>
+              <w:left w:w="108" w:type="dxa"/>
+              <w:right w:w="108" w:type="dxa"/>
+            </w:tcMar>
+            <w:vAlign w:val="center"/>
+          </w:tcPr>
+          <w:p>
+            <w:pPr>
+              <w:spacing w:after="0" w:line="240" w:lineRule="auto"/>
+              <w:jc w:val="both"/>
+            </w:pPr>
+            <w:r>
+              <w:rPr>
+                <w:rFonts w:ascii="Times New Roman" w:eastAsia="Times New Roman" w:hAnsi="Times New Roman" w:cs="Times New Roman"/>
+                <w:sz w:val="26"/>
+              </w:rPr>
+              <w:t>1</w:t>
+            </w:r>
+            <w:r>
+              <w:rPr>
+                <w:rFonts w:ascii="Times New Roman" w:eastAsia="Times New Roman" w:hAnsi="Times New Roman" w:cs="Times New Roman"/>
+                <w:sz w:val="26"/>
+              </w:rPr>
+              <w:t xml:space="preserve">. </w:t>
+            </w:r>
+            <w:r>
+              <w:rPr>
+                <w:rFonts w:ascii="Times New Roman" w:eastAsia="Times New Roman" w:hAnsi="Times New Roman" w:cs="Times New Roman"/>
+                <w:sz w:val="26"/>
+              </w:rPr>
+              <w:t xml:space="preserve">Hiển </w:t>
+            </w:r>
+            <w:r>
+              <w:rPr>
+                <w:rFonts w:ascii="Times New Roman" w:eastAsia="Times New Roman" w:hAnsi="Times New Roman" w:cs="Times New Roman"/>
+                <w:sz w:val="26"/>
+              </w:rPr>
+              <w:t>thị giá tiền trễ hạn mà khách hàng phải trả.</w:t>
+            </w:r>
+          </w:p>
+        </w:tc>
+      </w:tr>
+      <w:tr>
+        <w:trPr>
+          <w:trHeight w:val="962"/>
+        </w:trPr>
+        <w:tc>
+          <w:tcPr>
+            <w:tcW w:w="4621" w:type="dxa"/>
+            <w:tcBorders>
+              <w:top w:val="single" w:sz="4" w:space="0" w:color="000000"/>
+              <w:left w:val="single" w:sz="4" w:space="0" w:color="000000"/>
+              <w:bottom w:val="single" w:sz="4" w:space="0" w:color="000000"/>
+              <w:right w:val="single" w:sz="4" w:space="0" w:color="000000"/>
+            </w:tcBorders>
+            <w:shd w:val="clear" w:color="000000" w:fill="FFFFFF"/>
+            <w:tcMar>
+              <w:left w:w="108" w:type="dxa"/>
+              <w:right w:w="108" w:type="dxa"/>
+            </w:tcMar>
+            <w:vAlign w:val="center"/>
+          </w:tcPr>
+          <w:p>
+            <w:pPr>
+              <w:spacing w:after="0" w:line="240" w:lineRule="auto"/>
+              <w:jc w:val="both"/>
+            </w:pPr>
+            <w:r>
               <w:lastRenderedPageBreak/>
-              <w:t>Actor</w:t>
-            </w:r>
-          </w:p>
-        </w:tc>
-        <w:tc>
-          <w:tcPr>
-            <w:tcW w:w="4621" w:type="dxa"/>
-            <w:tcBorders>
-              <w:top w:val="single" w:sz="4" w:space="0" w:color="000000"/>
-              <w:left w:val="single" w:sz="4" w:space="0" w:color="000000"/>
-              <w:bottom w:val="single" w:sz="4" w:space="0" w:color="000000"/>
-              <w:right w:val="single" w:sz="4" w:space="0" w:color="000000"/>
-            </w:tcBorders>
-            <w:shd w:val="clear" w:color="000000" w:fill="FFFFFF"/>
-            <w:tcMar>
-              <w:left w:w="108" w:type="dxa"/>
-              <w:right w:w="108" w:type="dxa"/>
-            </w:tcMar>
-            <w:vAlign w:val="center"/>
-          </w:tcPr>
-          <w:p>
-            <w:pPr>
-              <w:spacing w:after="0" w:line="240" w:lineRule="auto"/>
-              <w:jc w:val="center"/>
-            </w:pPr>
-            <w:r>
-              <w:rPr>
-                <w:rFonts w:ascii="Times New Roman" w:eastAsia="Times New Roman" w:hAnsi="Times New Roman" w:cs="Times New Roman"/>
-                <w:b/>
-                <w:sz w:val="26"/>
-              </w:rPr>
-              <w:t>Hệ thống</w:t>
-            </w:r>
-          </w:p>
-        </w:tc>
-      </w:tr>
-      <w:tr>
-        <w:trPr>
-          <w:trHeight w:val="980"/>
-        </w:trPr>
-        <w:tc>
-          <w:tcPr>
-            <w:tcW w:w="4621" w:type="dxa"/>
-            <w:tcBorders>
-              <w:top w:val="single" w:sz="4" w:space="0" w:color="000000"/>
-              <w:left w:val="single" w:sz="4" w:space="0" w:color="000000"/>
-              <w:bottom w:val="single" w:sz="4" w:space="0" w:color="000000"/>
-              <w:right w:val="single" w:sz="4" w:space="0" w:color="000000"/>
-            </w:tcBorders>
-            <w:shd w:val="clear" w:color="000000" w:fill="FFFFFF"/>
-            <w:tcMar>
-              <w:left w:w="108" w:type="dxa"/>
-              <w:right w:w="108" w:type="dxa"/>
-            </w:tcMar>
-            <w:vAlign w:val="center"/>
-          </w:tcPr>
-          <w:p>
-            <w:pPr>
-              <w:spacing w:after="0" w:line="240" w:lineRule="auto"/>
-              <w:jc w:val="both"/>
-            </w:pPr>
-          </w:p>
-        </w:tc>
-        <w:tc>
-          <w:tcPr>
-            <w:tcW w:w="4621" w:type="dxa"/>
-            <w:tcBorders>
-              <w:top w:val="single" w:sz="4" w:space="0" w:color="000000"/>
-              <w:left w:val="single" w:sz="4" w:space="0" w:color="000000"/>
-              <w:bottom w:val="single" w:sz="4" w:space="0" w:color="000000"/>
-              <w:right w:val="single" w:sz="4" w:space="0" w:color="000000"/>
-            </w:tcBorders>
-            <w:shd w:val="clear" w:color="000000" w:fill="FFFFFF"/>
-            <w:tcMar>
-              <w:left w:w="108" w:type="dxa"/>
-              <w:right w:w="108" w:type="dxa"/>
-            </w:tcMar>
-            <w:vAlign w:val="center"/>
-          </w:tcPr>
-          <w:p>
-            <w:pPr>
-              <w:spacing w:after="0" w:line="240" w:lineRule="auto"/>
-              <w:jc w:val="both"/>
-            </w:pPr>
-            <w:r>
-              <w:rPr>
-                <w:rFonts w:ascii="Times New Roman" w:eastAsia="Times New Roman" w:hAnsi="Times New Roman" w:cs="Times New Roman"/>
-                <w:sz w:val="26"/>
-              </w:rPr>
-              <w:t>1</w:t>
-            </w:r>
-            <w:r>
-              <w:rPr>
-                <w:rFonts w:ascii="Times New Roman" w:eastAsia="Times New Roman" w:hAnsi="Times New Roman" w:cs="Times New Roman"/>
-                <w:sz w:val="26"/>
-              </w:rPr>
-              <w:t xml:space="preserve">. </w:t>
-            </w:r>
-            <w:r>
-              <w:rPr>
-                <w:rFonts w:ascii="Times New Roman" w:eastAsia="Times New Roman" w:hAnsi="Times New Roman" w:cs="Times New Roman"/>
-                <w:sz w:val="26"/>
-              </w:rPr>
-              <w:t xml:space="preserve">Hiển </w:t>
-            </w:r>
-            <w:r>
-              <w:rPr>
-                <w:rFonts w:ascii="Times New Roman" w:eastAsia="Times New Roman" w:hAnsi="Times New Roman" w:cs="Times New Roman"/>
-                <w:sz w:val="26"/>
-              </w:rPr>
-              <w:t>thị giá tiền trễ hạn mà khách hàng phải trả.</w:t>
-            </w:r>
-          </w:p>
-        </w:tc>
-      </w:tr>
-      <w:tr>
-        <w:trPr>
-          <w:trHeight w:val="962"/>
-        </w:trPr>
-        <w:tc>
-          <w:tcPr>
-            <w:tcW w:w="4621" w:type="dxa"/>
-            <w:tcBorders>
-              <w:top w:val="single" w:sz="4" w:space="0" w:color="000000"/>
-              <w:left w:val="single" w:sz="4" w:space="0" w:color="000000"/>
-              <w:bottom w:val="single" w:sz="4" w:space="0" w:color="000000"/>
-              <w:right w:val="single" w:sz="4" w:space="0" w:color="000000"/>
-            </w:tcBorders>
-            <w:shd w:val="clear" w:color="000000" w:fill="FFFFFF"/>
-            <w:tcMar>
-              <w:left w:w="108" w:type="dxa"/>
-              <w:right w:w="108" w:type="dxa"/>
-            </w:tcMar>
-            <w:vAlign w:val="center"/>
-          </w:tcPr>
-          <w:p>
-            <w:pPr>
-              <w:spacing w:after="0" w:line="240" w:lineRule="auto"/>
-              <w:jc w:val="both"/>
-            </w:pPr>
-            <w:r>
               <w:t xml:space="preserve">2. Chọn </w:t>
             </w:r>
             <w:r>
@@ -5672,73 +5603,73 @@
                 <w:b/>
                 <w:sz w:val="26"/>
               </w:rPr>
+              <w:t>Actor</w:t>
+            </w:r>
+          </w:p>
+        </w:tc>
+        <w:tc>
+          <w:tcPr>
+            <w:tcW w:w="4621" w:type="dxa"/>
+            <w:tcBorders>
+              <w:top w:val="single" w:sz="4" w:space="0" w:color="000000"/>
+              <w:left w:val="single" w:sz="4" w:space="0" w:color="000000"/>
+              <w:bottom w:val="single" w:sz="4" w:space="0" w:color="000000"/>
+              <w:right w:val="single" w:sz="4" w:space="0" w:color="000000"/>
+            </w:tcBorders>
+            <w:shd w:val="clear" w:color="000000" w:fill="FFFFFF"/>
+            <w:tcMar>
+              <w:left w:w="108" w:type="dxa"/>
+              <w:right w:w="108" w:type="dxa"/>
+            </w:tcMar>
+            <w:vAlign w:val="center"/>
+          </w:tcPr>
+          <w:p>
+            <w:pPr>
+              <w:spacing w:after="0" w:line="240" w:lineRule="auto"/>
+              <w:jc w:val="center"/>
+            </w:pPr>
+            <w:r>
+              <w:rPr>
+                <w:rFonts w:ascii="Times New Roman" w:eastAsia="Times New Roman" w:hAnsi="Times New Roman" w:cs="Times New Roman"/>
+                <w:b/>
+                <w:sz w:val="26"/>
+              </w:rPr>
+              <w:t>Hệ thống</w:t>
+            </w:r>
+          </w:p>
+        </w:tc>
+      </w:tr>
+      <w:tr>
+        <w:trPr>
+          <w:trHeight w:val="1358"/>
+        </w:trPr>
+        <w:tc>
+          <w:tcPr>
+            <w:tcW w:w="4621" w:type="dxa"/>
+            <w:tcBorders>
+              <w:top w:val="single" w:sz="4" w:space="0" w:color="000000"/>
+              <w:left w:val="single" w:sz="4" w:space="0" w:color="000000"/>
+              <w:bottom w:val="single" w:sz="4" w:space="0" w:color="000000"/>
+              <w:right w:val="single" w:sz="4" w:space="0" w:color="000000"/>
+            </w:tcBorders>
+            <w:shd w:val="clear" w:color="000000" w:fill="FFFFFF"/>
+            <w:tcMar>
+              <w:left w:w="108" w:type="dxa"/>
+              <w:right w:w="108" w:type="dxa"/>
+            </w:tcMar>
+            <w:vAlign w:val="center"/>
+          </w:tcPr>
+          <w:p>
+            <w:pPr>
+              <w:spacing w:after="0" w:line="240" w:lineRule="auto"/>
+              <w:jc w:val="both"/>
+            </w:pPr>
+            <w:r>
+              <w:rPr>
+                <w:rFonts w:ascii="Times New Roman" w:eastAsia="Times New Roman" w:hAnsi="Times New Roman" w:cs="Times New Roman"/>
+                <w:sz w:val="26"/>
+              </w:rPr>
               <w:lastRenderedPageBreak/>
-              <w:t>Actor</w:t>
-            </w:r>
-          </w:p>
-        </w:tc>
-        <w:tc>
-          <w:tcPr>
-            <w:tcW w:w="4621" w:type="dxa"/>
-            <w:tcBorders>
-              <w:top w:val="single" w:sz="4" w:space="0" w:color="000000"/>
-              <w:left w:val="single" w:sz="4" w:space="0" w:color="000000"/>
-              <w:bottom w:val="single" w:sz="4" w:space="0" w:color="000000"/>
-              <w:right w:val="single" w:sz="4" w:space="0" w:color="000000"/>
-            </w:tcBorders>
-            <w:shd w:val="clear" w:color="000000" w:fill="FFFFFF"/>
-            <w:tcMar>
-              <w:left w:w="108" w:type="dxa"/>
-              <w:right w:w="108" w:type="dxa"/>
-            </w:tcMar>
-            <w:vAlign w:val="center"/>
-          </w:tcPr>
-          <w:p>
-            <w:pPr>
-              <w:spacing w:after="0" w:line="240" w:lineRule="auto"/>
-              <w:jc w:val="center"/>
-            </w:pPr>
-            <w:r>
-              <w:rPr>
-                <w:rFonts w:ascii="Times New Roman" w:eastAsia="Times New Roman" w:hAnsi="Times New Roman" w:cs="Times New Roman"/>
-                <w:b/>
-                <w:sz w:val="26"/>
-              </w:rPr>
-              <w:t>Hệ thống</w:t>
-            </w:r>
-          </w:p>
-        </w:tc>
-      </w:tr>
-      <w:tr>
-        <w:trPr>
-          <w:trHeight w:val="1358"/>
-        </w:trPr>
-        <w:tc>
-          <w:tcPr>
-            <w:tcW w:w="4621" w:type="dxa"/>
-            <w:tcBorders>
-              <w:top w:val="single" w:sz="4" w:space="0" w:color="000000"/>
-              <w:left w:val="single" w:sz="4" w:space="0" w:color="000000"/>
-              <w:bottom w:val="single" w:sz="4" w:space="0" w:color="000000"/>
-              <w:right w:val="single" w:sz="4" w:space="0" w:color="000000"/>
-            </w:tcBorders>
-            <w:shd w:val="clear" w:color="000000" w:fill="FFFFFF"/>
-            <w:tcMar>
-              <w:left w:w="108" w:type="dxa"/>
-              <w:right w:w="108" w:type="dxa"/>
-            </w:tcMar>
-            <w:vAlign w:val="center"/>
-          </w:tcPr>
-          <w:p>
-            <w:pPr>
-              <w:spacing w:after="0" w:line="240" w:lineRule="auto"/>
-              <w:jc w:val="both"/>
-            </w:pPr>
-            <w:r>
-              <w:rPr>
-                <w:rFonts w:ascii="Times New Roman" w:eastAsia="Times New Roman" w:hAnsi="Times New Roman" w:cs="Times New Roman"/>
-                <w:sz w:val="26"/>
-              </w:rPr>
               <w:t xml:space="preserve">1. Chọn chức năng </w:t>
             </w:r>
             <w:r>
@@ -5787,7 +5718,8 @@
               </w:rPr>
               <w:t xml:space="preserve">2. </w:t>
             </w:r>
-            <w:commentRangeStart w:id="14"/>
+            <w:commentRangeStart w:id="15"/>
+            <w:commentRangeStart w:id="16"/>
             <w:r>
               <w:rPr>
                 <w:rFonts w:ascii="Times New Roman" w:eastAsia="Times New Roman" w:hAnsi="Times New Roman" w:cs="Times New Roman"/>
@@ -5795,12 +5727,19 @@
               </w:rPr>
               <w:t>Danh sách trễ hạn hiện ra màn hình.</w:t>
             </w:r>
-            <w:commentRangeEnd w:id="14"/>
+            <w:commentRangeEnd w:id="15"/>
             <w:r>
               <w:rPr>
                 <w:rStyle w:val="CommentReference"/>
               </w:rPr>
-              <w:commentReference w:id="14"/>
+              <w:commentReference w:id="15"/>
+            </w:r>
+            <w:commentRangeEnd w:id="16"/>
+            <w:r>
+              <w:rPr>
+                <w:rStyle w:val="CommentReference"/>
+              </w:rPr>
+              <w:commentReference w:id="16"/>
             </w:r>
           </w:p>
         </w:tc>
@@ -6369,7 +6308,8 @@
               <w:spacing w:after="0" w:line="240" w:lineRule="auto"/>
               <w:jc w:val="both"/>
             </w:pPr>
-            <w:commentRangeStart w:id="15"/>
+            <w:commentRangeStart w:id="17"/>
+            <w:commentRangeStart w:id="18"/>
             <w:r>
               <w:rPr>
                 <w:rFonts w:ascii="Times New Roman" w:eastAsia="Times New Roman" w:hAnsi="Times New Roman" w:cs="Times New Roman"/>
@@ -6391,12 +6331,19 @@
               </w:rPr>
               <w:t>.</w:t>
             </w:r>
-            <w:commentRangeEnd w:id="15"/>
+            <w:commentRangeEnd w:id="17"/>
             <w:r>
               <w:rPr>
                 <w:rStyle w:val="CommentReference"/>
               </w:rPr>
-              <w:commentReference w:id="15"/>
+              <w:commentReference w:id="17"/>
+            </w:r>
+            <w:commentRangeEnd w:id="18"/>
+            <w:r>
+              <w:rPr>
+                <w:rStyle w:val="CommentReference"/>
+              </w:rPr>
+              <w:commentReference w:id="18"/>
             </w:r>
           </w:p>
         </w:tc>
@@ -6548,6 +6495,7 @@
                 <w:b/>
                 <w:sz w:val="26"/>
               </w:rPr>
+              <w:lastRenderedPageBreak/>
               <w:t xml:space="preserve">Tên use case: </w:t>
             </w:r>
             <w:r>
@@ -6681,7 +6629,8 @@
               </w:rPr>
               <w:t>Điều kiện trước</w:t>
             </w:r>
-            <w:commentRangeStart w:id="16"/>
+            <w:commentRangeStart w:id="19"/>
+            <w:commentRangeStart w:id="20"/>
             <w:r>
               <w:rPr>
                 <w:rFonts w:ascii="Times New Roman" w:eastAsia="Times New Roman" w:hAnsi="Times New Roman" w:cs="Times New Roman"/>
@@ -6697,12 +6646,19 @@
               </w:rPr>
               <w:t xml:space="preserve"> Actor đăng nhập vào hệ thống thành công đang ở giao diện thêm một trễ hẹn hoặc xem thông tin về trễ hẹn của khách hàng hoặc quản lí trễ hẹn.</w:t>
             </w:r>
-            <w:commentRangeEnd w:id="16"/>
+            <w:commentRangeEnd w:id="19"/>
             <w:r>
               <w:rPr>
                 <w:rStyle w:val="CommentReference"/>
               </w:rPr>
-              <w:commentReference w:id="16"/>
+              <w:commentReference w:id="19"/>
+            </w:r>
+            <w:commentRangeEnd w:id="20"/>
+            <w:r>
+              <w:rPr>
+                <w:rStyle w:val="CommentReference"/>
+              </w:rPr>
+              <w:commentReference w:id="20"/>
             </w:r>
           </w:p>
         </w:tc>
@@ -7388,7 +7344,7 @@
       </w:r>
     </w:p>
   </w:comment>
-  <w:comment w:id="1" w:author="Nga Nguyen Thanh" w:date="2017-09-05T19:30:00Z" w:initials="NNT">
+  <w:comment w:id="1" w:author="lldtien" w:date="2017-09-05T21:47:00Z" w:initials="l">
     <w:p>
       <w:pPr>
         <w:pStyle w:val="CommentText"/>
@@ -7400,11 +7356,26 @@
         <w:annotationRef/>
       </w:r>
       <w:r>
-        <w:t>Không có đặt trước nào thì không cần hiển thị cho khỏe, khỏi đưa vào luồng sự liện phụ luôn</w:t>
+        <w:t>Sắp xếp theo kiểu gì thì chắc tính sau</w:t>
       </w:r>
     </w:p>
   </w:comment>
-  <w:comment w:id="2" w:author="Nga Nguyen Thanh" w:date="2017-09-05T19:34:00Z" w:initials="NNT">
+  <w:comment w:id="2" w:author="lldtien" w:date="2017-09-05T21:48:00Z" w:initials="l">
+    <w:p>
+      <w:pPr>
+        <w:pStyle w:val="CommentText"/>
+      </w:pPr>
+      <w:r>
+        <w:rPr>
+          <w:rStyle w:val="CommentReference"/>
+        </w:rPr>
+        <w:annotationRef/>
+      </w:r>
+      <w:bookmarkStart w:id="3" w:name="_GoBack"/>
+      <w:bookmarkEnd w:id="3"/>
+    </w:p>
+  </w:comment>
+  <w:comment w:id="4" w:author="Nga Nguyen Thanh" w:date="2017-09-05T19:34:00Z" w:initials="NNT">
     <w:p>
       <w:pPr>
         <w:pStyle w:val="CommentText"/>
@@ -7420,7 +7391,20 @@
       </w:r>
     </w:p>
   </w:comment>
-  <w:comment w:id="3" w:author="Nga Nguyen Thanh" w:date="2017-09-05T19:34:00Z" w:initials="NNT">
+  <w:comment w:id="5" w:author="lldtien" w:date="2017-09-05T21:14:00Z" w:initials="l">
+    <w:p>
+      <w:pPr>
+        <w:pStyle w:val="CommentText"/>
+      </w:pPr>
+      <w:r>
+        <w:rPr>
+          <w:rStyle w:val="CommentReference"/>
+        </w:rPr>
+        <w:annotationRef/>
+      </w:r>
+    </w:p>
+  </w:comment>
+  <w:comment w:id="6" w:author="Nga Nguyen Thanh" w:date="2017-09-05T19:34:00Z" w:initials="NNT">
     <w:p>
       <w:pPr>
         <w:pStyle w:val="CommentText"/>
@@ -7439,7 +7423,7 @@
       </w:r>
     </w:p>
   </w:comment>
-  <w:comment w:id="4" w:author="Nga Nguyen Thanh" w:date="2017-09-05T19:40:00Z" w:initials="NNT">
+  <w:comment w:id="7" w:author="Nga Nguyen Thanh" w:date="2017-09-05T19:40:00Z" w:initials="NNT">
     <w:p>
       <w:pPr>
         <w:pStyle w:val="CommentText"/>
@@ -7455,7 +7439,7 @@
       </w:r>
     </w:p>
   </w:comment>
-  <w:comment w:id="5" w:author="Nga Nguyen Thanh" w:date="2017-09-05T19:44:00Z" w:initials="NNT">
+  <w:comment w:id="8" w:author="lldtien" w:date="2017-09-05T21:26:00Z" w:initials="l">
     <w:p>
       <w:pPr>
         <w:pStyle w:val="CommentText"/>
@@ -7467,11 +7451,24 @@
         <w:annotationRef/>
       </w:r>
       <w:r>
-        <w:t>Cái này là đặt trước</w:t>
+        <w:t xml:space="preserve">Thì có gì không hợp lí với điều kiện trước đó, hay phải ghi thêm “link tới” ?? </w:t>
       </w:r>
     </w:p>
   </w:comment>
-  <w:comment w:id="6" w:author="Nga Nguyen Thanh" w:date="2017-09-05T20:17:00Z" w:initials="NNT">
+  <w:comment w:id="9" w:author="lldtien" w:date="2017-09-05T21:26:00Z" w:initials="l">
+    <w:p>
+      <w:pPr>
+        <w:pStyle w:val="CommentText"/>
+      </w:pPr>
+      <w:r>
+        <w:rPr>
+          <w:rStyle w:val="CommentReference"/>
+        </w:rPr>
+        <w:annotationRef/>
+      </w:r>
+    </w:p>
+  </w:comment>
+  <w:comment w:id="10" w:author="Nga Nguyen Thanh" w:date="2017-09-05T20:17:00Z" w:initials="NNT">
     <w:p>
       <w:pPr>
         <w:pStyle w:val="CommentText"/>
@@ -7487,42 +7484,7 @@
       </w:r>
     </w:p>
   </w:comment>
-  <w:comment w:id="8" w:author="Nga Nguyen Thanh" w:date="2017-09-05T19:50:00Z" w:initials="NNT">
-    <w:p>
-      <w:pPr>
-        <w:pStyle w:val="CommentText"/>
-      </w:pPr>
-      <w:r>
-        <w:rPr>
-          <w:rStyle w:val="CommentReference"/>
-        </w:rPr>
-        <w:annotationRef/>
-      </w:r>
-      <w:r>
-        <w:t>Nên để nhân viên nó làm luôn, nếu khách hàng làm sẽ có 2 actor</w:t>
-      </w:r>
-    </w:p>
-  </w:comment>
-  <w:comment w:id="9" w:author="Nga Nguyen Thanh" w:date="2017-09-05T19:45:00Z" w:initials="NNT">
-    <w:p>
-      <w:pPr>
-        <w:pStyle w:val="CommentText"/>
-      </w:pPr>
-      <w:r>
-        <w:rPr>
-          <w:rStyle w:val="CommentReference"/>
-        </w:rPr>
-        <w:annotationRef/>
-      </w:r>
-      <w:r>
-        <w:t>Chỗ này t nghĩ nên xử lí theo kiểu nếu số lượng đĩa cho đang trong trạng thái được đặt trước nhỏ hơn số lượng đĩa còn lại nếu cho khách hàng thuê đĩa này thì thông báo không cho thuê.</w:t>
-      </w:r>
-      <w:r>
-        <w:t xml:space="preserve"> (vì đặt thuê theo tiêu đề)</w:t>
-      </w:r>
-    </w:p>
-  </w:comment>
-  <w:comment w:id="10" w:author="Nga Nguyen Thanh" w:date="2017-09-05T19:50:00Z" w:initials="NNT">
+  <w:comment w:id="11" w:author="Nga Nguyen Thanh" w:date="2017-09-05T19:50:00Z" w:initials="NNT">
     <w:p>
       <w:pPr>
         <w:pStyle w:val="CommentText"/>
@@ -7538,7 +7500,7 @@
       </w:r>
     </w:p>
   </w:comment>
-  <w:comment w:id="11" w:author="Nga Nguyen Thanh" w:date="2017-09-05T19:51:00Z" w:initials="NNT">
+  <w:comment w:id="12" w:author="Nga Nguyen Thanh" w:date="2017-09-05T19:51:00Z" w:initials="NNT">
     <w:p>
       <w:pPr>
         <w:pStyle w:val="CommentText"/>
@@ -7554,7 +7516,7 @@
       </w:r>
     </w:p>
   </w:comment>
-  <w:comment w:id="12" w:author="Nga Nguyen Thanh" w:date="2017-09-05T19:52:00Z" w:initials="NNT">
+  <w:comment w:id="13" w:author="Nga Nguyen Thanh" w:date="2017-09-05T19:52:00Z" w:initials="NNT">
     <w:p>
       <w:pPr>
         <w:pStyle w:val="CommentText"/>
@@ -7570,7 +7532,7 @@
       </w:r>
     </w:p>
   </w:comment>
-  <w:comment w:id="13" w:author="Nga Nguyen Thanh" w:date="2017-09-05T19:55:00Z" w:initials="NNT">
+  <w:comment w:id="14" w:author="lldtien" w:date="2017-09-05T21:22:00Z" w:initials="l">
     <w:p>
       <w:pPr>
         <w:pStyle w:val="CommentText"/>
@@ -7582,11 +7544,29 @@
         <w:annotationRef/>
       </w:r>
       <w:r>
-        <w:t>Chức năng này của hệ thống và được thực hiện tự động, điều kiện trước là đã nhập mã đĩa hợp lệ và ấn Ok ở giao diện Trả đĩa</w:t>
+        <w:t>Có trường hợp khách mang đĩa tới quầy trả</w:t>
+      </w:r>
+      <w:r>
+        <w:t xml:space="preserve"> do vậy</w:t>
+      </w:r>
+      <w:r>
+        <w:t xml:space="preserve"> giao diện hiện ra để xác minh khách hàng muốn trả ngay hoặc không.</w:t>
+      </w:r>
+      <w:r>
+        <w:t xml:space="preserve"> Nếu muốn trả sẽ chuyển qua sẽ chọn chức năng </w:t>
+      </w:r>
+      <w:r>
+        <w:rPr>
+          <w:b/>
+        </w:rPr>
+        <w:t>Thanh toán.</w:t>
+      </w:r>
+      <w:r>
+        <w:t xml:space="preserve"> </w:t>
       </w:r>
     </w:p>
   </w:comment>
-  <w:comment w:id="14" w:author="Nga Nguyen Thanh" w:date="2017-09-05T19:57:00Z" w:initials="NNT">
+  <w:comment w:id="15" w:author="Nga Nguyen Thanh" w:date="2017-09-05T19:57:00Z" w:initials="NNT">
     <w:p>
       <w:pPr>
         <w:pStyle w:val="CommentText"/>
@@ -7605,7 +7585,23 @@
       </w:r>
     </w:p>
   </w:comment>
-  <w:comment w:id="15" w:author="Nga Nguyen Thanh" w:date="2017-09-05T19:58:00Z" w:initials="NNT">
+  <w:comment w:id="16" w:author="lldtien" w:date="2017-09-05T21:21:00Z" w:initials="l">
+    <w:p>
+      <w:pPr>
+        <w:pStyle w:val="CommentText"/>
+      </w:pPr>
+      <w:r>
+        <w:rPr>
+          <w:rStyle w:val="CommentReference"/>
+        </w:rPr>
+        <w:annotationRef/>
+      </w:r>
+      <w:r>
+        <w:t>Chức năng chính thôi, button thì mỗi cái management đều có thêm 1 tới 2 nút ở sau.</w:t>
+      </w:r>
+    </w:p>
+  </w:comment>
+  <w:comment w:id="17" w:author="Nga Nguyen Thanh" w:date="2017-09-05T19:58:00Z" w:initials="NNT">
     <w:p>
       <w:pPr>
         <w:pStyle w:val="CommentText"/>
@@ -7624,7 +7620,23 @@
       </w:r>
     </w:p>
   </w:comment>
-  <w:comment w:id="16" w:author="Nga Nguyen Thanh" w:date="2017-09-05T19:59:00Z" w:initials="NNT">
+  <w:comment w:id="18" w:author="lldtien" w:date="2017-09-05T21:38:00Z" w:initials="l">
+    <w:p>
+      <w:pPr>
+        <w:pStyle w:val="CommentText"/>
+      </w:pPr>
+      <w:r>
+        <w:rPr>
+          <w:rStyle w:val="CommentReference"/>
+        </w:rPr>
+        <w:annotationRef/>
+      </w:r>
+      <w:r>
+        <w:t xml:space="preserve"> </w:t>
+      </w:r>
+    </w:p>
+  </w:comment>
+  <w:comment w:id="19" w:author="Nga Nguyen Thanh" w:date="2017-09-05T19:59:00Z" w:initials="NNT">
     <w:p>
       <w:pPr>
         <w:pStyle w:val="CommentText"/>
@@ -7640,48 +7652,72 @@
       </w:r>
     </w:p>
   </w:comment>
+  <w:comment w:id="20" w:author="lldtien" w:date="2017-09-05T21:37:00Z" w:initials="l">
+    <w:p>
+      <w:pPr>
+        <w:pStyle w:val="CommentText"/>
+      </w:pPr>
+      <w:r>
+        <w:rPr>
+          <w:rStyle w:val="CommentReference"/>
+        </w:rPr>
+        <w:annotationRef/>
+      </w:r>
+      <w:r>
+        <w:t xml:space="preserve">Như phần trên nữa. </w:t>
+      </w:r>
+    </w:p>
+  </w:comment>
 </w:comments>
 </file>
 
 <file path=word/commentsExtended.xml><?xml version="1.0" encoding="utf-8"?>
 <w15:commentsEx xmlns:wpc="http://schemas.microsoft.com/office/word/2010/wordprocessingCanvas" xmlns:cx="http://schemas.microsoft.com/office/drawing/2014/chartex" xmlns:cx1="http://schemas.microsoft.com/office/drawing/2015/9/8/chartex" xmlns:cx2="http://schemas.microsoft.com/office/drawing/2015/10/21/chartex" xmlns:cx3="http://schemas.microsoft.com/office/drawing/2016/5/9/chartex" xmlns:cx4="http://schemas.microsoft.com/office/drawing/2016/5/10/chartex" xmlns:cx5="http://schemas.microsoft.com/office/drawing/2016/5/11/chartex" xmlns:cx6="http://schemas.microsoft.com/office/drawing/2016/5/12/chartex" xmlns:cx7="http://schemas.microsoft.com/office/drawing/2016/5/13/chartex" xmlns:cx8="http://schemas.microsoft.com/office/drawing/2016/5/14/chartex" xmlns:mc="http://schemas.openxmlformats.org/markup-compatibility/2006" xmlns:aink="http://schemas.microsoft.com/office/drawing/2016/ink" xmlns:am3d="http://schemas.microsoft.com/office/drawing/2017/model3d" xmlns:o="urn:schemas-microsoft-com:office:office" xmlns:r="http://schemas.openxmlformats.org/officeDocument/2006/relationships" xmlns:m="http://schemas.openxmlformats.org/officeDocument/2006/math" xmlns:v="urn:schemas-microsoft-com:vml" xmlns:wp14="http://schemas.microsoft.com/office/word/2010/wordprocessingDrawing" xmlns:wp="http://schemas.openxmlformats.org/drawingml/2006/wordprocessingDrawing" xmlns:w10="urn:schemas-microsoft-com:office:word" xmlns:w="http://schemas.openxmlformats.org/wordprocessingml/2006/main" xmlns:w14="http://schemas.microsoft.com/office/word/2010/wordml" xmlns:w15="http://schemas.microsoft.com/office/word/2012/wordml" xmlns:w16cid="http://schemas.microsoft.com/office/word/2016/wordml/cid" xmlns:w16se="http://schemas.microsoft.com/office/word/2015/wordml/symex" xmlns:wpg="http://schemas.microsoft.com/office/word/2010/wordprocessingGroup" xmlns:wpi="http://schemas.microsoft.com/office/word/2010/wordprocessingInk" xmlns:wne="http://schemas.microsoft.com/office/word/2006/wordml" xmlns:wps="http://schemas.microsoft.com/office/word/2010/wordprocessingShape" mc:Ignorable="w14 w15 w16se w16cid wp14">
   <w15:commentEx w15:paraId="4C726ED6" w15:done="0"/>
-  <w15:commentEx w15:paraId="5B86F755" w15:done="0"/>
-  <w15:commentEx w15:paraId="0DC55D7A" w15:done="0"/>
-  <w15:commentEx w15:paraId="22E8B80A" w15:done="0"/>
+  <w15:commentEx w15:paraId="56DBB070" w15:paraIdParent="4C726ED6" w15:done="0"/>
+  <w15:commentEx w15:paraId="5A670536" w15:paraIdParent="4C726ED6" w15:done="0"/>
+  <w15:commentEx w15:paraId="0DC55D7A" w15:done="1"/>
+  <w15:commentEx w15:paraId="0879EB13" w15:paraIdParent="0DC55D7A" w15:done="1"/>
+  <w15:commentEx w15:paraId="22E8B80A" w15:done="1"/>
   <w15:commentEx w15:paraId="5B6821FC" w15:done="0"/>
-  <w15:commentEx w15:paraId="6332B5C2" w15:done="0"/>
-  <w15:commentEx w15:paraId="6756E4DD" w15:done="0"/>
-  <w15:commentEx w15:paraId="7F5F4424" w15:done="0"/>
-  <w15:commentEx w15:paraId="062F0798" w15:done="0"/>
-  <w15:commentEx w15:paraId="7E22812E" w15:done="0"/>
-  <w15:commentEx w15:paraId="19F4E71F" w15:done="0"/>
+  <w15:commentEx w15:paraId="56211436" w15:paraIdParent="5B6821FC" w15:done="0"/>
+  <w15:commentEx w15:paraId="415C9E20" w15:paraIdParent="5B6821FC" w15:done="0"/>
+  <w15:commentEx w15:paraId="6756E4DD" w15:done="1"/>
+  <w15:commentEx w15:paraId="7E22812E" w15:done="1"/>
+  <w15:commentEx w15:paraId="19F4E71F" w15:done="1"/>
   <w15:commentEx w15:paraId="34FD60EF" w15:done="0"/>
-  <w15:commentEx w15:paraId="63B43F1E" w15:done="0"/>
+  <w15:commentEx w15:paraId="4B554AA3" w15:paraIdParent="34FD60EF" w15:done="0"/>
   <w15:commentEx w15:paraId="23194D0A" w15:done="0"/>
+  <w15:commentEx w15:paraId="22B2CF22" w15:paraIdParent="23194D0A" w15:done="0"/>
   <w15:commentEx w15:paraId="24EEAED6" w15:done="0"/>
+  <w15:commentEx w15:paraId="57D82E6A" w15:paraIdParent="24EEAED6" w15:done="0"/>
   <w15:commentEx w15:paraId="285BC2CC" w15:done="0"/>
+  <w15:commentEx w15:paraId="79AB86CB" w15:paraIdParent="285BC2CC" w15:done="0"/>
 </w15:commentsEx>
 </file>
 
 <file path=word/commentsIds.xml><?xml version="1.0" encoding="utf-8"?>
 <w16cid:commentsIds xmlns:wpc="http://schemas.microsoft.com/office/word/2010/wordprocessingCanvas" xmlns:cx="http://schemas.microsoft.com/office/drawing/2014/chartex" xmlns:cx1="http://schemas.microsoft.com/office/drawing/2015/9/8/chartex" xmlns:cx2="http://schemas.microsoft.com/office/drawing/2015/10/21/chartex" xmlns:cx3="http://schemas.microsoft.com/office/drawing/2016/5/9/chartex" xmlns:cx4="http://schemas.microsoft.com/office/drawing/2016/5/10/chartex" xmlns:cx5="http://schemas.microsoft.com/office/drawing/2016/5/11/chartex" xmlns:cx6="http://schemas.microsoft.com/office/drawing/2016/5/12/chartex" xmlns:cx7="http://schemas.microsoft.com/office/drawing/2016/5/13/chartex" xmlns:cx8="http://schemas.microsoft.com/office/drawing/2016/5/14/chartex" xmlns:mc="http://schemas.openxmlformats.org/markup-compatibility/2006" xmlns:aink="http://schemas.microsoft.com/office/drawing/2016/ink" xmlns:am3d="http://schemas.microsoft.com/office/drawing/2017/model3d" xmlns:o="urn:schemas-microsoft-com:office:office" xmlns:r="http://schemas.openxmlformats.org/officeDocument/2006/relationships" xmlns:m="http://schemas.openxmlformats.org/officeDocument/2006/math" xmlns:v="urn:schemas-microsoft-com:vml" xmlns:wp14="http://schemas.microsoft.com/office/word/2010/wordprocessingDrawing" xmlns:wp="http://schemas.openxmlformats.org/drawingml/2006/wordprocessingDrawing" xmlns:w10="urn:schemas-microsoft-com:office:word" xmlns:w="http://schemas.openxmlformats.org/wordprocessingml/2006/main" xmlns:w14="http://schemas.microsoft.com/office/word/2010/wordml" xmlns:w15="http://schemas.microsoft.com/office/word/2012/wordml" xmlns:w16cid="http://schemas.microsoft.com/office/word/2016/wordml/cid" xmlns:w16se="http://schemas.microsoft.com/office/word/2015/wordml/symex" xmlns:wpg="http://schemas.microsoft.com/office/word/2010/wordprocessingGroup" xmlns:wpi="http://schemas.microsoft.com/office/word/2010/wordprocessingInk" xmlns:wne="http://schemas.microsoft.com/office/word/2006/wordml" xmlns:wps="http://schemas.microsoft.com/office/word/2010/wordprocessingShape" mc:Ignorable="w14 w15 w16se w16cid wp14">
   <w16cid:commentId w16cid:paraId="4C726ED6" w16cid:durableId="1D597A65"/>
-  <w16cid:commentId w16cid:paraId="5B86F755" w16cid:durableId="1D5979C5"/>
+  <w16cid:commentId w16cid:paraId="56DBB070" w16cid:durableId="1D5999DD"/>
+  <w16cid:commentId w16cid:paraId="5A670536" w16cid:durableId="1D599A16"/>
   <w16cid:commentId w16cid:paraId="0DC55D7A" w16cid:durableId="1D597AB8"/>
+  <w16cid:commentId w16cid:paraId="0879EB13" w16cid:durableId="1D59924F"/>
   <w16cid:commentId w16cid:paraId="22E8B80A" w16cid:durableId="1D597AE1"/>
   <w16cid:commentId w16cid:paraId="5B6821FC" w16cid:durableId="1D597C3E"/>
-  <w16cid:commentId w16cid:paraId="6332B5C2" w16cid:durableId="1D597D1C"/>
+  <w16cid:commentId w16cid:paraId="56211436" w16cid:durableId="1D5994F1"/>
+  <w16cid:commentId w16cid:paraId="415C9E20" w16cid:durableId="1D59950A"/>
   <w16cid:commentId w16cid:paraId="6756E4DD" w16cid:durableId="1D5984CE"/>
-  <w16cid:commentId w16cid:paraId="7F5F4424" w16cid:durableId="1D597E97"/>
-  <w16cid:commentId w16cid:paraId="062F0798" w16cid:durableId="1D597D66"/>
   <w16cid:commentId w16cid:paraId="7E22812E" w16cid:durableId="1D597E6F"/>
   <w16cid:commentId w16cid:paraId="19F4E71F" w16cid:durableId="1D597EC2"/>
   <w16cid:commentId w16cid:paraId="34FD60EF" w16cid:durableId="1D597EED"/>
-  <w16cid:commentId w16cid:paraId="63B43F1E" w16cid:durableId="1D597FAD"/>
+  <w16cid:commentId w16cid:paraId="4B554AA3" w16cid:durableId="1D59942A"/>
   <w16cid:commentId w16cid:paraId="23194D0A" w16cid:durableId="1D598010"/>
+  <w16cid:commentId w16cid:paraId="22B2CF22" w16cid:durableId="1D5993C4"/>
   <w16cid:commentId w16cid:paraId="24EEAED6" w16cid:durableId="1D59804D"/>
+  <w16cid:commentId w16cid:paraId="57D82E6A" w16cid:durableId="1D5997BF"/>
   <w16cid:commentId w16cid:paraId="285BC2CC" w16cid:durableId="1D5980AF"/>
+  <w16cid:commentId w16cid:paraId="79AB86CB" w16cid:durableId="1D5997B0"/>
 </w16cid:commentsIds>
 </file>
 
@@ -7739,6 +7775,9 @@
 <w15:people xmlns:wpc="http://schemas.microsoft.com/office/word/2010/wordprocessingCanvas" xmlns:cx="http://schemas.microsoft.com/office/drawing/2014/chartex" xmlns:cx1="http://schemas.microsoft.com/office/drawing/2015/9/8/chartex" xmlns:cx2="http://schemas.microsoft.com/office/drawing/2015/10/21/chartex" xmlns:cx3="http://schemas.microsoft.com/office/drawing/2016/5/9/chartex" xmlns:cx4="http://schemas.microsoft.com/office/drawing/2016/5/10/chartex" xmlns:cx5="http://schemas.microsoft.com/office/drawing/2016/5/11/chartex" xmlns:cx6="http://schemas.microsoft.com/office/drawing/2016/5/12/chartex" xmlns:cx7="http://schemas.microsoft.com/office/drawing/2016/5/13/chartex" xmlns:cx8="http://schemas.microsoft.com/office/drawing/2016/5/14/chartex" xmlns:mc="http://schemas.openxmlformats.org/markup-compatibility/2006" xmlns:aink="http://schemas.microsoft.com/office/drawing/2016/ink" xmlns:am3d="http://schemas.microsoft.com/office/drawing/2017/model3d" xmlns:o="urn:schemas-microsoft-com:office:office" xmlns:r="http://schemas.openxmlformats.org/officeDocument/2006/relationships" xmlns:m="http://schemas.openxmlformats.org/officeDocument/2006/math" xmlns:v="urn:schemas-microsoft-com:vml" xmlns:wp14="http://schemas.microsoft.com/office/word/2010/wordprocessingDrawing" xmlns:wp="http://schemas.openxmlformats.org/drawingml/2006/wordprocessingDrawing" xmlns:w10="urn:schemas-microsoft-com:office:word" xmlns:w="http://schemas.openxmlformats.org/wordprocessingml/2006/main" xmlns:w14="http://schemas.microsoft.com/office/word/2010/wordml" xmlns:w15="http://schemas.microsoft.com/office/word/2012/wordml" xmlns:w16cid="http://schemas.microsoft.com/office/word/2016/wordml/cid" xmlns:w16se="http://schemas.microsoft.com/office/word/2015/wordml/symex" xmlns:wpg="http://schemas.microsoft.com/office/word/2010/wordprocessingGroup" xmlns:wpi="http://schemas.microsoft.com/office/word/2010/wordprocessingInk" xmlns:wne="http://schemas.microsoft.com/office/word/2006/wordml" xmlns:wps="http://schemas.microsoft.com/office/word/2010/wordprocessingShape" mc:Ignorable="w14 w15 w16se w16cid wp14">
   <w15:person w15:author="Nga Nguyen Thanh">
     <w15:presenceInfo w15:providerId="Windows Live" w15:userId="c1fb20d368e8c84d"/>
+  </w15:person>
+  <w15:person w15:author="lldtien">
+    <w15:presenceInfo w15:providerId="None" w15:userId="lldtien"/>
   </w15:person>
 </w15:people>
 </file>

</xml_diff>

<commit_message>
fix dac ta \n add index \n add 6c
</commit_message>
<xml_diff>
--- a/Document/Đặc tả Usecase/DacTa_Tien.docx
+++ b/Document/Đặc tả Usecase/DacTa_Tien.docx
@@ -47,7 +47,23 @@
                 <w:b/>
                 <w:sz w:val="26"/>
               </w:rPr>
-              <w:t xml:space="preserve">Tên use case: </w:t>
+              <w:t>Tên use case:</w:t>
+            </w:r>
+            <w:r>
+              <w:rPr>
+                <w:rFonts w:ascii="Times New Roman" w:eastAsia="Times New Roman" w:hAnsi="Times New Roman" w:cs="Times New Roman"/>
+                <w:b/>
+                <w:sz w:val="26"/>
+              </w:rPr>
+              <w:t xml:space="preserve"> </w:t>
+            </w:r>
+            <w:r>
+              <w:rPr>
+                <w:rFonts w:ascii="Times New Roman" w:eastAsia="Times New Roman" w:hAnsi="Times New Roman" w:cs="Times New Roman"/>
+                <w:b/>
+                <w:sz w:val="26"/>
+              </w:rPr>
+              <w:t xml:space="preserve"> </w:t>
             </w:r>
             <w:r>
               <w:rPr>
@@ -76,6 +92,21 @@
                 <w:sz w:val="26"/>
               </w:rPr>
               <w:t>)</w:t>
+            </w:r>
+            <w:r>
+              <w:rPr>
+                <w:rFonts w:ascii="Times New Roman" w:eastAsia="Times New Roman" w:hAnsi="Times New Roman" w:cs="Times New Roman"/>
+                <w:sz w:val="26"/>
+              </w:rPr>
+              <w:t xml:space="preserve"> </w:t>
+            </w:r>
+            <w:r>
+              <w:rPr>
+                <w:rFonts w:ascii="Times New Roman" w:eastAsia="Times New Roman" w:hAnsi="Times New Roman" w:cs="Times New Roman"/>
+                <w:b/>
+                <w:sz w:val="26"/>
+              </w:rPr>
+              <w:t>{6}</w:t>
             </w:r>
           </w:p>
         </w:tc>
@@ -653,7 +684,31 @@
                 <w:rFonts w:ascii="Times New Roman" w:eastAsia="Times New Roman" w:hAnsi="Times New Roman" w:cs="Times New Roman"/>
                 <w:sz w:val="26"/>
               </w:rPr>
-              <w:t>.</w:t>
+              <w:t xml:space="preserve"> </w:t>
+            </w:r>
+            <w:r>
+              <w:rPr>
+                <w:rFonts w:ascii="Times New Roman" w:eastAsia="Times New Roman" w:hAnsi="Times New Roman" w:cs="Times New Roman"/>
+                <w:b/>
+                <w:sz w:val="26"/>
+              </w:rPr>
+              <w:t>{</w:t>
+            </w:r>
+            <w:r>
+              <w:rPr>
+                <w:rFonts w:ascii="Times New Roman" w:eastAsia="Times New Roman" w:hAnsi="Times New Roman" w:cs="Times New Roman"/>
+                <w:b/>
+                <w:sz w:val="26"/>
+              </w:rPr>
+              <w:t>6a</w:t>
+            </w:r>
+            <w:r>
+              <w:rPr>
+                <w:rFonts w:ascii="Times New Roman" w:eastAsia="Times New Roman" w:hAnsi="Times New Roman" w:cs="Times New Roman"/>
+                <w:b/>
+                <w:sz w:val="26"/>
+              </w:rPr>
+              <w:t>}</w:t>
             </w:r>
           </w:p>
         </w:tc>
@@ -981,7 +1036,136 @@
               </w:rPr>
               <w:t xml:space="preserve">1. Chọn chức năng </w:t>
             </w:r>
+            <w:commentRangeStart w:id="3"/>
             <w:commentRangeStart w:id="4"/>
+            <w:r>
+              <w:rPr>
+                <w:rFonts w:ascii="Times New Roman" w:eastAsia="Times New Roman" w:hAnsi="Times New Roman" w:cs="Times New Roman"/>
+                <w:b/>
+                <w:sz w:val="26"/>
+              </w:rPr>
+              <w:t xml:space="preserve">Đặt </w:t>
+            </w:r>
+            <w:r>
+              <w:rPr>
+                <w:rFonts w:ascii="Times New Roman" w:eastAsia="Times New Roman" w:hAnsi="Times New Roman" w:cs="Times New Roman"/>
+                <w:b/>
+                <w:sz w:val="26"/>
+              </w:rPr>
+              <w:t>thuê đĩa</w:t>
+            </w:r>
+            <w:r>
+              <w:rPr>
+                <w:rFonts w:ascii="Times New Roman" w:eastAsia="Times New Roman" w:hAnsi="Times New Roman" w:cs="Times New Roman"/>
+                <w:b/>
+                <w:sz w:val="26"/>
+              </w:rPr>
+              <w:t>.</w:t>
+            </w:r>
+            <w:commentRangeEnd w:id="3"/>
+            <w:r>
+              <w:rPr>
+                <w:rStyle w:val="CommentReference"/>
+              </w:rPr>
+              <w:commentReference w:id="3"/>
+            </w:r>
+            <w:commentRangeEnd w:id="4"/>
+            <w:r>
+              <w:rPr>
+                <w:rStyle w:val="CommentReference"/>
+              </w:rPr>
+              <w:commentReference w:id="4"/>
+            </w:r>
+          </w:p>
+        </w:tc>
+        <w:tc>
+          <w:tcPr>
+            <w:tcW w:w="4621" w:type="dxa"/>
+            <w:tcBorders>
+              <w:top w:val="single" w:sz="4" w:space="0" w:color="000000"/>
+              <w:left w:val="single" w:sz="4" w:space="0" w:color="000000"/>
+              <w:bottom w:val="single" w:sz="4" w:space="0" w:color="000000"/>
+              <w:right w:val="single" w:sz="4" w:space="0" w:color="000000"/>
+            </w:tcBorders>
+            <w:shd w:val="clear" w:color="000000" w:fill="FFFFFF"/>
+            <w:tcMar>
+              <w:left w:w="108" w:type="dxa"/>
+              <w:right w:w="108" w:type="dxa"/>
+            </w:tcMar>
+            <w:vAlign w:val="center"/>
+          </w:tcPr>
+          <w:p>
+            <w:pPr>
+              <w:spacing w:after="0" w:line="240" w:lineRule="auto"/>
+              <w:jc w:val="both"/>
+            </w:pPr>
+            <w:r>
+              <w:rPr>
+                <w:rFonts w:ascii="Times New Roman" w:eastAsia="Times New Roman" w:hAnsi="Times New Roman" w:cs="Times New Roman"/>
+                <w:sz w:val="26"/>
+              </w:rPr>
+              <w:t xml:space="preserve">2. </w:t>
+            </w:r>
+            <w:r>
+              <w:rPr>
+                <w:rFonts w:ascii="Times New Roman" w:eastAsia="Times New Roman" w:hAnsi="Times New Roman" w:cs="Times New Roman"/>
+                <w:sz w:val="26"/>
+              </w:rPr>
+              <w:t>Form nhập tên đĩa hiện ra.</w:t>
+            </w:r>
+          </w:p>
+        </w:tc>
+      </w:tr>
+      <w:tr>
+        <w:trPr>
+          <w:trHeight w:val="872"/>
+        </w:trPr>
+        <w:tc>
+          <w:tcPr>
+            <w:tcW w:w="4621" w:type="dxa"/>
+            <w:tcBorders>
+              <w:top w:val="single" w:sz="4" w:space="0" w:color="000000"/>
+              <w:left w:val="single" w:sz="4" w:space="0" w:color="000000"/>
+              <w:bottom w:val="single" w:sz="4" w:space="0" w:color="000000"/>
+              <w:right w:val="single" w:sz="4" w:space="0" w:color="000000"/>
+            </w:tcBorders>
+            <w:shd w:val="clear" w:color="000000" w:fill="FFFFFF"/>
+            <w:tcMar>
+              <w:left w:w="108" w:type="dxa"/>
+              <w:right w:w="108" w:type="dxa"/>
+            </w:tcMar>
+            <w:vAlign w:val="center"/>
+          </w:tcPr>
+          <w:p>
+            <w:pPr>
+              <w:spacing w:after="0" w:line="240" w:lineRule="auto"/>
+              <w:jc w:val="both"/>
+              <w:rPr>
+                <w:rFonts w:ascii="Times New Roman" w:eastAsia="Times New Roman" w:hAnsi="Times New Roman" w:cs="Times New Roman"/>
+                <w:sz w:val="26"/>
+              </w:rPr>
+            </w:pPr>
+            <w:r>
+              <w:rPr>
+                <w:rFonts w:ascii="Times New Roman" w:eastAsia="Times New Roman" w:hAnsi="Times New Roman" w:cs="Times New Roman"/>
+                <w:sz w:val="26"/>
+              </w:rPr>
+              <w:t>3</w:t>
+            </w:r>
+            <w:r>
+              <w:rPr>
+                <w:rFonts w:ascii="Times New Roman" w:eastAsia="Times New Roman" w:hAnsi="Times New Roman" w:cs="Times New Roman"/>
+                <w:sz w:val="26"/>
+              </w:rPr>
+              <w:t>. Chọn đúng tiề</w:t>
+            </w:r>
+            <w:r>
+              <w:rPr>
+                <w:rFonts w:ascii="Times New Roman" w:eastAsia="Times New Roman" w:hAnsi="Times New Roman" w:cs="Times New Roman"/>
+                <w:sz w:val="26"/>
+              </w:rPr>
+              <w:t xml:space="preserve">u đề cần đặt, nhập đúng mã khác hàng và chọn </w:t>
+            </w:r>
             <w:commentRangeStart w:id="5"/>
             <w:r>
               <w:rPr>
@@ -989,143 +1173,14 @@
                 <w:b/>
                 <w:sz w:val="26"/>
               </w:rPr>
-              <w:t xml:space="preserve">Đặt </w:t>
-            </w:r>
-            <w:r>
-              <w:rPr>
-                <w:rFonts w:ascii="Times New Roman" w:eastAsia="Times New Roman" w:hAnsi="Times New Roman" w:cs="Times New Roman"/>
-                <w:b/>
-                <w:sz w:val="26"/>
-              </w:rPr>
-              <w:t>thuê đĩa</w:t>
-            </w:r>
-            <w:r>
-              <w:rPr>
-                <w:rFonts w:ascii="Times New Roman" w:eastAsia="Times New Roman" w:hAnsi="Times New Roman" w:cs="Times New Roman"/>
-                <w:b/>
-                <w:sz w:val="26"/>
-              </w:rPr>
-              <w:t>.</w:t>
-            </w:r>
-            <w:commentRangeEnd w:id="4"/>
+              <w:t>Đặt</w:t>
+            </w:r>
+            <w:commentRangeEnd w:id="5"/>
             <w:r>
               <w:rPr>
                 <w:rStyle w:val="CommentReference"/>
               </w:rPr>
-              <w:commentReference w:id="4"/>
-            </w:r>
-            <w:commentRangeEnd w:id="5"/>
-            <w:r>
-              <w:rPr>
-                <w:rStyle w:val="CommentReference"/>
-              </w:rPr>
               <w:commentReference w:id="5"/>
-            </w:r>
-          </w:p>
-        </w:tc>
-        <w:tc>
-          <w:tcPr>
-            <w:tcW w:w="4621" w:type="dxa"/>
-            <w:tcBorders>
-              <w:top w:val="single" w:sz="4" w:space="0" w:color="000000"/>
-              <w:left w:val="single" w:sz="4" w:space="0" w:color="000000"/>
-              <w:bottom w:val="single" w:sz="4" w:space="0" w:color="000000"/>
-              <w:right w:val="single" w:sz="4" w:space="0" w:color="000000"/>
-            </w:tcBorders>
-            <w:shd w:val="clear" w:color="000000" w:fill="FFFFFF"/>
-            <w:tcMar>
-              <w:left w:w="108" w:type="dxa"/>
-              <w:right w:w="108" w:type="dxa"/>
-            </w:tcMar>
-            <w:vAlign w:val="center"/>
-          </w:tcPr>
-          <w:p>
-            <w:pPr>
-              <w:spacing w:after="0" w:line="240" w:lineRule="auto"/>
-              <w:jc w:val="both"/>
-            </w:pPr>
-            <w:r>
-              <w:rPr>
-                <w:rFonts w:ascii="Times New Roman" w:eastAsia="Times New Roman" w:hAnsi="Times New Roman" w:cs="Times New Roman"/>
-                <w:sz w:val="26"/>
-              </w:rPr>
-              <w:t xml:space="preserve">2. </w:t>
-            </w:r>
-            <w:r>
-              <w:rPr>
-                <w:rFonts w:ascii="Times New Roman" w:eastAsia="Times New Roman" w:hAnsi="Times New Roman" w:cs="Times New Roman"/>
-                <w:sz w:val="26"/>
-              </w:rPr>
-              <w:t>Form nhập tên đĩa hiện ra.</w:t>
-            </w:r>
-          </w:p>
-        </w:tc>
-      </w:tr>
-      <w:tr>
-        <w:trPr>
-          <w:trHeight w:val="872"/>
-        </w:trPr>
-        <w:tc>
-          <w:tcPr>
-            <w:tcW w:w="4621" w:type="dxa"/>
-            <w:tcBorders>
-              <w:top w:val="single" w:sz="4" w:space="0" w:color="000000"/>
-              <w:left w:val="single" w:sz="4" w:space="0" w:color="000000"/>
-              <w:bottom w:val="single" w:sz="4" w:space="0" w:color="000000"/>
-              <w:right w:val="single" w:sz="4" w:space="0" w:color="000000"/>
-            </w:tcBorders>
-            <w:shd w:val="clear" w:color="000000" w:fill="FFFFFF"/>
-            <w:tcMar>
-              <w:left w:w="108" w:type="dxa"/>
-              <w:right w:w="108" w:type="dxa"/>
-            </w:tcMar>
-            <w:vAlign w:val="center"/>
-          </w:tcPr>
-          <w:p>
-            <w:pPr>
-              <w:spacing w:after="0" w:line="240" w:lineRule="auto"/>
-              <w:jc w:val="both"/>
-              <w:rPr>
-                <w:rFonts w:ascii="Times New Roman" w:eastAsia="Times New Roman" w:hAnsi="Times New Roman" w:cs="Times New Roman"/>
-                <w:sz w:val="26"/>
-              </w:rPr>
-            </w:pPr>
-            <w:r>
-              <w:rPr>
-                <w:rFonts w:ascii="Times New Roman" w:eastAsia="Times New Roman" w:hAnsi="Times New Roman" w:cs="Times New Roman"/>
-                <w:sz w:val="26"/>
-              </w:rPr>
-              <w:t>3</w:t>
-            </w:r>
-            <w:r>
-              <w:rPr>
-                <w:rFonts w:ascii="Times New Roman" w:eastAsia="Times New Roman" w:hAnsi="Times New Roman" w:cs="Times New Roman"/>
-                <w:sz w:val="26"/>
-              </w:rPr>
-              <w:t>. Chọn đúng tiề</w:t>
-            </w:r>
-            <w:r>
-              <w:rPr>
-                <w:rFonts w:ascii="Times New Roman" w:eastAsia="Times New Roman" w:hAnsi="Times New Roman" w:cs="Times New Roman"/>
-                <w:sz w:val="26"/>
-              </w:rPr>
-              <w:t xml:space="preserve">u đề cần đặt, nhập đúng mã khác hàng và chọn </w:t>
-            </w:r>
-            <w:commentRangeStart w:id="6"/>
-            <w:r>
-              <w:rPr>
-                <w:rFonts w:ascii="Times New Roman" w:eastAsia="Times New Roman" w:hAnsi="Times New Roman" w:cs="Times New Roman"/>
-                <w:b/>
-                <w:sz w:val="26"/>
-              </w:rPr>
-              <w:t>Đặt</w:t>
-            </w:r>
-            <w:commentRangeEnd w:id="6"/>
-            <w:r>
-              <w:rPr>
-                <w:rStyle w:val="CommentReference"/>
-              </w:rPr>
-              <w:commentReference w:id="6"/>
             </w:r>
             <w:r>
               <w:rPr>
@@ -1463,7 +1518,15 @@
                 <w:rFonts w:ascii="Times New Roman" w:eastAsia="Times New Roman" w:hAnsi="Times New Roman" w:cs="Times New Roman"/>
                 <w:sz w:val="26"/>
               </w:rPr>
-              <w:t>.</w:t>
+              <w:t xml:space="preserve"> </w:t>
+            </w:r>
+            <w:r>
+              <w:rPr>
+                <w:rFonts w:ascii="Times New Roman" w:eastAsia="Times New Roman" w:hAnsi="Times New Roman" w:cs="Times New Roman"/>
+                <w:b/>
+                <w:sz w:val="26"/>
+              </w:rPr>
+              <w:t>{6c}</w:t>
             </w:r>
           </w:p>
         </w:tc>
@@ -1633,9 +1696,9 @@
               </w:rPr>
               <w:t xml:space="preserve">hoặc đang ở giao </w:t>
             </w:r>
+            <w:commentRangeStart w:id="6"/>
             <w:commentRangeStart w:id="7"/>
             <w:commentRangeStart w:id="8"/>
-            <w:commentRangeStart w:id="9"/>
             <w:r>
               <w:rPr>
                 <w:rFonts w:ascii="Times New Roman" w:eastAsia="Times New Roman" w:hAnsi="Times New Roman" w:cs="Times New Roman"/>
@@ -1651,6 +1714,13 @@
               </w:rPr>
               <w:t>Ghi lại việc trả đĩa</w:t>
             </w:r>
+            <w:commentRangeEnd w:id="6"/>
+            <w:r>
+              <w:rPr>
+                <w:rStyle w:val="CommentReference"/>
+              </w:rPr>
+              <w:commentReference w:id="6"/>
+            </w:r>
             <w:commentRangeEnd w:id="7"/>
             <w:r>
               <w:rPr>
@@ -1664,13 +1734,6 @@
                 <w:rStyle w:val="CommentReference"/>
               </w:rPr>
               <w:commentReference w:id="8"/>
-            </w:r>
-            <w:commentRangeEnd w:id="9"/>
-            <w:r>
-              <w:rPr>
-                <w:rStyle w:val="CommentReference"/>
-              </w:rPr>
-              <w:commentReference w:id="9"/>
             </w:r>
             <w:r>
               <w:rPr>
@@ -1947,7 +2010,7 @@
       </w:tr>
       <w:tr>
         <w:trPr>
-          <w:trHeight w:val="710"/>
+          <w:trHeight w:val="1070"/>
         </w:trPr>
         <w:tc>
           <w:tcPr>
@@ -2023,6 +2086,8 @@
               </w:rPr>
               <w:t xml:space="preserve">4. Hiển thị thông báo đã hủy thành công. </w:t>
             </w:r>
+            <w:bookmarkStart w:id="9" w:name="_GoBack"/>
+            <w:bookmarkEnd w:id="9"/>
           </w:p>
         </w:tc>
       </w:tr>
@@ -2177,6 +2242,21 @@
               </w:rPr>
               <w:t>Disk rental and return Management (Quản lí thuê và mượn đĩa)</w:t>
             </w:r>
+            <w:r>
+              <w:rPr>
+                <w:rFonts w:ascii="Times New Roman" w:eastAsia="Times New Roman" w:hAnsi="Times New Roman" w:cs="Times New Roman"/>
+                <w:sz w:val="26"/>
+              </w:rPr>
+              <w:t xml:space="preserve"> </w:t>
+            </w:r>
+            <w:r>
+              <w:rPr>
+                <w:rFonts w:ascii="Times New Roman" w:eastAsia="Times New Roman" w:hAnsi="Times New Roman" w:cs="Times New Roman"/>
+                <w:b/>
+                <w:sz w:val="26"/>
+              </w:rPr>
+              <w:t>{1}</w:t>
+            </w:r>
           </w:p>
         </w:tc>
       </w:tr>
@@ -2693,6 +2773,21 @@
               </w:rPr>
               <w:t>Rent Dvds or Disks (Cho thuê đĩa)</w:t>
             </w:r>
+            <w:r>
+              <w:rPr>
+                <w:rFonts w:ascii="Times New Roman" w:eastAsia="Times New Roman" w:hAnsi="Times New Roman" w:cs="Times New Roman"/>
+                <w:sz w:val="26"/>
+              </w:rPr>
+              <w:t xml:space="preserve"> </w:t>
+            </w:r>
+            <w:r>
+              <w:rPr>
+                <w:rFonts w:ascii="Times New Roman" w:eastAsia="Times New Roman" w:hAnsi="Times New Roman" w:cs="Times New Roman"/>
+                <w:b/>
+                <w:sz w:val="26"/>
+              </w:rPr>
+              <w:t>{1a}</w:t>
+            </w:r>
           </w:p>
         </w:tc>
       </w:tr>
@@ -3561,14 +3656,7 @@
                 <w:rFonts w:ascii="Times New Roman" w:eastAsia="Times New Roman" w:hAnsi="Times New Roman" w:cs="Times New Roman"/>
                 <w:sz w:val="26"/>
               </w:rPr>
-              <w:t>N</w:t>
-            </w:r>
-            <w:r>
-              <w:rPr>
-                <w:rFonts w:ascii="Times New Roman" w:eastAsia="Times New Roman" w:hAnsi="Times New Roman" w:cs="Times New Roman"/>
-                <w:sz w:val="26"/>
-              </w:rPr>
-              <w:t>ếu số lượng đĩa cho</w:t>
+              <w:t>Nếu số lượng đĩa cho</w:t>
             </w:r>
             <w:r>
               <w:rPr>
@@ -3908,6 +3996,21 @@
                 <w:sz w:val="26"/>
               </w:rPr>
               <w:t>)</w:t>
+            </w:r>
+            <w:r>
+              <w:rPr>
+                <w:rFonts w:ascii="Times New Roman" w:eastAsia="Times New Roman" w:hAnsi="Times New Roman" w:cs="Times New Roman"/>
+                <w:sz w:val="26"/>
+              </w:rPr>
+              <w:t xml:space="preserve"> </w:t>
+            </w:r>
+            <w:r>
+              <w:rPr>
+                <w:rFonts w:ascii="Times New Roman" w:eastAsia="Times New Roman" w:hAnsi="Times New Roman" w:cs="Times New Roman"/>
+                <w:b/>
+                <w:sz w:val="26"/>
+              </w:rPr>
+              <w:t>{1b}</w:t>
             </w:r>
           </w:p>
         </w:tc>
@@ -4713,6 +4816,21 @@
                 <w:sz w:val="26"/>
               </w:rPr>
               <w:t>)</w:t>
+            </w:r>
+            <w:r>
+              <w:rPr>
+                <w:rFonts w:ascii="Times New Roman" w:eastAsia="Times New Roman" w:hAnsi="Times New Roman" w:cs="Times New Roman"/>
+                <w:sz w:val="26"/>
+              </w:rPr>
+              <w:t xml:space="preserve"> </w:t>
+            </w:r>
+            <w:r>
+              <w:rPr>
+                <w:rFonts w:ascii="Times New Roman" w:eastAsia="Times New Roman" w:hAnsi="Times New Roman" w:cs="Times New Roman"/>
+                <w:b/>
+                <w:sz w:val="26"/>
+              </w:rPr>
+              <w:t>{5a}</w:t>
             </w:r>
           </w:p>
         </w:tc>
@@ -5344,6 +5462,21 @@
               </w:rPr>
               <w:t>Late charge Management (Quản trí trễ hạn)</w:t>
             </w:r>
+            <w:r>
+              <w:rPr>
+                <w:rFonts w:ascii="Times New Roman" w:eastAsia="Times New Roman" w:hAnsi="Times New Roman" w:cs="Times New Roman"/>
+                <w:sz w:val="26"/>
+              </w:rPr>
+              <w:t xml:space="preserve"> </w:t>
+            </w:r>
+            <w:r>
+              <w:rPr>
+                <w:rFonts w:ascii="Times New Roman" w:eastAsia="Times New Roman" w:hAnsi="Times New Roman" w:cs="Times New Roman"/>
+                <w:b/>
+                <w:sz w:val="26"/>
+              </w:rPr>
+              <w:t>{5}</w:t>
+            </w:r>
           </w:p>
         </w:tc>
       </w:tr>
@@ -5926,7 +6059,15 @@
                 <w:rFonts w:ascii="Times New Roman" w:eastAsia="Times New Roman" w:hAnsi="Times New Roman" w:cs="Times New Roman"/>
                 <w:sz w:val="26"/>
               </w:rPr>
-              <w:t xml:space="preserve"> tin trễ hạn của khách hàng).</w:t>
+              <w:t xml:space="preserve"> tin trễ hạn của khách hàng) </w:t>
+            </w:r>
+            <w:r>
+              <w:rPr>
+                <w:rFonts w:ascii="Times New Roman" w:eastAsia="Times New Roman" w:hAnsi="Times New Roman" w:cs="Times New Roman"/>
+                <w:b/>
+                <w:sz w:val="26"/>
+              </w:rPr>
+              <w:t>{5d}</w:t>
             </w:r>
           </w:p>
         </w:tc>
@@ -6505,6 +6646,21 @@
               </w:rPr>
               <w:t>Record the late charge payment of particular Customer (Ghi nhận thanh toán trễ hạn của khách hàng)</w:t>
             </w:r>
+            <w:r>
+              <w:rPr>
+                <w:rFonts w:ascii="Times New Roman" w:eastAsia="Times New Roman" w:hAnsi="Times New Roman" w:cs="Times New Roman"/>
+                <w:sz w:val="26"/>
+              </w:rPr>
+              <w:t xml:space="preserve"> </w:t>
+            </w:r>
+            <w:r>
+              <w:rPr>
+                <w:rFonts w:ascii="Times New Roman" w:eastAsia="Times New Roman" w:hAnsi="Times New Roman" w:cs="Times New Roman"/>
+                <w:b/>
+                <w:sz w:val="26"/>
+              </w:rPr>
+              <w:t>{5c}</w:t>
+            </w:r>
           </w:p>
         </w:tc>
       </w:tr>
@@ -7308,6 +7464,1182 @@
         </w:rPr>
       </w:pPr>
     </w:p>
+    <w:tbl>
+      <w:tblPr>
+        <w:tblW w:w="0" w:type="auto"/>
+        <w:tblInd w:w="108" w:type="dxa"/>
+        <w:tblCellMar>
+          <w:left w:w="10" w:type="dxa"/>
+          <w:right w:w="10" w:type="dxa"/>
+        </w:tblCellMar>
+        <w:tblLook w:val="04A0" w:firstRow="1" w:lastRow="0" w:firstColumn="1" w:lastColumn="0" w:noHBand="0" w:noVBand="1"/>
+      </w:tblPr>
+      <w:tblGrid>
+        <w:gridCol w:w="4621"/>
+        <w:gridCol w:w="4621"/>
+      </w:tblGrid>
+      <w:tr>
+        <w:trPr>
+          <w:trHeight w:val="1160"/>
+        </w:trPr>
+        <w:tc>
+          <w:tcPr>
+            <w:tcW w:w="9242" w:type="dxa"/>
+            <w:gridSpan w:val="2"/>
+            <w:tcBorders>
+              <w:top w:val="single" w:sz="4" w:space="0" w:color="000000"/>
+              <w:left w:val="single" w:sz="4" w:space="0" w:color="000000"/>
+              <w:bottom w:val="single" w:sz="4" w:space="0" w:color="000000"/>
+              <w:right w:val="single" w:sz="4" w:space="0" w:color="000000"/>
+            </w:tcBorders>
+            <w:shd w:val="clear" w:color="000000" w:fill="FFFFFF"/>
+            <w:tcMar>
+              <w:left w:w="108" w:type="dxa"/>
+              <w:right w:w="108" w:type="dxa"/>
+            </w:tcMar>
+            <w:vAlign w:val="center"/>
+          </w:tcPr>
+          <w:p>
+            <w:pPr>
+              <w:spacing w:after="0" w:line="240" w:lineRule="auto"/>
+            </w:pPr>
+            <w:r>
+              <w:rPr>
+                <w:rFonts w:ascii="Times New Roman" w:eastAsia="Times New Roman" w:hAnsi="Times New Roman" w:cs="Times New Roman"/>
+                <w:b/>
+                <w:sz w:val="26"/>
+              </w:rPr>
+              <w:t xml:space="preserve">Tên use case: </w:t>
+            </w:r>
+            <w:r>
+              <w:rPr>
+                <w:rFonts w:ascii="Times New Roman" w:eastAsia="Times New Roman" w:hAnsi="Times New Roman" w:cs="Times New Roman"/>
+                <w:sz w:val="26"/>
+              </w:rPr>
+              <w:t>Cancel a specific late charge</w:t>
+            </w:r>
+            <w:r>
+              <w:rPr>
+                <w:rFonts w:ascii="Times New Roman" w:eastAsia="Times New Roman" w:hAnsi="Times New Roman" w:cs="Times New Roman"/>
+                <w:sz w:val="26"/>
+              </w:rPr>
+              <w:t xml:space="preserve"> (</w:t>
+            </w:r>
+            <w:r>
+              <w:rPr>
+                <w:rFonts w:ascii="Times New Roman" w:eastAsia="Times New Roman" w:hAnsi="Times New Roman" w:cs="Times New Roman"/>
+                <w:sz w:val="26"/>
+              </w:rPr>
+              <w:t>Hủy một khoản nợ cụ thể</w:t>
+            </w:r>
+            <w:r>
+              <w:rPr>
+                <w:rFonts w:ascii="Times New Roman" w:eastAsia="Times New Roman" w:hAnsi="Times New Roman" w:cs="Times New Roman"/>
+                <w:sz w:val="26"/>
+              </w:rPr>
+              <w:t xml:space="preserve">) </w:t>
+            </w:r>
+            <w:r>
+              <w:rPr>
+                <w:rFonts w:ascii="Times New Roman" w:eastAsia="Times New Roman" w:hAnsi="Times New Roman" w:cs="Times New Roman"/>
+                <w:b/>
+                <w:sz w:val="26"/>
+              </w:rPr>
+              <w:t>{5</w:t>
+            </w:r>
+            <w:r>
+              <w:rPr>
+                <w:rFonts w:ascii="Times New Roman" w:eastAsia="Times New Roman" w:hAnsi="Times New Roman" w:cs="Times New Roman"/>
+                <w:b/>
+                <w:sz w:val="26"/>
+              </w:rPr>
+              <w:t>e</w:t>
+            </w:r>
+            <w:r>
+              <w:rPr>
+                <w:rFonts w:ascii="Times New Roman" w:eastAsia="Times New Roman" w:hAnsi="Times New Roman" w:cs="Times New Roman"/>
+                <w:b/>
+                <w:sz w:val="26"/>
+              </w:rPr>
+              <w:t>}</w:t>
+            </w:r>
+          </w:p>
+        </w:tc>
+      </w:tr>
+      <w:tr>
+        <w:trPr>
+          <w:trHeight w:val="1205"/>
+        </w:trPr>
+        <w:tc>
+          <w:tcPr>
+            <w:tcW w:w="9242" w:type="dxa"/>
+            <w:gridSpan w:val="2"/>
+            <w:tcBorders>
+              <w:top w:val="single" w:sz="4" w:space="0" w:color="000000"/>
+              <w:left w:val="single" w:sz="4" w:space="0" w:color="000000"/>
+              <w:bottom w:val="single" w:sz="4" w:space="0" w:color="000000"/>
+              <w:right w:val="single" w:sz="4" w:space="0" w:color="000000"/>
+            </w:tcBorders>
+            <w:shd w:val="clear" w:color="000000" w:fill="FFFFFF"/>
+            <w:tcMar>
+              <w:left w:w="108" w:type="dxa"/>
+              <w:right w:w="108" w:type="dxa"/>
+            </w:tcMar>
+            <w:vAlign w:val="center"/>
+          </w:tcPr>
+          <w:p>
+            <w:pPr>
+              <w:spacing w:after="0" w:line="240" w:lineRule="auto"/>
+            </w:pPr>
+            <w:r>
+              <w:rPr>
+                <w:rFonts w:ascii="Times New Roman" w:eastAsia="Times New Roman" w:hAnsi="Times New Roman" w:cs="Times New Roman"/>
+                <w:b/>
+                <w:sz w:val="26"/>
+              </w:rPr>
+              <w:t xml:space="preserve">Actor: </w:t>
+            </w:r>
+            <w:r>
+              <w:rPr>
+                <w:rFonts w:ascii="Times New Roman" w:eastAsia="Times New Roman" w:hAnsi="Times New Roman" w:cs="Times New Roman"/>
+                <w:sz w:val="26"/>
+              </w:rPr>
+              <w:t>Manager</w:t>
+            </w:r>
+            <w:r>
+              <w:rPr>
+                <w:rFonts w:ascii="Times New Roman" w:eastAsia="Times New Roman" w:hAnsi="Times New Roman" w:cs="Times New Roman"/>
+                <w:sz w:val="26"/>
+              </w:rPr>
+              <w:t xml:space="preserve"> (</w:t>
+            </w:r>
+            <w:r>
+              <w:rPr>
+                <w:rFonts w:ascii="Times New Roman" w:eastAsia="Times New Roman" w:hAnsi="Times New Roman" w:cs="Times New Roman"/>
+                <w:sz w:val="26"/>
+              </w:rPr>
+              <w:t>Quản lí</w:t>
+            </w:r>
+            <w:r>
+              <w:rPr>
+                <w:rFonts w:ascii="Times New Roman" w:eastAsia="Times New Roman" w:hAnsi="Times New Roman" w:cs="Times New Roman"/>
+                <w:sz w:val="26"/>
+              </w:rPr>
+              <w:t>)</w:t>
+            </w:r>
+          </w:p>
+        </w:tc>
+      </w:tr>
+      <w:tr>
+        <w:trPr>
+          <w:trHeight w:val="1178"/>
+        </w:trPr>
+        <w:tc>
+          <w:tcPr>
+            <w:tcW w:w="9242" w:type="dxa"/>
+            <w:gridSpan w:val="2"/>
+            <w:tcBorders>
+              <w:top w:val="single" w:sz="4" w:space="0" w:color="000000"/>
+              <w:left w:val="single" w:sz="4" w:space="0" w:color="000000"/>
+              <w:bottom w:val="single" w:sz="4" w:space="0" w:color="000000"/>
+              <w:right w:val="single" w:sz="4" w:space="0" w:color="000000"/>
+            </w:tcBorders>
+            <w:shd w:val="clear" w:color="000000" w:fill="FFFFFF"/>
+            <w:tcMar>
+              <w:left w:w="108" w:type="dxa"/>
+              <w:right w:w="108" w:type="dxa"/>
+            </w:tcMar>
+            <w:vAlign w:val="center"/>
+          </w:tcPr>
+          <w:p>
+            <w:pPr>
+              <w:spacing w:after="0" w:line="240" w:lineRule="auto"/>
+              <w:jc w:val="both"/>
+            </w:pPr>
+            <w:r>
+              <w:rPr>
+                <w:rFonts w:ascii="Times New Roman" w:eastAsia="Times New Roman" w:hAnsi="Times New Roman" w:cs="Times New Roman"/>
+                <w:b/>
+                <w:sz w:val="26"/>
+              </w:rPr>
+              <w:t>Mô tả:</w:t>
+            </w:r>
+            <w:r>
+              <w:rPr>
+                <w:rFonts w:ascii="Times New Roman" w:eastAsia="Times New Roman" w:hAnsi="Times New Roman" w:cs="Times New Roman"/>
+                <w:sz w:val="26"/>
+              </w:rPr>
+              <w:t xml:space="preserve"> Use case thực hiện việc </w:t>
+            </w:r>
+            <w:r>
+              <w:rPr>
+                <w:rFonts w:ascii="Times New Roman" w:eastAsia="Times New Roman" w:hAnsi="Times New Roman" w:cs="Times New Roman"/>
+                <w:sz w:val="26"/>
+              </w:rPr>
+              <w:t>hủy một khoản nợ.</w:t>
+            </w:r>
+          </w:p>
+        </w:tc>
+      </w:tr>
+      <w:tr>
+        <w:trPr>
+          <w:trHeight w:val="1340"/>
+        </w:trPr>
+        <w:tc>
+          <w:tcPr>
+            <w:tcW w:w="9242" w:type="dxa"/>
+            <w:gridSpan w:val="2"/>
+            <w:tcBorders>
+              <w:top w:val="single" w:sz="4" w:space="0" w:color="000000"/>
+              <w:left w:val="single" w:sz="4" w:space="0" w:color="000000"/>
+              <w:bottom w:val="single" w:sz="4" w:space="0" w:color="000000"/>
+              <w:right w:val="single" w:sz="4" w:space="0" w:color="000000"/>
+            </w:tcBorders>
+            <w:shd w:val="clear" w:color="000000" w:fill="FFFFFF"/>
+            <w:tcMar>
+              <w:left w:w="108" w:type="dxa"/>
+              <w:right w:w="108" w:type="dxa"/>
+            </w:tcMar>
+            <w:vAlign w:val="center"/>
+          </w:tcPr>
+          <w:p>
+            <w:pPr>
+              <w:spacing w:after="0" w:line="240" w:lineRule="auto"/>
+              <w:jc w:val="both"/>
+            </w:pPr>
+            <w:r>
+              <w:rPr>
+                <w:rFonts w:ascii="Times New Roman" w:eastAsia="Times New Roman" w:hAnsi="Times New Roman" w:cs="Times New Roman"/>
+                <w:b/>
+                <w:sz w:val="26"/>
+              </w:rPr>
+              <w:t>Điều kiện trước:</w:t>
+            </w:r>
+            <w:r>
+              <w:rPr>
+                <w:rFonts w:ascii="Times New Roman" w:eastAsia="Times New Roman" w:hAnsi="Times New Roman" w:cs="Times New Roman"/>
+                <w:sz w:val="26"/>
+              </w:rPr>
+              <w:t xml:space="preserve"> Actor đăng nhập vào hệ thống thành công đang ở giao diện </w:t>
+            </w:r>
+            <w:r>
+              <w:rPr>
+                <w:rFonts w:ascii="Times New Roman" w:eastAsia="Times New Roman" w:hAnsi="Times New Roman" w:cs="Times New Roman"/>
+                <w:sz w:val="26"/>
+              </w:rPr>
+              <w:t>quản lí trễ hẹn</w:t>
+            </w:r>
+            <w:r>
+              <w:rPr>
+                <w:rFonts w:ascii="Times New Roman" w:eastAsia="Times New Roman" w:hAnsi="Times New Roman" w:cs="Times New Roman"/>
+                <w:sz w:val="26"/>
+              </w:rPr>
+              <w:t>.</w:t>
+            </w:r>
+          </w:p>
+        </w:tc>
+      </w:tr>
+      <w:tr>
+        <w:trPr>
+          <w:trHeight w:val="1007"/>
+        </w:trPr>
+        <w:tc>
+          <w:tcPr>
+            <w:tcW w:w="9242" w:type="dxa"/>
+            <w:gridSpan w:val="2"/>
+            <w:tcBorders>
+              <w:top w:val="single" w:sz="4" w:space="0" w:color="000000"/>
+              <w:left w:val="single" w:sz="4" w:space="0" w:color="000000"/>
+              <w:bottom w:val="single" w:sz="4" w:space="0" w:color="000000"/>
+              <w:right w:val="single" w:sz="4" w:space="0" w:color="000000"/>
+            </w:tcBorders>
+            <w:shd w:val="clear" w:color="000000" w:fill="FFFFFF"/>
+            <w:tcMar>
+              <w:left w:w="108" w:type="dxa"/>
+              <w:right w:w="108" w:type="dxa"/>
+            </w:tcMar>
+            <w:vAlign w:val="center"/>
+          </w:tcPr>
+          <w:p>
+            <w:pPr>
+              <w:spacing w:after="0" w:line="240" w:lineRule="auto"/>
+              <w:ind w:left="720" w:hanging="720"/>
+            </w:pPr>
+            <w:r>
+              <w:rPr>
+                <w:rFonts w:ascii="Times New Roman" w:eastAsia="Times New Roman" w:hAnsi="Times New Roman" w:cs="Times New Roman"/>
+                <w:b/>
+                <w:sz w:val="26"/>
+              </w:rPr>
+              <w:t>Điều kiện sau:</w:t>
+            </w:r>
+            <w:r>
+              <w:rPr>
+                <w:rFonts w:ascii="Times New Roman" w:eastAsia="Times New Roman" w:hAnsi="Times New Roman" w:cs="Times New Roman"/>
+                <w:sz w:val="26"/>
+              </w:rPr>
+              <w:t xml:space="preserve"> </w:t>
+            </w:r>
+            <w:r>
+              <w:rPr>
+                <w:rFonts w:ascii="Times New Roman" w:eastAsia="Times New Roman" w:hAnsi="Times New Roman" w:cs="Times New Roman"/>
+                <w:sz w:val="26"/>
+              </w:rPr>
+              <w:t>Xóa một trễ hạn thành công.</w:t>
+            </w:r>
+          </w:p>
+        </w:tc>
+      </w:tr>
+      <w:tr>
+        <w:trPr>
+          <w:trHeight w:val="737"/>
+        </w:trPr>
+        <w:tc>
+          <w:tcPr>
+            <w:tcW w:w="9242" w:type="dxa"/>
+            <w:gridSpan w:val="2"/>
+            <w:tcBorders>
+              <w:top w:val="single" w:sz="4" w:space="0" w:color="000000"/>
+              <w:left w:val="single" w:sz="4" w:space="0" w:color="000000"/>
+              <w:bottom w:val="single" w:sz="4" w:space="0" w:color="000000"/>
+              <w:right w:val="single" w:sz="4" w:space="0" w:color="000000"/>
+            </w:tcBorders>
+            <w:shd w:val="clear" w:color="000000" w:fill="FFFFFF"/>
+            <w:tcMar>
+              <w:left w:w="108" w:type="dxa"/>
+              <w:right w:w="108" w:type="dxa"/>
+            </w:tcMar>
+            <w:vAlign w:val="center"/>
+          </w:tcPr>
+          <w:p>
+            <w:pPr>
+              <w:spacing w:after="0" w:line="240" w:lineRule="auto"/>
+            </w:pPr>
+            <w:r>
+              <w:rPr>
+                <w:rFonts w:ascii="Times New Roman" w:eastAsia="Times New Roman" w:hAnsi="Times New Roman" w:cs="Times New Roman"/>
+                <w:b/>
+                <w:sz w:val="26"/>
+              </w:rPr>
+              <w:t>Luồng sự kiện chính</w:t>
+            </w:r>
+          </w:p>
+        </w:tc>
+      </w:tr>
+      <w:tr>
+        <w:trPr>
+          <w:trHeight w:val="620"/>
+        </w:trPr>
+        <w:tc>
+          <w:tcPr>
+            <w:tcW w:w="4621" w:type="dxa"/>
+            <w:tcBorders>
+              <w:top w:val="single" w:sz="4" w:space="0" w:color="000000"/>
+              <w:left w:val="single" w:sz="4" w:space="0" w:color="000000"/>
+              <w:bottom w:val="single" w:sz="4" w:space="0" w:color="000000"/>
+              <w:right w:val="single" w:sz="4" w:space="0" w:color="000000"/>
+            </w:tcBorders>
+            <w:shd w:val="clear" w:color="000000" w:fill="FFFFFF"/>
+            <w:tcMar>
+              <w:left w:w="108" w:type="dxa"/>
+              <w:right w:w="108" w:type="dxa"/>
+            </w:tcMar>
+            <w:vAlign w:val="center"/>
+          </w:tcPr>
+          <w:p>
+            <w:pPr>
+              <w:spacing w:after="0" w:line="240" w:lineRule="auto"/>
+              <w:jc w:val="center"/>
+            </w:pPr>
+            <w:r>
+              <w:rPr>
+                <w:rFonts w:ascii="Times New Roman" w:eastAsia="Times New Roman" w:hAnsi="Times New Roman" w:cs="Times New Roman"/>
+                <w:b/>
+                <w:sz w:val="26"/>
+              </w:rPr>
+              <w:t>Actor</w:t>
+            </w:r>
+          </w:p>
+        </w:tc>
+        <w:tc>
+          <w:tcPr>
+            <w:tcW w:w="4621" w:type="dxa"/>
+            <w:tcBorders>
+              <w:top w:val="single" w:sz="4" w:space="0" w:color="000000"/>
+              <w:left w:val="single" w:sz="4" w:space="0" w:color="000000"/>
+              <w:bottom w:val="single" w:sz="4" w:space="0" w:color="000000"/>
+              <w:right w:val="single" w:sz="4" w:space="0" w:color="000000"/>
+            </w:tcBorders>
+            <w:shd w:val="clear" w:color="000000" w:fill="FFFFFF"/>
+            <w:tcMar>
+              <w:left w:w="108" w:type="dxa"/>
+              <w:right w:w="108" w:type="dxa"/>
+            </w:tcMar>
+            <w:vAlign w:val="center"/>
+          </w:tcPr>
+          <w:p>
+            <w:pPr>
+              <w:spacing w:after="0" w:line="240" w:lineRule="auto"/>
+              <w:jc w:val="center"/>
+            </w:pPr>
+            <w:r>
+              <w:rPr>
+                <w:rFonts w:ascii="Times New Roman" w:eastAsia="Times New Roman" w:hAnsi="Times New Roman" w:cs="Times New Roman"/>
+                <w:b/>
+                <w:sz w:val="26"/>
+              </w:rPr>
+              <w:t>Hệ thống</w:t>
+            </w:r>
+          </w:p>
+        </w:tc>
+      </w:tr>
+      <w:tr>
+        <w:trPr>
+          <w:trHeight w:val="935"/>
+        </w:trPr>
+        <w:tc>
+          <w:tcPr>
+            <w:tcW w:w="4621" w:type="dxa"/>
+            <w:tcBorders>
+              <w:top w:val="single" w:sz="4" w:space="0" w:color="000000"/>
+              <w:left w:val="single" w:sz="4" w:space="0" w:color="000000"/>
+              <w:bottom w:val="single" w:sz="4" w:space="0" w:color="000000"/>
+              <w:right w:val="single" w:sz="4" w:space="0" w:color="000000"/>
+            </w:tcBorders>
+            <w:shd w:val="clear" w:color="000000" w:fill="FFFFFF"/>
+            <w:tcMar>
+              <w:left w:w="108" w:type="dxa"/>
+              <w:right w:w="108" w:type="dxa"/>
+            </w:tcMar>
+            <w:vAlign w:val="center"/>
+          </w:tcPr>
+          <w:p>
+            <w:pPr>
+              <w:spacing w:after="0" w:line="240" w:lineRule="auto"/>
+              <w:jc w:val="both"/>
+            </w:pPr>
+            <w:r>
+              <w:rPr>
+                <w:rFonts w:ascii="Times New Roman" w:eastAsia="Times New Roman" w:hAnsi="Times New Roman" w:cs="Times New Roman"/>
+                <w:sz w:val="26"/>
+              </w:rPr>
+              <w:t xml:space="preserve">1. Chọn chức năng </w:t>
+            </w:r>
+            <w:r>
+              <w:rPr>
+                <w:rFonts w:ascii="Times New Roman" w:eastAsia="Times New Roman" w:hAnsi="Times New Roman" w:cs="Times New Roman"/>
+                <w:b/>
+                <w:sz w:val="26"/>
+              </w:rPr>
+              <w:t>Hủy</w:t>
+            </w:r>
+            <w:r>
+              <w:rPr>
+                <w:rFonts w:ascii="Times New Roman" w:eastAsia="Times New Roman" w:hAnsi="Times New Roman" w:cs="Times New Roman"/>
+                <w:b/>
+                <w:sz w:val="26"/>
+              </w:rPr>
+              <w:t>.</w:t>
+            </w:r>
+          </w:p>
+        </w:tc>
+        <w:tc>
+          <w:tcPr>
+            <w:tcW w:w="4621" w:type="dxa"/>
+            <w:tcBorders>
+              <w:top w:val="single" w:sz="4" w:space="0" w:color="000000"/>
+              <w:left w:val="single" w:sz="4" w:space="0" w:color="000000"/>
+              <w:bottom w:val="single" w:sz="4" w:space="0" w:color="000000"/>
+              <w:right w:val="single" w:sz="4" w:space="0" w:color="000000"/>
+            </w:tcBorders>
+            <w:shd w:val="clear" w:color="000000" w:fill="FFFFFF"/>
+            <w:tcMar>
+              <w:left w:w="108" w:type="dxa"/>
+              <w:right w:w="108" w:type="dxa"/>
+            </w:tcMar>
+            <w:vAlign w:val="center"/>
+          </w:tcPr>
+          <w:p>
+            <w:pPr>
+              <w:spacing w:after="0" w:line="240" w:lineRule="auto"/>
+              <w:jc w:val="both"/>
+            </w:pPr>
+            <w:r>
+              <w:rPr>
+                <w:rFonts w:ascii="Times New Roman" w:eastAsia="Times New Roman" w:hAnsi="Times New Roman" w:cs="Times New Roman"/>
+                <w:sz w:val="26"/>
+              </w:rPr>
+              <w:t xml:space="preserve">2. </w:t>
+            </w:r>
+            <w:r>
+              <w:rPr>
+                <w:rFonts w:ascii="Times New Roman" w:eastAsia="Times New Roman" w:hAnsi="Times New Roman" w:cs="Times New Roman"/>
+                <w:sz w:val="26"/>
+              </w:rPr>
+              <w:t>Loại bỏ khoản nợ đó ra khỏi hệ thống.</w:t>
+            </w:r>
+          </w:p>
+        </w:tc>
+      </w:tr>
+      <w:tr>
+        <w:trPr>
+          <w:trHeight w:val="620"/>
+        </w:trPr>
+        <w:tc>
+          <w:tcPr>
+            <w:tcW w:w="9242" w:type="dxa"/>
+            <w:gridSpan w:val="2"/>
+            <w:tcBorders>
+              <w:top w:val="single" w:sz="4" w:space="0" w:color="000000"/>
+              <w:left w:val="single" w:sz="4" w:space="0" w:color="000000"/>
+              <w:bottom w:val="single" w:sz="4" w:space="0" w:color="000000"/>
+              <w:right w:val="single" w:sz="4" w:space="0" w:color="000000"/>
+            </w:tcBorders>
+            <w:shd w:val="clear" w:color="000000" w:fill="FFFFFF"/>
+            <w:tcMar>
+              <w:left w:w="108" w:type="dxa"/>
+              <w:right w:w="108" w:type="dxa"/>
+            </w:tcMar>
+            <w:vAlign w:val="center"/>
+          </w:tcPr>
+          <w:p>
+            <w:pPr>
+              <w:spacing w:after="0" w:line="240" w:lineRule="auto"/>
+            </w:pPr>
+            <w:r>
+              <w:rPr>
+                <w:rFonts w:ascii="Times New Roman" w:eastAsia="Times New Roman" w:hAnsi="Times New Roman" w:cs="Times New Roman"/>
+                <w:b/>
+                <w:sz w:val="26"/>
+              </w:rPr>
+              <w:t>Luồng sự kiện phụ</w:t>
+            </w:r>
+          </w:p>
+        </w:tc>
+      </w:tr>
+      <w:tr>
+        <w:trPr>
+          <w:trHeight w:val="350"/>
+        </w:trPr>
+        <w:tc>
+          <w:tcPr>
+            <w:tcW w:w="4621" w:type="dxa"/>
+            <w:tcBorders>
+              <w:top w:val="single" w:sz="4" w:space="0" w:color="000000"/>
+              <w:left w:val="single" w:sz="4" w:space="0" w:color="000000"/>
+              <w:bottom w:val="single" w:sz="4" w:space="0" w:color="000000"/>
+              <w:right w:val="single" w:sz="4" w:space="0" w:color="000000"/>
+            </w:tcBorders>
+            <w:shd w:val="clear" w:color="000000" w:fill="FFFFFF"/>
+            <w:tcMar>
+              <w:left w:w="108" w:type="dxa"/>
+              <w:right w:w="108" w:type="dxa"/>
+            </w:tcMar>
+            <w:vAlign w:val="center"/>
+          </w:tcPr>
+          <w:p>
+            <w:pPr>
+              <w:spacing w:after="0" w:line="240" w:lineRule="auto"/>
+              <w:jc w:val="both"/>
+              <w:rPr>
+                <w:rFonts w:ascii="Calibri" w:eastAsia="Calibri" w:hAnsi="Calibri" w:cs="Calibri"/>
+              </w:rPr>
+            </w:pPr>
+          </w:p>
+        </w:tc>
+        <w:tc>
+          <w:tcPr>
+            <w:tcW w:w="4621" w:type="dxa"/>
+            <w:tcBorders>
+              <w:top w:val="single" w:sz="4" w:space="0" w:color="000000"/>
+              <w:left w:val="single" w:sz="4" w:space="0" w:color="000000"/>
+              <w:bottom w:val="single" w:sz="4" w:space="0" w:color="000000"/>
+              <w:right w:val="single" w:sz="4" w:space="0" w:color="000000"/>
+            </w:tcBorders>
+            <w:shd w:val="clear" w:color="000000" w:fill="FFFFFF"/>
+            <w:tcMar>
+              <w:left w:w="108" w:type="dxa"/>
+              <w:right w:w="108" w:type="dxa"/>
+            </w:tcMar>
+            <w:vAlign w:val="center"/>
+          </w:tcPr>
+          <w:p>
+            <w:pPr>
+              <w:spacing w:after="0" w:line="240" w:lineRule="auto"/>
+              <w:jc w:val="both"/>
+              <w:rPr>
+                <w:rFonts w:ascii="Calibri" w:eastAsia="Calibri" w:hAnsi="Calibri" w:cs="Calibri"/>
+              </w:rPr>
+            </w:pPr>
+          </w:p>
+        </w:tc>
+      </w:tr>
+    </w:tbl>
+    <w:p>
+      <w:pPr>
+        <w:jc w:val="center"/>
+        <w:rPr>
+          <w:b/>
+        </w:rPr>
+      </w:pPr>
+    </w:p>
+    <w:tbl>
+      <w:tblPr>
+        <w:tblW w:w="0" w:type="auto"/>
+        <w:tblInd w:w="108" w:type="dxa"/>
+        <w:tblCellMar>
+          <w:left w:w="10" w:type="dxa"/>
+          <w:right w:w="10" w:type="dxa"/>
+        </w:tblCellMar>
+        <w:tblLook w:val="04A0" w:firstRow="1" w:lastRow="0" w:firstColumn="1" w:lastColumn="0" w:noHBand="0" w:noVBand="1"/>
+      </w:tblPr>
+      <w:tblGrid>
+        <w:gridCol w:w="4621"/>
+        <w:gridCol w:w="4621"/>
+      </w:tblGrid>
+      <w:tr>
+        <w:trPr>
+          <w:trHeight w:val="1160"/>
+        </w:trPr>
+        <w:tc>
+          <w:tcPr>
+            <w:tcW w:w="9242" w:type="dxa"/>
+            <w:gridSpan w:val="2"/>
+            <w:tcBorders>
+              <w:top w:val="single" w:sz="4" w:space="0" w:color="000000"/>
+              <w:left w:val="single" w:sz="4" w:space="0" w:color="000000"/>
+              <w:bottom w:val="single" w:sz="4" w:space="0" w:color="000000"/>
+              <w:right w:val="single" w:sz="4" w:space="0" w:color="000000"/>
+            </w:tcBorders>
+            <w:shd w:val="clear" w:color="000000" w:fill="FFFFFF"/>
+            <w:tcMar>
+              <w:left w:w="108" w:type="dxa"/>
+              <w:right w:w="108" w:type="dxa"/>
+            </w:tcMar>
+            <w:vAlign w:val="center"/>
+          </w:tcPr>
+          <w:p>
+            <w:pPr>
+              <w:spacing w:after="0" w:line="240" w:lineRule="auto"/>
+            </w:pPr>
+            <w:r>
+              <w:rPr>
+                <w:rFonts w:ascii="Times New Roman" w:eastAsia="Times New Roman" w:hAnsi="Times New Roman" w:cs="Times New Roman"/>
+                <w:b/>
+                <w:sz w:val="26"/>
+              </w:rPr>
+              <w:t xml:space="preserve">Tên use case: </w:t>
+            </w:r>
+            <w:r>
+              <w:rPr>
+                <w:rFonts w:ascii="Times New Roman" w:eastAsia="Times New Roman" w:hAnsi="Times New Roman" w:cs="Times New Roman"/>
+                <w:sz w:val="26"/>
+              </w:rPr>
+              <w:t xml:space="preserve">Place a newly returned item </w:t>
+            </w:r>
+            <w:r>
+              <w:rPr>
+                <w:rFonts w:ascii="Times New Roman" w:eastAsia="Times New Roman" w:hAnsi="Times New Roman" w:cs="Times New Roman"/>
+                <w:b/>
+                <w:sz w:val="26"/>
+              </w:rPr>
+              <w:t>“on hold”</w:t>
+            </w:r>
+            <w:r>
+              <w:rPr>
+                <w:rFonts w:ascii="Times New Roman" w:eastAsia="Times New Roman" w:hAnsi="Times New Roman" w:cs="Times New Roman"/>
+                <w:b/>
+                <w:sz w:val="26"/>
+              </w:rPr>
+              <w:t xml:space="preserve"> </w:t>
+            </w:r>
+            <w:r>
+              <w:rPr>
+                <w:rFonts w:ascii="Times New Roman" w:eastAsia="Times New Roman" w:hAnsi="Times New Roman" w:cs="Times New Roman"/>
+                <w:sz w:val="26"/>
+              </w:rPr>
+              <w:t>for the first customer reservation (đặt đĩa ở trạng thái “on hold” cho khách hàng đầu tiên đặt)</w:t>
+            </w:r>
+            <w:r>
+              <w:rPr>
+                <w:rFonts w:ascii="Times New Roman" w:eastAsia="Times New Roman" w:hAnsi="Times New Roman" w:cs="Times New Roman"/>
+                <w:b/>
+                <w:sz w:val="26"/>
+              </w:rPr>
+              <w:t xml:space="preserve"> {</w:t>
+            </w:r>
+            <w:r>
+              <w:rPr>
+                <w:rFonts w:ascii="Times New Roman" w:eastAsia="Times New Roman" w:hAnsi="Times New Roman" w:cs="Times New Roman"/>
+                <w:b/>
+                <w:sz w:val="26"/>
+              </w:rPr>
+              <w:t>6a</w:t>
+            </w:r>
+            <w:r>
+              <w:rPr>
+                <w:rFonts w:ascii="Times New Roman" w:eastAsia="Times New Roman" w:hAnsi="Times New Roman" w:cs="Times New Roman"/>
+                <w:b/>
+                <w:sz w:val="26"/>
+              </w:rPr>
+              <w:t>}</w:t>
+            </w:r>
+          </w:p>
+        </w:tc>
+      </w:tr>
+      <w:tr>
+        <w:trPr>
+          <w:trHeight w:val="1205"/>
+        </w:trPr>
+        <w:tc>
+          <w:tcPr>
+            <w:tcW w:w="9242" w:type="dxa"/>
+            <w:gridSpan w:val="2"/>
+            <w:tcBorders>
+              <w:top w:val="single" w:sz="4" w:space="0" w:color="000000"/>
+              <w:left w:val="single" w:sz="4" w:space="0" w:color="000000"/>
+              <w:bottom w:val="single" w:sz="4" w:space="0" w:color="000000"/>
+              <w:right w:val="single" w:sz="4" w:space="0" w:color="000000"/>
+            </w:tcBorders>
+            <w:shd w:val="clear" w:color="000000" w:fill="FFFFFF"/>
+            <w:tcMar>
+              <w:left w:w="108" w:type="dxa"/>
+              <w:right w:w="108" w:type="dxa"/>
+            </w:tcMar>
+            <w:vAlign w:val="center"/>
+          </w:tcPr>
+          <w:p>
+            <w:pPr>
+              <w:spacing w:after="0" w:line="240" w:lineRule="auto"/>
+            </w:pPr>
+            <w:r>
+              <w:rPr>
+                <w:rFonts w:ascii="Times New Roman" w:eastAsia="Times New Roman" w:hAnsi="Times New Roman" w:cs="Times New Roman"/>
+                <w:b/>
+                <w:sz w:val="26"/>
+              </w:rPr>
+              <w:t xml:space="preserve">Actor: </w:t>
+            </w:r>
+            <w:r>
+              <w:rPr>
+                <w:rFonts w:ascii="Times New Roman" w:eastAsia="Times New Roman" w:hAnsi="Times New Roman" w:cs="Times New Roman"/>
+                <w:sz w:val="26"/>
+              </w:rPr>
+              <w:t xml:space="preserve">Hệ thống </w:t>
+            </w:r>
+          </w:p>
+        </w:tc>
+      </w:tr>
+      <w:tr>
+        <w:trPr>
+          <w:trHeight w:val="1178"/>
+        </w:trPr>
+        <w:tc>
+          <w:tcPr>
+            <w:tcW w:w="9242" w:type="dxa"/>
+            <w:gridSpan w:val="2"/>
+            <w:tcBorders>
+              <w:top w:val="single" w:sz="4" w:space="0" w:color="000000"/>
+              <w:left w:val="single" w:sz="4" w:space="0" w:color="000000"/>
+              <w:bottom w:val="single" w:sz="4" w:space="0" w:color="000000"/>
+              <w:right w:val="single" w:sz="4" w:space="0" w:color="000000"/>
+            </w:tcBorders>
+            <w:shd w:val="clear" w:color="000000" w:fill="FFFFFF"/>
+            <w:tcMar>
+              <w:left w:w="108" w:type="dxa"/>
+              <w:right w:w="108" w:type="dxa"/>
+            </w:tcMar>
+            <w:vAlign w:val="center"/>
+          </w:tcPr>
+          <w:p>
+            <w:pPr>
+              <w:spacing w:after="0" w:line="240" w:lineRule="auto"/>
+              <w:jc w:val="both"/>
+            </w:pPr>
+            <w:r>
+              <w:rPr>
+                <w:rFonts w:ascii="Times New Roman" w:eastAsia="Times New Roman" w:hAnsi="Times New Roman" w:cs="Times New Roman"/>
+                <w:b/>
+                <w:sz w:val="26"/>
+              </w:rPr>
+              <w:lastRenderedPageBreak/>
+              <w:t>Mô tả:</w:t>
+            </w:r>
+            <w:r>
+              <w:rPr>
+                <w:rFonts w:ascii="Times New Roman" w:eastAsia="Times New Roman" w:hAnsi="Times New Roman" w:cs="Times New Roman"/>
+                <w:sz w:val="26"/>
+              </w:rPr>
+              <w:t xml:space="preserve"> </w:t>
+            </w:r>
+            <w:r>
+              <w:rPr>
+                <w:rFonts w:ascii="Times New Roman" w:eastAsia="Times New Roman" w:hAnsi="Times New Roman" w:cs="Times New Roman"/>
+                <w:sz w:val="26"/>
+              </w:rPr>
+              <w:t>Hệ thống tự động thực hiện đặt trặng thái đĩa là “on hold”.</w:t>
+            </w:r>
+          </w:p>
+        </w:tc>
+      </w:tr>
+      <w:tr>
+        <w:trPr>
+          <w:trHeight w:val="1340"/>
+        </w:trPr>
+        <w:tc>
+          <w:tcPr>
+            <w:tcW w:w="9242" w:type="dxa"/>
+            <w:gridSpan w:val="2"/>
+            <w:tcBorders>
+              <w:top w:val="single" w:sz="4" w:space="0" w:color="000000"/>
+              <w:left w:val="single" w:sz="4" w:space="0" w:color="000000"/>
+              <w:bottom w:val="single" w:sz="4" w:space="0" w:color="000000"/>
+              <w:right w:val="single" w:sz="4" w:space="0" w:color="000000"/>
+            </w:tcBorders>
+            <w:shd w:val="clear" w:color="000000" w:fill="FFFFFF"/>
+            <w:tcMar>
+              <w:left w:w="108" w:type="dxa"/>
+              <w:right w:w="108" w:type="dxa"/>
+            </w:tcMar>
+            <w:vAlign w:val="center"/>
+          </w:tcPr>
+          <w:p>
+            <w:pPr>
+              <w:spacing w:after="0" w:line="240" w:lineRule="auto"/>
+              <w:jc w:val="both"/>
+            </w:pPr>
+            <w:r>
+              <w:rPr>
+                <w:rFonts w:ascii="Times New Roman" w:eastAsia="Times New Roman" w:hAnsi="Times New Roman" w:cs="Times New Roman"/>
+                <w:b/>
+                <w:sz w:val="26"/>
+              </w:rPr>
+              <w:t>Điều kiện trước:</w:t>
+            </w:r>
+            <w:r>
+              <w:rPr>
+                <w:rFonts w:ascii="Times New Roman" w:eastAsia="Times New Roman" w:hAnsi="Times New Roman" w:cs="Times New Roman"/>
+                <w:sz w:val="26"/>
+              </w:rPr>
+              <w:t xml:space="preserve"> Actor </w:t>
+            </w:r>
+            <w:r>
+              <w:rPr>
+                <w:rFonts w:ascii="Times New Roman" w:eastAsia="Times New Roman" w:hAnsi="Times New Roman" w:cs="Times New Roman"/>
+                <w:sz w:val="26"/>
+              </w:rPr>
+              <w:t>xử lí xong hủy một đặt trước hoặc sau khi trả đĩa thành công.</w:t>
+            </w:r>
+          </w:p>
+        </w:tc>
+      </w:tr>
+      <w:tr>
+        <w:trPr>
+          <w:trHeight w:val="1007"/>
+        </w:trPr>
+        <w:tc>
+          <w:tcPr>
+            <w:tcW w:w="9242" w:type="dxa"/>
+            <w:gridSpan w:val="2"/>
+            <w:tcBorders>
+              <w:top w:val="single" w:sz="4" w:space="0" w:color="000000"/>
+              <w:left w:val="single" w:sz="4" w:space="0" w:color="000000"/>
+              <w:bottom w:val="single" w:sz="4" w:space="0" w:color="000000"/>
+              <w:right w:val="single" w:sz="4" w:space="0" w:color="000000"/>
+            </w:tcBorders>
+            <w:shd w:val="clear" w:color="000000" w:fill="FFFFFF"/>
+            <w:tcMar>
+              <w:left w:w="108" w:type="dxa"/>
+              <w:right w:w="108" w:type="dxa"/>
+            </w:tcMar>
+            <w:vAlign w:val="center"/>
+          </w:tcPr>
+          <w:p>
+            <w:pPr>
+              <w:spacing w:after="0" w:line="240" w:lineRule="auto"/>
+              <w:ind w:left="720" w:hanging="720"/>
+            </w:pPr>
+            <w:r>
+              <w:rPr>
+                <w:rFonts w:ascii="Times New Roman" w:eastAsia="Times New Roman" w:hAnsi="Times New Roman" w:cs="Times New Roman"/>
+                <w:b/>
+                <w:sz w:val="26"/>
+              </w:rPr>
+              <w:t>Điều kiện sau:</w:t>
+            </w:r>
+            <w:r>
+              <w:rPr>
+                <w:rFonts w:ascii="Times New Roman" w:eastAsia="Times New Roman" w:hAnsi="Times New Roman" w:cs="Times New Roman"/>
+                <w:sz w:val="26"/>
+              </w:rPr>
+              <w:t xml:space="preserve"> </w:t>
+            </w:r>
+            <w:r>
+              <w:rPr>
+                <w:rFonts w:ascii="Times New Roman" w:eastAsia="Times New Roman" w:hAnsi="Times New Roman" w:cs="Times New Roman"/>
+                <w:sz w:val="26"/>
+              </w:rPr>
+              <w:t>đặt trạng thái “on hold” thành công.</w:t>
+            </w:r>
+          </w:p>
+        </w:tc>
+      </w:tr>
+      <w:tr>
+        <w:trPr>
+          <w:trHeight w:val="737"/>
+        </w:trPr>
+        <w:tc>
+          <w:tcPr>
+            <w:tcW w:w="9242" w:type="dxa"/>
+            <w:gridSpan w:val="2"/>
+            <w:tcBorders>
+              <w:top w:val="single" w:sz="4" w:space="0" w:color="000000"/>
+              <w:left w:val="single" w:sz="4" w:space="0" w:color="000000"/>
+              <w:bottom w:val="single" w:sz="4" w:space="0" w:color="000000"/>
+              <w:right w:val="single" w:sz="4" w:space="0" w:color="000000"/>
+            </w:tcBorders>
+            <w:shd w:val="clear" w:color="000000" w:fill="FFFFFF"/>
+            <w:tcMar>
+              <w:left w:w="108" w:type="dxa"/>
+              <w:right w:w="108" w:type="dxa"/>
+            </w:tcMar>
+            <w:vAlign w:val="center"/>
+          </w:tcPr>
+          <w:p>
+            <w:pPr>
+              <w:spacing w:after="0" w:line="240" w:lineRule="auto"/>
+            </w:pPr>
+            <w:r>
+              <w:rPr>
+                <w:rFonts w:ascii="Times New Roman" w:eastAsia="Times New Roman" w:hAnsi="Times New Roman" w:cs="Times New Roman"/>
+                <w:b/>
+                <w:sz w:val="26"/>
+              </w:rPr>
+              <w:t>Luồng sự kiện chính</w:t>
+            </w:r>
+          </w:p>
+        </w:tc>
+      </w:tr>
+      <w:tr>
+        <w:trPr>
+          <w:trHeight w:val="620"/>
+        </w:trPr>
+        <w:tc>
+          <w:tcPr>
+            <w:tcW w:w="4621" w:type="dxa"/>
+            <w:tcBorders>
+              <w:top w:val="single" w:sz="4" w:space="0" w:color="000000"/>
+              <w:left w:val="single" w:sz="4" w:space="0" w:color="000000"/>
+              <w:bottom w:val="single" w:sz="4" w:space="0" w:color="000000"/>
+              <w:right w:val="single" w:sz="4" w:space="0" w:color="000000"/>
+            </w:tcBorders>
+            <w:shd w:val="clear" w:color="000000" w:fill="FFFFFF"/>
+            <w:tcMar>
+              <w:left w:w="108" w:type="dxa"/>
+              <w:right w:w="108" w:type="dxa"/>
+            </w:tcMar>
+            <w:vAlign w:val="center"/>
+          </w:tcPr>
+          <w:p>
+            <w:pPr>
+              <w:spacing w:after="0" w:line="240" w:lineRule="auto"/>
+              <w:jc w:val="center"/>
+            </w:pPr>
+            <w:r>
+              <w:rPr>
+                <w:rFonts w:ascii="Times New Roman" w:eastAsia="Times New Roman" w:hAnsi="Times New Roman" w:cs="Times New Roman"/>
+                <w:b/>
+                <w:sz w:val="26"/>
+              </w:rPr>
+              <w:t>Actor</w:t>
+            </w:r>
+          </w:p>
+        </w:tc>
+        <w:tc>
+          <w:tcPr>
+            <w:tcW w:w="4621" w:type="dxa"/>
+            <w:tcBorders>
+              <w:top w:val="single" w:sz="4" w:space="0" w:color="000000"/>
+              <w:left w:val="single" w:sz="4" w:space="0" w:color="000000"/>
+              <w:bottom w:val="single" w:sz="4" w:space="0" w:color="000000"/>
+              <w:right w:val="single" w:sz="4" w:space="0" w:color="000000"/>
+            </w:tcBorders>
+            <w:shd w:val="clear" w:color="000000" w:fill="FFFFFF"/>
+            <w:tcMar>
+              <w:left w:w="108" w:type="dxa"/>
+              <w:right w:w="108" w:type="dxa"/>
+            </w:tcMar>
+            <w:vAlign w:val="center"/>
+          </w:tcPr>
+          <w:p>
+            <w:pPr>
+              <w:spacing w:after="0" w:line="240" w:lineRule="auto"/>
+              <w:jc w:val="center"/>
+            </w:pPr>
+            <w:r>
+              <w:rPr>
+                <w:rFonts w:ascii="Times New Roman" w:eastAsia="Times New Roman" w:hAnsi="Times New Roman" w:cs="Times New Roman"/>
+                <w:b/>
+                <w:sz w:val="26"/>
+              </w:rPr>
+              <w:t>Hệ thống</w:t>
+            </w:r>
+          </w:p>
+        </w:tc>
+      </w:tr>
+      <w:tr>
+        <w:trPr>
+          <w:trHeight w:val="1358"/>
+        </w:trPr>
+        <w:tc>
+          <w:tcPr>
+            <w:tcW w:w="4621" w:type="dxa"/>
+            <w:tcBorders>
+              <w:top w:val="single" w:sz="4" w:space="0" w:color="000000"/>
+              <w:left w:val="single" w:sz="4" w:space="0" w:color="000000"/>
+              <w:bottom w:val="single" w:sz="4" w:space="0" w:color="000000"/>
+              <w:right w:val="single" w:sz="4" w:space="0" w:color="000000"/>
+            </w:tcBorders>
+            <w:shd w:val="clear" w:color="000000" w:fill="FFFFFF"/>
+            <w:tcMar>
+              <w:left w:w="108" w:type="dxa"/>
+              <w:right w:w="108" w:type="dxa"/>
+            </w:tcMar>
+            <w:vAlign w:val="center"/>
+          </w:tcPr>
+          <w:p>
+            <w:pPr>
+              <w:spacing w:after="0" w:line="240" w:lineRule="auto"/>
+              <w:jc w:val="both"/>
+            </w:pPr>
+          </w:p>
+        </w:tc>
+        <w:tc>
+          <w:tcPr>
+            <w:tcW w:w="4621" w:type="dxa"/>
+            <w:tcBorders>
+              <w:top w:val="single" w:sz="4" w:space="0" w:color="000000"/>
+              <w:left w:val="single" w:sz="4" w:space="0" w:color="000000"/>
+              <w:bottom w:val="single" w:sz="4" w:space="0" w:color="000000"/>
+              <w:right w:val="single" w:sz="4" w:space="0" w:color="000000"/>
+            </w:tcBorders>
+            <w:shd w:val="clear" w:color="000000" w:fill="FFFFFF"/>
+            <w:tcMar>
+              <w:left w:w="108" w:type="dxa"/>
+              <w:right w:w="108" w:type="dxa"/>
+            </w:tcMar>
+            <w:vAlign w:val="center"/>
+          </w:tcPr>
+          <w:p>
+            <w:pPr>
+              <w:pStyle w:val="ListParagraph"/>
+              <w:numPr>
+                <w:ilvl w:val="0"/>
+                <w:numId w:val="1"/>
+              </w:numPr>
+              <w:spacing w:after="0" w:line="240" w:lineRule="auto"/>
+              <w:jc w:val="both"/>
+            </w:pPr>
+            <w:r>
+              <w:t>Hệ thống tự động đặt trạng thái đĩa “on-hold” cho khách hàng đặt có thời gian sớm nhất.</w:t>
+            </w:r>
+          </w:p>
+        </w:tc>
+      </w:tr>
+      <w:tr>
+        <w:trPr>
+          <w:trHeight w:val="620"/>
+        </w:trPr>
+        <w:tc>
+          <w:tcPr>
+            <w:tcW w:w="9242" w:type="dxa"/>
+            <w:gridSpan w:val="2"/>
+            <w:tcBorders>
+              <w:top w:val="single" w:sz="4" w:space="0" w:color="000000"/>
+              <w:left w:val="single" w:sz="4" w:space="0" w:color="000000"/>
+              <w:bottom w:val="single" w:sz="4" w:space="0" w:color="000000"/>
+              <w:right w:val="single" w:sz="4" w:space="0" w:color="000000"/>
+            </w:tcBorders>
+            <w:shd w:val="clear" w:color="000000" w:fill="FFFFFF"/>
+            <w:tcMar>
+              <w:left w:w="108" w:type="dxa"/>
+              <w:right w:w="108" w:type="dxa"/>
+            </w:tcMar>
+            <w:vAlign w:val="center"/>
+          </w:tcPr>
+          <w:p>
+            <w:pPr>
+              <w:spacing w:after="0" w:line="240" w:lineRule="auto"/>
+            </w:pPr>
+            <w:r>
+              <w:rPr>
+                <w:rFonts w:ascii="Times New Roman" w:eastAsia="Times New Roman" w:hAnsi="Times New Roman" w:cs="Times New Roman"/>
+                <w:b/>
+                <w:sz w:val="26"/>
+              </w:rPr>
+              <w:t>Luồng sự kiện phụ</w:t>
+            </w:r>
+          </w:p>
+        </w:tc>
+      </w:tr>
+      <w:tr>
+        <w:trPr>
+          <w:trHeight w:val="350"/>
+        </w:trPr>
+        <w:tc>
+          <w:tcPr>
+            <w:tcW w:w="4621" w:type="dxa"/>
+            <w:tcBorders>
+              <w:top w:val="single" w:sz="4" w:space="0" w:color="000000"/>
+              <w:left w:val="single" w:sz="4" w:space="0" w:color="000000"/>
+              <w:bottom w:val="single" w:sz="4" w:space="0" w:color="000000"/>
+              <w:right w:val="single" w:sz="4" w:space="0" w:color="000000"/>
+            </w:tcBorders>
+            <w:shd w:val="clear" w:color="000000" w:fill="FFFFFF"/>
+            <w:tcMar>
+              <w:left w:w="108" w:type="dxa"/>
+              <w:right w:w="108" w:type="dxa"/>
+            </w:tcMar>
+            <w:vAlign w:val="center"/>
+          </w:tcPr>
+          <w:p>
+            <w:pPr>
+              <w:spacing w:after="0" w:line="240" w:lineRule="auto"/>
+              <w:jc w:val="both"/>
+              <w:rPr>
+                <w:rFonts w:ascii="Calibri" w:eastAsia="Calibri" w:hAnsi="Calibri" w:cs="Calibri"/>
+              </w:rPr>
+            </w:pPr>
+          </w:p>
+        </w:tc>
+        <w:tc>
+          <w:tcPr>
+            <w:tcW w:w="4621" w:type="dxa"/>
+            <w:tcBorders>
+              <w:top w:val="single" w:sz="4" w:space="0" w:color="000000"/>
+              <w:left w:val="single" w:sz="4" w:space="0" w:color="000000"/>
+              <w:bottom w:val="single" w:sz="4" w:space="0" w:color="000000"/>
+              <w:right w:val="single" w:sz="4" w:space="0" w:color="000000"/>
+            </w:tcBorders>
+            <w:shd w:val="clear" w:color="000000" w:fill="FFFFFF"/>
+            <w:tcMar>
+              <w:left w:w="108" w:type="dxa"/>
+              <w:right w:w="108" w:type="dxa"/>
+            </w:tcMar>
+            <w:vAlign w:val="center"/>
+          </w:tcPr>
+          <w:p>
+            <w:pPr>
+              <w:spacing w:after="0" w:line="240" w:lineRule="auto"/>
+              <w:jc w:val="both"/>
+              <w:rPr>
+                <w:rFonts w:ascii="Calibri" w:eastAsia="Calibri" w:hAnsi="Calibri" w:cs="Calibri"/>
+              </w:rPr>
+            </w:pPr>
+          </w:p>
+        </w:tc>
+      </w:tr>
+    </w:tbl>
     <w:p>
       <w:pPr>
         <w:jc w:val="center"/>
@@ -7371,11 +8703,9 @@
         </w:rPr>
         <w:annotationRef/>
       </w:r>
-      <w:bookmarkStart w:id="3" w:name="_GoBack"/>
-      <w:bookmarkEnd w:id="3"/>
     </w:p>
   </w:comment>
-  <w:comment w:id="4" w:author="Nga Nguyen Thanh" w:date="2017-09-05T19:34:00Z" w:initials="NNT">
+  <w:comment w:id="3" w:author="Nga Nguyen Thanh" w:date="2017-09-05T19:34:00Z" w:initials="NNT">
     <w:p>
       <w:pPr>
         <w:pStyle w:val="CommentText"/>
@@ -7391,7 +8721,7 @@
       </w:r>
     </w:p>
   </w:comment>
-  <w:comment w:id="5" w:author="lldtien" w:date="2017-09-05T21:14:00Z" w:initials="l">
+  <w:comment w:id="4" w:author="lldtien" w:date="2017-09-05T21:14:00Z" w:initials="l">
     <w:p>
       <w:pPr>
         <w:pStyle w:val="CommentText"/>
@@ -7404,7 +8734,7 @@
       </w:r>
     </w:p>
   </w:comment>
-  <w:comment w:id="6" w:author="Nga Nguyen Thanh" w:date="2017-09-05T19:34:00Z" w:initials="NNT">
+  <w:comment w:id="5" w:author="Nga Nguyen Thanh" w:date="2017-09-05T19:34:00Z" w:initials="NNT">
     <w:p>
       <w:pPr>
         <w:pStyle w:val="CommentText"/>
@@ -7423,7 +8753,7 @@
       </w:r>
     </w:p>
   </w:comment>
-  <w:comment w:id="7" w:author="Nga Nguyen Thanh" w:date="2017-09-05T19:40:00Z" w:initials="NNT">
+  <w:comment w:id="6" w:author="Nga Nguyen Thanh" w:date="2017-09-05T19:40:00Z" w:initials="NNT">
     <w:p>
       <w:pPr>
         <w:pStyle w:val="CommentText"/>
@@ -7439,7 +8769,7 @@
       </w:r>
     </w:p>
   </w:comment>
-  <w:comment w:id="8" w:author="lldtien" w:date="2017-09-05T21:26:00Z" w:initials="l">
+  <w:comment w:id="7" w:author="lldtien" w:date="2017-09-05T21:26:00Z" w:initials="l">
     <w:p>
       <w:pPr>
         <w:pStyle w:val="CommentText"/>
@@ -7455,7 +8785,7 @@
       </w:r>
     </w:p>
   </w:comment>
-  <w:comment w:id="9" w:author="lldtien" w:date="2017-09-05T21:26:00Z" w:initials="l">
+  <w:comment w:id="8" w:author="lldtien" w:date="2017-09-05T21:26:00Z" w:initials="l">
     <w:p>
       <w:pPr>
         <w:pStyle w:val="CommentText"/>
@@ -7769,6 +9099,104 @@
     </w:p>
   </w:footnote>
 </w:footnotes>
+</file>
+
+<file path=word/numbering.xml><?xml version="1.0" encoding="utf-8"?>
+<w:numbering xmlns:wpc="http://schemas.microsoft.com/office/word/2010/wordprocessingCanvas" xmlns:cx="http://schemas.microsoft.com/office/drawing/2014/chartex" xmlns:cx1="http://schemas.microsoft.com/office/drawing/2015/9/8/chartex" xmlns:cx2="http://schemas.microsoft.com/office/drawing/2015/10/21/chartex" xmlns:cx3="http://schemas.microsoft.com/office/drawing/2016/5/9/chartex" xmlns:cx4="http://schemas.microsoft.com/office/drawing/2016/5/10/chartex" xmlns:cx5="http://schemas.microsoft.com/office/drawing/2016/5/11/chartex" xmlns:cx6="http://schemas.microsoft.com/office/drawing/2016/5/12/chartex" xmlns:cx7="http://schemas.microsoft.com/office/drawing/2016/5/13/chartex" xmlns:cx8="http://schemas.microsoft.com/office/drawing/2016/5/14/chartex" xmlns:mc="http://schemas.openxmlformats.org/markup-compatibility/2006" xmlns:aink="http://schemas.microsoft.com/office/drawing/2016/ink" xmlns:am3d="http://schemas.microsoft.com/office/drawing/2017/model3d" xmlns:o="urn:schemas-microsoft-com:office:office" xmlns:r="http://schemas.openxmlformats.org/officeDocument/2006/relationships" xmlns:m="http://schemas.openxmlformats.org/officeDocument/2006/math" xmlns:v="urn:schemas-microsoft-com:vml" xmlns:wp14="http://schemas.microsoft.com/office/word/2010/wordprocessingDrawing" xmlns:wp="http://schemas.openxmlformats.org/drawingml/2006/wordprocessingDrawing" xmlns:w10="urn:schemas-microsoft-com:office:word" xmlns:w="http://schemas.openxmlformats.org/wordprocessingml/2006/main" xmlns:w14="http://schemas.microsoft.com/office/word/2010/wordml" xmlns:w15="http://schemas.microsoft.com/office/word/2012/wordml" xmlns:w16cid="http://schemas.microsoft.com/office/word/2016/wordml/cid" xmlns:w16se="http://schemas.microsoft.com/office/word/2015/wordml/symex" xmlns:wpg="http://schemas.microsoft.com/office/word/2010/wordprocessingGroup" xmlns:wpi="http://schemas.microsoft.com/office/word/2010/wordprocessingInk" xmlns:wne="http://schemas.microsoft.com/office/word/2006/wordml" xmlns:wps="http://schemas.microsoft.com/office/word/2010/wordprocessingShape" mc:Ignorable="w14 w15 w16se w16cid wp14">
+  <w:abstractNum w:abstractNumId="0" w15:restartNumberingAfterBreak="0">
+    <w:nsid w:val="48FE7FC2"/>
+    <w:multiLevelType w:val="hybridMultilevel"/>
+    <w:tmpl w:val="BCC6AFA0"/>
+    <w:lvl w:ilvl="0" w:tplc="AD3EBD18">
+      <w:start w:val="1"/>
+      <w:numFmt w:val="decimal"/>
+      <w:lvlText w:val="%1."/>
+      <w:lvlJc w:val="left"/>
+      <w:pPr>
+        <w:ind w:left="720" w:hanging="360"/>
+      </w:pPr>
+      <w:rPr>
+        <w:rFonts w:ascii="Times New Roman" w:eastAsia="Times New Roman" w:hAnsi="Times New Roman" w:cs="Times New Roman" w:hint="default"/>
+        <w:sz w:val="26"/>
+      </w:rPr>
+    </w:lvl>
+    <w:lvl w:ilvl="1" w:tplc="04090019" w:tentative="1">
+      <w:start w:val="1"/>
+      <w:numFmt w:val="lowerLetter"/>
+      <w:lvlText w:val="%2."/>
+      <w:lvlJc w:val="left"/>
+      <w:pPr>
+        <w:ind w:left="1440" w:hanging="360"/>
+      </w:pPr>
+    </w:lvl>
+    <w:lvl w:ilvl="2" w:tplc="0409001B" w:tentative="1">
+      <w:start w:val="1"/>
+      <w:numFmt w:val="lowerRoman"/>
+      <w:lvlText w:val="%3."/>
+      <w:lvlJc w:val="right"/>
+      <w:pPr>
+        <w:ind w:left="2160" w:hanging="180"/>
+      </w:pPr>
+    </w:lvl>
+    <w:lvl w:ilvl="3" w:tplc="0409000F" w:tentative="1">
+      <w:start w:val="1"/>
+      <w:numFmt w:val="decimal"/>
+      <w:lvlText w:val="%4."/>
+      <w:lvlJc w:val="left"/>
+      <w:pPr>
+        <w:ind w:left="2880" w:hanging="360"/>
+      </w:pPr>
+    </w:lvl>
+    <w:lvl w:ilvl="4" w:tplc="04090019" w:tentative="1">
+      <w:start w:val="1"/>
+      <w:numFmt w:val="lowerLetter"/>
+      <w:lvlText w:val="%5."/>
+      <w:lvlJc w:val="left"/>
+      <w:pPr>
+        <w:ind w:left="3600" w:hanging="360"/>
+      </w:pPr>
+    </w:lvl>
+    <w:lvl w:ilvl="5" w:tplc="0409001B" w:tentative="1">
+      <w:start w:val="1"/>
+      <w:numFmt w:val="lowerRoman"/>
+      <w:lvlText w:val="%6."/>
+      <w:lvlJc w:val="right"/>
+      <w:pPr>
+        <w:ind w:left="4320" w:hanging="180"/>
+      </w:pPr>
+    </w:lvl>
+    <w:lvl w:ilvl="6" w:tplc="0409000F" w:tentative="1">
+      <w:start w:val="1"/>
+      <w:numFmt w:val="decimal"/>
+      <w:lvlText w:val="%7."/>
+      <w:lvlJc w:val="left"/>
+      <w:pPr>
+        <w:ind w:left="5040" w:hanging="360"/>
+      </w:pPr>
+    </w:lvl>
+    <w:lvl w:ilvl="7" w:tplc="04090019" w:tentative="1">
+      <w:start w:val="1"/>
+      <w:numFmt w:val="lowerLetter"/>
+      <w:lvlText w:val="%8."/>
+      <w:lvlJc w:val="left"/>
+      <w:pPr>
+        <w:ind w:left="5760" w:hanging="360"/>
+      </w:pPr>
+    </w:lvl>
+    <w:lvl w:ilvl="8" w:tplc="0409001B" w:tentative="1">
+      <w:start w:val="1"/>
+      <w:numFmt w:val="lowerRoman"/>
+      <w:lvlText w:val="%9."/>
+      <w:lvlJc w:val="right"/>
+      <w:pPr>
+        <w:ind w:left="6480" w:hanging="180"/>
+      </w:pPr>
+    </w:lvl>
+  </w:abstractNum>
+  <w:num w:numId="1">
+    <w:abstractNumId w:val="0"/>
+  </w:num>
+</w:numbering>
 </file>
 
 <file path=word/people.xml><?xml version="1.0" encoding="utf-8"?>

</xml_diff>

<commit_message>
Add comment into Tien Document
</commit_message>
<xml_diff>
--- a/Document/Đặc tả Usecase/DacTa_Tien.docx
+++ b/Document/Đặc tả Usecase/DacTa_Tien.docx
@@ -677,7 +677,21 @@
                 <w:rFonts w:ascii="Times New Roman" w:eastAsia="Times New Roman" w:hAnsi="Times New Roman" w:cs="Times New Roman"/>
                 <w:sz w:val="26"/>
               </w:rPr>
-              <w:t>Enter a reservation for a specific title(Đặt trước cho một tiêu đề cụ thể)</w:t>
+              <w:t>Enter a reservation for a specific title</w:t>
+            </w:r>
+            <w:r>
+              <w:rPr>
+                <w:rFonts w:ascii="Times New Roman" w:eastAsia="Times New Roman" w:hAnsi="Times New Roman" w:cs="Times New Roman"/>
+                <w:sz w:val="26"/>
+              </w:rPr>
+              <w:t xml:space="preserve"> </w:t>
+            </w:r>
+            <w:r>
+              <w:rPr>
+                <w:rFonts w:ascii="Times New Roman" w:eastAsia="Times New Roman" w:hAnsi="Times New Roman" w:cs="Times New Roman"/>
+                <w:sz w:val="26"/>
+              </w:rPr>
+              <w:t>(Đặt trước cho một tiêu đề cụ thể)</w:t>
             </w:r>
             <w:r>
               <w:rPr>
@@ -2086,8 +2100,6 @@
               </w:rPr>
               <w:t xml:space="preserve">4. Hiển thị thông báo đã hủy thành công. </w:t>
             </w:r>
-            <w:bookmarkStart w:id="9" w:name="_GoBack"/>
-            <w:bookmarkEnd w:id="9"/>
           </w:p>
         </w:tc>
       </w:tr>
@@ -3114,7 +3126,7 @@
                 <w:b/>
                 <w:sz w:val="26"/>
               </w:rPr>
-              <w:t xml:space="preserve">Thuê đĩa </w:t>
+              <w:t>Thuê đĩa</w:t>
             </w:r>
             <w:r>
               <w:rPr>
@@ -3251,7 +3263,7 @@
               </w:rPr>
               <w:t xml:space="preserve"> </w:t>
             </w:r>
-            <w:commentRangeStart w:id="10"/>
+            <w:commentRangeStart w:id="9"/>
             <w:r>
               <w:rPr>
                 <w:rFonts w:ascii="Times New Roman" w:eastAsia="Times New Roman" w:hAnsi="Times New Roman" w:cs="Times New Roman"/>
@@ -3281,12 +3293,12 @@
               </w:rPr>
               <w:t xml:space="preserve"> nếu khách hàng muốn thuê thêm đĩa.</w:t>
             </w:r>
-            <w:commentRangeEnd w:id="10"/>
+            <w:commentRangeEnd w:id="9"/>
             <w:r>
               <w:rPr>
                 <w:rStyle w:val="CommentReference"/>
               </w:rPr>
-              <w:commentReference w:id="10"/>
+              <w:commentReference w:id="9"/>
             </w:r>
           </w:p>
         </w:tc>
@@ -3795,7 +3807,7 @@
               </w:rPr>
               <w:t>8.1</w:t>
             </w:r>
-            <w:commentRangeStart w:id="11"/>
+            <w:commentRangeStart w:id="10"/>
             <w:r>
               <w:rPr>
                 <w:rFonts w:ascii="Times New Roman" w:eastAsia="Times New Roman" w:hAnsi="Times New Roman" w:cs="Times New Roman"/>
@@ -3817,12 +3829,12 @@
               </w:rPr>
               <w:t xml:space="preserve"> </w:t>
             </w:r>
-            <w:commentRangeEnd w:id="11"/>
+            <w:commentRangeEnd w:id="10"/>
             <w:r>
               <w:rPr>
                 <w:rStyle w:val="CommentReference"/>
               </w:rPr>
-              <w:commentReference w:id="11"/>
+              <w:commentReference w:id="10"/>
             </w:r>
             <w:r>
               <w:rPr>
@@ -4345,7 +4357,7 @@
               <w:spacing w:after="0" w:line="240" w:lineRule="auto"/>
               <w:jc w:val="both"/>
             </w:pPr>
-            <w:commentRangeStart w:id="12"/>
+            <w:commentRangeStart w:id="11"/>
             <w:r>
               <w:rPr>
                 <w:rFonts w:ascii="Times New Roman" w:eastAsia="Times New Roman" w:hAnsi="Times New Roman" w:cs="Times New Roman"/>
@@ -4369,12 +4381,12 @@
               </w:rPr>
               <w:t xml:space="preserve"> đĩa.</w:t>
             </w:r>
-            <w:commentRangeEnd w:id="12"/>
+            <w:commentRangeEnd w:id="11"/>
             <w:r>
               <w:rPr>
                 <w:rStyle w:val="CommentReference"/>
               </w:rPr>
-              <w:commentReference w:id="12"/>
+              <w:commentReference w:id="11"/>
             </w:r>
           </w:p>
         </w:tc>
@@ -4532,8 +4544,8 @@
               </w:rPr>
               <w:t xml:space="preserve"> </w:t>
             </w:r>
+            <w:commentRangeStart w:id="12"/>
             <w:commentRangeStart w:id="13"/>
-            <w:commentRangeStart w:id="14"/>
             <w:r>
               <w:rPr>
                 <w:rFonts w:ascii="Times New Roman" w:eastAsia="Times New Roman" w:hAnsi="Times New Roman" w:cs="Times New Roman"/>
@@ -4550,19 +4562,19 @@
               </w:rPr>
               <w:t>hạn</w:t>
             </w:r>
+            <w:commentRangeEnd w:id="12"/>
+            <w:r>
+              <w:rPr>
+                <w:rStyle w:val="CommentReference"/>
+              </w:rPr>
+              <w:commentReference w:id="12"/>
+            </w:r>
             <w:commentRangeEnd w:id="13"/>
             <w:r>
               <w:rPr>
                 <w:rStyle w:val="CommentReference"/>
               </w:rPr>
               <w:commentReference w:id="13"/>
-            </w:r>
-            <w:commentRangeEnd w:id="14"/>
-            <w:r>
-              <w:rPr>
-                <w:rStyle w:val="CommentReference"/>
-              </w:rPr>
-              <w:commentReference w:id="14"/>
             </w:r>
             <w:r>
               <w:rPr>
@@ -5851,8 +5863,8 @@
               </w:rPr>
               <w:t xml:space="preserve">2. </w:t>
             </w:r>
+            <w:commentRangeStart w:id="14"/>
             <w:commentRangeStart w:id="15"/>
-            <w:commentRangeStart w:id="16"/>
             <w:r>
               <w:rPr>
                 <w:rFonts w:ascii="Times New Roman" w:eastAsia="Times New Roman" w:hAnsi="Times New Roman" w:cs="Times New Roman"/>
@@ -5860,19 +5872,19 @@
               </w:rPr>
               <w:t>Danh sách trễ hạn hiện ra màn hình.</w:t>
             </w:r>
+            <w:commentRangeEnd w:id="14"/>
+            <w:r>
+              <w:rPr>
+                <w:rStyle w:val="CommentReference"/>
+              </w:rPr>
+              <w:commentReference w:id="14"/>
+            </w:r>
             <w:commentRangeEnd w:id="15"/>
             <w:r>
               <w:rPr>
                 <w:rStyle w:val="CommentReference"/>
               </w:rPr>
               <w:commentReference w:id="15"/>
-            </w:r>
-            <w:commentRangeEnd w:id="16"/>
-            <w:r>
-              <w:rPr>
-                <w:rStyle w:val="CommentReference"/>
-              </w:rPr>
-              <w:commentReference w:id="16"/>
             </w:r>
           </w:p>
         </w:tc>
@@ -6270,7 +6282,22 @@
                 <w:rFonts w:ascii="Times New Roman" w:eastAsia="Times New Roman" w:hAnsi="Times New Roman" w:cs="Times New Roman"/>
                 <w:sz w:val="26"/>
               </w:rPr>
-              <w:t xml:space="preserve"> Hiển thị danh sách trễ hạn.</w:t>
+              <w:t xml:space="preserve"> </w:t>
+            </w:r>
+            <w:commentRangeStart w:id="16"/>
+            <w:r>
+              <w:rPr>
+                <w:rFonts w:ascii="Times New Roman" w:eastAsia="Times New Roman" w:hAnsi="Times New Roman" w:cs="Times New Roman"/>
+                <w:sz w:val="26"/>
+              </w:rPr>
+              <w:t>Hiển thị danh sách trễ hạn.</w:t>
+            </w:r>
+            <w:commentRangeEnd w:id="16"/>
+            <w:r>
+              <w:rPr>
+                <w:rStyle w:val="CommentReference"/>
+              </w:rPr>
+              <w:commentReference w:id="16"/>
             </w:r>
           </w:p>
         </w:tc>
@@ -7516,28 +7543,7 @@
                 <w:rFonts w:ascii="Times New Roman" w:eastAsia="Times New Roman" w:hAnsi="Times New Roman" w:cs="Times New Roman"/>
                 <w:sz w:val="26"/>
               </w:rPr>
-              <w:t>Cancel a specific late charge</w:t>
-            </w:r>
-            <w:r>
-              <w:rPr>
-                <w:rFonts w:ascii="Times New Roman" w:eastAsia="Times New Roman" w:hAnsi="Times New Roman" w:cs="Times New Roman"/>
-                <w:sz w:val="26"/>
-              </w:rPr>
-              <w:t xml:space="preserve"> (</w:t>
-            </w:r>
-            <w:r>
-              <w:rPr>
-                <w:rFonts w:ascii="Times New Roman" w:eastAsia="Times New Roman" w:hAnsi="Times New Roman" w:cs="Times New Roman"/>
-                <w:sz w:val="26"/>
-              </w:rPr>
-              <w:t>Hủy một khoản nợ cụ thể</w:t>
-            </w:r>
-            <w:r>
-              <w:rPr>
-                <w:rFonts w:ascii="Times New Roman" w:eastAsia="Times New Roman" w:hAnsi="Times New Roman" w:cs="Times New Roman"/>
-                <w:sz w:val="26"/>
-              </w:rPr>
-              <w:t xml:space="preserve">) </w:t>
+              <w:t xml:space="preserve">Cancel a specific late charge (Hủy một khoản nợ cụ thể) </w:t>
             </w:r>
             <w:r>
               <w:rPr>
@@ -7918,6 +7924,7 @@
               <w:spacing w:after="0" w:line="240" w:lineRule="auto"/>
               <w:jc w:val="both"/>
             </w:pPr>
+            <w:commentRangeStart w:id="21"/>
             <w:r>
               <w:rPr>
                 <w:rFonts w:ascii="Times New Roman" w:eastAsia="Times New Roman" w:hAnsi="Times New Roman" w:cs="Times New Roman"/>
@@ -7941,29 +7948,37 @@
               </w:rPr>
               <w:t>.</w:t>
             </w:r>
-          </w:p>
-        </w:tc>
-        <w:tc>
-          <w:tcPr>
-            <w:tcW w:w="4621" w:type="dxa"/>
-            <w:tcBorders>
-              <w:top w:val="single" w:sz="4" w:space="0" w:color="000000"/>
-              <w:left w:val="single" w:sz="4" w:space="0" w:color="000000"/>
-              <w:bottom w:val="single" w:sz="4" w:space="0" w:color="000000"/>
-              <w:right w:val="single" w:sz="4" w:space="0" w:color="000000"/>
-            </w:tcBorders>
-            <w:shd w:val="clear" w:color="000000" w:fill="FFFFFF"/>
-            <w:tcMar>
-              <w:left w:w="108" w:type="dxa"/>
-              <w:right w:w="108" w:type="dxa"/>
-            </w:tcMar>
-            <w:vAlign w:val="center"/>
-          </w:tcPr>
-          <w:p>
-            <w:pPr>
-              <w:spacing w:after="0" w:line="240" w:lineRule="auto"/>
-              <w:jc w:val="both"/>
-            </w:pPr>
+            <w:commentRangeEnd w:id="21"/>
+            <w:r>
+              <w:rPr>
+                <w:rStyle w:val="CommentReference"/>
+              </w:rPr>
+              <w:commentReference w:id="21"/>
+            </w:r>
+          </w:p>
+        </w:tc>
+        <w:tc>
+          <w:tcPr>
+            <w:tcW w:w="4621" w:type="dxa"/>
+            <w:tcBorders>
+              <w:top w:val="single" w:sz="4" w:space="0" w:color="000000"/>
+              <w:left w:val="single" w:sz="4" w:space="0" w:color="000000"/>
+              <w:bottom w:val="single" w:sz="4" w:space="0" w:color="000000"/>
+              <w:right w:val="single" w:sz="4" w:space="0" w:color="000000"/>
+            </w:tcBorders>
+            <w:shd w:val="clear" w:color="000000" w:fill="FFFFFF"/>
+            <w:tcMar>
+              <w:left w:w="108" w:type="dxa"/>
+              <w:right w:w="108" w:type="dxa"/>
+            </w:tcMar>
+            <w:vAlign w:val="center"/>
+          </w:tcPr>
+          <w:p>
+            <w:pPr>
+              <w:spacing w:after="0" w:line="240" w:lineRule="auto"/>
+              <w:jc w:val="both"/>
+            </w:pPr>
+            <w:commentRangeStart w:id="22"/>
             <w:r>
               <w:rPr>
                 <w:rFonts w:ascii="Times New Roman" w:eastAsia="Times New Roman" w:hAnsi="Times New Roman" w:cs="Times New Roman"/>
@@ -7977,6 +7992,13 @@
                 <w:sz w:val="26"/>
               </w:rPr>
               <w:t>Loại bỏ khoản nợ đó ra khỏi hệ thống.</w:t>
+            </w:r>
+            <w:commentRangeEnd w:id="22"/>
+            <w:r>
+              <w:rPr>
+                <w:rStyle w:val="CommentReference"/>
+              </w:rPr>
+              <w:commentReference w:id="22"/>
             </w:r>
           </w:p>
         </w:tc>
@@ -8128,7 +8150,16 @@
                 <w:b/>
                 <w:sz w:val="26"/>
               </w:rPr>
-              <w:t xml:space="preserve">Tên use case: </w:t>
+              <w:t>Tên use case:</w:t>
+            </w:r>
+            <w:commentRangeStart w:id="23"/>
+            <w:r>
+              <w:rPr>
+                <w:rFonts w:ascii="Times New Roman" w:eastAsia="Times New Roman" w:hAnsi="Times New Roman" w:cs="Times New Roman"/>
+                <w:b/>
+                <w:sz w:val="26"/>
+              </w:rPr>
+              <w:t xml:space="preserve"> </w:t>
             </w:r>
             <w:r>
               <w:rPr>
@@ -8183,6 +8214,13 @@
                 <w:sz w:val="26"/>
               </w:rPr>
               <w:t>}</w:t>
+            </w:r>
+            <w:commentRangeEnd w:id="23"/>
+            <w:r>
+              <w:rPr>
+                <w:rStyle w:val="CommentReference"/>
+              </w:rPr>
+              <w:commentReference w:id="23"/>
             </w:r>
           </w:p>
         </w:tc>
@@ -8798,7 +8836,7 @@
       </w:r>
     </w:p>
   </w:comment>
-  <w:comment w:id="10" w:author="Nga Nguyen Thanh" w:date="2017-09-05T20:17:00Z" w:initials="NNT">
+  <w:comment w:id="9" w:author="Nga Nguyen Thanh" w:date="2017-09-05T20:17:00Z" w:initials="NNT">
     <w:p>
       <w:pPr>
         <w:pStyle w:val="CommentText"/>
@@ -8814,7 +8852,7 @@
       </w:r>
     </w:p>
   </w:comment>
-  <w:comment w:id="11" w:author="Nga Nguyen Thanh" w:date="2017-09-05T19:50:00Z" w:initials="NNT">
+  <w:comment w:id="10" w:author="Nga Nguyen Thanh" w:date="2017-09-05T19:50:00Z" w:initials="NNT">
     <w:p>
       <w:pPr>
         <w:pStyle w:val="CommentText"/>
@@ -8830,7 +8868,7 @@
       </w:r>
     </w:p>
   </w:comment>
-  <w:comment w:id="12" w:author="Nga Nguyen Thanh" w:date="2017-09-05T19:51:00Z" w:initials="NNT">
+  <w:comment w:id="11" w:author="Nga Nguyen Thanh" w:date="2017-09-05T19:51:00Z" w:initials="NNT">
     <w:p>
       <w:pPr>
         <w:pStyle w:val="CommentText"/>
@@ -8846,7 +8884,7 @@
       </w:r>
     </w:p>
   </w:comment>
-  <w:comment w:id="13" w:author="Nga Nguyen Thanh" w:date="2017-09-05T19:52:00Z" w:initials="NNT">
+  <w:comment w:id="12" w:author="Nga Nguyen Thanh" w:date="2017-09-05T19:52:00Z" w:initials="NNT">
     <w:p>
       <w:pPr>
         <w:pStyle w:val="CommentText"/>
@@ -8862,7 +8900,7 @@
       </w:r>
     </w:p>
   </w:comment>
-  <w:comment w:id="14" w:author="lldtien" w:date="2017-09-05T21:22:00Z" w:initials="l">
+  <w:comment w:id="13" w:author="lldtien" w:date="2017-09-05T21:22:00Z" w:initials="l">
     <w:p>
       <w:pPr>
         <w:pStyle w:val="CommentText"/>
@@ -8896,7 +8934,7 @@
       </w:r>
     </w:p>
   </w:comment>
-  <w:comment w:id="15" w:author="Nga Nguyen Thanh" w:date="2017-09-05T19:57:00Z" w:initials="NNT">
+  <w:comment w:id="14" w:author="Nga Nguyen Thanh" w:date="2017-09-05T19:57:00Z" w:initials="NNT">
     <w:p>
       <w:pPr>
         <w:pStyle w:val="CommentText"/>
@@ -8915,7 +8953,7 @@
       </w:r>
     </w:p>
   </w:comment>
-  <w:comment w:id="16" w:author="lldtien" w:date="2017-09-05T21:21:00Z" w:initials="l">
+  <w:comment w:id="15" w:author="lldtien" w:date="2017-09-05T21:21:00Z" w:initials="l">
     <w:p>
       <w:pPr>
         <w:pStyle w:val="CommentText"/>
@@ -8928,6 +8966,22 @@
       </w:r>
       <w:r>
         <w:t>Chức năng chính thôi, button thì mỗi cái management đều có thêm 1 tới 2 nút ở sau.</w:t>
+      </w:r>
+    </w:p>
+  </w:comment>
+  <w:comment w:id="16" w:author="Nga Nguyen Thanh" w:date="2017-09-11T17:26:00Z" w:initials="NNT">
+    <w:p>
+      <w:pPr>
+        <w:pStyle w:val="CommentText"/>
+      </w:pPr>
+      <w:r>
+        <w:rPr>
+          <w:rStyle w:val="CommentReference"/>
+        </w:rPr>
+        <w:annotationRef/>
+      </w:r>
+      <w:r>
+        <w:t>Hiển thị danh sách trễ hạn của khách hàng cụ thể</w:t>
       </w:r>
     </w:p>
   </w:comment>
@@ -8998,6 +9052,56 @@
       </w:r>
     </w:p>
   </w:comment>
+  <w:comment w:id="21" w:author="Nga Nguyen Thanh" w:date="2017-09-11T17:31:00Z" w:initials="NNT">
+    <w:p>
+      <w:pPr>
+        <w:pStyle w:val="CommentText"/>
+      </w:pPr>
+      <w:r>
+        <w:rPr>
+          <w:rStyle w:val="CommentReference"/>
+        </w:rPr>
+        <w:annotationRef/>
+      </w:r>
+      <w:r>
+        <w:t>Chọn khoản nợ cần hủy vầ ấn “Hủy”</w:t>
+      </w:r>
+    </w:p>
+  </w:comment>
+  <w:comment w:id="22" w:author="Nga Nguyen Thanh" w:date="2017-09-11T17:31:00Z" w:initials="NNT">
+    <w:p>
+      <w:pPr>
+        <w:pStyle w:val="CommentText"/>
+      </w:pPr>
+      <w:r>
+        <w:rPr>
+          <w:rStyle w:val="CommentReference"/>
+        </w:rPr>
+        <w:annotationRef/>
+      </w:r>
+      <w:r>
+        <w:t>Cần hỏi lại người dùng có thật sự muốn hỉu không</w:t>
+      </w:r>
+    </w:p>
+  </w:comment>
+  <w:comment w:id="23" w:author="Nga Nguyen Thanh" w:date="2017-09-11T17:32:00Z" w:initials="NNT">
+    <w:p>
+      <w:pPr>
+        <w:pStyle w:val="CommentText"/>
+      </w:pPr>
+      <w:r>
+        <w:rPr>
+          <w:rStyle w:val="CommentReference"/>
+        </w:rPr>
+        <w:annotationRef/>
+      </w:r>
+      <w:r>
+        <w:t>Nhằm tên usecase, hình như cái này là 6b và được làm tự động</w:t>
+      </w:r>
+      <w:bookmarkStart w:id="24" w:name="_GoBack"/>
+      <w:bookmarkEnd w:id="24"/>
+    </w:p>
+  </w:comment>
 </w:comments>
 </file>
 
@@ -9019,10 +9123,14 @@
   <w15:commentEx w15:paraId="4B554AA3" w15:paraIdParent="34FD60EF" w15:done="0"/>
   <w15:commentEx w15:paraId="23194D0A" w15:done="0"/>
   <w15:commentEx w15:paraId="22B2CF22" w15:paraIdParent="23194D0A" w15:done="0"/>
+  <w15:commentEx w15:paraId="1D2D5BAC" w15:done="0"/>
   <w15:commentEx w15:paraId="24EEAED6" w15:done="0"/>
   <w15:commentEx w15:paraId="57D82E6A" w15:paraIdParent="24EEAED6" w15:done="0"/>
   <w15:commentEx w15:paraId="285BC2CC" w15:done="0"/>
   <w15:commentEx w15:paraId="79AB86CB" w15:paraIdParent="285BC2CC" w15:done="0"/>
+  <w15:commentEx w15:paraId="629D30CE" w15:done="0"/>
+  <w15:commentEx w15:paraId="749D3275" w15:done="0"/>
+  <w15:commentEx w15:paraId="1C3729A7" w15:done="0"/>
 </w15:commentsEx>
 </file>
 
@@ -9044,10 +9152,14 @@
   <w16cid:commentId w16cid:paraId="4B554AA3" w16cid:durableId="1D59942A"/>
   <w16cid:commentId w16cid:paraId="23194D0A" w16cid:durableId="1D598010"/>
   <w16cid:commentId w16cid:paraId="22B2CF22" w16cid:durableId="1D5993C4"/>
+  <w16cid:commentId w16cid:paraId="1D2D5BAC" w16cid:durableId="1D6145C3"/>
   <w16cid:commentId w16cid:paraId="24EEAED6" w16cid:durableId="1D59804D"/>
   <w16cid:commentId w16cid:paraId="57D82E6A" w16cid:durableId="1D5997BF"/>
   <w16cid:commentId w16cid:paraId="285BC2CC" w16cid:durableId="1D5980AF"/>
   <w16cid:commentId w16cid:paraId="79AB86CB" w16cid:durableId="1D5997B0"/>
+  <w16cid:commentId w16cid:paraId="629D30CE" w16cid:durableId="1D6146ED"/>
+  <w16cid:commentId w16cid:paraId="749D3275" w16cid:durableId="1D614703"/>
+  <w16cid:commentId w16cid:paraId="1C3729A7" w16cid:durableId="1D614742"/>
 </w16cid:commentsIds>
 </file>
 

</xml_diff>

<commit_message>
fix specification, add sequence
</commit_message>
<xml_diff>
--- a/Document/Đặc tả Usecase/DacTa_Tien.docx
+++ b/Document/Đặc tả Usecase/DacTa_Tien.docx
@@ -1,6 +1,6 @@
 
 <file path=word/document.xml><?xml version="1.0" encoding="utf-8"?>
-<w:document xmlns:wpc="http://schemas.microsoft.com/office/word/2010/wordprocessingCanvas" xmlns:cx="http://schemas.microsoft.com/office/drawing/2014/chartex" xmlns:cx1="http://schemas.microsoft.com/office/drawing/2015/9/8/chartex" xmlns:cx2="http://schemas.microsoft.com/office/drawing/2015/10/21/chartex" xmlns:cx3="http://schemas.microsoft.com/office/drawing/2016/5/9/chartex" xmlns:cx4="http://schemas.microsoft.com/office/drawing/2016/5/10/chartex" xmlns:cx5="http://schemas.microsoft.com/office/drawing/2016/5/11/chartex" xmlns:cx6="http://schemas.microsoft.com/office/drawing/2016/5/12/chartex" xmlns:cx7="http://schemas.microsoft.com/office/drawing/2016/5/13/chartex" xmlns:cx8="http://schemas.microsoft.com/office/drawing/2016/5/14/chartex" xmlns:mc="http://schemas.openxmlformats.org/markup-compatibility/2006" xmlns:aink="http://schemas.microsoft.com/office/drawing/2016/ink" xmlns:am3d="http://schemas.microsoft.com/office/drawing/2017/model3d" xmlns:o="urn:schemas-microsoft-com:office:office" xmlns:r="http://schemas.openxmlformats.org/officeDocument/2006/relationships" xmlns:m="http://schemas.openxmlformats.org/officeDocument/2006/math" xmlns:v="urn:schemas-microsoft-com:vml" xmlns:wp14="http://schemas.microsoft.com/office/word/2010/wordprocessingDrawing" xmlns:wp="http://schemas.openxmlformats.org/drawingml/2006/wordprocessingDrawing" xmlns:w10="urn:schemas-microsoft-com:office:word" xmlns:w="http://schemas.openxmlformats.org/wordprocessingml/2006/main" xmlns:w14="http://schemas.microsoft.com/office/word/2010/wordml" xmlns:w15="http://schemas.microsoft.com/office/word/2012/wordml" xmlns:w16cid="http://schemas.microsoft.com/office/word/2016/wordml/cid" xmlns:w16se="http://schemas.microsoft.com/office/word/2015/wordml/symex" xmlns:wpg="http://schemas.microsoft.com/office/word/2010/wordprocessingGroup" xmlns:wpi="http://schemas.microsoft.com/office/word/2010/wordprocessingInk" xmlns:wne="http://schemas.microsoft.com/office/word/2006/wordml" xmlns:wps="http://schemas.microsoft.com/office/word/2010/wordprocessingShape" mc:Ignorable="w14 w15 w16se w16cid wp14">
+<w:document xmlns:wpc="http://schemas.microsoft.com/office/word/2010/wordprocessingCanvas" xmlns:cx="http://schemas.microsoft.com/office/drawing/2014/chartex" xmlns:mc="http://schemas.openxmlformats.org/markup-compatibility/2006" xmlns:o="urn:schemas-microsoft-com:office:office" xmlns:r="http://schemas.openxmlformats.org/officeDocument/2006/relationships" xmlns:m="http://schemas.openxmlformats.org/officeDocument/2006/math" xmlns:v="urn:schemas-microsoft-com:vml" xmlns:wp14="http://schemas.microsoft.com/office/word/2010/wordprocessingDrawing" xmlns:wp="http://schemas.openxmlformats.org/drawingml/2006/wordprocessingDrawing" xmlns:w10="urn:schemas-microsoft-com:office:word" xmlns:w="http://schemas.openxmlformats.org/wordprocessingml/2006/main" xmlns:w14="http://schemas.microsoft.com/office/word/2010/wordml" xmlns:w15="http://schemas.microsoft.com/office/word/2012/wordml" xmlns:w16se="http://schemas.microsoft.com/office/word/2015/wordml/symex" xmlns:wpg="http://schemas.microsoft.com/office/word/2010/wordprocessingGroup" xmlns:wpi="http://schemas.microsoft.com/office/word/2010/wordprocessingInk" xmlns:wne="http://schemas.microsoft.com/office/word/2006/wordml" xmlns:wps="http://schemas.microsoft.com/office/word/2010/wordprocessingShape" mc:Ignorable="w14 w15 w16se wp14">
   <w:body>
     <w:tbl>
       <w:tblPr>
@@ -6224,7 +6224,21 @@
                 <w:rFonts w:ascii="Times New Roman" w:eastAsia="Times New Roman" w:hAnsi="Times New Roman" w:cs="Times New Roman"/>
                 <w:sz w:val="26"/>
               </w:rPr>
-              <w:t xml:space="preserve">quản lí khách hàng hoặc đang ở </w:t>
+              <w:t xml:space="preserve">quản lí </w:t>
+            </w:r>
+            <w:r>
+              <w:rPr>
+                <w:rFonts w:ascii="Times New Roman" w:eastAsia="Times New Roman" w:hAnsi="Times New Roman" w:cs="Times New Roman"/>
+                <w:sz w:val="26"/>
+              </w:rPr>
+              <w:t>trễ hạn</w:t>
+            </w:r>
+            <w:r>
+              <w:rPr>
+                <w:rFonts w:ascii="Times New Roman" w:eastAsia="Times New Roman" w:hAnsi="Times New Roman" w:cs="Times New Roman"/>
+                <w:sz w:val="26"/>
+              </w:rPr>
+              <w:t xml:space="preserve"> hoặc đang ở </w:t>
             </w:r>
             <w:r>
               <w:rPr>
@@ -6290,7 +6304,21 @@
                 <w:rFonts w:ascii="Times New Roman" w:eastAsia="Times New Roman" w:hAnsi="Times New Roman" w:cs="Times New Roman"/>
                 <w:sz w:val="26"/>
               </w:rPr>
-              <w:t>Hiển thị danh sách trễ hạn.</w:t>
+              <w:t>Hiển thị danh sách trễ hạn</w:t>
+            </w:r>
+            <w:r>
+              <w:rPr>
+                <w:rFonts w:ascii="Times New Roman" w:eastAsia="Times New Roman" w:hAnsi="Times New Roman" w:cs="Times New Roman"/>
+                <w:sz w:val="26"/>
+              </w:rPr>
+              <w:t xml:space="preserve"> của một khác hàng cụ thể</w:t>
+            </w:r>
+            <w:r>
+              <w:rPr>
+                <w:rFonts w:ascii="Times New Roman" w:eastAsia="Times New Roman" w:hAnsi="Times New Roman" w:cs="Times New Roman"/>
+                <w:sz w:val="26"/>
+              </w:rPr>
+              <w:t>.</w:t>
             </w:r>
             <w:commentRangeEnd w:id="16"/>
             <w:r>
@@ -7288,69 +7316,6 @@
       </w:tr>
       <w:tr>
         <w:trPr>
-          <w:trHeight w:val="845"/>
-        </w:trPr>
-        <w:tc>
-          <w:tcPr>
-            <w:tcW w:w="4621" w:type="dxa"/>
-            <w:tcBorders>
-              <w:top w:val="single" w:sz="4" w:space="0" w:color="000000"/>
-              <w:left w:val="single" w:sz="4" w:space="0" w:color="000000"/>
-              <w:bottom w:val="single" w:sz="4" w:space="0" w:color="000000"/>
-              <w:right w:val="single" w:sz="4" w:space="0" w:color="000000"/>
-            </w:tcBorders>
-            <w:shd w:val="clear" w:color="000000" w:fill="FFFFFF"/>
-            <w:tcMar>
-              <w:left w:w="108" w:type="dxa"/>
-              <w:right w:w="108" w:type="dxa"/>
-            </w:tcMar>
-            <w:vAlign w:val="center"/>
-          </w:tcPr>
-          <w:p>
-            <w:pPr>
-              <w:spacing w:after="0" w:line="240" w:lineRule="auto"/>
-              <w:jc w:val="both"/>
-              <w:rPr>
-                <w:rFonts w:ascii="Calibri" w:eastAsia="Calibri" w:hAnsi="Calibri" w:cs="Calibri"/>
-              </w:rPr>
-            </w:pPr>
-          </w:p>
-        </w:tc>
-        <w:tc>
-          <w:tcPr>
-            <w:tcW w:w="4621" w:type="dxa"/>
-            <w:tcBorders>
-              <w:top w:val="single" w:sz="4" w:space="0" w:color="000000"/>
-              <w:left w:val="single" w:sz="4" w:space="0" w:color="000000"/>
-              <w:bottom w:val="single" w:sz="4" w:space="0" w:color="000000"/>
-              <w:right w:val="single" w:sz="4" w:space="0" w:color="000000"/>
-            </w:tcBorders>
-            <w:shd w:val="clear" w:color="000000" w:fill="FFFFFF"/>
-            <w:tcMar>
-              <w:left w:w="108" w:type="dxa"/>
-              <w:right w:w="108" w:type="dxa"/>
-            </w:tcMar>
-            <w:vAlign w:val="center"/>
-          </w:tcPr>
-          <w:p>
-            <w:pPr>
-              <w:spacing w:after="0" w:line="240" w:lineRule="auto"/>
-              <w:jc w:val="both"/>
-              <w:rPr>
-                <w:rFonts w:ascii="Calibri" w:eastAsia="Calibri" w:hAnsi="Calibri" w:cs="Calibri"/>
-              </w:rPr>
-            </w:pPr>
-            <w:r>
-              <w:rPr>
-                <w:rFonts w:ascii="Calibri" w:eastAsia="Calibri" w:hAnsi="Calibri" w:cs="Calibri"/>
-              </w:rPr>
-              <w:t>2.1 Nếu không có khoản nợ nào hiện thông báo “hiện không có khoản nợ nào”.</w:t>
-            </w:r>
-          </w:p>
-        </w:tc>
-      </w:tr>
-      <w:tr>
-        <w:trPr>
           <w:trHeight w:val="800"/>
         </w:trPr>
         <w:tc>
@@ -7536,6 +7501,7 @@
                 <w:b/>
                 <w:sz w:val="26"/>
               </w:rPr>
+              <w:lastRenderedPageBreak/>
               <w:t xml:space="preserve">Tên use case: </w:t>
             </w:r>
             <w:r>
@@ -7930,7 +7896,14 @@
                 <w:rFonts w:ascii="Times New Roman" w:eastAsia="Times New Roman" w:hAnsi="Times New Roman" w:cs="Times New Roman"/>
                 <w:sz w:val="26"/>
               </w:rPr>
-              <w:t xml:space="preserve">1. Chọn chức năng </w:t>
+              <w:t xml:space="preserve">1. </w:t>
+            </w:r>
+            <w:r>
+              <w:rPr>
+                <w:rFonts w:ascii="Times New Roman" w:eastAsia="Times New Roman" w:hAnsi="Times New Roman" w:cs="Times New Roman"/>
+                <w:sz w:val="26"/>
+              </w:rPr>
+              <w:t xml:space="preserve">Chọn khoản nợ cần hủy vầ ấn </w:t>
             </w:r>
             <w:r>
               <w:rPr>
@@ -7943,7 +7916,6 @@
             <w:r>
               <w:rPr>
                 <w:rFonts w:ascii="Times New Roman" w:eastAsia="Times New Roman" w:hAnsi="Times New Roman" w:cs="Times New Roman"/>
-                <w:b/>
                 <w:sz w:val="26"/>
               </w:rPr>
               <w:t>.</w:t>
@@ -7951,55 +7923,131 @@
             <w:commentRangeEnd w:id="21"/>
             <w:r>
               <w:rPr>
+                <w:rFonts w:ascii="Times New Roman" w:eastAsia="Times New Roman" w:hAnsi="Times New Roman" w:cs="Times New Roman"/>
+                <w:sz w:val="26"/>
+              </w:rPr>
+              <w:commentReference w:id="21"/>
+            </w:r>
+          </w:p>
+        </w:tc>
+        <w:tc>
+          <w:tcPr>
+            <w:tcW w:w="4621" w:type="dxa"/>
+            <w:tcBorders>
+              <w:top w:val="single" w:sz="4" w:space="0" w:color="000000"/>
+              <w:left w:val="single" w:sz="4" w:space="0" w:color="000000"/>
+              <w:bottom w:val="single" w:sz="4" w:space="0" w:color="000000"/>
+              <w:right w:val="single" w:sz="4" w:space="0" w:color="000000"/>
+            </w:tcBorders>
+            <w:shd w:val="clear" w:color="000000" w:fill="FFFFFF"/>
+            <w:tcMar>
+              <w:left w:w="108" w:type="dxa"/>
+              <w:right w:w="108" w:type="dxa"/>
+            </w:tcMar>
+            <w:vAlign w:val="center"/>
+          </w:tcPr>
+          <w:p>
+            <w:pPr>
+              <w:spacing w:after="0" w:line="240" w:lineRule="auto"/>
+              <w:jc w:val="both"/>
+            </w:pPr>
+            <w:commentRangeStart w:id="22"/>
+            <w:r>
+              <w:rPr>
+                <w:rFonts w:ascii="Times New Roman" w:eastAsia="Times New Roman" w:hAnsi="Times New Roman" w:cs="Times New Roman"/>
+                <w:sz w:val="26"/>
+              </w:rPr>
+              <w:t xml:space="preserve">2. </w:t>
+            </w:r>
+            <w:r>
+              <w:rPr>
+                <w:rFonts w:ascii="Times New Roman" w:eastAsia="Times New Roman" w:hAnsi="Times New Roman" w:cs="Times New Roman"/>
+                <w:sz w:val="26"/>
+              </w:rPr>
+              <w:t>Loại bỏ khoản nợ đó ra khỏi hệ thống.</w:t>
+            </w:r>
+            <w:commentRangeEnd w:id="22"/>
+            <w:r>
+              <w:rPr>
                 <w:rStyle w:val="CommentReference"/>
               </w:rPr>
-              <w:commentReference w:id="21"/>
-            </w:r>
-          </w:p>
-        </w:tc>
-        <w:tc>
-          <w:tcPr>
-            <w:tcW w:w="4621" w:type="dxa"/>
-            <w:tcBorders>
-              <w:top w:val="single" w:sz="4" w:space="0" w:color="000000"/>
-              <w:left w:val="single" w:sz="4" w:space="0" w:color="000000"/>
-              <w:bottom w:val="single" w:sz="4" w:space="0" w:color="000000"/>
-              <w:right w:val="single" w:sz="4" w:space="0" w:color="000000"/>
-            </w:tcBorders>
-            <w:shd w:val="clear" w:color="000000" w:fill="FFFFFF"/>
-            <w:tcMar>
-              <w:left w:w="108" w:type="dxa"/>
-              <w:right w:w="108" w:type="dxa"/>
-            </w:tcMar>
-            <w:vAlign w:val="center"/>
-          </w:tcPr>
-          <w:p>
-            <w:pPr>
-              <w:spacing w:after="0" w:line="240" w:lineRule="auto"/>
-              <w:jc w:val="both"/>
-            </w:pPr>
-            <w:commentRangeStart w:id="22"/>
-            <w:r>
-              <w:rPr>
-                <w:rFonts w:ascii="Times New Roman" w:eastAsia="Times New Roman" w:hAnsi="Times New Roman" w:cs="Times New Roman"/>
-                <w:sz w:val="26"/>
-              </w:rPr>
-              <w:t xml:space="preserve">2. </w:t>
-            </w:r>
-            <w:r>
-              <w:rPr>
-                <w:rFonts w:ascii="Times New Roman" w:eastAsia="Times New Roman" w:hAnsi="Times New Roman" w:cs="Times New Roman"/>
-                <w:sz w:val="26"/>
-              </w:rPr>
-              <w:t>Loại bỏ khoản nợ đó ra khỏi hệ thống.</w:t>
-            </w:r>
-            <w:commentRangeEnd w:id="22"/>
-            <w:r>
-              <w:rPr>
-                <w:rStyle w:val="CommentReference"/>
-              </w:rPr>
               <w:commentReference w:id="22"/>
             </w:r>
+          </w:p>
+        </w:tc>
+      </w:tr>
+      <w:tr>
+        <w:trPr>
+          <w:trHeight w:val="935"/>
+        </w:trPr>
+        <w:tc>
+          <w:tcPr>
+            <w:tcW w:w="4621" w:type="dxa"/>
+            <w:tcBorders>
+              <w:top w:val="single" w:sz="4" w:space="0" w:color="000000"/>
+              <w:left w:val="single" w:sz="4" w:space="0" w:color="000000"/>
+              <w:bottom w:val="single" w:sz="4" w:space="0" w:color="000000"/>
+              <w:right w:val="single" w:sz="4" w:space="0" w:color="000000"/>
+            </w:tcBorders>
+            <w:shd w:val="clear" w:color="000000" w:fill="FFFFFF"/>
+            <w:tcMar>
+              <w:left w:w="108" w:type="dxa"/>
+              <w:right w:w="108" w:type="dxa"/>
+            </w:tcMar>
+            <w:vAlign w:val="center"/>
+          </w:tcPr>
+          <w:p>
+            <w:pPr>
+              <w:spacing w:after="0" w:line="240" w:lineRule="auto"/>
+              <w:jc w:val="both"/>
+              <w:rPr>
+                <w:rFonts w:ascii="Times New Roman" w:eastAsia="Times New Roman" w:hAnsi="Times New Roman" w:cs="Times New Roman"/>
+                <w:sz w:val="26"/>
+              </w:rPr>
+            </w:pPr>
+          </w:p>
+        </w:tc>
+        <w:tc>
+          <w:tcPr>
+            <w:tcW w:w="4621" w:type="dxa"/>
+            <w:tcBorders>
+              <w:top w:val="single" w:sz="4" w:space="0" w:color="000000"/>
+              <w:left w:val="single" w:sz="4" w:space="0" w:color="000000"/>
+              <w:bottom w:val="single" w:sz="4" w:space="0" w:color="000000"/>
+              <w:right w:val="single" w:sz="4" w:space="0" w:color="000000"/>
+            </w:tcBorders>
+            <w:shd w:val="clear" w:color="000000" w:fill="FFFFFF"/>
+            <w:tcMar>
+              <w:left w:w="108" w:type="dxa"/>
+              <w:right w:w="108" w:type="dxa"/>
+            </w:tcMar>
+            <w:vAlign w:val="center"/>
+          </w:tcPr>
+          <w:p>
+            <w:pPr>
+              <w:spacing w:after="0" w:line="240" w:lineRule="auto"/>
+              <w:jc w:val="both"/>
+              <w:rPr>
+                <w:rFonts w:ascii="Times New Roman" w:eastAsia="Times New Roman" w:hAnsi="Times New Roman" w:cs="Times New Roman"/>
+                <w:sz w:val="26"/>
+              </w:rPr>
+            </w:pPr>
+            <w:r>
+              <w:rPr>
+                <w:rFonts w:ascii="Times New Roman" w:eastAsia="Times New Roman" w:hAnsi="Times New Roman" w:cs="Times New Roman"/>
+                <w:sz w:val="26"/>
+              </w:rPr>
+              <w:t>3. Thông báo hủy thành công</w:t>
+            </w:r>
+            <w:r>
+              <w:rPr>
+                <w:rFonts w:ascii="Times New Roman" w:eastAsia="Times New Roman" w:hAnsi="Times New Roman" w:cs="Times New Roman"/>
+                <w:sz w:val="26"/>
+              </w:rPr>
+              <w:t>.</w:t>
+            </w:r>
+            <w:bookmarkStart w:id="23" w:name="_GoBack"/>
+            <w:bookmarkEnd w:id="23"/>
           </w:p>
         </w:tc>
       </w:tr>
@@ -8152,7 +8200,7 @@
               </w:rPr>
               <w:t>Tên use case:</w:t>
             </w:r>
-            <w:commentRangeStart w:id="23"/>
+            <w:commentRangeStart w:id="24"/>
             <w:r>
               <w:rPr>
                 <w:rFonts w:ascii="Times New Roman" w:eastAsia="Times New Roman" w:hAnsi="Times New Roman" w:cs="Times New Roman"/>
@@ -8205,7 +8253,15 @@
                 <w:b/>
                 <w:sz w:val="26"/>
               </w:rPr>
-              <w:t>6a</w:t>
+              <w:t>6</w:t>
+            </w:r>
+            <w:r>
+              <w:rPr>
+                <w:rFonts w:ascii="Times New Roman" w:eastAsia="Times New Roman" w:hAnsi="Times New Roman" w:cs="Times New Roman"/>
+                <w:b/>
+                <w:sz w:val="26"/>
+              </w:rPr>
+              <w:t>b</w:t>
             </w:r>
             <w:r>
               <w:rPr>
@@ -8215,12 +8271,12 @@
               </w:rPr>
               <w:t>}</w:t>
             </w:r>
-            <w:commentRangeEnd w:id="23"/>
+            <w:commentRangeEnd w:id="24"/>
             <w:r>
               <w:rPr>
                 <w:rStyle w:val="CommentReference"/>
               </w:rPr>
-              <w:commentReference w:id="23"/>
+              <w:commentReference w:id="24"/>
             </w:r>
           </w:p>
         </w:tc>
@@ -8256,6 +8312,7 @@
                 <w:b/>
                 <w:sz w:val="26"/>
               </w:rPr>
+              <w:lastRenderedPageBreak/>
               <w:t xml:space="preserve">Actor: </w:t>
             </w:r>
             <w:r>
@@ -8300,7 +8357,6 @@
                 <w:b/>
                 <w:sz w:val="26"/>
               </w:rPr>
-              <w:lastRenderedPageBreak/>
               <w:t>Mô tả:</w:t>
             </w:r>
             <w:r>
@@ -8697,7 +8753,7 @@
 </file>
 
 <file path=word/comments.xml><?xml version="1.0" encoding="utf-8"?>
-<w:comments xmlns:wpc="http://schemas.microsoft.com/office/word/2010/wordprocessingCanvas" xmlns:cx="http://schemas.microsoft.com/office/drawing/2014/chartex" xmlns:cx1="http://schemas.microsoft.com/office/drawing/2015/9/8/chartex" xmlns:cx2="http://schemas.microsoft.com/office/drawing/2015/10/21/chartex" xmlns:cx3="http://schemas.microsoft.com/office/drawing/2016/5/9/chartex" xmlns:cx4="http://schemas.microsoft.com/office/drawing/2016/5/10/chartex" xmlns:cx5="http://schemas.microsoft.com/office/drawing/2016/5/11/chartex" xmlns:cx6="http://schemas.microsoft.com/office/drawing/2016/5/12/chartex" xmlns:cx7="http://schemas.microsoft.com/office/drawing/2016/5/13/chartex" xmlns:cx8="http://schemas.microsoft.com/office/drawing/2016/5/14/chartex" xmlns:mc="http://schemas.openxmlformats.org/markup-compatibility/2006" xmlns:aink="http://schemas.microsoft.com/office/drawing/2016/ink" xmlns:am3d="http://schemas.microsoft.com/office/drawing/2017/model3d" xmlns:o="urn:schemas-microsoft-com:office:office" xmlns:r="http://schemas.openxmlformats.org/officeDocument/2006/relationships" xmlns:m="http://schemas.openxmlformats.org/officeDocument/2006/math" xmlns:v="urn:schemas-microsoft-com:vml" xmlns:wp14="http://schemas.microsoft.com/office/word/2010/wordprocessingDrawing" xmlns:wp="http://schemas.openxmlformats.org/drawingml/2006/wordprocessingDrawing" xmlns:w10="urn:schemas-microsoft-com:office:word" xmlns:w="http://schemas.openxmlformats.org/wordprocessingml/2006/main" xmlns:w14="http://schemas.microsoft.com/office/word/2010/wordml" xmlns:w15="http://schemas.microsoft.com/office/word/2012/wordml" xmlns:w16cid="http://schemas.microsoft.com/office/word/2016/wordml/cid" xmlns:w16se="http://schemas.microsoft.com/office/word/2015/wordml/symex" xmlns:wpg="http://schemas.microsoft.com/office/word/2010/wordprocessingGroup" xmlns:wpi="http://schemas.microsoft.com/office/word/2010/wordprocessingInk" xmlns:wne="http://schemas.microsoft.com/office/word/2006/wordml" xmlns:wps="http://schemas.microsoft.com/office/word/2010/wordprocessingShape" mc:Ignorable="w14 w15 w16se w16cid wp14">
+<w:comments xmlns:wpc="http://schemas.microsoft.com/office/word/2010/wordprocessingCanvas" xmlns:cx="http://schemas.microsoft.com/office/drawing/2014/chartex" xmlns:mc="http://schemas.openxmlformats.org/markup-compatibility/2006" xmlns:o="urn:schemas-microsoft-com:office:office" xmlns:r="http://schemas.openxmlformats.org/officeDocument/2006/relationships" xmlns:m="http://schemas.openxmlformats.org/officeDocument/2006/math" xmlns:v="urn:schemas-microsoft-com:vml" xmlns:wp14="http://schemas.microsoft.com/office/word/2010/wordprocessingDrawing" xmlns:wp="http://schemas.openxmlformats.org/drawingml/2006/wordprocessingDrawing" xmlns:w10="urn:schemas-microsoft-com:office:word" xmlns:w="http://schemas.openxmlformats.org/wordprocessingml/2006/main" xmlns:w14="http://schemas.microsoft.com/office/word/2010/wordml" xmlns:w15="http://schemas.microsoft.com/office/word/2012/wordml" xmlns:w16se="http://schemas.microsoft.com/office/word/2015/wordml/symex" xmlns:wpg="http://schemas.microsoft.com/office/word/2010/wordprocessingGroup" xmlns:wpi="http://schemas.microsoft.com/office/word/2010/wordprocessingInk" xmlns:wne="http://schemas.microsoft.com/office/word/2006/wordml" xmlns:wps="http://schemas.microsoft.com/office/word/2010/wordprocessingShape" mc:Ignorable="w14 w15 w16se wp14">
   <w:comment w:id="0" w:author="Nga Nguyen Thanh" w:date="2017-09-05T19:32:00Z" w:initials="NNT">
     <w:p>
       <w:pPr>
@@ -9084,7 +9140,7 @@
       </w:r>
     </w:p>
   </w:comment>
-  <w:comment w:id="23" w:author="Nga Nguyen Thanh" w:date="2017-09-11T17:32:00Z" w:initials="NNT">
+  <w:comment w:id="24" w:author="Nga Nguyen Thanh" w:date="2017-09-11T17:32:00Z" w:initials="NNT">
     <w:p>
       <w:pPr>
         <w:pStyle w:val="CommentText"/>
@@ -9098,15 +9154,13 @@
       <w:r>
         <w:t>Nhằm tên usecase, hình như cái này là 6b và được làm tự động</w:t>
       </w:r>
-      <w:bookmarkStart w:id="24" w:name="_GoBack"/>
-      <w:bookmarkEnd w:id="24"/>
     </w:p>
   </w:comment>
 </w:comments>
 </file>
 
 <file path=word/commentsExtended.xml><?xml version="1.0" encoding="utf-8"?>
-<w15:commentsEx xmlns:wpc="http://schemas.microsoft.com/office/word/2010/wordprocessingCanvas" xmlns:cx="http://schemas.microsoft.com/office/drawing/2014/chartex" xmlns:cx1="http://schemas.microsoft.com/office/drawing/2015/9/8/chartex" xmlns:cx2="http://schemas.microsoft.com/office/drawing/2015/10/21/chartex" xmlns:cx3="http://schemas.microsoft.com/office/drawing/2016/5/9/chartex" xmlns:cx4="http://schemas.microsoft.com/office/drawing/2016/5/10/chartex" xmlns:cx5="http://schemas.microsoft.com/office/drawing/2016/5/11/chartex" xmlns:cx6="http://schemas.microsoft.com/office/drawing/2016/5/12/chartex" xmlns:cx7="http://schemas.microsoft.com/office/drawing/2016/5/13/chartex" xmlns:cx8="http://schemas.microsoft.com/office/drawing/2016/5/14/chartex" xmlns:mc="http://schemas.openxmlformats.org/markup-compatibility/2006" xmlns:aink="http://schemas.microsoft.com/office/drawing/2016/ink" xmlns:am3d="http://schemas.microsoft.com/office/drawing/2017/model3d" xmlns:o="urn:schemas-microsoft-com:office:office" xmlns:r="http://schemas.openxmlformats.org/officeDocument/2006/relationships" xmlns:m="http://schemas.openxmlformats.org/officeDocument/2006/math" xmlns:v="urn:schemas-microsoft-com:vml" xmlns:wp14="http://schemas.microsoft.com/office/word/2010/wordprocessingDrawing" xmlns:wp="http://schemas.openxmlformats.org/drawingml/2006/wordprocessingDrawing" xmlns:w10="urn:schemas-microsoft-com:office:word" xmlns:w="http://schemas.openxmlformats.org/wordprocessingml/2006/main" xmlns:w14="http://schemas.microsoft.com/office/word/2010/wordml" xmlns:w15="http://schemas.microsoft.com/office/word/2012/wordml" xmlns:w16cid="http://schemas.microsoft.com/office/word/2016/wordml/cid" xmlns:w16se="http://schemas.microsoft.com/office/word/2015/wordml/symex" xmlns:wpg="http://schemas.microsoft.com/office/word/2010/wordprocessingGroup" xmlns:wpi="http://schemas.microsoft.com/office/word/2010/wordprocessingInk" xmlns:wne="http://schemas.microsoft.com/office/word/2006/wordml" xmlns:wps="http://schemas.microsoft.com/office/word/2010/wordprocessingShape" mc:Ignorable="w14 w15 w16se w16cid wp14">
+<w15:commentsEx xmlns:wpc="http://schemas.microsoft.com/office/word/2010/wordprocessingCanvas" xmlns:cx="http://schemas.microsoft.com/office/drawing/2014/chartex" xmlns:mc="http://schemas.openxmlformats.org/markup-compatibility/2006" xmlns:o="urn:schemas-microsoft-com:office:office" xmlns:r="http://schemas.openxmlformats.org/officeDocument/2006/relationships" xmlns:m="http://schemas.openxmlformats.org/officeDocument/2006/math" xmlns:v="urn:schemas-microsoft-com:vml" xmlns:wp14="http://schemas.microsoft.com/office/word/2010/wordprocessingDrawing" xmlns:wp="http://schemas.openxmlformats.org/drawingml/2006/wordprocessingDrawing" xmlns:w10="urn:schemas-microsoft-com:office:word" xmlns:w="http://schemas.openxmlformats.org/wordprocessingml/2006/main" xmlns:w14="http://schemas.microsoft.com/office/word/2010/wordml" xmlns:w15="http://schemas.microsoft.com/office/word/2012/wordml" xmlns:w16se="http://schemas.microsoft.com/office/word/2015/wordml/symex" xmlns:wpg="http://schemas.microsoft.com/office/word/2010/wordprocessingGroup" xmlns:wpi="http://schemas.microsoft.com/office/word/2010/wordprocessingInk" xmlns:wne="http://schemas.microsoft.com/office/word/2006/wordml" xmlns:wps="http://schemas.microsoft.com/office/word/2010/wordprocessingShape" mc:Ignorable="w14 w15 w16se wp14">
   <w15:commentEx w15:paraId="4C726ED6" w15:done="0"/>
   <w15:commentEx w15:paraId="56DBB070" w15:paraIdParent="4C726ED6" w15:done="0"/>
   <w15:commentEx w15:paraId="5A670536" w15:paraIdParent="4C726ED6" w15:done="0"/>
@@ -9164,7 +9218,7 @@
 </file>
 
 <file path=word/endnotes.xml><?xml version="1.0" encoding="utf-8"?>
-<w:endnotes xmlns:wpc="http://schemas.microsoft.com/office/word/2010/wordprocessingCanvas" xmlns:cx="http://schemas.microsoft.com/office/drawing/2014/chartex" xmlns:cx1="http://schemas.microsoft.com/office/drawing/2015/9/8/chartex" xmlns:cx2="http://schemas.microsoft.com/office/drawing/2015/10/21/chartex" xmlns:cx3="http://schemas.microsoft.com/office/drawing/2016/5/9/chartex" xmlns:cx4="http://schemas.microsoft.com/office/drawing/2016/5/10/chartex" xmlns:cx5="http://schemas.microsoft.com/office/drawing/2016/5/11/chartex" xmlns:cx6="http://schemas.microsoft.com/office/drawing/2016/5/12/chartex" xmlns:cx7="http://schemas.microsoft.com/office/drawing/2016/5/13/chartex" xmlns:cx8="http://schemas.microsoft.com/office/drawing/2016/5/14/chartex" xmlns:mc="http://schemas.openxmlformats.org/markup-compatibility/2006" xmlns:aink="http://schemas.microsoft.com/office/drawing/2016/ink" xmlns:am3d="http://schemas.microsoft.com/office/drawing/2017/model3d" xmlns:o="urn:schemas-microsoft-com:office:office" xmlns:r="http://schemas.openxmlformats.org/officeDocument/2006/relationships" xmlns:m="http://schemas.openxmlformats.org/officeDocument/2006/math" xmlns:v="urn:schemas-microsoft-com:vml" xmlns:wp14="http://schemas.microsoft.com/office/word/2010/wordprocessingDrawing" xmlns:wp="http://schemas.openxmlformats.org/drawingml/2006/wordprocessingDrawing" xmlns:w10="urn:schemas-microsoft-com:office:word" xmlns:w="http://schemas.openxmlformats.org/wordprocessingml/2006/main" xmlns:w14="http://schemas.microsoft.com/office/word/2010/wordml" xmlns:w15="http://schemas.microsoft.com/office/word/2012/wordml" xmlns:w16cid="http://schemas.microsoft.com/office/word/2016/wordml/cid" xmlns:w16se="http://schemas.microsoft.com/office/word/2015/wordml/symex" xmlns:wpg="http://schemas.microsoft.com/office/word/2010/wordprocessingGroup" xmlns:wpi="http://schemas.microsoft.com/office/word/2010/wordprocessingInk" xmlns:wne="http://schemas.microsoft.com/office/word/2006/wordml" xmlns:wps="http://schemas.microsoft.com/office/word/2010/wordprocessingShape" mc:Ignorable="w14 w15 w16se w16cid wp14">
+<w:endnotes xmlns:wpc="http://schemas.microsoft.com/office/word/2010/wordprocessingCanvas" xmlns:cx="http://schemas.microsoft.com/office/drawing/2014/chartex" xmlns:mc="http://schemas.openxmlformats.org/markup-compatibility/2006" xmlns:o="urn:schemas-microsoft-com:office:office" xmlns:r="http://schemas.openxmlformats.org/officeDocument/2006/relationships" xmlns:m="http://schemas.openxmlformats.org/officeDocument/2006/math" xmlns:v="urn:schemas-microsoft-com:vml" xmlns:wp14="http://schemas.microsoft.com/office/word/2010/wordprocessingDrawing" xmlns:wp="http://schemas.openxmlformats.org/drawingml/2006/wordprocessingDrawing" xmlns:w10="urn:schemas-microsoft-com:office:word" xmlns:w="http://schemas.openxmlformats.org/wordprocessingml/2006/main" xmlns:w14="http://schemas.microsoft.com/office/word/2010/wordml" xmlns:w15="http://schemas.microsoft.com/office/word/2012/wordml" xmlns:w16se="http://schemas.microsoft.com/office/word/2015/wordml/symex" xmlns:wpg="http://schemas.microsoft.com/office/word/2010/wordprocessingGroup" xmlns:wpi="http://schemas.microsoft.com/office/word/2010/wordprocessingInk" xmlns:wne="http://schemas.microsoft.com/office/word/2006/wordml" xmlns:wps="http://schemas.microsoft.com/office/word/2010/wordprocessingShape" mc:Ignorable="w14 w15 w16se wp14">
   <w:endnote w:type="separator" w:id="-1">
     <w:p>
       <w:pPr>
@@ -9189,7 +9243,7 @@
 </file>
 
 <file path=word/footnotes.xml><?xml version="1.0" encoding="utf-8"?>
-<w:footnotes xmlns:wpc="http://schemas.microsoft.com/office/word/2010/wordprocessingCanvas" xmlns:cx="http://schemas.microsoft.com/office/drawing/2014/chartex" xmlns:cx1="http://schemas.microsoft.com/office/drawing/2015/9/8/chartex" xmlns:cx2="http://schemas.microsoft.com/office/drawing/2015/10/21/chartex" xmlns:cx3="http://schemas.microsoft.com/office/drawing/2016/5/9/chartex" xmlns:cx4="http://schemas.microsoft.com/office/drawing/2016/5/10/chartex" xmlns:cx5="http://schemas.microsoft.com/office/drawing/2016/5/11/chartex" xmlns:cx6="http://schemas.microsoft.com/office/drawing/2016/5/12/chartex" xmlns:cx7="http://schemas.microsoft.com/office/drawing/2016/5/13/chartex" xmlns:cx8="http://schemas.microsoft.com/office/drawing/2016/5/14/chartex" xmlns:mc="http://schemas.openxmlformats.org/markup-compatibility/2006" xmlns:aink="http://schemas.microsoft.com/office/drawing/2016/ink" xmlns:am3d="http://schemas.microsoft.com/office/drawing/2017/model3d" xmlns:o="urn:schemas-microsoft-com:office:office" xmlns:r="http://schemas.openxmlformats.org/officeDocument/2006/relationships" xmlns:m="http://schemas.openxmlformats.org/officeDocument/2006/math" xmlns:v="urn:schemas-microsoft-com:vml" xmlns:wp14="http://schemas.microsoft.com/office/word/2010/wordprocessingDrawing" xmlns:wp="http://schemas.openxmlformats.org/drawingml/2006/wordprocessingDrawing" xmlns:w10="urn:schemas-microsoft-com:office:word" xmlns:w="http://schemas.openxmlformats.org/wordprocessingml/2006/main" xmlns:w14="http://schemas.microsoft.com/office/word/2010/wordml" xmlns:w15="http://schemas.microsoft.com/office/word/2012/wordml" xmlns:w16cid="http://schemas.microsoft.com/office/word/2016/wordml/cid" xmlns:w16se="http://schemas.microsoft.com/office/word/2015/wordml/symex" xmlns:wpg="http://schemas.microsoft.com/office/word/2010/wordprocessingGroup" xmlns:wpi="http://schemas.microsoft.com/office/word/2010/wordprocessingInk" xmlns:wne="http://schemas.microsoft.com/office/word/2006/wordml" xmlns:wps="http://schemas.microsoft.com/office/word/2010/wordprocessingShape" mc:Ignorable="w14 w15 w16se w16cid wp14">
+<w:footnotes xmlns:wpc="http://schemas.microsoft.com/office/word/2010/wordprocessingCanvas" xmlns:cx="http://schemas.microsoft.com/office/drawing/2014/chartex" xmlns:mc="http://schemas.openxmlformats.org/markup-compatibility/2006" xmlns:o="urn:schemas-microsoft-com:office:office" xmlns:r="http://schemas.openxmlformats.org/officeDocument/2006/relationships" xmlns:m="http://schemas.openxmlformats.org/officeDocument/2006/math" xmlns:v="urn:schemas-microsoft-com:vml" xmlns:wp14="http://schemas.microsoft.com/office/word/2010/wordprocessingDrawing" xmlns:wp="http://schemas.openxmlformats.org/drawingml/2006/wordprocessingDrawing" xmlns:w10="urn:schemas-microsoft-com:office:word" xmlns:w="http://schemas.openxmlformats.org/wordprocessingml/2006/main" xmlns:w14="http://schemas.microsoft.com/office/word/2010/wordml" xmlns:w15="http://schemas.microsoft.com/office/word/2012/wordml" xmlns:w16se="http://schemas.microsoft.com/office/word/2015/wordml/symex" xmlns:wpg="http://schemas.microsoft.com/office/word/2010/wordprocessingGroup" xmlns:wpi="http://schemas.microsoft.com/office/word/2010/wordprocessingInk" xmlns:wne="http://schemas.microsoft.com/office/word/2006/wordml" xmlns:wps="http://schemas.microsoft.com/office/word/2010/wordprocessingShape" mc:Ignorable="w14 w15 w16se wp14">
   <w:footnote w:type="separator" w:id="-1">
     <w:p>
       <w:pPr>
@@ -9214,7 +9268,7 @@
 </file>
 
 <file path=word/numbering.xml><?xml version="1.0" encoding="utf-8"?>
-<w:numbering xmlns:wpc="http://schemas.microsoft.com/office/word/2010/wordprocessingCanvas" xmlns:cx="http://schemas.microsoft.com/office/drawing/2014/chartex" xmlns:cx1="http://schemas.microsoft.com/office/drawing/2015/9/8/chartex" xmlns:cx2="http://schemas.microsoft.com/office/drawing/2015/10/21/chartex" xmlns:cx3="http://schemas.microsoft.com/office/drawing/2016/5/9/chartex" xmlns:cx4="http://schemas.microsoft.com/office/drawing/2016/5/10/chartex" xmlns:cx5="http://schemas.microsoft.com/office/drawing/2016/5/11/chartex" xmlns:cx6="http://schemas.microsoft.com/office/drawing/2016/5/12/chartex" xmlns:cx7="http://schemas.microsoft.com/office/drawing/2016/5/13/chartex" xmlns:cx8="http://schemas.microsoft.com/office/drawing/2016/5/14/chartex" xmlns:mc="http://schemas.openxmlformats.org/markup-compatibility/2006" xmlns:aink="http://schemas.microsoft.com/office/drawing/2016/ink" xmlns:am3d="http://schemas.microsoft.com/office/drawing/2017/model3d" xmlns:o="urn:schemas-microsoft-com:office:office" xmlns:r="http://schemas.openxmlformats.org/officeDocument/2006/relationships" xmlns:m="http://schemas.openxmlformats.org/officeDocument/2006/math" xmlns:v="urn:schemas-microsoft-com:vml" xmlns:wp14="http://schemas.microsoft.com/office/word/2010/wordprocessingDrawing" xmlns:wp="http://schemas.openxmlformats.org/drawingml/2006/wordprocessingDrawing" xmlns:w10="urn:schemas-microsoft-com:office:word" xmlns:w="http://schemas.openxmlformats.org/wordprocessingml/2006/main" xmlns:w14="http://schemas.microsoft.com/office/word/2010/wordml" xmlns:w15="http://schemas.microsoft.com/office/word/2012/wordml" xmlns:w16cid="http://schemas.microsoft.com/office/word/2016/wordml/cid" xmlns:w16se="http://schemas.microsoft.com/office/word/2015/wordml/symex" xmlns:wpg="http://schemas.microsoft.com/office/word/2010/wordprocessingGroup" xmlns:wpi="http://schemas.microsoft.com/office/word/2010/wordprocessingInk" xmlns:wne="http://schemas.microsoft.com/office/word/2006/wordml" xmlns:wps="http://schemas.microsoft.com/office/word/2010/wordprocessingShape" mc:Ignorable="w14 w15 w16se w16cid wp14">
+<w:numbering xmlns:wpc="http://schemas.microsoft.com/office/word/2010/wordprocessingCanvas" xmlns:cx="http://schemas.microsoft.com/office/drawing/2014/chartex" xmlns:mc="http://schemas.openxmlformats.org/markup-compatibility/2006" xmlns:o="urn:schemas-microsoft-com:office:office" xmlns:r="http://schemas.openxmlformats.org/officeDocument/2006/relationships" xmlns:m="http://schemas.openxmlformats.org/officeDocument/2006/math" xmlns:v="urn:schemas-microsoft-com:vml" xmlns:wp14="http://schemas.microsoft.com/office/word/2010/wordprocessingDrawing" xmlns:wp="http://schemas.openxmlformats.org/drawingml/2006/wordprocessingDrawing" xmlns:w10="urn:schemas-microsoft-com:office:word" xmlns:w="http://schemas.openxmlformats.org/wordprocessingml/2006/main" xmlns:w14="http://schemas.microsoft.com/office/word/2010/wordml" xmlns:w15="http://schemas.microsoft.com/office/word/2012/wordml" xmlns:w16se="http://schemas.microsoft.com/office/word/2015/wordml/symex" xmlns:wpg="http://schemas.microsoft.com/office/word/2010/wordprocessingGroup" xmlns:wpi="http://schemas.microsoft.com/office/word/2010/wordprocessingInk" xmlns:wne="http://schemas.microsoft.com/office/word/2006/wordml" xmlns:wps="http://schemas.microsoft.com/office/word/2010/wordprocessingShape" mc:Ignorable="w14 w15 w16se wp14">
   <w:abstractNum w:abstractNumId="0" w15:restartNumberingAfterBreak="0">
     <w:nsid w:val="48FE7FC2"/>
     <w:multiLevelType w:val="hybridMultilevel"/>
@@ -9312,7 +9366,7 @@
 </file>
 
 <file path=word/people.xml><?xml version="1.0" encoding="utf-8"?>
-<w15:people xmlns:wpc="http://schemas.microsoft.com/office/word/2010/wordprocessingCanvas" xmlns:cx="http://schemas.microsoft.com/office/drawing/2014/chartex" xmlns:cx1="http://schemas.microsoft.com/office/drawing/2015/9/8/chartex" xmlns:cx2="http://schemas.microsoft.com/office/drawing/2015/10/21/chartex" xmlns:cx3="http://schemas.microsoft.com/office/drawing/2016/5/9/chartex" xmlns:cx4="http://schemas.microsoft.com/office/drawing/2016/5/10/chartex" xmlns:cx5="http://schemas.microsoft.com/office/drawing/2016/5/11/chartex" xmlns:cx6="http://schemas.microsoft.com/office/drawing/2016/5/12/chartex" xmlns:cx7="http://schemas.microsoft.com/office/drawing/2016/5/13/chartex" xmlns:cx8="http://schemas.microsoft.com/office/drawing/2016/5/14/chartex" xmlns:mc="http://schemas.openxmlformats.org/markup-compatibility/2006" xmlns:aink="http://schemas.microsoft.com/office/drawing/2016/ink" xmlns:am3d="http://schemas.microsoft.com/office/drawing/2017/model3d" xmlns:o="urn:schemas-microsoft-com:office:office" xmlns:r="http://schemas.openxmlformats.org/officeDocument/2006/relationships" xmlns:m="http://schemas.openxmlformats.org/officeDocument/2006/math" xmlns:v="urn:schemas-microsoft-com:vml" xmlns:wp14="http://schemas.microsoft.com/office/word/2010/wordprocessingDrawing" xmlns:wp="http://schemas.openxmlformats.org/drawingml/2006/wordprocessingDrawing" xmlns:w10="urn:schemas-microsoft-com:office:word" xmlns:w="http://schemas.openxmlformats.org/wordprocessingml/2006/main" xmlns:w14="http://schemas.microsoft.com/office/word/2010/wordml" xmlns:w15="http://schemas.microsoft.com/office/word/2012/wordml" xmlns:w16cid="http://schemas.microsoft.com/office/word/2016/wordml/cid" xmlns:w16se="http://schemas.microsoft.com/office/word/2015/wordml/symex" xmlns:wpg="http://schemas.microsoft.com/office/word/2010/wordprocessingGroup" xmlns:wpi="http://schemas.microsoft.com/office/word/2010/wordprocessingInk" xmlns:wne="http://schemas.microsoft.com/office/word/2006/wordml" xmlns:wps="http://schemas.microsoft.com/office/word/2010/wordprocessingShape" mc:Ignorable="w14 w15 w16se w16cid wp14">
+<w15:people xmlns:wpc="http://schemas.microsoft.com/office/word/2010/wordprocessingCanvas" xmlns:cx="http://schemas.microsoft.com/office/drawing/2014/chartex" xmlns:mc="http://schemas.openxmlformats.org/markup-compatibility/2006" xmlns:o="urn:schemas-microsoft-com:office:office" xmlns:r="http://schemas.openxmlformats.org/officeDocument/2006/relationships" xmlns:m="http://schemas.openxmlformats.org/officeDocument/2006/math" xmlns:v="urn:schemas-microsoft-com:vml" xmlns:wp14="http://schemas.microsoft.com/office/word/2010/wordprocessingDrawing" xmlns:wp="http://schemas.openxmlformats.org/drawingml/2006/wordprocessingDrawing" xmlns:w10="urn:schemas-microsoft-com:office:word" xmlns:w="http://schemas.openxmlformats.org/wordprocessingml/2006/main" xmlns:w14="http://schemas.microsoft.com/office/word/2010/wordml" xmlns:w15="http://schemas.microsoft.com/office/word/2012/wordml" xmlns:w16se="http://schemas.microsoft.com/office/word/2015/wordml/symex" xmlns:wpg="http://schemas.microsoft.com/office/word/2010/wordprocessingGroup" xmlns:wpi="http://schemas.microsoft.com/office/word/2010/wordprocessingInk" xmlns:wne="http://schemas.microsoft.com/office/word/2006/wordml" xmlns:wps="http://schemas.microsoft.com/office/word/2010/wordprocessingShape" mc:Ignorable="w14 w15 w16se wp14">
   <w15:person w15:author="Nga Nguyen Thanh">
     <w15:presenceInfo w15:providerId="Windows Live" w15:userId="c1fb20d368e8c84d"/>
   </w15:person>
@@ -9323,7 +9377,7 @@
 </file>
 
 <file path=word/styles.xml><?xml version="1.0" encoding="utf-8"?>
-<w:styles xmlns:mc="http://schemas.openxmlformats.org/markup-compatibility/2006" xmlns:r="http://schemas.openxmlformats.org/officeDocument/2006/relationships" xmlns:w="http://schemas.openxmlformats.org/wordprocessingml/2006/main" xmlns:w14="http://schemas.microsoft.com/office/word/2010/wordml" xmlns:w15="http://schemas.microsoft.com/office/word/2012/wordml" xmlns:w16cid="http://schemas.microsoft.com/office/word/2016/wordml/cid" xmlns:w16se="http://schemas.microsoft.com/office/word/2015/wordml/symex" mc:Ignorable="w14 w15 w16se w16cid">
+<w:styles xmlns:mc="http://schemas.openxmlformats.org/markup-compatibility/2006" xmlns:r="http://schemas.openxmlformats.org/officeDocument/2006/relationships" xmlns:w="http://schemas.openxmlformats.org/wordprocessingml/2006/main" xmlns:w14="http://schemas.microsoft.com/office/word/2010/wordml" xmlns:w15="http://schemas.microsoft.com/office/word/2012/wordml" xmlns:w16se="http://schemas.microsoft.com/office/word/2015/wordml/symex" mc:Ignorable="w14 w15 w16se">
   <w:docDefaults>
     <w:rPrDefault>
       <w:rPr>
@@ -9339,7 +9393,7 @@
       </w:pPr>
     </w:pPrDefault>
   </w:docDefaults>
-  <w:latentStyles w:defLockedState="0" w:defUIPriority="99" w:defSemiHidden="0" w:defUnhideWhenUsed="0" w:defQFormat="0" w:count="375">
+  <w:latentStyles w:defLockedState="0" w:defUIPriority="99" w:defSemiHidden="0" w:defUnhideWhenUsed="0" w:defQFormat="0" w:count="371">
     <w:lsdException w:name="Normal" w:uiPriority="0" w:qFormat="1"/>
     <w:lsdException w:name="heading 1" w:uiPriority="9" w:qFormat="1"/>
     <w:lsdException w:name="heading 2" w:semiHidden="1" w:uiPriority="9" w:unhideWhenUsed="1" w:qFormat="1"/>
@@ -9711,10 +9765,6 @@
     <w:lsdException w:name="List Table 5 Dark Accent 6" w:uiPriority="50"/>
     <w:lsdException w:name="List Table 6 Colorful Accent 6" w:uiPriority="51"/>
     <w:lsdException w:name="List Table 7 Colorful Accent 6" w:uiPriority="52"/>
-    <w:lsdException w:name="Mention" w:semiHidden="1" w:unhideWhenUsed="1"/>
-    <w:lsdException w:name="Smart Hyperlink" w:semiHidden="1" w:unhideWhenUsed="1"/>
-    <w:lsdException w:name="Hashtag" w:semiHidden="1" w:unhideWhenUsed="1"/>
-    <w:lsdException w:name="Unresolved Mention" w:semiHidden="1" w:unhideWhenUsed="1"/>
   </w:latentStyles>
   <w:style w:type="paragraph" w:default="1" w:styleId="Normal">
     <w:name w:val="Normal"/>

</xml_diff>

<commit_message>
fix a bit of specification
</commit_message>
<xml_diff>
--- a/Document/Đặc tả Usecase/DacTa_Tien.docx
+++ b/Document/Đặc tả Usecase/DacTa_Tien.docx
@@ -3661,51 +3661,37 @@
                 <w:rFonts w:ascii="Times New Roman" w:eastAsia="Times New Roman" w:hAnsi="Times New Roman" w:cs="Times New Roman"/>
                 <w:sz w:val="26"/>
               </w:rPr>
-              <w:t xml:space="preserve">6.1. </w:t>
-            </w:r>
-            <w:r>
-              <w:rPr>
-                <w:rFonts w:ascii="Times New Roman" w:eastAsia="Times New Roman" w:hAnsi="Times New Roman" w:cs="Times New Roman"/>
-                <w:sz w:val="26"/>
-              </w:rPr>
-              <w:t>Nếu số lượng đĩa cho</w:t>
-            </w:r>
-            <w:r>
-              <w:rPr>
-                <w:rFonts w:ascii="Times New Roman" w:eastAsia="Times New Roman" w:hAnsi="Times New Roman" w:cs="Times New Roman"/>
-                <w:sz w:val="26"/>
-              </w:rPr>
-              <w:t xml:space="preserve"> thuê</w:t>
-            </w:r>
-            <w:r>
-              <w:rPr>
-                <w:rFonts w:ascii="Times New Roman" w:eastAsia="Times New Roman" w:hAnsi="Times New Roman" w:cs="Times New Roman"/>
-                <w:sz w:val="26"/>
-              </w:rPr>
-              <w:t xml:space="preserve"> đang trong trạng thái </w:t>
-            </w:r>
-            <w:r>
-              <w:rPr>
-                <w:rFonts w:ascii="Times New Roman" w:eastAsia="Times New Roman" w:hAnsi="Times New Roman" w:cs="Times New Roman"/>
-                <w:b/>
-                <w:sz w:val="26"/>
-              </w:rPr>
-              <w:t>được đặt trước</w:t>
-            </w:r>
-            <w:r>
-              <w:rPr>
-                <w:rFonts w:ascii="Times New Roman" w:eastAsia="Times New Roman" w:hAnsi="Times New Roman" w:cs="Times New Roman"/>
-                <w:sz w:val="26"/>
-              </w:rPr>
-              <w:t xml:space="preserve"> nhỏ hơn số lượng đĩa </w:t>
-            </w:r>
-            <w:r>
-              <w:rPr>
-                <w:rFonts w:ascii="Times New Roman" w:eastAsia="Times New Roman" w:hAnsi="Times New Roman" w:cs="Times New Roman"/>
-                <w:b/>
-                <w:sz w:val="26"/>
-              </w:rPr>
-              <w:t>còn lại</w:t>
+              <w:t>6.1</w:t>
+            </w:r>
+            <w:r>
+              <w:rPr>
+                <w:rFonts w:ascii="Times New Roman" w:eastAsia="Times New Roman" w:hAnsi="Times New Roman" w:cs="Times New Roman"/>
+                <w:sz w:val="26"/>
+              </w:rPr>
+              <w:t xml:space="preserve">. Nếu đĩa không ở trạng thái </w:t>
+            </w:r>
+            <w:r>
+              <w:rPr>
+                <w:rFonts w:ascii="Times New Roman" w:eastAsia="Times New Roman" w:hAnsi="Times New Roman" w:cs="Times New Roman"/>
+                <w:b/>
+                <w:sz w:val="26"/>
+              </w:rPr>
+              <w:t>tự do</w:t>
+            </w:r>
+            <w:r>
+              <w:rPr>
+                <w:rFonts w:ascii="Times New Roman" w:eastAsia="Times New Roman" w:hAnsi="Times New Roman" w:cs="Times New Roman"/>
+                <w:b/>
+                <w:sz w:val="26"/>
+              </w:rPr>
+              <w:t xml:space="preserve"> </w:t>
+            </w:r>
+            <w:r>
+              <w:rPr>
+                <w:rFonts w:ascii="Times New Roman" w:eastAsia="Times New Roman" w:hAnsi="Times New Roman" w:cs="Times New Roman"/>
+                <w:sz w:val="26"/>
+              </w:rPr>
+              <w:t>hệ thống</w:t>
             </w:r>
             <w:r>
               <w:rPr>
@@ -6513,6 +6499,7 @@
               </w:rPr>
               <w:t xml:space="preserve">2. </w:t>
             </w:r>
+            <w:bookmarkStart w:id="19" w:name="_GoBack"/>
             <w:r>
               <w:rPr>
                 <w:rFonts w:ascii="Times New Roman" w:eastAsia="Times New Roman" w:hAnsi="Times New Roman" w:cs="Times New Roman"/>
@@ -6520,6 +6507,7 @@
               </w:rPr>
               <w:t>Thông tin trễ hạn của khách hàng hiển thị ra màn hình</w:t>
             </w:r>
+            <w:bookmarkEnd w:id="19"/>
             <w:r>
               <w:rPr>
                 <w:rFonts w:ascii="Times New Roman" w:eastAsia="Times New Roman" w:hAnsi="Times New Roman" w:cs="Times New Roman"/>
@@ -6840,8 +6828,8 @@
               </w:rPr>
               <w:t>Điều kiện trước</w:t>
             </w:r>
-            <w:commentRangeStart w:id="19"/>
             <w:commentRangeStart w:id="20"/>
+            <w:commentRangeStart w:id="21"/>
             <w:r>
               <w:rPr>
                 <w:rFonts w:ascii="Times New Roman" w:eastAsia="Times New Roman" w:hAnsi="Times New Roman" w:cs="Times New Roman"/>
@@ -6857,19 +6845,19 @@
               </w:rPr>
               <w:t xml:space="preserve"> Actor đăng nhập vào hệ thống thành công đang ở giao diện thêm một trễ hẹn hoặc xem thông tin về trễ hẹn của khách hàng hoặc quản lí trễ hẹn.</w:t>
             </w:r>
-            <w:commentRangeEnd w:id="19"/>
+            <w:commentRangeEnd w:id="20"/>
             <w:r>
               <w:rPr>
                 <w:rStyle w:val="CommentReference"/>
               </w:rPr>
-              <w:commentReference w:id="19"/>
-            </w:r>
-            <w:commentRangeEnd w:id="20"/>
+              <w:commentReference w:id="20"/>
+            </w:r>
+            <w:commentRangeEnd w:id="21"/>
             <w:r>
               <w:rPr>
                 <w:rStyle w:val="CommentReference"/>
               </w:rPr>
-              <w:commentReference w:id="20"/>
+              <w:commentReference w:id="21"/>
             </w:r>
           </w:p>
         </w:tc>
@@ -7890,7 +7878,7 @@
               <w:spacing w:after="0" w:line="240" w:lineRule="auto"/>
               <w:jc w:val="both"/>
             </w:pPr>
-            <w:commentRangeStart w:id="21"/>
+            <w:commentRangeStart w:id="22"/>
             <w:r>
               <w:rPr>
                 <w:rFonts w:ascii="Times New Roman" w:eastAsia="Times New Roman" w:hAnsi="Times New Roman" w:cs="Times New Roman"/>
@@ -7920,38 +7908,38 @@
               </w:rPr>
               <w:t>.</w:t>
             </w:r>
-            <w:commentRangeEnd w:id="21"/>
-            <w:r>
-              <w:rPr>
-                <w:rFonts w:ascii="Times New Roman" w:eastAsia="Times New Roman" w:hAnsi="Times New Roman" w:cs="Times New Roman"/>
-                <w:sz w:val="26"/>
-              </w:rPr>
-              <w:commentReference w:id="21"/>
-            </w:r>
-          </w:p>
-        </w:tc>
-        <w:tc>
-          <w:tcPr>
-            <w:tcW w:w="4621" w:type="dxa"/>
-            <w:tcBorders>
-              <w:top w:val="single" w:sz="4" w:space="0" w:color="000000"/>
-              <w:left w:val="single" w:sz="4" w:space="0" w:color="000000"/>
-              <w:bottom w:val="single" w:sz="4" w:space="0" w:color="000000"/>
-              <w:right w:val="single" w:sz="4" w:space="0" w:color="000000"/>
-            </w:tcBorders>
-            <w:shd w:val="clear" w:color="000000" w:fill="FFFFFF"/>
-            <w:tcMar>
-              <w:left w:w="108" w:type="dxa"/>
-              <w:right w:w="108" w:type="dxa"/>
-            </w:tcMar>
-            <w:vAlign w:val="center"/>
-          </w:tcPr>
-          <w:p>
-            <w:pPr>
-              <w:spacing w:after="0" w:line="240" w:lineRule="auto"/>
-              <w:jc w:val="both"/>
-            </w:pPr>
-            <w:commentRangeStart w:id="22"/>
+            <w:commentRangeEnd w:id="22"/>
+            <w:r>
+              <w:rPr>
+                <w:rFonts w:ascii="Times New Roman" w:eastAsia="Times New Roman" w:hAnsi="Times New Roman" w:cs="Times New Roman"/>
+                <w:sz w:val="26"/>
+              </w:rPr>
+              <w:commentReference w:id="22"/>
+            </w:r>
+          </w:p>
+        </w:tc>
+        <w:tc>
+          <w:tcPr>
+            <w:tcW w:w="4621" w:type="dxa"/>
+            <w:tcBorders>
+              <w:top w:val="single" w:sz="4" w:space="0" w:color="000000"/>
+              <w:left w:val="single" w:sz="4" w:space="0" w:color="000000"/>
+              <w:bottom w:val="single" w:sz="4" w:space="0" w:color="000000"/>
+              <w:right w:val="single" w:sz="4" w:space="0" w:color="000000"/>
+            </w:tcBorders>
+            <w:shd w:val="clear" w:color="000000" w:fill="FFFFFF"/>
+            <w:tcMar>
+              <w:left w:w="108" w:type="dxa"/>
+              <w:right w:w="108" w:type="dxa"/>
+            </w:tcMar>
+            <w:vAlign w:val="center"/>
+          </w:tcPr>
+          <w:p>
+            <w:pPr>
+              <w:spacing w:after="0" w:line="240" w:lineRule="auto"/>
+              <w:jc w:val="both"/>
+            </w:pPr>
+            <w:commentRangeStart w:id="23"/>
             <w:r>
               <w:rPr>
                 <w:rFonts w:ascii="Times New Roman" w:eastAsia="Times New Roman" w:hAnsi="Times New Roman" w:cs="Times New Roman"/>
@@ -7966,12 +7954,12 @@
               </w:rPr>
               <w:t>Loại bỏ khoản nợ đó ra khỏi hệ thống.</w:t>
             </w:r>
-            <w:commentRangeEnd w:id="22"/>
+            <w:commentRangeEnd w:id="23"/>
             <w:r>
               <w:rPr>
                 <w:rStyle w:val="CommentReference"/>
               </w:rPr>
-              <w:commentReference w:id="22"/>
+              <w:commentReference w:id="23"/>
             </w:r>
           </w:p>
         </w:tc>
@@ -8046,8 +8034,6 @@
               </w:rPr>
               <w:t>.</w:t>
             </w:r>
-            <w:bookmarkStart w:id="23" w:name="_GoBack"/>
-            <w:bookmarkEnd w:id="23"/>
           </w:p>
         </w:tc>
       </w:tr>
@@ -8153,587 +8139,6 @@
         </w:rPr>
       </w:pPr>
     </w:p>
-    <w:tbl>
-      <w:tblPr>
-        <w:tblW w:w="0" w:type="auto"/>
-        <w:tblInd w:w="108" w:type="dxa"/>
-        <w:tblCellMar>
-          <w:left w:w="10" w:type="dxa"/>
-          <w:right w:w="10" w:type="dxa"/>
-        </w:tblCellMar>
-        <w:tblLook w:val="04A0" w:firstRow="1" w:lastRow="0" w:firstColumn="1" w:lastColumn="0" w:noHBand="0" w:noVBand="1"/>
-      </w:tblPr>
-      <w:tblGrid>
-        <w:gridCol w:w="4621"/>
-        <w:gridCol w:w="4621"/>
-      </w:tblGrid>
-      <w:tr>
-        <w:trPr>
-          <w:trHeight w:val="1160"/>
-        </w:trPr>
-        <w:tc>
-          <w:tcPr>
-            <w:tcW w:w="9242" w:type="dxa"/>
-            <w:gridSpan w:val="2"/>
-            <w:tcBorders>
-              <w:top w:val="single" w:sz="4" w:space="0" w:color="000000"/>
-              <w:left w:val="single" w:sz="4" w:space="0" w:color="000000"/>
-              <w:bottom w:val="single" w:sz="4" w:space="0" w:color="000000"/>
-              <w:right w:val="single" w:sz="4" w:space="0" w:color="000000"/>
-            </w:tcBorders>
-            <w:shd w:val="clear" w:color="000000" w:fill="FFFFFF"/>
-            <w:tcMar>
-              <w:left w:w="108" w:type="dxa"/>
-              <w:right w:w="108" w:type="dxa"/>
-            </w:tcMar>
-            <w:vAlign w:val="center"/>
-          </w:tcPr>
-          <w:p>
-            <w:pPr>
-              <w:spacing w:after="0" w:line="240" w:lineRule="auto"/>
-            </w:pPr>
-            <w:r>
-              <w:rPr>
-                <w:rFonts w:ascii="Times New Roman" w:eastAsia="Times New Roman" w:hAnsi="Times New Roman" w:cs="Times New Roman"/>
-                <w:b/>
-                <w:sz w:val="26"/>
-              </w:rPr>
-              <w:t>Tên use case:</w:t>
-            </w:r>
-            <w:commentRangeStart w:id="24"/>
-            <w:r>
-              <w:rPr>
-                <w:rFonts w:ascii="Times New Roman" w:eastAsia="Times New Roman" w:hAnsi="Times New Roman" w:cs="Times New Roman"/>
-                <w:b/>
-                <w:sz w:val="26"/>
-              </w:rPr>
-              <w:t xml:space="preserve"> </w:t>
-            </w:r>
-            <w:r>
-              <w:rPr>
-                <w:rFonts w:ascii="Times New Roman" w:eastAsia="Times New Roman" w:hAnsi="Times New Roman" w:cs="Times New Roman"/>
-                <w:sz w:val="26"/>
-              </w:rPr>
-              <w:t xml:space="preserve">Place a newly returned item </w:t>
-            </w:r>
-            <w:r>
-              <w:rPr>
-                <w:rFonts w:ascii="Times New Roman" w:eastAsia="Times New Roman" w:hAnsi="Times New Roman" w:cs="Times New Roman"/>
-                <w:b/>
-                <w:sz w:val="26"/>
-              </w:rPr>
-              <w:t>“on hold”</w:t>
-            </w:r>
-            <w:r>
-              <w:rPr>
-                <w:rFonts w:ascii="Times New Roman" w:eastAsia="Times New Roman" w:hAnsi="Times New Roman" w:cs="Times New Roman"/>
-                <w:b/>
-                <w:sz w:val="26"/>
-              </w:rPr>
-              <w:t xml:space="preserve"> </w:t>
-            </w:r>
-            <w:r>
-              <w:rPr>
-                <w:rFonts w:ascii="Times New Roman" w:eastAsia="Times New Roman" w:hAnsi="Times New Roman" w:cs="Times New Roman"/>
-                <w:sz w:val="26"/>
-              </w:rPr>
-              <w:t>for the first customer reservation (đặt đĩa ở trạng thái “on hold” cho khách hàng đầu tiên đặt)</w:t>
-            </w:r>
-            <w:r>
-              <w:rPr>
-                <w:rFonts w:ascii="Times New Roman" w:eastAsia="Times New Roman" w:hAnsi="Times New Roman" w:cs="Times New Roman"/>
-                <w:b/>
-                <w:sz w:val="26"/>
-              </w:rPr>
-              <w:t xml:space="preserve"> {</w:t>
-            </w:r>
-            <w:r>
-              <w:rPr>
-                <w:rFonts w:ascii="Times New Roman" w:eastAsia="Times New Roman" w:hAnsi="Times New Roman" w:cs="Times New Roman"/>
-                <w:b/>
-                <w:sz w:val="26"/>
-              </w:rPr>
-              <w:t>6</w:t>
-            </w:r>
-            <w:r>
-              <w:rPr>
-                <w:rFonts w:ascii="Times New Roman" w:eastAsia="Times New Roman" w:hAnsi="Times New Roman" w:cs="Times New Roman"/>
-                <w:b/>
-                <w:sz w:val="26"/>
-              </w:rPr>
-              <w:t>b</w:t>
-            </w:r>
-            <w:r>
-              <w:rPr>
-                <w:rFonts w:ascii="Times New Roman" w:eastAsia="Times New Roman" w:hAnsi="Times New Roman" w:cs="Times New Roman"/>
-                <w:b/>
-                <w:sz w:val="26"/>
-              </w:rPr>
-              <w:t>}</w:t>
-            </w:r>
-            <w:commentRangeEnd w:id="24"/>
-            <w:r>
-              <w:rPr>
-                <w:rStyle w:val="CommentReference"/>
-              </w:rPr>
-              <w:commentReference w:id="24"/>
-            </w:r>
-          </w:p>
-        </w:tc>
-      </w:tr>
-      <w:tr>
-        <w:trPr>
-          <w:trHeight w:val="1205"/>
-        </w:trPr>
-        <w:tc>
-          <w:tcPr>
-            <w:tcW w:w="9242" w:type="dxa"/>
-            <w:gridSpan w:val="2"/>
-            <w:tcBorders>
-              <w:top w:val="single" w:sz="4" w:space="0" w:color="000000"/>
-              <w:left w:val="single" w:sz="4" w:space="0" w:color="000000"/>
-              <w:bottom w:val="single" w:sz="4" w:space="0" w:color="000000"/>
-              <w:right w:val="single" w:sz="4" w:space="0" w:color="000000"/>
-            </w:tcBorders>
-            <w:shd w:val="clear" w:color="000000" w:fill="FFFFFF"/>
-            <w:tcMar>
-              <w:left w:w="108" w:type="dxa"/>
-              <w:right w:w="108" w:type="dxa"/>
-            </w:tcMar>
-            <w:vAlign w:val="center"/>
-          </w:tcPr>
-          <w:p>
-            <w:pPr>
-              <w:spacing w:after="0" w:line="240" w:lineRule="auto"/>
-            </w:pPr>
-            <w:r>
-              <w:rPr>
-                <w:rFonts w:ascii="Times New Roman" w:eastAsia="Times New Roman" w:hAnsi="Times New Roman" w:cs="Times New Roman"/>
-                <w:b/>
-                <w:sz w:val="26"/>
-              </w:rPr>
-              <w:lastRenderedPageBreak/>
-              <w:t xml:space="preserve">Actor: </w:t>
-            </w:r>
-            <w:r>
-              <w:rPr>
-                <w:rFonts w:ascii="Times New Roman" w:eastAsia="Times New Roman" w:hAnsi="Times New Roman" w:cs="Times New Roman"/>
-                <w:sz w:val="26"/>
-              </w:rPr>
-              <w:t xml:space="preserve">Hệ thống </w:t>
-            </w:r>
-          </w:p>
-        </w:tc>
-      </w:tr>
-      <w:tr>
-        <w:trPr>
-          <w:trHeight w:val="1178"/>
-        </w:trPr>
-        <w:tc>
-          <w:tcPr>
-            <w:tcW w:w="9242" w:type="dxa"/>
-            <w:gridSpan w:val="2"/>
-            <w:tcBorders>
-              <w:top w:val="single" w:sz="4" w:space="0" w:color="000000"/>
-              <w:left w:val="single" w:sz="4" w:space="0" w:color="000000"/>
-              <w:bottom w:val="single" w:sz="4" w:space="0" w:color="000000"/>
-              <w:right w:val="single" w:sz="4" w:space="0" w:color="000000"/>
-            </w:tcBorders>
-            <w:shd w:val="clear" w:color="000000" w:fill="FFFFFF"/>
-            <w:tcMar>
-              <w:left w:w="108" w:type="dxa"/>
-              <w:right w:w="108" w:type="dxa"/>
-            </w:tcMar>
-            <w:vAlign w:val="center"/>
-          </w:tcPr>
-          <w:p>
-            <w:pPr>
-              <w:spacing w:after="0" w:line="240" w:lineRule="auto"/>
-              <w:jc w:val="both"/>
-            </w:pPr>
-            <w:r>
-              <w:rPr>
-                <w:rFonts w:ascii="Times New Roman" w:eastAsia="Times New Roman" w:hAnsi="Times New Roman" w:cs="Times New Roman"/>
-                <w:b/>
-                <w:sz w:val="26"/>
-              </w:rPr>
-              <w:t>Mô tả:</w:t>
-            </w:r>
-            <w:r>
-              <w:rPr>
-                <w:rFonts w:ascii="Times New Roman" w:eastAsia="Times New Roman" w:hAnsi="Times New Roman" w:cs="Times New Roman"/>
-                <w:sz w:val="26"/>
-              </w:rPr>
-              <w:t xml:space="preserve"> </w:t>
-            </w:r>
-            <w:r>
-              <w:rPr>
-                <w:rFonts w:ascii="Times New Roman" w:eastAsia="Times New Roman" w:hAnsi="Times New Roman" w:cs="Times New Roman"/>
-                <w:sz w:val="26"/>
-              </w:rPr>
-              <w:t>Hệ thống tự động thực hiện đặt trặng thái đĩa là “on hold”.</w:t>
-            </w:r>
-          </w:p>
-        </w:tc>
-      </w:tr>
-      <w:tr>
-        <w:trPr>
-          <w:trHeight w:val="1340"/>
-        </w:trPr>
-        <w:tc>
-          <w:tcPr>
-            <w:tcW w:w="9242" w:type="dxa"/>
-            <w:gridSpan w:val="2"/>
-            <w:tcBorders>
-              <w:top w:val="single" w:sz="4" w:space="0" w:color="000000"/>
-              <w:left w:val="single" w:sz="4" w:space="0" w:color="000000"/>
-              <w:bottom w:val="single" w:sz="4" w:space="0" w:color="000000"/>
-              <w:right w:val="single" w:sz="4" w:space="0" w:color="000000"/>
-            </w:tcBorders>
-            <w:shd w:val="clear" w:color="000000" w:fill="FFFFFF"/>
-            <w:tcMar>
-              <w:left w:w="108" w:type="dxa"/>
-              <w:right w:w="108" w:type="dxa"/>
-            </w:tcMar>
-            <w:vAlign w:val="center"/>
-          </w:tcPr>
-          <w:p>
-            <w:pPr>
-              <w:spacing w:after="0" w:line="240" w:lineRule="auto"/>
-              <w:jc w:val="both"/>
-            </w:pPr>
-            <w:r>
-              <w:rPr>
-                <w:rFonts w:ascii="Times New Roman" w:eastAsia="Times New Roman" w:hAnsi="Times New Roman" w:cs="Times New Roman"/>
-                <w:b/>
-                <w:sz w:val="26"/>
-              </w:rPr>
-              <w:t>Điều kiện trước:</w:t>
-            </w:r>
-            <w:r>
-              <w:rPr>
-                <w:rFonts w:ascii="Times New Roman" w:eastAsia="Times New Roman" w:hAnsi="Times New Roman" w:cs="Times New Roman"/>
-                <w:sz w:val="26"/>
-              </w:rPr>
-              <w:t xml:space="preserve"> Actor </w:t>
-            </w:r>
-            <w:r>
-              <w:rPr>
-                <w:rFonts w:ascii="Times New Roman" w:eastAsia="Times New Roman" w:hAnsi="Times New Roman" w:cs="Times New Roman"/>
-                <w:sz w:val="26"/>
-              </w:rPr>
-              <w:t>xử lí xong hủy một đặt trước hoặc sau khi trả đĩa thành công.</w:t>
-            </w:r>
-          </w:p>
-        </w:tc>
-      </w:tr>
-      <w:tr>
-        <w:trPr>
-          <w:trHeight w:val="1007"/>
-        </w:trPr>
-        <w:tc>
-          <w:tcPr>
-            <w:tcW w:w="9242" w:type="dxa"/>
-            <w:gridSpan w:val="2"/>
-            <w:tcBorders>
-              <w:top w:val="single" w:sz="4" w:space="0" w:color="000000"/>
-              <w:left w:val="single" w:sz="4" w:space="0" w:color="000000"/>
-              <w:bottom w:val="single" w:sz="4" w:space="0" w:color="000000"/>
-              <w:right w:val="single" w:sz="4" w:space="0" w:color="000000"/>
-            </w:tcBorders>
-            <w:shd w:val="clear" w:color="000000" w:fill="FFFFFF"/>
-            <w:tcMar>
-              <w:left w:w="108" w:type="dxa"/>
-              <w:right w:w="108" w:type="dxa"/>
-            </w:tcMar>
-            <w:vAlign w:val="center"/>
-          </w:tcPr>
-          <w:p>
-            <w:pPr>
-              <w:spacing w:after="0" w:line="240" w:lineRule="auto"/>
-              <w:ind w:left="720" w:hanging="720"/>
-            </w:pPr>
-            <w:r>
-              <w:rPr>
-                <w:rFonts w:ascii="Times New Roman" w:eastAsia="Times New Roman" w:hAnsi="Times New Roman" w:cs="Times New Roman"/>
-                <w:b/>
-                <w:sz w:val="26"/>
-              </w:rPr>
-              <w:t>Điều kiện sau:</w:t>
-            </w:r>
-            <w:r>
-              <w:rPr>
-                <w:rFonts w:ascii="Times New Roman" w:eastAsia="Times New Roman" w:hAnsi="Times New Roman" w:cs="Times New Roman"/>
-                <w:sz w:val="26"/>
-              </w:rPr>
-              <w:t xml:space="preserve"> </w:t>
-            </w:r>
-            <w:r>
-              <w:rPr>
-                <w:rFonts w:ascii="Times New Roman" w:eastAsia="Times New Roman" w:hAnsi="Times New Roman" w:cs="Times New Roman"/>
-                <w:sz w:val="26"/>
-              </w:rPr>
-              <w:t>đặt trạng thái “on hold” thành công.</w:t>
-            </w:r>
-          </w:p>
-        </w:tc>
-      </w:tr>
-      <w:tr>
-        <w:trPr>
-          <w:trHeight w:val="737"/>
-        </w:trPr>
-        <w:tc>
-          <w:tcPr>
-            <w:tcW w:w="9242" w:type="dxa"/>
-            <w:gridSpan w:val="2"/>
-            <w:tcBorders>
-              <w:top w:val="single" w:sz="4" w:space="0" w:color="000000"/>
-              <w:left w:val="single" w:sz="4" w:space="0" w:color="000000"/>
-              <w:bottom w:val="single" w:sz="4" w:space="0" w:color="000000"/>
-              <w:right w:val="single" w:sz="4" w:space="0" w:color="000000"/>
-            </w:tcBorders>
-            <w:shd w:val="clear" w:color="000000" w:fill="FFFFFF"/>
-            <w:tcMar>
-              <w:left w:w="108" w:type="dxa"/>
-              <w:right w:w="108" w:type="dxa"/>
-            </w:tcMar>
-            <w:vAlign w:val="center"/>
-          </w:tcPr>
-          <w:p>
-            <w:pPr>
-              <w:spacing w:after="0" w:line="240" w:lineRule="auto"/>
-            </w:pPr>
-            <w:r>
-              <w:rPr>
-                <w:rFonts w:ascii="Times New Roman" w:eastAsia="Times New Roman" w:hAnsi="Times New Roman" w:cs="Times New Roman"/>
-                <w:b/>
-                <w:sz w:val="26"/>
-              </w:rPr>
-              <w:t>Luồng sự kiện chính</w:t>
-            </w:r>
-          </w:p>
-        </w:tc>
-      </w:tr>
-      <w:tr>
-        <w:trPr>
-          <w:trHeight w:val="620"/>
-        </w:trPr>
-        <w:tc>
-          <w:tcPr>
-            <w:tcW w:w="4621" w:type="dxa"/>
-            <w:tcBorders>
-              <w:top w:val="single" w:sz="4" w:space="0" w:color="000000"/>
-              <w:left w:val="single" w:sz="4" w:space="0" w:color="000000"/>
-              <w:bottom w:val="single" w:sz="4" w:space="0" w:color="000000"/>
-              <w:right w:val="single" w:sz="4" w:space="0" w:color="000000"/>
-            </w:tcBorders>
-            <w:shd w:val="clear" w:color="000000" w:fill="FFFFFF"/>
-            <w:tcMar>
-              <w:left w:w="108" w:type="dxa"/>
-              <w:right w:w="108" w:type="dxa"/>
-            </w:tcMar>
-            <w:vAlign w:val="center"/>
-          </w:tcPr>
-          <w:p>
-            <w:pPr>
-              <w:spacing w:after="0" w:line="240" w:lineRule="auto"/>
-              <w:jc w:val="center"/>
-            </w:pPr>
-            <w:r>
-              <w:rPr>
-                <w:rFonts w:ascii="Times New Roman" w:eastAsia="Times New Roman" w:hAnsi="Times New Roman" w:cs="Times New Roman"/>
-                <w:b/>
-                <w:sz w:val="26"/>
-              </w:rPr>
-              <w:t>Actor</w:t>
-            </w:r>
-          </w:p>
-        </w:tc>
-        <w:tc>
-          <w:tcPr>
-            <w:tcW w:w="4621" w:type="dxa"/>
-            <w:tcBorders>
-              <w:top w:val="single" w:sz="4" w:space="0" w:color="000000"/>
-              <w:left w:val="single" w:sz="4" w:space="0" w:color="000000"/>
-              <w:bottom w:val="single" w:sz="4" w:space="0" w:color="000000"/>
-              <w:right w:val="single" w:sz="4" w:space="0" w:color="000000"/>
-            </w:tcBorders>
-            <w:shd w:val="clear" w:color="000000" w:fill="FFFFFF"/>
-            <w:tcMar>
-              <w:left w:w="108" w:type="dxa"/>
-              <w:right w:w="108" w:type="dxa"/>
-            </w:tcMar>
-            <w:vAlign w:val="center"/>
-          </w:tcPr>
-          <w:p>
-            <w:pPr>
-              <w:spacing w:after="0" w:line="240" w:lineRule="auto"/>
-              <w:jc w:val="center"/>
-            </w:pPr>
-            <w:r>
-              <w:rPr>
-                <w:rFonts w:ascii="Times New Roman" w:eastAsia="Times New Roman" w:hAnsi="Times New Roman" w:cs="Times New Roman"/>
-                <w:b/>
-                <w:sz w:val="26"/>
-              </w:rPr>
-              <w:t>Hệ thống</w:t>
-            </w:r>
-          </w:p>
-        </w:tc>
-      </w:tr>
-      <w:tr>
-        <w:trPr>
-          <w:trHeight w:val="1358"/>
-        </w:trPr>
-        <w:tc>
-          <w:tcPr>
-            <w:tcW w:w="4621" w:type="dxa"/>
-            <w:tcBorders>
-              <w:top w:val="single" w:sz="4" w:space="0" w:color="000000"/>
-              <w:left w:val="single" w:sz="4" w:space="0" w:color="000000"/>
-              <w:bottom w:val="single" w:sz="4" w:space="0" w:color="000000"/>
-              <w:right w:val="single" w:sz="4" w:space="0" w:color="000000"/>
-            </w:tcBorders>
-            <w:shd w:val="clear" w:color="000000" w:fill="FFFFFF"/>
-            <w:tcMar>
-              <w:left w:w="108" w:type="dxa"/>
-              <w:right w:w="108" w:type="dxa"/>
-            </w:tcMar>
-            <w:vAlign w:val="center"/>
-          </w:tcPr>
-          <w:p>
-            <w:pPr>
-              <w:spacing w:after="0" w:line="240" w:lineRule="auto"/>
-              <w:jc w:val="both"/>
-            </w:pPr>
-          </w:p>
-        </w:tc>
-        <w:tc>
-          <w:tcPr>
-            <w:tcW w:w="4621" w:type="dxa"/>
-            <w:tcBorders>
-              <w:top w:val="single" w:sz="4" w:space="0" w:color="000000"/>
-              <w:left w:val="single" w:sz="4" w:space="0" w:color="000000"/>
-              <w:bottom w:val="single" w:sz="4" w:space="0" w:color="000000"/>
-              <w:right w:val="single" w:sz="4" w:space="0" w:color="000000"/>
-            </w:tcBorders>
-            <w:shd w:val="clear" w:color="000000" w:fill="FFFFFF"/>
-            <w:tcMar>
-              <w:left w:w="108" w:type="dxa"/>
-              <w:right w:w="108" w:type="dxa"/>
-            </w:tcMar>
-            <w:vAlign w:val="center"/>
-          </w:tcPr>
-          <w:p>
-            <w:pPr>
-              <w:pStyle w:val="ListParagraph"/>
-              <w:numPr>
-                <w:ilvl w:val="0"/>
-                <w:numId w:val="1"/>
-              </w:numPr>
-              <w:spacing w:after="0" w:line="240" w:lineRule="auto"/>
-              <w:jc w:val="both"/>
-            </w:pPr>
-            <w:r>
-              <w:t>Hệ thống tự động đặt trạng thái đĩa “on-hold” cho khách hàng đặt có thời gian sớm nhất.</w:t>
-            </w:r>
-          </w:p>
-        </w:tc>
-      </w:tr>
-      <w:tr>
-        <w:trPr>
-          <w:trHeight w:val="620"/>
-        </w:trPr>
-        <w:tc>
-          <w:tcPr>
-            <w:tcW w:w="9242" w:type="dxa"/>
-            <w:gridSpan w:val="2"/>
-            <w:tcBorders>
-              <w:top w:val="single" w:sz="4" w:space="0" w:color="000000"/>
-              <w:left w:val="single" w:sz="4" w:space="0" w:color="000000"/>
-              <w:bottom w:val="single" w:sz="4" w:space="0" w:color="000000"/>
-              <w:right w:val="single" w:sz="4" w:space="0" w:color="000000"/>
-            </w:tcBorders>
-            <w:shd w:val="clear" w:color="000000" w:fill="FFFFFF"/>
-            <w:tcMar>
-              <w:left w:w="108" w:type="dxa"/>
-              <w:right w:w="108" w:type="dxa"/>
-            </w:tcMar>
-            <w:vAlign w:val="center"/>
-          </w:tcPr>
-          <w:p>
-            <w:pPr>
-              <w:spacing w:after="0" w:line="240" w:lineRule="auto"/>
-            </w:pPr>
-            <w:r>
-              <w:rPr>
-                <w:rFonts w:ascii="Times New Roman" w:eastAsia="Times New Roman" w:hAnsi="Times New Roman" w:cs="Times New Roman"/>
-                <w:b/>
-                <w:sz w:val="26"/>
-              </w:rPr>
-              <w:t>Luồng sự kiện phụ</w:t>
-            </w:r>
-          </w:p>
-        </w:tc>
-      </w:tr>
-      <w:tr>
-        <w:trPr>
-          <w:trHeight w:val="350"/>
-        </w:trPr>
-        <w:tc>
-          <w:tcPr>
-            <w:tcW w:w="4621" w:type="dxa"/>
-            <w:tcBorders>
-              <w:top w:val="single" w:sz="4" w:space="0" w:color="000000"/>
-              <w:left w:val="single" w:sz="4" w:space="0" w:color="000000"/>
-              <w:bottom w:val="single" w:sz="4" w:space="0" w:color="000000"/>
-              <w:right w:val="single" w:sz="4" w:space="0" w:color="000000"/>
-            </w:tcBorders>
-            <w:shd w:val="clear" w:color="000000" w:fill="FFFFFF"/>
-            <w:tcMar>
-              <w:left w:w="108" w:type="dxa"/>
-              <w:right w:w="108" w:type="dxa"/>
-            </w:tcMar>
-            <w:vAlign w:val="center"/>
-          </w:tcPr>
-          <w:p>
-            <w:pPr>
-              <w:spacing w:after="0" w:line="240" w:lineRule="auto"/>
-              <w:jc w:val="both"/>
-              <w:rPr>
-                <w:rFonts w:ascii="Calibri" w:eastAsia="Calibri" w:hAnsi="Calibri" w:cs="Calibri"/>
-              </w:rPr>
-            </w:pPr>
-          </w:p>
-        </w:tc>
-        <w:tc>
-          <w:tcPr>
-            <w:tcW w:w="4621" w:type="dxa"/>
-            <w:tcBorders>
-              <w:top w:val="single" w:sz="4" w:space="0" w:color="000000"/>
-              <w:left w:val="single" w:sz="4" w:space="0" w:color="000000"/>
-              <w:bottom w:val="single" w:sz="4" w:space="0" w:color="000000"/>
-              <w:right w:val="single" w:sz="4" w:space="0" w:color="000000"/>
-            </w:tcBorders>
-            <w:shd w:val="clear" w:color="000000" w:fill="FFFFFF"/>
-            <w:tcMar>
-              <w:left w:w="108" w:type="dxa"/>
-              <w:right w:w="108" w:type="dxa"/>
-            </w:tcMar>
-            <w:vAlign w:val="center"/>
-          </w:tcPr>
-          <w:p>
-            <w:pPr>
-              <w:spacing w:after="0" w:line="240" w:lineRule="auto"/>
-              <w:jc w:val="both"/>
-              <w:rPr>
-                <w:rFonts w:ascii="Calibri" w:eastAsia="Calibri" w:hAnsi="Calibri" w:cs="Calibri"/>
-              </w:rPr>
-            </w:pPr>
-          </w:p>
-        </w:tc>
-      </w:tr>
-    </w:tbl>
     <w:p>
       <w:pPr>
         <w:jc w:val="center"/>
@@ -9076,7 +8481,7 @@
       </w:r>
     </w:p>
   </w:comment>
-  <w:comment w:id="19" w:author="Nga Nguyen Thanh" w:date="2017-09-05T19:59:00Z" w:initials="NNT">
+  <w:comment w:id="20" w:author="Nga Nguyen Thanh" w:date="2017-09-05T19:59:00Z" w:initials="NNT">
     <w:p>
       <w:pPr>
         <w:pStyle w:val="CommentText"/>
@@ -9092,7 +8497,7 @@
       </w:r>
     </w:p>
   </w:comment>
-  <w:comment w:id="20" w:author="lldtien" w:date="2017-09-05T21:37:00Z" w:initials="l">
+  <w:comment w:id="21" w:author="lldtien" w:date="2017-09-05T21:37:00Z" w:initials="l">
     <w:p>
       <w:pPr>
         <w:pStyle w:val="CommentText"/>
@@ -9108,7 +8513,7 @@
       </w:r>
     </w:p>
   </w:comment>
-  <w:comment w:id="21" w:author="Nga Nguyen Thanh" w:date="2017-09-11T17:31:00Z" w:initials="NNT">
+  <w:comment w:id="22" w:author="Nga Nguyen Thanh" w:date="2017-09-11T17:31:00Z" w:initials="NNT">
     <w:p>
       <w:pPr>
         <w:pStyle w:val="CommentText"/>
@@ -9124,7 +8529,7 @@
       </w:r>
     </w:p>
   </w:comment>
-  <w:comment w:id="22" w:author="Nga Nguyen Thanh" w:date="2017-09-11T17:31:00Z" w:initials="NNT">
+  <w:comment w:id="23" w:author="Nga Nguyen Thanh" w:date="2017-09-11T17:31:00Z" w:initials="NNT">
     <w:p>
       <w:pPr>
         <w:pStyle w:val="CommentText"/>
@@ -9137,22 +8542,6 @@
       </w:r>
       <w:r>
         <w:t>Cần hỏi lại người dùng có thật sự muốn hỉu không</w:t>
-      </w:r>
-    </w:p>
-  </w:comment>
-  <w:comment w:id="24" w:author="Nga Nguyen Thanh" w:date="2017-09-11T17:32:00Z" w:initials="NNT">
-    <w:p>
-      <w:pPr>
-        <w:pStyle w:val="CommentText"/>
-      </w:pPr>
-      <w:r>
-        <w:rPr>
-          <w:rStyle w:val="CommentReference"/>
-        </w:rPr>
-        <w:annotationRef/>
-      </w:r>
-      <w:r>
-        <w:t>Nhằm tên usecase, hình như cái này là 6b và được làm tự động</w:t>
       </w:r>
     </w:p>
   </w:comment>
@@ -9184,7 +8573,6 @@
   <w15:commentEx w15:paraId="79AB86CB" w15:paraIdParent="285BC2CC" w15:done="0"/>
   <w15:commentEx w15:paraId="629D30CE" w15:done="0"/>
   <w15:commentEx w15:paraId="749D3275" w15:done="0"/>
-  <w15:commentEx w15:paraId="1C3729A7" w15:done="0"/>
 </w15:commentsEx>
 </file>
 

</xml_diff>

<commit_message>
fix lo tay xoa mat tieu project
</commit_message>
<xml_diff>
--- a/Document/Đặc tả Usecase/DacTa_Tien.docx
+++ b/Document/Đặc tả Usecase/DacTa_Tien.docx
@@ -860,7 +860,28 @@
                 <w:rFonts w:ascii="Times New Roman" w:eastAsia="Times New Roman" w:hAnsi="Times New Roman" w:cs="Times New Roman"/>
                 <w:sz w:val="26"/>
               </w:rPr>
-              <w:t xml:space="preserve"> Actor đăng nhập vào hệ thống thành công đang ở quản lí đặt trước (Reservation management)</w:t>
+              <w:t xml:space="preserve"> Actor đăng nhập vào hệ thống thành công đang ở quản lí đặt trước</w:t>
+            </w:r>
+            <w:r>
+              <w:rPr>
+                <w:rFonts w:ascii="Times New Roman" w:eastAsia="Times New Roman" w:hAnsi="Times New Roman" w:cs="Times New Roman"/>
+                <w:sz w:val="26"/>
+              </w:rPr>
+              <w:t xml:space="preserve"> </w:t>
+            </w:r>
+            <w:r>
+              <w:rPr>
+                <w:rFonts w:ascii="Times New Roman" w:eastAsia="Times New Roman" w:hAnsi="Times New Roman" w:cs="Times New Roman"/>
+                <w:sz w:val="26"/>
+              </w:rPr>
+              <w:t>(Reservation management)</w:t>
+            </w:r>
+            <w:r>
+              <w:rPr>
+                <w:rFonts w:ascii="Times New Roman" w:eastAsia="Times New Roman" w:hAnsi="Times New Roman" w:cs="Times New Roman"/>
+                <w:sz w:val="26"/>
+              </w:rPr>
+              <w:t>, khách hàng và tiêu đề đã tồn tại</w:t>
             </w:r>
             <w:r>
               <w:rPr>
@@ -910,7 +931,21 @@
                 <w:rFonts w:ascii="Times New Roman" w:eastAsia="Times New Roman" w:hAnsi="Times New Roman" w:cs="Times New Roman"/>
                 <w:sz w:val="26"/>
               </w:rPr>
-              <w:t xml:space="preserve"> Actor đặt thành công cho một tiêu đề cụ thể.</w:t>
+              <w:t xml:space="preserve"> </w:t>
+            </w:r>
+            <w:r>
+              <w:rPr>
+                <w:rFonts w:ascii="Times New Roman" w:eastAsia="Times New Roman" w:hAnsi="Times New Roman" w:cs="Times New Roman"/>
+                <w:sz w:val="26"/>
+              </w:rPr>
+              <w:t xml:space="preserve">Hệ thống </w:t>
+            </w:r>
+            <w:r>
+              <w:rPr>
+                <w:rFonts w:ascii="Times New Roman" w:eastAsia="Times New Roman" w:hAnsi="Times New Roman" w:cs="Times New Roman"/>
+                <w:sz w:val="26"/>
+              </w:rPr>
+              <w:t>ghi lại đặt trước vào cơ sở dữ liệu.</w:t>
             </w:r>
           </w:p>
         </w:tc>
@@ -1020,6 +1055,99 @@
       </w:tr>
       <w:tr>
         <w:trPr>
+          <w:trHeight w:val="593"/>
+        </w:trPr>
+        <w:tc>
+          <w:tcPr>
+            <w:tcW w:w="4621" w:type="dxa"/>
+            <w:tcBorders>
+              <w:top w:val="single" w:sz="4" w:space="0" w:color="000000"/>
+              <w:left w:val="single" w:sz="4" w:space="0" w:color="000000"/>
+              <w:bottom w:val="single" w:sz="4" w:space="0" w:color="000000"/>
+              <w:right w:val="single" w:sz="4" w:space="0" w:color="000000"/>
+            </w:tcBorders>
+            <w:shd w:val="clear" w:color="000000" w:fill="FFFFFF"/>
+            <w:tcMar>
+              <w:left w:w="108" w:type="dxa"/>
+              <w:right w:w="108" w:type="dxa"/>
+            </w:tcMar>
+            <w:vAlign w:val="center"/>
+          </w:tcPr>
+          <w:p>
+            <w:pPr>
+              <w:spacing w:after="0" w:line="240" w:lineRule="auto"/>
+              <w:rPr>
+                <w:rFonts w:ascii="Times New Roman" w:eastAsia="Times New Roman" w:hAnsi="Times New Roman" w:cs="Times New Roman"/>
+                <w:sz w:val="26"/>
+              </w:rPr>
+            </w:pPr>
+            <w:r>
+              <w:rPr>
+                <w:rFonts w:ascii="Times New Roman" w:eastAsia="Times New Roman" w:hAnsi="Times New Roman" w:cs="Times New Roman"/>
+                <w:sz w:val="26"/>
+              </w:rPr>
+              <w:t xml:space="preserve">1. </w:t>
+            </w:r>
+            <w:r>
+              <w:rPr>
+                <w:rFonts w:ascii="Times New Roman" w:eastAsia="Times New Roman" w:hAnsi="Times New Roman" w:cs="Times New Roman"/>
+                <w:sz w:val="26"/>
+              </w:rPr>
+              <w:t>Chọn</w:t>
+            </w:r>
+            <w:r>
+              <w:rPr>
+                <w:rFonts w:ascii="Times New Roman" w:eastAsia="Times New Roman" w:hAnsi="Times New Roman" w:cs="Times New Roman"/>
+                <w:b/>
+                <w:sz w:val="26"/>
+              </w:rPr>
+              <w:t xml:space="preserve"> đặt tiêu đề</w:t>
+            </w:r>
+            <w:r>
+              <w:rPr>
+                <w:rFonts w:ascii="Times New Roman" w:eastAsia="Times New Roman" w:hAnsi="Times New Roman" w:cs="Times New Roman"/>
+                <w:sz w:val="26"/>
+              </w:rPr>
+              <w:t>.</w:t>
+            </w:r>
+          </w:p>
+        </w:tc>
+        <w:tc>
+          <w:tcPr>
+            <w:tcW w:w="4621" w:type="dxa"/>
+            <w:tcBorders>
+              <w:top w:val="single" w:sz="4" w:space="0" w:color="000000"/>
+              <w:left w:val="single" w:sz="4" w:space="0" w:color="000000"/>
+              <w:bottom w:val="single" w:sz="4" w:space="0" w:color="000000"/>
+              <w:right w:val="single" w:sz="4" w:space="0" w:color="000000"/>
+            </w:tcBorders>
+            <w:shd w:val="clear" w:color="000000" w:fill="FFFFFF"/>
+            <w:tcMar>
+              <w:left w:w="108" w:type="dxa"/>
+              <w:right w:w="108" w:type="dxa"/>
+            </w:tcMar>
+            <w:vAlign w:val="center"/>
+          </w:tcPr>
+          <w:p>
+            <w:pPr>
+              <w:spacing w:after="0" w:line="240" w:lineRule="auto"/>
+              <w:rPr>
+                <w:rFonts w:ascii="Times New Roman" w:eastAsia="Times New Roman" w:hAnsi="Times New Roman" w:cs="Times New Roman"/>
+                <w:sz w:val="26"/>
+              </w:rPr>
+            </w:pPr>
+            <w:r>
+              <w:rPr>
+                <w:rFonts w:ascii="Times New Roman" w:eastAsia="Times New Roman" w:hAnsi="Times New Roman" w:cs="Times New Roman"/>
+                <w:sz w:val="26"/>
+              </w:rPr>
+              <w:t>2. Danh sách tiêu đề hiện ra</w:t>
+            </w:r>
+          </w:p>
+        </w:tc>
+      </w:tr>
+      <w:tr>
+        <w:trPr>
           <w:trHeight w:val="1178"/>
         </w:trPr>
         <w:tc>
@@ -1048,9 +1176,23 @@
                 <w:rFonts w:ascii="Times New Roman" w:eastAsia="Times New Roman" w:hAnsi="Times New Roman" w:cs="Times New Roman"/>
                 <w:sz w:val="26"/>
               </w:rPr>
-              <w:t xml:space="preserve">1. Chọn chức năng </w:t>
+              <w:t>3</w:t>
+            </w:r>
+            <w:r>
+              <w:rPr>
+                <w:rFonts w:ascii="Times New Roman" w:eastAsia="Times New Roman" w:hAnsi="Times New Roman" w:cs="Times New Roman"/>
+                <w:sz w:val="26"/>
+              </w:rPr>
+              <w:t xml:space="preserve">. </w:t>
             </w:r>
             <w:commentRangeStart w:id="3"/>
+            <w:r>
+              <w:rPr>
+                <w:rFonts w:ascii="Times New Roman" w:eastAsia="Times New Roman" w:hAnsi="Times New Roman" w:cs="Times New Roman"/>
+                <w:sz w:val="26"/>
+              </w:rPr>
+              <w:t xml:space="preserve">Chọn đúng tiều đề cần đặt chọn </w:t>
+            </w:r>
             <w:commentRangeStart w:id="4"/>
             <w:r>
               <w:rPr>
@@ -1058,15 +1200,29 @@
                 <w:b/>
                 <w:sz w:val="26"/>
               </w:rPr>
-              <w:t xml:space="preserve">Đặt </w:t>
-            </w:r>
-            <w:r>
-              <w:rPr>
-                <w:rFonts w:ascii="Times New Roman" w:eastAsia="Times New Roman" w:hAnsi="Times New Roman" w:cs="Times New Roman"/>
-                <w:b/>
-                <w:sz w:val="26"/>
-              </w:rPr>
-              <w:t>thuê đĩa</w:t>
+              <w:t>Đặt</w:t>
+            </w:r>
+            <w:commentRangeEnd w:id="4"/>
+            <w:r>
+              <w:rPr>
+                <w:rStyle w:val="CommentReference"/>
+              </w:rPr>
+              <w:commentReference w:id="4"/>
+            </w:r>
+            <w:r>
+              <w:rPr>
+                <w:rFonts w:ascii="Times New Roman" w:eastAsia="Times New Roman" w:hAnsi="Times New Roman" w:cs="Times New Roman"/>
+                <w:b/>
+                <w:sz w:val="26"/>
+              </w:rPr>
+              <w:t xml:space="preserve"> </w:t>
+            </w:r>
+            <w:commentRangeEnd w:id="3"/>
+            <w:r>
+              <w:rPr>
+                <w:rStyle w:val="CommentReference"/>
+              </w:rPr>
+              <w:commentReference w:id="3"/>
             </w:r>
             <w:r>
               <w:rPr>
@@ -1076,20 +1232,6 @@
               </w:rPr>
               <w:t>.</w:t>
             </w:r>
-            <w:commentRangeEnd w:id="3"/>
-            <w:r>
-              <w:rPr>
-                <w:rStyle w:val="CommentReference"/>
-              </w:rPr>
-              <w:commentReference w:id="3"/>
-            </w:r>
-            <w:commentRangeEnd w:id="4"/>
-            <w:r>
-              <w:rPr>
-                <w:rStyle w:val="CommentReference"/>
-              </w:rPr>
-              <w:commentReference w:id="4"/>
-            </w:r>
           </w:p>
         </w:tc>
         <w:tc>
@@ -1118,14 +1260,21 @@
                 <w:rFonts w:ascii="Times New Roman" w:eastAsia="Times New Roman" w:hAnsi="Times New Roman" w:cs="Times New Roman"/>
                 <w:sz w:val="26"/>
               </w:rPr>
-              <w:t xml:space="preserve">2. </w:t>
-            </w:r>
-            <w:r>
-              <w:rPr>
-                <w:rFonts w:ascii="Times New Roman" w:eastAsia="Times New Roman" w:hAnsi="Times New Roman" w:cs="Times New Roman"/>
-                <w:sz w:val="26"/>
-              </w:rPr>
-              <w:t>Form nhập tên đĩa hiện ra.</w:t>
+              <w:t>4</w:t>
+            </w:r>
+            <w:r>
+              <w:rPr>
+                <w:rFonts w:ascii="Times New Roman" w:eastAsia="Times New Roman" w:hAnsi="Times New Roman" w:cs="Times New Roman"/>
+                <w:sz w:val="26"/>
+              </w:rPr>
+              <w:t xml:space="preserve">. </w:t>
+            </w:r>
+            <w:r>
+              <w:rPr>
+                <w:rFonts w:ascii="Times New Roman" w:eastAsia="Times New Roman" w:hAnsi="Times New Roman" w:cs="Times New Roman"/>
+                <w:sz w:val="26"/>
+              </w:rPr>
+              <w:t>Danh sách khách hàng hiện ra.</w:t>
             </w:r>
           </w:p>
         </w:tc>
@@ -1164,23 +1313,43 @@
                 <w:rFonts w:ascii="Times New Roman" w:eastAsia="Times New Roman" w:hAnsi="Times New Roman" w:cs="Times New Roman"/>
                 <w:sz w:val="26"/>
               </w:rPr>
-              <w:t>3</w:t>
-            </w:r>
-            <w:r>
-              <w:rPr>
-                <w:rFonts w:ascii="Times New Roman" w:eastAsia="Times New Roman" w:hAnsi="Times New Roman" w:cs="Times New Roman"/>
-                <w:sz w:val="26"/>
-              </w:rPr>
-              <w:t>. Chọn đúng tiề</w:t>
-            </w:r>
-            <w:r>
-              <w:rPr>
-                <w:rFonts w:ascii="Times New Roman" w:eastAsia="Times New Roman" w:hAnsi="Times New Roman" w:cs="Times New Roman"/>
-                <w:sz w:val="26"/>
-              </w:rPr>
-              <w:t xml:space="preserve">u đề cần đặt, nhập đúng mã khác hàng và chọn </w:t>
-            </w:r>
-            <w:commentRangeStart w:id="5"/>
+              <w:t>5</w:t>
+            </w:r>
+            <w:r>
+              <w:rPr>
+                <w:rFonts w:ascii="Times New Roman" w:eastAsia="Times New Roman" w:hAnsi="Times New Roman" w:cs="Times New Roman"/>
+                <w:sz w:val="26"/>
+              </w:rPr>
+              <w:t>.</w:t>
+            </w:r>
+            <w:r>
+              <w:rPr>
+                <w:rFonts w:ascii="Times New Roman" w:eastAsia="Times New Roman" w:hAnsi="Times New Roman" w:cs="Times New Roman"/>
+                <w:sz w:val="26"/>
+              </w:rPr>
+              <w:t xml:space="preserve"> </w:t>
+            </w:r>
+            <w:r>
+              <w:rPr>
+                <w:rFonts w:ascii="Times New Roman" w:eastAsia="Times New Roman" w:hAnsi="Times New Roman" w:cs="Times New Roman"/>
+                <w:sz w:val="26"/>
+              </w:rPr>
+              <w:t>C</w:t>
+            </w:r>
+            <w:r>
+              <w:rPr>
+                <w:rFonts w:ascii="Times New Roman" w:eastAsia="Times New Roman" w:hAnsi="Times New Roman" w:cs="Times New Roman"/>
+                <w:sz w:val="26"/>
+              </w:rPr>
+              <w:t>họn</w:t>
+            </w:r>
+            <w:r>
+              <w:rPr>
+                <w:rFonts w:ascii="Times New Roman" w:eastAsia="Times New Roman" w:hAnsi="Times New Roman" w:cs="Times New Roman"/>
+                <w:sz w:val="26"/>
+              </w:rPr>
+              <w:t xml:space="preserve"> đúng mã khách hàng chọn </w:t>
+            </w:r>
             <w:r>
               <w:rPr>
                 <w:rFonts w:ascii="Times New Roman" w:eastAsia="Times New Roman" w:hAnsi="Times New Roman" w:cs="Times New Roman"/>
@@ -1189,20 +1358,13 @@
               </w:rPr>
               <w:t>Đặt</w:t>
             </w:r>
-            <w:commentRangeEnd w:id="5"/>
-            <w:r>
-              <w:rPr>
-                <w:rStyle w:val="CommentReference"/>
-              </w:rPr>
-              <w:commentReference w:id="5"/>
-            </w:r>
-            <w:r>
-              <w:rPr>
-                <w:rFonts w:ascii="Times New Roman" w:eastAsia="Times New Roman" w:hAnsi="Times New Roman" w:cs="Times New Roman"/>
-                <w:b/>
-                <w:sz w:val="26"/>
-              </w:rPr>
-              <w:t>.</w:t>
+            <w:r>
+              <w:rPr>
+                <w:rFonts w:ascii="Times New Roman" w:eastAsia="Times New Roman" w:hAnsi="Times New Roman" w:cs="Times New Roman"/>
+                <w:b/>
+                <w:sz w:val="26"/>
+              </w:rPr>
+              <w:t xml:space="preserve"> Tiêu Đề.</w:t>
             </w:r>
           </w:p>
         </w:tc>
@@ -1236,7 +1398,7 @@
                 <w:rFonts w:ascii="Times New Roman" w:eastAsia="Times New Roman" w:hAnsi="Times New Roman" w:cs="Times New Roman"/>
                 <w:sz w:val="26"/>
               </w:rPr>
-              <w:t>4</w:t>
+              <w:t>6</w:t>
             </w:r>
             <w:r>
               <w:rPr>
@@ -1287,93 +1449,6 @@
                 <w:sz w:val="26"/>
               </w:rPr>
               <w:t>Luồng sự kiện phụ</w:t>
-            </w:r>
-          </w:p>
-        </w:tc>
-      </w:tr>
-      <w:tr>
-        <w:trPr>
-          <w:trHeight w:val="980"/>
-        </w:trPr>
-        <w:tc>
-          <w:tcPr>
-            <w:tcW w:w="4621" w:type="dxa"/>
-            <w:tcBorders>
-              <w:top w:val="single" w:sz="4" w:space="0" w:color="000000"/>
-              <w:left w:val="single" w:sz="4" w:space="0" w:color="000000"/>
-              <w:bottom w:val="single" w:sz="4" w:space="0" w:color="000000"/>
-              <w:right w:val="single" w:sz="4" w:space="0" w:color="000000"/>
-            </w:tcBorders>
-            <w:shd w:val="clear" w:color="000000" w:fill="FFFFFF"/>
-            <w:tcMar>
-              <w:left w:w="108" w:type="dxa"/>
-              <w:right w:w="108" w:type="dxa"/>
-            </w:tcMar>
-            <w:vAlign w:val="center"/>
-          </w:tcPr>
-          <w:p>
-            <w:pPr>
-              <w:spacing w:after="0" w:line="240" w:lineRule="auto"/>
-              <w:jc w:val="both"/>
-              <w:rPr>
-                <w:rFonts w:ascii="Calibri" w:eastAsia="Calibri" w:hAnsi="Calibri" w:cs="Calibri"/>
-              </w:rPr>
-            </w:pPr>
-          </w:p>
-        </w:tc>
-        <w:tc>
-          <w:tcPr>
-            <w:tcW w:w="4621" w:type="dxa"/>
-            <w:tcBorders>
-              <w:top w:val="single" w:sz="4" w:space="0" w:color="000000"/>
-              <w:left w:val="single" w:sz="4" w:space="0" w:color="000000"/>
-              <w:bottom w:val="single" w:sz="4" w:space="0" w:color="000000"/>
-              <w:right w:val="single" w:sz="4" w:space="0" w:color="000000"/>
-            </w:tcBorders>
-            <w:shd w:val="clear" w:color="000000" w:fill="FFFFFF"/>
-            <w:tcMar>
-              <w:left w:w="108" w:type="dxa"/>
-              <w:right w:w="108" w:type="dxa"/>
-            </w:tcMar>
-            <w:vAlign w:val="center"/>
-          </w:tcPr>
-          <w:p>
-            <w:pPr>
-              <w:spacing w:after="0" w:line="240" w:lineRule="auto"/>
-              <w:jc w:val="both"/>
-              <w:rPr>
-                <w:rFonts w:ascii="Calibri" w:eastAsia="Calibri" w:hAnsi="Calibri" w:cs="Calibri"/>
-              </w:rPr>
-            </w:pPr>
-            <w:r>
-              <w:rPr>
-                <w:rFonts w:ascii="Calibri" w:eastAsia="Calibri" w:hAnsi="Calibri" w:cs="Calibri"/>
-              </w:rPr>
-              <w:t>4</w:t>
-            </w:r>
-            <w:r>
-              <w:rPr>
-                <w:rFonts w:ascii="Calibri" w:eastAsia="Calibri" w:hAnsi="Calibri" w:cs="Calibri"/>
-              </w:rPr>
-              <w:t>.</w:t>
-            </w:r>
-            <w:r>
-              <w:rPr>
-                <w:rFonts w:ascii="Calibri" w:eastAsia="Calibri" w:hAnsi="Calibri" w:cs="Calibri"/>
-              </w:rPr>
-              <w:t xml:space="preserve">1 Nếu mã khách hàng nhập sai, thông báo nhập sai và trở về bước </w:t>
-            </w:r>
-            <w:r>
-              <w:rPr>
-                <w:rFonts w:ascii="Calibri" w:eastAsia="Calibri" w:hAnsi="Calibri" w:cs="Calibri"/>
-              </w:rPr>
-              <w:t>2</w:t>
-            </w:r>
-            <w:r>
-              <w:rPr>
-                <w:rFonts w:ascii="Calibri" w:eastAsia="Calibri" w:hAnsi="Calibri" w:cs="Calibri"/>
-              </w:rPr>
-              <w:t>.</w:t>
             </w:r>
           </w:p>
         </w:tc>
@@ -1710,9 +1785,9 @@
               </w:rPr>
               <w:t xml:space="preserve">hoặc đang ở giao </w:t>
             </w:r>
+            <w:commentRangeStart w:id="5"/>
             <w:commentRangeStart w:id="6"/>
             <w:commentRangeStart w:id="7"/>
-            <w:commentRangeStart w:id="8"/>
             <w:r>
               <w:rPr>
                 <w:rFonts w:ascii="Times New Roman" w:eastAsia="Times New Roman" w:hAnsi="Times New Roman" w:cs="Times New Roman"/>
@@ -1728,6 +1803,13 @@
               </w:rPr>
               <w:t>Ghi lại việc trả đĩa</w:t>
             </w:r>
+            <w:commentRangeEnd w:id="5"/>
+            <w:r>
+              <w:rPr>
+                <w:rStyle w:val="CommentReference"/>
+              </w:rPr>
+              <w:commentReference w:id="5"/>
+            </w:r>
             <w:commentRangeEnd w:id="6"/>
             <w:r>
               <w:rPr>
@@ -1742,20 +1824,20 @@
               </w:rPr>
               <w:commentReference w:id="7"/>
             </w:r>
-            <w:commentRangeEnd w:id="8"/>
-            <w:r>
-              <w:rPr>
-                <w:rStyle w:val="CommentReference"/>
-              </w:rPr>
-              <w:commentReference w:id="8"/>
-            </w:r>
-            <w:r>
-              <w:rPr>
-                <w:rFonts w:ascii="Times New Roman" w:eastAsia="Times New Roman" w:hAnsi="Times New Roman" w:cs="Times New Roman"/>
-                <w:b/>
-                <w:sz w:val="26"/>
-              </w:rPr>
-              <w:t>.</w:t>
+            <w:r>
+              <w:rPr>
+                <w:rFonts w:ascii="Times New Roman" w:eastAsia="Times New Roman" w:hAnsi="Times New Roman" w:cs="Times New Roman"/>
+                <w:b/>
+                <w:sz w:val="26"/>
+              </w:rPr>
+              <w:t xml:space="preserve">, </w:t>
+            </w:r>
+            <w:r>
+              <w:rPr>
+                <w:rFonts w:ascii="Times New Roman" w:eastAsia="Times New Roman" w:hAnsi="Times New Roman" w:cs="Times New Roman"/>
+                <w:sz w:val="26"/>
+              </w:rPr>
+              <w:t>đặt trước đã tồn tại trong hệ thống.</w:t>
             </w:r>
           </w:p>
         </w:tc>
@@ -1798,14 +1880,14 @@
                 <w:rFonts w:ascii="Times New Roman" w:eastAsia="Times New Roman" w:hAnsi="Times New Roman" w:cs="Times New Roman"/>
                 <w:sz w:val="26"/>
               </w:rPr>
-              <w:t xml:space="preserve"> Actor </w:t>
-            </w:r>
-            <w:r>
-              <w:rPr>
-                <w:rFonts w:ascii="Times New Roman" w:eastAsia="Times New Roman" w:hAnsi="Times New Roman" w:cs="Times New Roman"/>
-                <w:sz w:val="26"/>
-              </w:rPr>
-              <w:t>hủy thành công một đặt trước.</w:t>
+              <w:t xml:space="preserve"> </w:t>
+            </w:r>
+            <w:r>
+              <w:rPr>
+                <w:rFonts w:ascii="Times New Roman" w:eastAsia="Times New Roman" w:hAnsi="Times New Roman" w:cs="Times New Roman"/>
+                <w:sz w:val="26"/>
+              </w:rPr>
+              <w:t>Hệ thống thay đổi trạng thái đặt trước.</w:t>
             </w:r>
           </w:p>
         </w:tc>
@@ -2443,6 +2525,13 @@
               </w:rPr>
               <w:t xml:space="preserve"> </w:t>
             </w:r>
+            <w:r>
+              <w:rPr>
+                <w:rFonts w:ascii="Times New Roman" w:eastAsia="Times New Roman" w:hAnsi="Times New Roman" w:cs="Times New Roman"/>
+                <w:sz w:val="26"/>
+              </w:rPr>
+              <w:t>Hiển thị Giao diện thuê mượn đĩa.</w:t>
+            </w:r>
           </w:p>
         </w:tc>
       </w:tr>
@@ -2624,7 +2713,7 @@
                 <w:rFonts w:ascii="Times New Roman" w:eastAsia="Times New Roman" w:hAnsi="Times New Roman" w:cs="Times New Roman"/>
                 <w:sz w:val="26"/>
               </w:rPr>
-              <w:t>Giao diện thuê mượn đĩa</w:t>
+              <w:t>Danh sách các đĩa đang ở trạng thái tự do</w:t>
             </w:r>
             <w:r>
               <w:rPr>
@@ -2925,12 +3014,27 @@
               </w:rPr>
               <w:t>Điều kiện trước:</w:t>
             </w:r>
+            <w:commentRangeStart w:id="8"/>
             <w:r>
               <w:rPr>
                 <w:rFonts w:ascii="Times New Roman" w:eastAsia="Times New Roman" w:hAnsi="Times New Roman" w:cs="Times New Roman"/>
                 <w:sz w:val="26"/>
               </w:rPr>
               <w:t xml:space="preserve"> Actor đăng nhập vào hệ thống thành công đang ở giao diện quản lí mượn trả đĩa.</w:t>
+            </w:r>
+            <w:r>
+              <w:rPr>
+                <w:rFonts w:ascii="Times New Roman" w:eastAsia="Times New Roman" w:hAnsi="Times New Roman" w:cs="Times New Roman"/>
+                <w:sz w:val="26"/>
+              </w:rPr>
+              <w:t xml:space="preserve"> Khách hàng và đĩa đã tồn tại trong Hệ thống.</w:t>
+            </w:r>
+            <w:commentRangeEnd w:id="8"/>
+            <w:r>
+              <w:rPr>
+                <w:rStyle w:val="CommentReference"/>
+              </w:rPr>
+              <w:commentReference w:id="8"/>
             </w:r>
           </w:p>
         </w:tc>
@@ -2973,14 +3077,22 @@
                 <w:rFonts w:ascii="Times New Roman" w:eastAsia="Times New Roman" w:hAnsi="Times New Roman" w:cs="Times New Roman"/>
                 <w:sz w:val="26"/>
               </w:rPr>
-              <w:t xml:space="preserve"> Actor cho thuê</w:t>
-            </w:r>
-            <w:r>
-              <w:rPr>
-                <w:rFonts w:ascii="Times New Roman" w:eastAsia="Times New Roman" w:hAnsi="Times New Roman" w:cs="Times New Roman"/>
-                <w:sz w:val="26"/>
-              </w:rPr>
-              <w:t xml:space="preserve"> đĩa thành công.</w:t>
+              <w:t xml:space="preserve"> </w:t>
+            </w:r>
+            <w:commentRangeStart w:id="9"/>
+            <w:r>
+              <w:rPr>
+                <w:rFonts w:ascii="Times New Roman" w:eastAsia="Times New Roman" w:hAnsi="Times New Roman" w:cs="Times New Roman"/>
+                <w:sz w:val="26"/>
+              </w:rPr>
+              <w:t xml:space="preserve">Hệ thống thay đổi trạng thái của đĩa. </w:t>
+            </w:r>
+            <w:commentRangeEnd w:id="9"/>
+            <w:r>
+              <w:rPr>
+                <w:rStyle w:val="CommentReference"/>
+              </w:rPr>
+              <w:commentReference w:id="9"/>
             </w:r>
           </w:p>
         </w:tc>
@@ -3118,15 +3230,22 @@
                 <w:rFonts w:ascii="Times New Roman" w:eastAsia="Times New Roman" w:hAnsi="Times New Roman" w:cs="Times New Roman"/>
                 <w:sz w:val="26"/>
               </w:rPr>
-              <w:t xml:space="preserve">1. Chọn chức năng </w:t>
-            </w:r>
-            <w:r>
-              <w:rPr>
-                <w:rFonts w:ascii="Times New Roman" w:eastAsia="Times New Roman" w:hAnsi="Times New Roman" w:cs="Times New Roman"/>
-                <w:b/>
-                <w:sz w:val="26"/>
-              </w:rPr>
-              <w:t>Thuê đĩa</w:t>
+              <w:t xml:space="preserve">1. </w:t>
+            </w:r>
+            <w:r>
+              <w:rPr>
+                <w:rFonts w:ascii="Times New Roman" w:eastAsia="Times New Roman" w:hAnsi="Times New Roman" w:cs="Times New Roman"/>
+                <w:sz w:val="26"/>
+              </w:rPr>
+              <w:t xml:space="preserve">Chọn đĩa cần thuê, chọn </w:t>
+            </w:r>
+            <w:r>
+              <w:rPr>
+                <w:rFonts w:ascii="Times New Roman" w:eastAsia="Times New Roman" w:hAnsi="Times New Roman" w:cs="Times New Roman"/>
+                <w:b/>
+                <w:sz w:val="26"/>
+              </w:rPr>
+              <w:t>Thuê</w:t>
             </w:r>
             <w:r>
               <w:rPr>
@@ -3164,7 +3283,21 @@
                 <w:rFonts w:ascii="Times New Roman" w:eastAsia="Times New Roman" w:hAnsi="Times New Roman" w:cs="Times New Roman"/>
                 <w:sz w:val="26"/>
               </w:rPr>
-              <w:t>2. Form nhập mã khách hàng hiện ra.</w:t>
+              <w:t xml:space="preserve">2. </w:t>
+            </w:r>
+            <w:r>
+              <w:rPr>
+                <w:rFonts w:ascii="Times New Roman" w:eastAsia="Times New Roman" w:hAnsi="Times New Roman" w:cs="Times New Roman"/>
+                <w:sz w:val="26"/>
+              </w:rPr>
+              <w:t>Danh sách</w:t>
+            </w:r>
+            <w:r>
+              <w:rPr>
+                <w:rFonts w:ascii="Times New Roman" w:eastAsia="Times New Roman" w:hAnsi="Times New Roman" w:cs="Times New Roman"/>
+                <w:sz w:val="26"/>
+              </w:rPr>
+              <w:t xml:space="preserve"> mã khách hàng hiện ra.</w:t>
             </w:r>
           </w:p>
         </w:tc>
@@ -3203,7 +3336,43 @@
                 <w:rFonts w:ascii="Times New Roman" w:eastAsia="Times New Roman" w:hAnsi="Times New Roman" w:cs="Times New Roman"/>
                 <w:sz w:val="26"/>
               </w:rPr>
-              <w:t>3. Nhập đúng mã khách hàng.</w:t>
+              <w:t xml:space="preserve">3. </w:t>
+            </w:r>
+            <w:r>
+              <w:rPr>
+                <w:rFonts w:ascii="Times New Roman" w:eastAsia="Times New Roman" w:hAnsi="Times New Roman" w:cs="Times New Roman"/>
+                <w:sz w:val="26"/>
+              </w:rPr>
+              <w:t>Chọn</w:t>
+            </w:r>
+            <w:r>
+              <w:rPr>
+                <w:rFonts w:ascii="Times New Roman" w:eastAsia="Times New Roman" w:hAnsi="Times New Roman" w:cs="Times New Roman"/>
+                <w:sz w:val="26"/>
+              </w:rPr>
+              <w:t xml:space="preserve"> mã khách hàng</w:t>
+            </w:r>
+            <w:r>
+              <w:rPr>
+                <w:rFonts w:ascii="Times New Roman" w:eastAsia="Times New Roman" w:hAnsi="Times New Roman" w:cs="Times New Roman"/>
+                <w:sz w:val="26"/>
+              </w:rPr>
+              <w:t xml:space="preserve">, chọn </w:t>
+            </w:r>
+            <w:r>
+              <w:rPr>
+                <w:rFonts w:ascii="Times New Roman" w:eastAsia="Times New Roman" w:hAnsi="Times New Roman" w:cs="Times New Roman"/>
+                <w:b/>
+                <w:sz w:val="26"/>
+              </w:rPr>
+              <w:t>Thanh Toán</w:t>
+            </w:r>
+            <w:r>
+              <w:rPr>
+                <w:rFonts w:ascii="Times New Roman" w:eastAsia="Times New Roman" w:hAnsi="Times New Roman" w:cs="Times New Roman"/>
+                <w:sz w:val="26"/>
+              </w:rPr>
+              <w:t>.</w:t>
             </w:r>
           </w:p>
         </w:tc>
@@ -3247,14 +3416,7 @@
                 <w:rFonts w:ascii="Times New Roman" w:eastAsia="Times New Roman" w:hAnsi="Times New Roman" w:cs="Times New Roman"/>
                 <w:sz w:val="26"/>
               </w:rPr>
-              <w:t>Kiểm tra tổng nợ nếu có của khách hàng và thông báo hỏi có thanh toán hay không</w:t>
-            </w:r>
-            <w:r>
-              <w:rPr>
-                <w:rFonts w:ascii="Times New Roman" w:eastAsia="Times New Roman" w:hAnsi="Times New Roman" w:cs="Times New Roman"/>
-                <w:sz w:val="26"/>
-              </w:rPr>
-              <w:t>.</w:t>
+              <w:t>Hệ thống hiển thị tổng tiền.</w:t>
             </w:r>
             <w:r>
               <w:rPr>
@@ -3263,43 +3425,6 @@
               </w:rPr>
               <w:t xml:space="preserve"> </w:t>
             </w:r>
-            <w:commentRangeStart w:id="9"/>
-            <w:r>
-              <w:rPr>
-                <w:rFonts w:ascii="Times New Roman" w:eastAsia="Times New Roman" w:hAnsi="Times New Roman" w:cs="Times New Roman"/>
-                <w:sz w:val="26"/>
-              </w:rPr>
-              <w:t xml:space="preserve">Hiện </w:t>
-            </w:r>
-            <w:r>
-              <w:rPr>
-                <w:rFonts w:ascii="Times New Roman" w:eastAsia="Times New Roman" w:hAnsi="Times New Roman" w:cs="Times New Roman"/>
-                <w:sz w:val="26"/>
-              </w:rPr>
-              <w:t xml:space="preserve">field nhập mã đĩa và chức năng </w:t>
-            </w:r>
-            <w:r>
-              <w:rPr>
-                <w:rFonts w:ascii="Times New Roman" w:eastAsia="Times New Roman" w:hAnsi="Times New Roman" w:cs="Times New Roman"/>
-                <w:b/>
-                <w:sz w:val="26"/>
-              </w:rPr>
-              <w:t>thêm</w:t>
-            </w:r>
-            <w:r>
-              <w:rPr>
-                <w:rFonts w:ascii="Times New Roman" w:eastAsia="Times New Roman" w:hAnsi="Times New Roman" w:cs="Times New Roman"/>
-                <w:sz w:val="26"/>
-              </w:rPr>
-              <w:t xml:space="preserve"> nếu khách hàng muốn thuê thêm đĩa.</w:t>
-            </w:r>
-            <w:commentRangeEnd w:id="9"/>
-            <w:r>
-              <w:rPr>
-                <w:rStyle w:val="CommentReference"/>
-              </w:rPr>
-              <w:commentReference w:id="9"/>
-            </w:r>
           </w:p>
         </w:tc>
       </w:tr>
@@ -3338,7 +3463,7 @@
                 <w:rFonts w:ascii="Times New Roman" w:eastAsia="Times New Roman" w:hAnsi="Times New Roman" w:cs="Times New Roman"/>
                 <w:sz w:val="26"/>
               </w:rPr>
-              <w:t xml:space="preserve">5. Nhập đúng mã đĩa. Chọn </w:t>
+              <w:t xml:space="preserve">5. Chọn </w:t>
             </w:r>
             <w:r>
               <w:rPr>
@@ -3387,102 +3512,28 @@
                 <w:rFonts w:ascii="Times New Roman" w:eastAsia="Times New Roman" w:hAnsi="Times New Roman" w:cs="Times New Roman"/>
                 <w:sz w:val="26"/>
               </w:rPr>
-              <w:t>Hệ thống hiện ra thông tin chi tiết giá thành từng đĩa và tổng giá.</w:t>
-            </w:r>
-          </w:p>
-        </w:tc>
-      </w:tr>
-      <w:tr>
-        <w:trPr>
-          <w:trHeight w:val="890"/>
-        </w:trPr>
-        <w:tc>
-          <w:tcPr>
-            <w:tcW w:w="4621" w:type="dxa"/>
-            <w:tcBorders>
-              <w:top w:val="single" w:sz="4" w:space="0" w:color="000000"/>
-              <w:left w:val="single" w:sz="4" w:space="0" w:color="000000"/>
-              <w:bottom w:val="single" w:sz="4" w:space="0" w:color="000000"/>
-              <w:right w:val="single" w:sz="4" w:space="0" w:color="000000"/>
-            </w:tcBorders>
-            <w:shd w:val="clear" w:color="000000" w:fill="FFFFFF"/>
-            <w:tcMar>
-              <w:left w:w="108" w:type="dxa"/>
-              <w:right w:w="108" w:type="dxa"/>
-            </w:tcMar>
-            <w:vAlign w:val="center"/>
-          </w:tcPr>
-          <w:p>
-            <w:pPr>
-              <w:spacing w:after="0" w:line="240" w:lineRule="auto"/>
-              <w:jc w:val="both"/>
-              <w:rPr>
-                <w:rFonts w:ascii="Times New Roman" w:eastAsia="Times New Roman" w:hAnsi="Times New Roman" w:cs="Times New Roman"/>
-                <w:sz w:val="26"/>
-              </w:rPr>
-            </w:pPr>
-            <w:r>
-              <w:rPr>
-                <w:rFonts w:ascii="Times New Roman" w:eastAsia="Times New Roman" w:hAnsi="Times New Roman" w:cs="Times New Roman"/>
-                <w:sz w:val="26"/>
-              </w:rPr>
-              <w:t xml:space="preserve">7. </w:t>
-            </w:r>
-            <w:r>
-              <w:rPr>
-                <w:rFonts w:ascii="Times New Roman" w:eastAsia="Times New Roman" w:hAnsi="Times New Roman" w:cs="Times New Roman"/>
-                <w:sz w:val="26"/>
-              </w:rPr>
-              <w:t>C</w:t>
-            </w:r>
-            <w:r>
-              <w:rPr>
-                <w:rFonts w:ascii="Times New Roman" w:eastAsia="Times New Roman" w:hAnsi="Times New Roman" w:cs="Times New Roman"/>
-                <w:sz w:val="26"/>
-              </w:rPr>
-              <w:t xml:space="preserve">họn </w:t>
-            </w:r>
-            <w:r>
-              <w:rPr>
-                <w:rFonts w:ascii="Times New Roman" w:eastAsia="Times New Roman" w:hAnsi="Times New Roman" w:cs="Times New Roman"/>
-                <w:b/>
-                <w:sz w:val="26"/>
-              </w:rPr>
-              <w:t>xác nhận</w:t>
-            </w:r>
-          </w:p>
-        </w:tc>
-        <w:tc>
-          <w:tcPr>
-            <w:tcW w:w="4621" w:type="dxa"/>
-            <w:tcBorders>
-              <w:top w:val="single" w:sz="4" w:space="0" w:color="000000"/>
-              <w:left w:val="single" w:sz="4" w:space="0" w:color="000000"/>
-              <w:bottom w:val="single" w:sz="4" w:space="0" w:color="000000"/>
-              <w:right w:val="single" w:sz="4" w:space="0" w:color="000000"/>
-            </w:tcBorders>
-            <w:shd w:val="clear" w:color="000000" w:fill="FFFFFF"/>
-            <w:tcMar>
-              <w:left w:w="108" w:type="dxa"/>
-              <w:right w:w="108" w:type="dxa"/>
-            </w:tcMar>
-            <w:vAlign w:val="center"/>
-          </w:tcPr>
-          <w:p>
-            <w:pPr>
-              <w:spacing w:after="0" w:line="240" w:lineRule="auto"/>
-              <w:jc w:val="both"/>
-              <w:rPr>
-                <w:rFonts w:ascii="Times New Roman" w:eastAsia="Times New Roman" w:hAnsi="Times New Roman" w:cs="Times New Roman"/>
-                <w:sz w:val="26"/>
-              </w:rPr>
-            </w:pPr>
-            <w:r>
-              <w:rPr>
-                <w:rFonts w:ascii="Times New Roman" w:eastAsia="Times New Roman" w:hAnsi="Times New Roman" w:cs="Times New Roman"/>
-                <w:sz w:val="26"/>
-              </w:rPr>
-              <w:t>8. Hệ thống thông báo đặt đĩa thành công.</w:t>
+              <w:t>Thông báo t</w:t>
+            </w:r>
+            <w:r>
+              <w:rPr>
+                <w:rFonts w:ascii="Times New Roman" w:eastAsia="Times New Roman" w:hAnsi="Times New Roman" w:cs="Times New Roman"/>
+                <w:sz w:val="26"/>
+              </w:rPr>
+              <w:t xml:space="preserve">hực hiện thành công việc thanh toán. </w:t>
+            </w:r>
+            <w:r>
+              <w:rPr>
+                <w:rFonts w:ascii="Times New Roman" w:eastAsia="Times New Roman" w:hAnsi="Times New Roman" w:cs="Times New Roman"/>
+                <w:sz w:val="26"/>
+              </w:rPr>
+              <w:t xml:space="preserve">Hệ thống </w:t>
+            </w:r>
+            <w:r>
+              <w:rPr>
+                <w:rFonts w:ascii="Times New Roman" w:eastAsia="Times New Roman" w:hAnsi="Times New Roman" w:cs="Times New Roman"/>
+                <w:sz w:val="26"/>
+              </w:rPr>
+              <w:t>chuyển qua usecase 5b</w:t>
             </w:r>
           </w:p>
         </w:tc>
@@ -3519,338 +3570,6 @@
                 <w:sz w:val="26"/>
               </w:rPr>
               <w:t>Luồng sự kiện phụ</w:t>
-            </w:r>
-          </w:p>
-        </w:tc>
-      </w:tr>
-      <w:tr>
-        <w:trPr>
-          <w:trHeight w:val="782"/>
-        </w:trPr>
-        <w:tc>
-          <w:tcPr>
-            <w:tcW w:w="4621" w:type="dxa"/>
-            <w:tcBorders>
-              <w:top w:val="single" w:sz="4" w:space="0" w:color="000000"/>
-              <w:left w:val="single" w:sz="4" w:space="0" w:color="000000"/>
-              <w:bottom w:val="single" w:sz="4" w:space="0" w:color="000000"/>
-              <w:right w:val="single" w:sz="4" w:space="0" w:color="000000"/>
-            </w:tcBorders>
-            <w:shd w:val="clear" w:color="000000" w:fill="FFFFFF"/>
-            <w:tcMar>
-              <w:left w:w="108" w:type="dxa"/>
-              <w:right w:w="108" w:type="dxa"/>
-            </w:tcMar>
-            <w:vAlign w:val="center"/>
-          </w:tcPr>
-          <w:p>
-            <w:pPr>
-              <w:spacing w:after="0" w:line="240" w:lineRule="auto"/>
-              <w:jc w:val="both"/>
-              <w:rPr>
-                <w:rFonts w:ascii="Calibri" w:eastAsia="Calibri" w:hAnsi="Calibri" w:cs="Calibri"/>
-              </w:rPr>
-            </w:pPr>
-          </w:p>
-        </w:tc>
-        <w:tc>
-          <w:tcPr>
-            <w:tcW w:w="4621" w:type="dxa"/>
-            <w:tcBorders>
-              <w:top w:val="single" w:sz="4" w:space="0" w:color="000000"/>
-              <w:left w:val="single" w:sz="4" w:space="0" w:color="000000"/>
-              <w:bottom w:val="single" w:sz="4" w:space="0" w:color="000000"/>
-              <w:right w:val="single" w:sz="4" w:space="0" w:color="000000"/>
-            </w:tcBorders>
-            <w:shd w:val="clear" w:color="000000" w:fill="FFFFFF"/>
-            <w:tcMar>
-              <w:left w:w="108" w:type="dxa"/>
-              <w:right w:w="108" w:type="dxa"/>
-            </w:tcMar>
-            <w:vAlign w:val="center"/>
-          </w:tcPr>
-          <w:p>
-            <w:pPr>
-              <w:spacing w:after="0" w:line="240" w:lineRule="auto"/>
-              <w:jc w:val="both"/>
-              <w:rPr>
-                <w:rFonts w:ascii="Calibri" w:eastAsia="Calibri" w:hAnsi="Calibri" w:cs="Calibri"/>
-              </w:rPr>
-            </w:pPr>
-            <w:r>
-              <w:rPr>
-                <w:rFonts w:ascii="Times New Roman" w:eastAsia="Times New Roman" w:hAnsi="Times New Roman" w:cs="Times New Roman"/>
-                <w:sz w:val="26"/>
-              </w:rPr>
-              <w:t>4</w:t>
-            </w:r>
-            <w:r>
-              <w:rPr>
-                <w:rFonts w:ascii="Times New Roman" w:eastAsia="Times New Roman" w:hAnsi="Times New Roman" w:cs="Times New Roman"/>
-                <w:sz w:val="26"/>
-              </w:rPr>
-              <w:t xml:space="preserve">.1 </w:t>
-            </w:r>
-            <w:r>
-              <w:rPr>
-                <w:rFonts w:ascii="Times New Roman" w:eastAsia="Times New Roman" w:hAnsi="Times New Roman" w:cs="Times New Roman"/>
-                <w:sz w:val="26"/>
-              </w:rPr>
-              <w:t>Nếu nhập sai mã khách hàng thông báo “không tìm thấy” trở lại bước 2.</w:t>
-            </w:r>
-          </w:p>
-        </w:tc>
-      </w:tr>
-      <w:tr>
-        <w:trPr>
-          <w:trHeight w:val="782"/>
-        </w:trPr>
-        <w:tc>
-          <w:tcPr>
-            <w:tcW w:w="4621" w:type="dxa"/>
-            <w:tcBorders>
-              <w:top w:val="single" w:sz="4" w:space="0" w:color="000000"/>
-              <w:left w:val="single" w:sz="4" w:space="0" w:color="000000"/>
-              <w:bottom w:val="single" w:sz="4" w:space="0" w:color="000000"/>
-              <w:right w:val="single" w:sz="4" w:space="0" w:color="000000"/>
-            </w:tcBorders>
-            <w:shd w:val="clear" w:color="000000" w:fill="FFFFFF"/>
-            <w:tcMar>
-              <w:left w:w="108" w:type="dxa"/>
-              <w:right w:w="108" w:type="dxa"/>
-            </w:tcMar>
-            <w:vAlign w:val="center"/>
-          </w:tcPr>
-          <w:p>
-            <w:pPr>
-              <w:spacing w:after="0" w:line="240" w:lineRule="auto"/>
-              <w:jc w:val="both"/>
-              <w:rPr>
-                <w:rFonts w:ascii="Calibri" w:eastAsia="Calibri" w:hAnsi="Calibri" w:cs="Calibri"/>
-              </w:rPr>
-            </w:pPr>
-          </w:p>
-        </w:tc>
-        <w:tc>
-          <w:tcPr>
-            <w:tcW w:w="4621" w:type="dxa"/>
-            <w:tcBorders>
-              <w:top w:val="single" w:sz="4" w:space="0" w:color="000000"/>
-              <w:left w:val="single" w:sz="4" w:space="0" w:color="000000"/>
-              <w:bottom w:val="single" w:sz="4" w:space="0" w:color="000000"/>
-              <w:right w:val="single" w:sz="4" w:space="0" w:color="000000"/>
-            </w:tcBorders>
-            <w:shd w:val="clear" w:color="000000" w:fill="FFFFFF"/>
-            <w:tcMar>
-              <w:left w:w="108" w:type="dxa"/>
-              <w:right w:w="108" w:type="dxa"/>
-            </w:tcMar>
-            <w:vAlign w:val="center"/>
-          </w:tcPr>
-          <w:p>
-            <w:pPr>
-              <w:spacing w:after="0" w:line="240" w:lineRule="auto"/>
-              <w:jc w:val="both"/>
-              <w:rPr>
-                <w:rFonts w:ascii="Times New Roman" w:eastAsia="Times New Roman" w:hAnsi="Times New Roman" w:cs="Times New Roman"/>
-                <w:sz w:val="26"/>
-              </w:rPr>
-            </w:pPr>
-            <w:r>
-              <w:rPr>
-                <w:rFonts w:ascii="Times New Roman" w:eastAsia="Times New Roman" w:hAnsi="Times New Roman" w:cs="Times New Roman"/>
-                <w:sz w:val="26"/>
-              </w:rPr>
-              <w:t>6.1</w:t>
-            </w:r>
-            <w:r>
-              <w:rPr>
-                <w:rFonts w:ascii="Times New Roman" w:eastAsia="Times New Roman" w:hAnsi="Times New Roman" w:cs="Times New Roman"/>
-                <w:sz w:val="26"/>
-              </w:rPr>
-              <w:t xml:space="preserve">. Nếu đĩa không ở trạng thái </w:t>
-            </w:r>
-            <w:r>
-              <w:rPr>
-                <w:rFonts w:ascii="Times New Roman" w:eastAsia="Times New Roman" w:hAnsi="Times New Roman" w:cs="Times New Roman"/>
-                <w:b/>
-                <w:sz w:val="26"/>
-              </w:rPr>
-              <w:t>tự do</w:t>
-            </w:r>
-            <w:r>
-              <w:rPr>
-                <w:rFonts w:ascii="Times New Roman" w:eastAsia="Times New Roman" w:hAnsi="Times New Roman" w:cs="Times New Roman"/>
-                <w:b/>
-                <w:sz w:val="26"/>
-              </w:rPr>
-              <w:t xml:space="preserve"> </w:t>
-            </w:r>
-            <w:r>
-              <w:rPr>
-                <w:rFonts w:ascii="Times New Roman" w:eastAsia="Times New Roman" w:hAnsi="Times New Roman" w:cs="Times New Roman"/>
-                <w:sz w:val="26"/>
-              </w:rPr>
-              <w:t>hệ thống</w:t>
-            </w:r>
-            <w:r>
-              <w:rPr>
-                <w:rFonts w:ascii="Times New Roman" w:eastAsia="Times New Roman" w:hAnsi="Times New Roman" w:cs="Times New Roman"/>
-                <w:sz w:val="26"/>
-              </w:rPr>
-              <w:t xml:space="preserve"> </w:t>
-            </w:r>
-            <w:r>
-              <w:rPr>
-                <w:rFonts w:ascii="Times New Roman" w:eastAsia="Times New Roman" w:hAnsi="Times New Roman" w:cs="Times New Roman"/>
-                <w:sz w:val="26"/>
-              </w:rPr>
-              <w:t>sẽ</w:t>
-            </w:r>
-            <w:r>
-              <w:rPr>
-                <w:rFonts w:ascii="Times New Roman" w:eastAsia="Times New Roman" w:hAnsi="Times New Roman" w:cs="Times New Roman"/>
-                <w:sz w:val="26"/>
-              </w:rPr>
-              <w:t xml:space="preserve"> thông báo không cho thuê</w:t>
-            </w:r>
-            <w:r>
-              <w:rPr>
-                <w:rFonts w:ascii="Times New Roman" w:eastAsia="Times New Roman" w:hAnsi="Times New Roman" w:cs="Times New Roman"/>
-                <w:sz w:val="26"/>
-              </w:rPr>
-              <w:t xml:space="preserve"> </w:t>
-            </w:r>
-            <w:r>
-              <w:rPr>
-                <w:rFonts w:ascii="Times New Roman" w:eastAsia="Times New Roman" w:hAnsi="Times New Roman" w:cs="Times New Roman"/>
-                <w:sz w:val="26"/>
-              </w:rPr>
-              <w:t>và loại đĩa đó ra khỏi danh sách đĩa khách hàng muốn thuê.</w:t>
-            </w:r>
-          </w:p>
-        </w:tc>
-      </w:tr>
-      <w:tr>
-        <w:trPr>
-          <w:trHeight w:val="782"/>
-        </w:trPr>
-        <w:tc>
-          <w:tcPr>
-            <w:tcW w:w="4621" w:type="dxa"/>
-            <w:tcBorders>
-              <w:top w:val="single" w:sz="4" w:space="0" w:color="000000"/>
-              <w:left w:val="single" w:sz="4" w:space="0" w:color="000000"/>
-              <w:bottom w:val="single" w:sz="4" w:space="0" w:color="000000"/>
-              <w:right w:val="single" w:sz="4" w:space="0" w:color="000000"/>
-            </w:tcBorders>
-            <w:shd w:val="clear" w:color="000000" w:fill="FFFFFF"/>
-            <w:tcMar>
-              <w:left w:w="108" w:type="dxa"/>
-              <w:right w:w="108" w:type="dxa"/>
-            </w:tcMar>
-            <w:vAlign w:val="center"/>
-          </w:tcPr>
-          <w:p>
-            <w:pPr>
-              <w:spacing w:after="0" w:line="240" w:lineRule="auto"/>
-              <w:jc w:val="both"/>
-              <w:rPr>
-                <w:rFonts w:ascii="Calibri" w:eastAsia="Calibri" w:hAnsi="Calibri" w:cs="Calibri"/>
-              </w:rPr>
-            </w:pPr>
-          </w:p>
-        </w:tc>
-        <w:tc>
-          <w:tcPr>
-            <w:tcW w:w="4621" w:type="dxa"/>
-            <w:tcBorders>
-              <w:top w:val="single" w:sz="4" w:space="0" w:color="000000"/>
-              <w:left w:val="single" w:sz="4" w:space="0" w:color="000000"/>
-              <w:bottom w:val="single" w:sz="4" w:space="0" w:color="000000"/>
-              <w:right w:val="single" w:sz="4" w:space="0" w:color="000000"/>
-            </w:tcBorders>
-            <w:shd w:val="clear" w:color="000000" w:fill="FFFFFF"/>
-            <w:tcMar>
-              <w:left w:w="108" w:type="dxa"/>
-              <w:right w:w="108" w:type="dxa"/>
-            </w:tcMar>
-            <w:vAlign w:val="center"/>
-          </w:tcPr>
-          <w:p>
-            <w:pPr>
-              <w:spacing w:after="0" w:line="240" w:lineRule="auto"/>
-              <w:jc w:val="both"/>
-              <w:rPr>
-                <w:rFonts w:ascii="Times New Roman" w:eastAsia="Times New Roman" w:hAnsi="Times New Roman" w:cs="Times New Roman"/>
-                <w:sz w:val="26"/>
-              </w:rPr>
-            </w:pPr>
-            <w:r>
-              <w:rPr>
-                <w:rFonts w:ascii="Times New Roman" w:eastAsia="Times New Roman" w:hAnsi="Times New Roman" w:cs="Times New Roman"/>
-                <w:sz w:val="26"/>
-              </w:rPr>
-              <w:t>8.1</w:t>
-            </w:r>
-            <w:commentRangeStart w:id="10"/>
-            <w:r>
-              <w:rPr>
-                <w:rFonts w:ascii="Times New Roman" w:eastAsia="Times New Roman" w:hAnsi="Times New Roman" w:cs="Times New Roman"/>
-                <w:sz w:val="26"/>
-              </w:rPr>
-              <w:t xml:space="preserve"> </w:t>
-            </w:r>
-            <w:r>
-              <w:rPr>
-                <w:rFonts w:ascii="Times New Roman" w:eastAsia="Times New Roman" w:hAnsi="Times New Roman" w:cs="Times New Roman"/>
-                <w:sz w:val="26"/>
-              </w:rPr>
-              <w:t>Actor</w:t>
-            </w:r>
-            <w:r>
-              <w:rPr>
-                <w:rFonts w:ascii="Times New Roman" w:eastAsia="Times New Roman" w:hAnsi="Times New Roman" w:cs="Times New Roman"/>
-                <w:sz w:val="26"/>
-              </w:rPr>
-              <w:t xml:space="preserve"> </w:t>
-            </w:r>
-            <w:commentRangeEnd w:id="10"/>
-            <w:r>
-              <w:rPr>
-                <w:rStyle w:val="CommentReference"/>
-              </w:rPr>
-              <w:commentReference w:id="10"/>
-            </w:r>
-            <w:r>
-              <w:rPr>
-                <w:rFonts w:ascii="Times New Roman" w:eastAsia="Times New Roman" w:hAnsi="Times New Roman" w:cs="Times New Roman"/>
-                <w:sz w:val="26"/>
-              </w:rPr>
-              <w:t xml:space="preserve">chọn </w:t>
-            </w:r>
-            <w:r>
-              <w:rPr>
-                <w:rFonts w:ascii="Times New Roman" w:eastAsia="Times New Roman" w:hAnsi="Times New Roman" w:cs="Times New Roman"/>
-                <w:b/>
-                <w:sz w:val="26"/>
-              </w:rPr>
-              <w:t>hủy</w:t>
-            </w:r>
-            <w:r>
-              <w:rPr>
-                <w:rFonts w:ascii="Times New Roman" w:eastAsia="Times New Roman" w:hAnsi="Times New Roman" w:cs="Times New Roman"/>
-                <w:b/>
-                <w:sz w:val="26"/>
-              </w:rPr>
-              <w:t xml:space="preserve">, </w:t>
-            </w:r>
-            <w:r>
-              <w:rPr>
-                <w:rFonts w:ascii="Times New Roman" w:eastAsia="Times New Roman" w:hAnsi="Times New Roman" w:cs="Times New Roman"/>
-                <w:sz w:val="26"/>
-              </w:rPr>
-              <w:t>hệ thống quay lại bước 4.</w:t>
             </w:r>
           </w:p>
         </w:tc>
@@ -3965,6 +3684,7 @@
                 <w:b/>
                 <w:sz w:val="26"/>
               </w:rPr>
+              <w:lastRenderedPageBreak/>
               <w:t xml:space="preserve">Tên use case: </w:t>
             </w:r>
             <w:r>
@@ -4196,21 +3916,14 @@
                 <w:rFonts w:ascii="Times New Roman" w:eastAsia="Times New Roman" w:hAnsi="Times New Roman" w:cs="Times New Roman"/>
                 <w:sz w:val="26"/>
               </w:rPr>
-              <w:t xml:space="preserve"> Hệ thống ghi nhận </w:t>
-            </w:r>
-            <w:r>
-              <w:rPr>
-                <w:rFonts w:ascii="Times New Roman" w:eastAsia="Times New Roman" w:hAnsi="Times New Roman" w:cs="Times New Roman"/>
-                <w:sz w:val="26"/>
-              </w:rPr>
-              <w:t xml:space="preserve">việc </w:t>
-            </w:r>
-            <w:r>
-              <w:rPr>
-                <w:rFonts w:ascii="Times New Roman" w:eastAsia="Times New Roman" w:hAnsi="Times New Roman" w:cs="Times New Roman"/>
-                <w:sz w:val="26"/>
-              </w:rPr>
-              <w:t>trả đĩa.</w:t>
+              <w:t xml:space="preserve"> Hệ thống </w:t>
+            </w:r>
+            <w:r>
+              <w:rPr>
+                <w:rFonts w:ascii="Times New Roman" w:eastAsia="Times New Roman" w:hAnsi="Times New Roman" w:cs="Times New Roman"/>
+                <w:sz w:val="26"/>
+              </w:rPr>
+              <w:t>thay đổi lại trạng thái đĩa.</w:t>
             </w:r>
           </w:p>
         </w:tc>
@@ -4343,7 +4056,7 @@
               <w:spacing w:after="0" w:line="240" w:lineRule="auto"/>
               <w:jc w:val="both"/>
             </w:pPr>
-            <w:commentRangeStart w:id="11"/>
+            <w:commentRangeStart w:id="10"/>
             <w:r>
               <w:rPr>
                 <w:rFonts w:ascii="Times New Roman" w:eastAsia="Times New Roman" w:hAnsi="Times New Roman" w:cs="Times New Roman"/>
@@ -4367,12 +4080,12 @@
               </w:rPr>
               <w:t xml:space="preserve"> đĩa.</w:t>
             </w:r>
-            <w:commentRangeEnd w:id="11"/>
+            <w:commentRangeEnd w:id="10"/>
             <w:r>
               <w:rPr>
                 <w:rStyle w:val="CommentReference"/>
               </w:rPr>
-              <w:commentReference w:id="11"/>
+              <w:commentReference w:id="10"/>
             </w:r>
           </w:p>
         </w:tc>
@@ -4409,7 +4122,14 @@
                 <w:rFonts w:ascii="Times New Roman" w:eastAsia="Times New Roman" w:hAnsi="Times New Roman" w:cs="Times New Roman"/>
                 <w:sz w:val="26"/>
               </w:rPr>
-              <w:t>Form nhập mã đĩa hiện ra màn hình.</w:t>
+              <w:t>Danh sách đĩa đang được thuê hiện ra</w:t>
+            </w:r>
+            <w:r>
+              <w:rPr>
+                <w:rFonts w:ascii="Times New Roman" w:eastAsia="Times New Roman" w:hAnsi="Times New Roman" w:cs="Times New Roman"/>
+                <w:sz w:val="26"/>
+              </w:rPr>
+              <w:t>.</w:t>
             </w:r>
           </w:p>
         </w:tc>
@@ -4448,7 +4168,6 @@
                 <w:rFonts w:ascii="Times New Roman" w:eastAsia="Times New Roman" w:hAnsi="Times New Roman" w:cs="Times New Roman"/>
                 <w:sz w:val="26"/>
               </w:rPr>
-              <w:lastRenderedPageBreak/>
               <w:t xml:space="preserve">3. </w:t>
             </w:r>
             <w:r>
@@ -4456,7 +4175,14 @@
                 <w:rFonts w:ascii="Times New Roman" w:eastAsia="Times New Roman" w:hAnsi="Times New Roman" w:cs="Times New Roman"/>
                 <w:sz w:val="26"/>
               </w:rPr>
-              <w:t xml:space="preserve">Nhập đúng mã đĩa, chọn </w:t>
+              <w:t>Chọn đúng đĩa được trả</w:t>
+            </w:r>
+            <w:r>
+              <w:rPr>
+                <w:rFonts w:ascii="Times New Roman" w:eastAsia="Times New Roman" w:hAnsi="Times New Roman" w:cs="Times New Roman"/>
+                <w:sz w:val="26"/>
+              </w:rPr>
+              <w:t xml:space="preserve">, chọn </w:t>
             </w:r>
             <w:r>
               <w:rPr>
@@ -4520,55 +4246,7 @@
                 <w:rFonts w:ascii="Times New Roman" w:eastAsia="Times New Roman" w:hAnsi="Times New Roman" w:cs="Times New Roman"/>
                 <w:sz w:val="26"/>
               </w:rPr>
-              <w:t>giao diện</w:t>
-            </w:r>
-            <w:r>
-              <w:rPr>
-                <w:rFonts w:ascii="Times New Roman" w:eastAsia="Times New Roman" w:hAnsi="Times New Roman" w:cs="Times New Roman"/>
-                <w:b/>
-                <w:sz w:val="26"/>
-              </w:rPr>
-              <w:t xml:space="preserve"> </w:t>
-            </w:r>
-            <w:commentRangeStart w:id="12"/>
-            <w:commentRangeStart w:id="13"/>
-            <w:r>
-              <w:rPr>
-                <w:rFonts w:ascii="Times New Roman" w:eastAsia="Times New Roman" w:hAnsi="Times New Roman" w:cs="Times New Roman"/>
-                <w:b/>
-                <w:sz w:val="26"/>
-              </w:rPr>
-              <w:t xml:space="preserve">Thêm trễ </w:t>
-            </w:r>
-            <w:r>
-              <w:rPr>
-                <w:rFonts w:ascii="Times New Roman" w:eastAsia="Times New Roman" w:hAnsi="Times New Roman" w:cs="Times New Roman"/>
-                <w:b/>
-                <w:sz w:val="26"/>
-              </w:rPr>
-              <w:t>hạn</w:t>
-            </w:r>
-            <w:commentRangeEnd w:id="12"/>
-            <w:r>
-              <w:rPr>
-                <w:rStyle w:val="CommentReference"/>
-              </w:rPr>
-              <w:commentReference w:id="12"/>
-            </w:r>
-            <w:commentRangeEnd w:id="13"/>
-            <w:r>
-              <w:rPr>
-                <w:rStyle w:val="CommentReference"/>
-              </w:rPr>
-              <w:commentReference w:id="13"/>
-            </w:r>
-            <w:r>
-              <w:rPr>
-                <w:rFonts w:ascii="Times New Roman" w:eastAsia="Times New Roman" w:hAnsi="Times New Roman" w:cs="Times New Roman"/>
-                <w:b/>
-                <w:sz w:val="26"/>
-              </w:rPr>
-              <w:t>.</w:t>
+              <w:t>use-case 5a</w:t>
             </w:r>
           </w:p>
         </w:tc>
@@ -4605,70 +4283,6 @@
                 <w:sz w:val="26"/>
               </w:rPr>
               <w:t>Luồng sự kiện phụ</w:t>
-            </w:r>
-          </w:p>
-        </w:tc>
-      </w:tr>
-      <w:tr>
-        <w:trPr>
-          <w:trHeight w:val="782"/>
-        </w:trPr>
-        <w:tc>
-          <w:tcPr>
-            <w:tcW w:w="4621" w:type="dxa"/>
-            <w:tcBorders>
-              <w:top w:val="single" w:sz="4" w:space="0" w:color="000000"/>
-              <w:left w:val="single" w:sz="4" w:space="0" w:color="000000"/>
-              <w:bottom w:val="single" w:sz="4" w:space="0" w:color="000000"/>
-              <w:right w:val="single" w:sz="4" w:space="0" w:color="000000"/>
-            </w:tcBorders>
-            <w:shd w:val="clear" w:color="000000" w:fill="FFFFFF"/>
-            <w:tcMar>
-              <w:left w:w="108" w:type="dxa"/>
-              <w:right w:w="108" w:type="dxa"/>
-            </w:tcMar>
-            <w:vAlign w:val="center"/>
-          </w:tcPr>
-          <w:p>
-            <w:pPr>
-              <w:spacing w:after="0" w:line="240" w:lineRule="auto"/>
-              <w:jc w:val="both"/>
-              <w:rPr>
-                <w:rFonts w:ascii="Calibri" w:eastAsia="Calibri" w:hAnsi="Calibri" w:cs="Calibri"/>
-              </w:rPr>
-            </w:pPr>
-          </w:p>
-        </w:tc>
-        <w:tc>
-          <w:tcPr>
-            <w:tcW w:w="4621" w:type="dxa"/>
-            <w:tcBorders>
-              <w:top w:val="single" w:sz="4" w:space="0" w:color="000000"/>
-              <w:left w:val="single" w:sz="4" w:space="0" w:color="000000"/>
-              <w:bottom w:val="single" w:sz="4" w:space="0" w:color="000000"/>
-              <w:right w:val="single" w:sz="4" w:space="0" w:color="000000"/>
-            </w:tcBorders>
-            <w:shd w:val="clear" w:color="000000" w:fill="FFFFFF"/>
-            <w:tcMar>
-              <w:left w:w="108" w:type="dxa"/>
-              <w:right w:w="108" w:type="dxa"/>
-            </w:tcMar>
-            <w:vAlign w:val="center"/>
-          </w:tcPr>
-          <w:p>
-            <w:pPr>
-              <w:spacing w:after="0" w:line="240" w:lineRule="auto"/>
-              <w:jc w:val="both"/>
-              <w:rPr>
-                <w:rFonts w:ascii="Calibri" w:eastAsia="Calibri" w:hAnsi="Calibri" w:cs="Calibri"/>
-              </w:rPr>
-            </w:pPr>
-            <w:r>
-              <w:rPr>
-                <w:rFonts w:ascii="Times New Roman" w:eastAsia="Times New Roman" w:hAnsi="Times New Roman" w:cs="Times New Roman"/>
-                <w:sz w:val="26"/>
-              </w:rPr>
-              <w:t>4.1 Nếu nhập sai hiển thị “không tìm thấy”.</w:t>
             </w:r>
           </w:p>
         </w:tc>
@@ -4864,6 +4478,7 @@
                 <w:b/>
                 <w:sz w:val="26"/>
               </w:rPr>
+              <w:lastRenderedPageBreak/>
               <w:t xml:space="preserve">Actor: </w:t>
             </w:r>
             <w:r>
@@ -5237,7 +4852,6 @@
               <w:jc w:val="both"/>
             </w:pPr>
             <w:r>
-              <w:lastRenderedPageBreak/>
               <w:t xml:space="preserve">2. Chọn </w:t>
             </w:r>
             <w:r>
@@ -5509,6 +5123,7 @@
                 <w:b/>
                 <w:sz w:val="26"/>
               </w:rPr>
+              <w:lastRenderedPageBreak/>
               <w:t xml:space="preserve">Actor: </w:t>
             </w:r>
             <w:r>
@@ -5800,7 +5415,6 @@
                 <w:rFonts w:ascii="Times New Roman" w:eastAsia="Times New Roman" w:hAnsi="Times New Roman" w:cs="Times New Roman"/>
                 <w:sz w:val="26"/>
               </w:rPr>
-              <w:lastRenderedPageBreak/>
               <w:t xml:space="preserve">1. Chọn chức năng </w:t>
             </w:r>
             <w:r>
@@ -5849,28 +5463,56 @@
               </w:rPr>
               <w:t xml:space="preserve">2. </w:t>
             </w:r>
-            <w:commentRangeStart w:id="14"/>
-            <w:commentRangeStart w:id="15"/>
-            <w:r>
-              <w:rPr>
-                <w:rFonts w:ascii="Times New Roman" w:eastAsia="Times New Roman" w:hAnsi="Times New Roman" w:cs="Times New Roman"/>
-                <w:sz w:val="26"/>
-              </w:rPr>
-              <w:t>Danh sách trễ hạn hiện ra màn hình.</w:t>
-            </w:r>
-            <w:commentRangeEnd w:id="14"/>
+            <w:commentRangeStart w:id="11"/>
+            <w:commentRangeStart w:id="12"/>
+            <w:r>
+              <w:rPr>
+                <w:rFonts w:ascii="Times New Roman" w:eastAsia="Times New Roman" w:hAnsi="Times New Roman" w:cs="Times New Roman"/>
+                <w:sz w:val="26"/>
+              </w:rPr>
+              <w:t>Danh sách</w:t>
+            </w:r>
+            <w:r>
+              <w:rPr>
+                <w:rFonts w:ascii="Times New Roman" w:eastAsia="Times New Roman" w:hAnsi="Times New Roman" w:cs="Times New Roman"/>
+                <w:sz w:val="26"/>
+              </w:rPr>
+              <w:t xml:space="preserve"> các khách hàng có trễ hạn hiể</w:t>
+            </w:r>
+            <w:r>
+              <w:rPr>
+                <w:rFonts w:ascii="Times New Roman" w:eastAsia="Times New Roman" w:hAnsi="Times New Roman" w:cs="Times New Roman"/>
+                <w:sz w:val="26"/>
+              </w:rPr>
+              <w:t xml:space="preserve">n </w:t>
+            </w:r>
+            <w:r>
+              <w:rPr>
+                <w:rFonts w:ascii="Times New Roman" w:eastAsia="Times New Roman" w:hAnsi="Times New Roman" w:cs="Times New Roman"/>
+                <w:sz w:val="26"/>
+              </w:rPr>
+              <w:t xml:space="preserve">thị </w:t>
+            </w:r>
+            <w:r>
+              <w:rPr>
+                <w:rFonts w:ascii="Times New Roman" w:eastAsia="Times New Roman" w:hAnsi="Times New Roman" w:cs="Times New Roman"/>
+                <w:sz w:val="26"/>
+              </w:rPr>
+              <w:t>ra màn hình.</w:t>
+            </w:r>
+            <w:commentRangeEnd w:id="11"/>
             <w:r>
               <w:rPr>
                 <w:rStyle w:val="CommentReference"/>
               </w:rPr>
-              <w:commentReference w:id="14"/>
-            </w:r>
-            <w:commentRangeEnd w:id="15"/>
+              <w:commentReference w:id="11"/>
+            </w:r>
+            <w:commentRangeEnd w:id="12"/>
             <w:r>
               <w:rPr>
                 <w:rStyle w:val="CommentReference"/>
               </w:rPr>
-              <w:commentReference w:id="15"/>
+              <w:commentReference w:id="12"/>
             </w:r>
           </w:p>
         </w:tc>
@@ -6145,6 +5787,7 @@
                 <w:b/>
                 <w:sz w:val="26"/>
               </w:rPr>
+              <w:lastRenderedPageBreak/>
               <w:t>Mô tả:</w:t>
             </w:r>
             <w:r>
@@ -6284,7 +5927,7 @@
               </w:rPr>
               <w:t xml:space="preserve"> </w:t>
             </w:r>
-            <w:commentRangeStart w:id="16"/>
+            <w:commentRangeStart w:id="13"/>
             <w:r>
               <w:rPr>
                 <w:rFonts w:ascii="Times New Roman" w:eastAsia="Times New Roman" w:hAnsi="Times New Roman" w:cs="Times New Roman"/>
@@ -6297,7 +5940,21 @@
                 <w:rFonts w:ascii="Times New Roman" w:eastAsia="Times New Roman" w:hAnsi="Times New Roman" w:cs="Times New Roman"/>
                 <w:sz w:val="26"/>
               </w:rPr>
-              <w:t xml:space="preserve"> của một khác hàng cụ thể</w:t>
+              <w:t xml:space="preserve"> của một khác</w:t>
+            </w:r>
+            <w:r>
+              <w:rPr>
+                <w:rFonts w:ascii="Times New Roman" w:eastAsia="Times New Roman" w:hAnsi="Times New Roman" w:cs="Times New Roman"/>
+                <w:sz w:val="26"/>
+              </w:rPr>
+              <w:t>h</w:t>
+            </w:r>
+            <w:r>
+              <w:rPr>
+                <w:rFonts w:ascii="Times New Roman" w:eastAsia="Times New Roman" w:hAnsi="Times New Roman" w:cs="Times New Roman"/>
+                <w:sz w:val="26"/>
+              </w:rPr>
+              <w:t xml:space="preserve"> hàng cụ thể</w:t>
             </w:r>
             <w:r>
               <w:rPr>
@@ -6306,12 +5963,12 @@
               </w:rPr>
               <w:t>.</w:t>
             </w:r>
-            <w:commentRangeEnd w:id="16"/>
+            <w:commentRangeEnd w:id="13"/>
             <w:r>
               <w:rPr>
                 <w:rStyle w:val="CommentReference"/>
               </w:rPr>
-              <w:commentReference w:id="16"/>
+              <w:commentReference w:id="13"/>
             </w:r>
           </w:p>
         </w:tc>
@@ -6490,8 +6147,8 @@
               <w:spacing w:after="0" w:line="240" w:lineRule="auto"/>
               <w:jc w:val="both"/>
             </w:pPr>
-            <w:commentRangeStart w:id="17"/>
-            <w:commentRangeStart w:id="18"/>
+            <w:commentRangeStart w:id="14"/>
+            <w:commentRangeStart w:id="15"/>
             <w:r>
               <w:rPr>
                 <w:rFonts w:ascii="Times New Roman" w:eastAsia="Times New Roman" w:hAnsi="Times New Roman" w:cs="Times New Roman"/>
@@ -6499,7 +6156,6 @@
               </w:rPr>
               <w:t xml:space="preserve">2. </w:t>
             </w:r>
-            <w:bookmarkStart w:id="19" w:name="_GoBack"/>
             <w:r>
               <w:rPr>
                 <w:rFonts w:ascii="Times New Roman" w:eastAsia="Times New Roman" w:hAnsi="Times New Roman" w:cs="Times New Roman"/>
@@ -6507,7 +6163,6 @@
               </w:rPr>
               <w:t>Thông tin trễ hạn của khách hàng hiển thị ra màn hình</w:t>
             </w:r>
-            <w:bookmarkEnd w:id="19"/>
             <w:r>
               <w:rPr>
                 <w:rFonts w:ascii="Times New Roman" w:eastAsia="Times New Roman" w:hAnsi="Times New Roman" w:cs="Times New Roman"/>
@@ -6515,19 +6170,19 @@
               </w:rPr>
               <w:t>.</w:t>
             </w:r>
-            <w:commentRangeEnd w:id="17"/>
+            <w:commentRangeEnd w:id="14"/>
             <w:r>
               <w:rPr>
                 <w:rStyle w:val="CommentReference"/>
               </w:rPr>
-              <w:commentReference w:id="17"/>
-            </w:r>
-            <w:commentRangeEnd w:id="18"/>
+              <w:commentReference w:id="14"/>
+            </w:r>
+            <w:commentRangeEnd w:id="15"/>
             <w:r>
               <w:rPr>
                 <w:rStyle w:val="CommentReference"/>
               </w:rPr>
-              <w:commentReference w:id="18"/>
+              <w:commentReference w:id="15"/>
             </w:r>
           </w:p>
         </w:tc>
@@ -6679,7 +6334,6 @@
                 <w:b/>
                 <w:sz w:val="26"/>
               </w:rPr>
-              <w:lastRenderedPageBreak/>
               <w:t xml:space="preserve">Tên use case: </w:t>
             </w:r>
             <w:r>
@@ -6828,8 +6482,8 @@
               </w:rPr>
               <w:t>Điều kiện trước</w:t>
             </w:r>
-            <w:commentRangeStart w:id="20"/>
-            <w:commentRangeStart w:id="21"/>
+            <w:commentRangeStart w:id="16"/>
+            <w:commentRangeStart w:id="17"/>
             <w:r>
               <w:rPr>
                 <w:rFonts w:ascii="Times New Roman" w:eastAsia="Times New Roman" w:hAnsi="Times New Roman" w:cs="Times New Roman"/>
@@ -6845,19 +6499,19 @@
               </w:rPr>
               <w:t xml:space="preserve"> Actor đăng nhập vào hệ thống thành công đang ở giao diện thêm một trễ hẹn hoặc xem thông tin về trễ hẹn của khách hàng hoặc quản lí trễ hẹn.</w:t>
             </w:r>
-            <w:commentRangeEnd w:id="20"/>
+            <w:commentRangeEnd w:id="16"/>
             <w:r>
               <w:rPr>
                 <w:rStyle w:val="CommentReference"/>
               </w:rPr>
-              <w:commentReference w:id="20"/>
-            </w:r>
-            <w:commentRangeEnd w:id="21"/>
+              <w:commentReference w:id="16"/>
+            </w:r>
+            <w:commentRangeEnd w:id="17"/>
             <w:r>
               <w:rPr>
                 <w:rStyle w:val="CommentReference"/>
               </w:rPr>
-              <w:commentReference w:id="21"/>
+              <w:commentReference w:id="17"/>
             </w:r>
           </w:p>
         </w:tc>
@@ -6894,6 +6548,7 @@
                 <w:b/>
                 <w:sz w:val="26"/>
               </w:rPr>
+              <w:lastRenderedPageBreak/>
               <w:t>Điều kiện sau:</w:t>
             </w:r>
             <w:r>
@@ -6901,7 +6556,21 @@
                 <w:rFonts w:ascii="Times New Roman" w:eastAsia="Times New Roman" w:hAnsi="Times New Roman" w:cs="Times New Roman"/>
                 <w:sz w:val="26"/>
               </w:rPr>
-              <w:t xml:space="preserve"> Ghi nhận thoanh toán của khách hàng thành công.</w:t>
+              <w:t xml:space="preserve"> Ghi nhận thoanh toán của khách hàng thành công</w:t>
+            </w:r>
+            <w:r>
+              <w:rPr>
+                <w:rFonts w:ascii="Times New Roman" w:eastAsia="Times New Roman" w:hAnsi="Times New Roman" w:cs="Times New Roman"/>
+                <w:sz w:val="26"/>
+              </w:rPr>
+              <w:t>, thay đổi trạng thái các trễ hạn của khách hàng</w:t>
+            </w:r>
+            <w:r>
+              <w:rPr>
+                <w:rFonts w:ascii="Times New Roman" w:eastAsia="Times New Roman" w:hAnsi="Times New Roman" w:cs="Times New Roman"/>
+                <w:sz w:val="26"/>
+              </w:rPr>
+              <w:t>.</w:t>
             </w:r>
           </w:p>
         </w:tc>
@@ -7489,7 +7158,6 @@
                 <w:b/>
                 <w:sz w:val="26"/>
               </w:rPr>
-              <w:lastRenderedPageBreak/>
               <w:t xml:space="preserve">Tên use case: </w:t>
             </w:r>
             <w:r>
@@ -7731,6 +7399,7 @@
                 <w:b/>
                 <w:sz w:val="26"/>
               </w:rPr>
+              <w:lastRenderedPageBreak/>
               <w:t>Điều kiện sau:</w:t>
             </w:r>
             <w:r>
@@ -7745,7 +7414,7 @@
                 <w:rFonts w:ascii="Times New Roman" w:eastAsia="Times New Roman" w:hAnsi="Times New Roman" w:cs="Times New Roman"/>
                 <w:sz w:val="26"/>
               </w:rPr>
-              <w:t>Xóa một trễ hạn thành công.</w:t>
+              <w:t>Hệ thống thay đổi lại trạng thái của khoản nợ đã hủy.</w:t>
             </w:r>
           </w:p>
         </w:tc>
@@ -7878,7 +7547,8 @@
               <w:spacing w:after="0" w:line="240" w:lineRule="auto"/>
               <w:jc w:val="both"/>
             </w:pPr>
-            <w:commentRangeStart w:id="22"/>
+            <w:commentRangeStart w:id="18"/>
+            <w:commentRangeStart w:id="19"/>
             <w:r>
               <w:rPr>
                 <w:rFonts w:ascii="Times New Roman" w:eastAsia="Times New Roman" w:hAnsi="Times New Roman" w:cs="Times New Roman"/>
@@ -7908,13 +7578,20 @@
               </w:rPr>
               <w:t>.</w:t>
             </w:r>
-            <w:commentRangeEnd w:id="22"/>
-            <w:r>
-              <w:rPr>
-                <w:rFonts w:ascii="Times New Roman" w:eastAsia="Times New Roman" w:hAnsi="Times New Roman" w:cs="Times New Roman"/>
-                <w:sz w:val="26"/>
-              </w:rPr>
-              <w:commentReference w:id="22"/>
+            <w:commentRangeEnd w:id="18"/>
+            <w:r>
+              <w:rPr>
+                <w:rFonts w:ascii="Times New Roman" w:eastAsia="Times New Roman" w:hAnsi="Times New Roman" w:cs="Times New Roman"/>
+                <w:sz w:val="26"/>
+              </w:rPr>
+              <w:commentReference w:id="18"/>
+            </w:r>
+            <w:commentRangeEnd w:id="19"/>
+            <w:r>
+              <w:rPr>
+                <w:rStyle w:val="CommentReference"/>
+              </w:rPr>
+              <w:commentReference w:id="19"/>
             </w:r>
           </w:p>
         </w:tc>
@@ -7939,7 +7616,7 @@
               <w:spacing w:after="0" w:line="240" w:lineRule="auto"/>
               <w:jc w:val="both"/>
             </w:pPr>
-            <w:commentRangeStart w:id="23"/>
+            <w:commentRangeStart w:id="20"/>
             <w:r>
               <w:rPr>
                 <w:rFonts w:ascii="Times New Roman" w:eastAsia="Times New Roman" w:hAnsi="Times New Roman" w:cs="Times New Roman"/>
@@ -7952,87 +7629,28 @@
                 <w:rFonts w:ascii="Times New Roman" w:eastAsia="Times New Roman" w:hAnsi="Times New Roman" w:cs="Times New Roman"/>
                 <w:sz w:val="26"/>
               </w:rPr>
-              <w:t>Loại bỏ khoản nợ đó ra khỏi hệ thống.</w:t>
-            </w:r>
-            <w:commentRangeEnd w:id="23"/>
+              <w:t>Loại bỏ khoản nợ đó ra khỏi hệ thống</w:t>
+            </w:r>
+            <w:r>
+              <w:rPr>
+                <w:rFonts w:ascii="Times New Roman" w:eastAsia="Times New Roman" w:hAnsi="Times New Roman" w:cs="Times New Roman"/>
+                <w:sz w:val="26"/>
+              </w:rPr>
+              <w:t>. Thông báo hủy thành công</w:t>
+            </w:r>
+            <w:r>
+              <w:rPr>
+                <w:rFonts w:ascii="Times New Roman" w:eastAsia="Times New Roman" w:hAnsi="Times New Roman" w:cs="Times New Roman"/>
+                <w:sz w:val="26"/>
+              </w:rPr>
+              <w:t>.</w:t>
+            </w:r>
+            <w:commentRangeEnd w:id="20"/>
             <w:r>
               <w:rPr>
                 <w:rStyle w:val="CommentReference"/>
               </w:rPr>
-              <w:commentReference w:id="23"/>
-            </w:r>
-          </w:p>
-        </w:tc>
-      </w:tr>
-      <w:tr>
-        <w:trPr>
-          <w:trHeight w:val="935"/>
-        </w:trPr>
-        <w:tc>
-          <w:tcPr>
-            <w:tcW w:w="4621" w:type="dxa"/>
-            <w:tcBorders>
-              <w:top w:val="single" w:sz="4" w:space="0" w:color="000000"/>
-              <w:left w:val="single" w:sz="4" w:space="0" w:color="000000"/>
-              <w:bottom w:val="single" w:sz="4" w:space="0" w:color="000000"/>
-              <w:right w:val="single" w:sz="4" w:space="0" w:color="000000"/>
-            </w:tcBorders>
-            <w:shd w:val="clear" w:color="000000" w:fill="FFFFFF"/>
-            <w:tcMar>
-              <w:left w:w="108" w:type="dxa"/>
-              <w:right w:w="108" w:type="dxa"/>
-            </w:tcMar>
-            <w:vAlign w:val="center"/>
-          </w:tcPr>
-          <w:p>
-            <w:pPr>
-              <w:spacing w:after="0" w:line="240" w:lineRule="auto"/>
-              <w:jc w:val="both"/>
-              <w:rPr>
-                <w:rFonts w:ascii="Times New Roman" w:eastAsia="Times New Roman" w:hAnsi="Times New Roman" w:cs="Times New Roman"/>
-                <w:sz w:val="26"/>
-              </w:rPr>
-            </w:pPr>
-          </w:p>
-        </w:tc>
-        <w:tc>
-          <w:tcPr>
-            <w:tcW w:w="4621" w:type="dxa"/>
-            <w:tcBorders>
-              <w:top w:val="single" w:sz="4" w:space="0" w:color="000000"/>
-              <w:left w:val="single" w:sz="4" w:space="0" w:color="000000"/>
-              <w:bottom w:val="single" w:sz="4" w:space="0" w:color="000000"/>
-              <w:right w:val="single" w:sz="4" w:space="0" w:color="000000"/>
-            </w:tcBorders>
-            <w:shd w:val="clear" w:color="000000" w:fill="FFFFFF"/>
-            <w:tcMar>
-              <w:left w:w="108" w:type="dxa"/>
-              <w:right w:w="108" w:type="dxa"/>
-            </w:tcMar>
-            <w:vAlign w:val="center"/>
-          </w:tcPr>
-          <w:p>
-            <w:pPr>
-              <w:spacing w:after="0" w:line="240" w:lineRule="auto"/>
-              <w:jc w:val="both"/>
-              <w:rPr>
-                <w:rFonts w:ascii="Times New Roman" w:eastAsia="Times New Roman" w:hAnsi="Times New Roman" w:cs="Times New Roman"/>
-                <w:sz w:val="26"/>
-              </w:rPr>
-            </w:pPr>
-            <w:r>
-              <w:rPr>
-                <w:rFonts w:ascii="Times New Roman" w:eastAsia="Times New Roman" w:hAnsi="Times New Roman" w:cs="Times New Roman"/>
-                <w:sz w:val="26"/>
-              </w:rPr>
-              <w:t>3. Thông báo hủy thành công</w:t>
-            </w:r>
-            <w:r>
-              <w:rPr>
-                <w:rFonts w:ascii="Times New Roman" w:eastAsia="Times New Roman" w:hAnsi="Times New Roman" w:cs="Times New Roman"/>
-                <w:sz w:val="26"/>
-              </w:rPr>
-              <w:t>.</w:t>
+              <w:commentReference w:id="20"/>
             </w:r>
           </w:p>
         </w:tc>
@@ -8127,6 +7745,740 @@
                 <w:rFonts w:ascii="Calibri" w:eastAsia="Calibri" w:hAnsi="Calibri" w:cs="Calibri"/>
               </w:rPr>
             </w:pPr>
+          </w:p>
+        </w:tc>
+      </w:tr>
+    </w:tbl>
+    <w:p>
+      <w:pPr>
+        <w:jc w:val="center"/>
+        <w:rPr>
+          <w:b/>
+        </w:rPr>
+      </w:pPr>
+    </w:p>
+    <w:tbl>
+      <w:tblPr>
+        <w:tblW w:w="0" w:type="auto"/>
+        <w:tblInd w:w="108" w:type="dxa"/>
+        <w:tblCellMar>
+          <w:left w:w="10" w:type="dxa"/>
+          <w:right w:w="10" w:type="dxa"/>
+        </w:tblCellMar>
+        <w:tblLook w:val="04A0" w:firstRow="1" w:lastRow="0" w:firstColumn="1" w:lastColumn="0" w:noHBand="0" w:noVBand="1"/>
+      </w:tblPr>
+      <w:tblGrid>
+        <w:gridCol w:w="4621"/>
+        <w:gridCol w:w="4621"/>
+      </w:tblGrid>
+      <w:tr>
+        <w:trPr>
+          <w:trHeight w:val="1160"/>
+        </w:trPr>
+        <w:tc>
+          <w:tcPr>
+            <w:tcW w:w="9242" w:type="dxa"/>
+            <w:gridSpan w:val="2"/>
+            <w:tcBorders>
+              <w:top w:val="single" w:sz="4" w:space="0" w:color="000000"/>
+              <w:left w:val="single" w:sz="4" w:space="0" w:color="000000"/>
+              <w:bottom w:val="single" w:sz="4" w:space="0" w:color="000000"/>
+              <w:right w:val="single" w:sz="4" w:space="0" w:color="000000"/>
+            </w:tcBorders>
+            <w:shd w:val="clear" w:color="000000" w:fill="FFFFFF"/>
+            <w:tcMar>
+              <w:left w:w="108" w:type="dxa"/>
+              <w:right w:w="108" w:type="dxa"/>
+            </w:tcMar>
+            <w:vAlign w:val="center"/>
+          </w:tcPr>
+          <w:p>
+            <w:pPr>
+              <w:spacing w:after="0" w:line="240" w:lineRule="auto"/>
+            </w:pPr>
+            <w:r>
+              <w:rPr>
+                <w:rFonts w:ascii="Times New Roman" w:eastAsia="Times New Roman" w:hAnsi="Times New Roman" w:cs="Times New Roman"/>
+                <w:b/>
+                <w:sz w:val="26"/>
+              </w:rPr>
+              <w:t xml:space="preserve">Tên use case: </w:t>
+            </w:r>
+            <w:r>
+              <w:rPr>
+                <w:rFonts w:ascii="Times New Roman" w:eastAsia="Times New Roman" w:hAnsi="Times New Roman" w:cs="Times New Roman"/>
+                <w:sz w:val="26"/>
+              </w:rPr>
+              <w:t xml:space="preserve">Indicate </w:t>
+            </w:r>
+            <w:r>
+              <w:rPr>
+                <w:rFonts w:ascii="Times New Roman" w:eastAsia="Times New Roman" w:hAnsi="Times New Roman" w:cs="Times New Roman"/>
+                <w:sz w:val="26"/>
+              </w:rPr>
+              <w:t xml:space="preserve">Unpaid Late Charge </w:t>
+            </w:r>
+            <w:r>
+              <w:rPr>
+                <w:rFonts w:ascii="Times New Roman" w:eastAsia="Times New Roman" w:hAnsi="Times New Roman" w:cs="Times New Roman"/>
+                <w:sz w:val="26"/>
+              </w:rPr>
+              <w:t>(</w:t>
+            </w:r>
+            <w:r>
+              <w:rPr>
+                <w:rFonts w:ascii="Times New Roman" w:eastAsia="Times New Roman" w:hAnsi="Times New Roman" w:cs="Times New Roman"/>
+                <w:sz w:val="26"/>
+              </w:rPr>
+              <w:t>Chỉ ra khách hàng có khoản phí trễ hạn chưa thanh toán</w:t>
+            </w:r>
+            <w:r>
+              <w:rPr>
+                <w:rFonts w:ascii="Times New Roman" w:eastAsia="Times New Roman" w:hAnsi="Times New Roman" w:cs="Times New Roman"/>
+                <w:sz w:val="26"/>
+              </w:rPr>
+              <w:t xml:space="preserve">) </w:t>
+            </w:r>
+            <w:r>
+              <w:rPr>
+                <w:rFonts w:ascii="Times New Roman" w:eastAsia="Times New Roman" w:hAnsi="Times New Roman" w:cs="Times New Roman"/>
+                <w:b/>
+                <w:sz w:val="26"/>
+              </w:rPr>
+              <w:t>{5</w:t>
+            </w:r>
+            <w:r>
+              <w:rPr>
+                <w:rFonts w:ascii="Times New Roman" w:eastAsia="Times New Roman" w:hAnsi="Times New Roman" w:cs="Times New Roman"/>
+                <w:b/>
+                <w:sz w:val="26"/>
+              </w:rPr>
+              <w:t>b</w:t>
+            </w:r>
+            <w:r>
+              <w:rPr>
+                <w:rFonts w:ascii="Times New Roman" w:eastAsia="Times New Roman" w:hAnsi="Times New Roman" w:cs="Times New Roman"/>
+                <w:b/>
+                <w:sz w:val="26"/>
+              </w:rPr>
+              <w:t>}</w:t>
+            </w:r>
+          </w:p>
+        </w:tc>
+      </w:tr>
+      <w:tr>
+        <w:trPr>
+          <w:trHeight w:val="1205"/>
+        </w:trPr>
+        <w:tc>
+          <w:tcPr>
+            <w:tcW w:w="9242" w:type="dxa"/>
+            <w:gridSpan w:val="2"/>
+            <w:tcBorders>
+              <w:top w:val="single" w:sz="4" w:space="0" w:color="000000"/>
+              <w:left w:val="single" w:sz="4" w:space="0" w:color="000000"/>
+              <w:bottom w:val="single" w:sz="4" w:space="0" w:color="000000"/>
+              <w:right w:val="single" w:sz="4" w:space="0" w:color="000000"/>
+            </w:tcBorders>
+            <w:shd w:val="clear" w:color="000000" w:fill="FFFFFF"/>
+            <w:tcMar>
+              <w:left w:w="108" w:type="dxa"/>
+              <w:right w:w="108" w:type="dxa"/>
+            </w:tcMar>
+            <w:vAlign w:val="center"/>
+          </w:tcPr>
+          <w:p>
+            <w:pPr>
+              <w:spacing w:after="0" w:line="240" w:lineRule="auto"/>
+            </w:pPr>
+            <w:r>
+              <w:rPr>
+                <w:rFonts w:ascii="Times New Roman" w:eastAsia="Times New Roman" w:hAnsi="Times New Roman" w:cs="Times New Roman"/>
+                <w:b/>
+                <w:sz w:val="26"/>
+              </w:rPr>
+              <w:t xml:space="preserve">Actor: </w:t>
+            </w:r>
+            <w:r>
+              <w:rPr>
+                <w:rFonts w:ascii="Times New Roman" w:eastAsia="Times New Roman" w:hAnsi="Times New Roman" w:cs="Times New Roman"/>
+                <w:sz w:val="26"/>
+              </w:rPr>
+              <w:t>Manager (Quản lí)</w:t>
+            </w:r>
+          </w:p>
+        </w:tc>
+      </w:tr>
+      <w:tr>
+        <w:trPr>
+          <w:trHeight w:val="1178"/>
+        </w:trPr>
+        <w:tc>
+          <w:tcPr>
+            <w:tcW w:w="9242" w:type="dxa"/>
+            <w:gridSpan w:val="2"/>
+            <w:tcBorders>
+              <w:top w:val="single" w:sz="4" w:space="0" w:color="000000"/>
+              <w:left w:val="single" w:sz="4" w:space="0" w:color="000000"/>
+              <w:bottom w:val="single" w:sz="4" w:space="0" w:color="000000"/>
+              <w:right w:val="single" w:sz="4" w:space="0" w:color="000000"/>
+            </w:tcBorders>
+            <w:shd w:val="clear" w:color="000000" w:fill="FFFFFF"/>
+            <w:tcMar>
+              <w:left w:w="108" w:type="dxa"/>
+              <w:right w:w="108" w:type="dxa"/>
+            </w:tcMar>
+            <w:vAlign w:val="center"/>
+          </w:tcPr>
+          <w:p>
+            <w:pPr>
+              <w:spacing w:after="0" w:line="240" w:lineRule="auto"/>
+              <w:jc w:val="both"/>
+            </w:pPr>
+            <w:r>
+              <w:rPr>
+                <w:rFonts w:ascii="Times New Roman" w:eastAsia="Times New Roman" w:hAnsi="Times New Roman" w:cs="Times New Roman"/>
+                <w:b/>
+                <w:sz w:val="26"/>
+              </w:rPr>
+              <w:t>Mô tả:</w:t>
+            </w:r>
+            <w:r>
+              <w:rPr>
+                <w:rFonts w:ascii="Times New Roman" w:eastAsia="Times New Roman" w:hAnsi="Times New Roman" w:cs="Times New Roman"/>
+                <w:sz w:val="26"/>
+              </w:rPr>
+              <w:t xml:space="preserve"> Use case thực hiện việc </w:t>
+            </w:r>
+            <w:r>
+              <w:rPr>
+                <w:rFonts w:ascii="Times New Roman" w:eastAsia="Times New Roman" w:hAnsi="Times New Roman" w:cs="Times New Roman"/>
+                <w:sz w:val="26"/>
+              </w:rPr>
+              <w:t>hiện thị thông báo các khoản nợ chưa thanh toán của một khách hàng cụ thể.</w:t>
+            </w:r>
+          </w:p>
+        </w:tc>
+      </w:tr>
+      <w:tr>
+        <w:trPr>
+          <w:trHeight w:val="1340"/>
+        </w:trPr>
+        <w:tc>
+          <w:tcPr>
+            <w:tcW w:w="9242" w:type="dxa"/>
+            <w:gridSpan w:val="2"/>
+            <w:tcBorders>
+              <w:top w:val="single" w:sz="4" w:space="0" w:color="000000"/>
+              <w:left w:val="single" w:sz="4" w:space="0" w:color="000000"/>
+              <w:bottom w:val="single" w:sz="4" w:space="0" w:color="000000"/>
+              <w:right w:val="single" w:sz="4" w:space="0" w:color="000000"/>
+            </w:tcBorders>
+            <w:shd w:val="clear" w:color="000000" w:fill="FFFFFF"/>
+            <w:tcMar>
+              <w:left w:w="108" w:type="dxa"/>
+              <w:right w:w="108" w:type="dxa"/>
+            </w:tcMar>
+            <w:vAlign w:val="center"/>
+          </w:tcPr>
+          <w:p>
+            <w:pPr>
+              <w:spacing w:after="0" w:line="240" w:lineRule="auto"/>
+              <w:jc w:val="both"/>
+            </w:pPr>
+            <w:r>
+              <w:rPr>
+                <w:rFonts w:ascii="Times New Roman" w:eastAsia="Times New Roman" w:hAnsi="Times New Roman" w:cs="Times New Roman"/>
+                <w:b/>
+                <w:sz w:val="26"/>
+              </w:rPr>
+              <w:t>Điều kiện trước:</w:t>
+            </w:r>
+            <w:r>
+              <w:rPr>
+                <w:rFonts w:ascii="Times New Roman" w:eastAsia="Times New Roman" w:hAnsi="Times New Roman" w:cs="Times New Roman"/>
+                <w:sz w:val="26"/>
+              </w:rPr>
+              <w:t xml:space="preserve"> </w:t>
+            </w:r>
+            <w:r>
+              <w:rPr>
+                <w:rFonts w:ascii="Times New Roman" w:eastAsia="Times New Roman" w:hAnsi="Times New Roman" w:cs="Times New Roman"/>
+                <w:sz w:val="26"/>
+              </w:rPr>
+              <w:t>Actor vừa thực hiện xong usecase 1a</w:t>
+            </w:r>
+          </w:p>
+        </w:tc>
+      </w:tr>
+      <w:tr>
+        <w:trPr>
+          <w:trHeight w:val="1007"/>
+        </w:trPr>
+        <w:tc>
+          <w:tcPr>
+            <w:tcW w:w="9242" w:type="dxa"/>
+            <w:gridSpan w:val="2"/>
+            <w:tcBorders>
+              <w:top w:val="single" w:sz="4" w:space="0" w:color="000000"/>
+              <w:left w:val="single" w:sz="4" w:space="0" w:color="000000"/>
+              <w:bottom w:val="single" w:sz="4" w:space="0" w:color="000000"/>
+              <w:right w:val="single" w:sz="4" w:space="0" w:color="000000"/>
+            </w:tcBorders>
+            <w:shd w:val="clear" w:color="000000" w:fill="FFFFFF"/>
+            <w:tcMar>
+              <w:left w:w="108" w:type="dxa"/>
+              <w:right w:w="108" w:type="dxa"/>
+            </w:tcMar>
+            <w:vAlign w:val="center"/>
+          </w:tcPr>
+          <w:p>
+            <w:pPr>
+              <w:spacing w:after="0" w:line="240" w:lineRule="auto"/>
+              <w:ind w:left="720" w:hanging="720"/>
+            </w:pPr>
+            <w:r>
+              <w:rPr>
+                <w:rFonts w:ascii="Times New Roman" w:eastAsia="Times New Roman" w:hAnsi="Times New Roman" w:cs="Times New Roman"/>
+                <w:b/>
+                <w:sz w:val="26"/>
+              </w:rPr>
+              <w:t>Điều kiện sau:</w:t>
+            </w:r>
+            <w:r>
+              <w:rPr>
+                <w:rFonts w:ascii="Times New Roman" w:eastAsia="Times New Roman" w:hAnsi="Times New Roman" w:cs="Times New Roman"/>
+                <w:sz w:val="26"/>
+              </w:rPr>
+              <w:t xml:space="preserve"> </w:t>
+            </w:r>
+            <w:r>
+              <w:rPr>
+                <w:rFonts w:ascii="Times New Roman" w:eastAsia="Times New Roman" w:hAnsi="Times New Roman" w:cs="Times New Roman"/>
+                <w:sz w:val="26"/>
+              </w:rPr>
+              <w:t>Hi</w:t>
+            </w:r>
+            <w:r>
+              <w:rPr>
+                <w:rFonts w:ascii="Times New Roman" w:eastAsia="Times New Roman" w:hAnsi="Times New Roman" w:cs="Times New Roman"/>
+                <w:sz w:val="26"/>
+              </w:rPr>
+              <w:t>ể</w:t>
+            </w:r>
+            <w:r>
+              <w:rPr>
+                <w:rFonts w:ascii="Times New Roman" w:eastAsia="Times New Roman" w:hAnsi="Times New Roman" w:cs="Times New Roman"/>
+                <w:sz w:val="26"/>
+              </w:rPr>
+              <w:t>n thị khoản nợ</w:t>
+            </w:r>
+            <w:r>
+              <w:rPr>
+                <w:rFonts w:ascii="Times New Roman" w:eastAsia="Times New Roman" w:hAnsi="Times New Roman" w:cs="Times New Roman"/>
+                <w:sz w:val="26"/>
+              </w:rPr>
+              <w:t xml:space="preserve"> chưa thanh toán của khách hàng, cập nhật lại trạng trễ hạn của khách hàng. </w:t>
+            </w:r>
+          </w:p>
+        </w:tc>
+      </w:tr>
+      <w:tr>
+        <w:trPr>
+          <w:trHeight w:val="737"/>
+        </w:trPr>
+        <w:tc>
+          <w:tcPr>
+            <w:tcW w:w="9242" w:type="dxa"/>
+            <w:gridSpan w:val="2"/>
+            <w:tcBorders>
+              <w:top w:val="single" w:sz="4" w:space="0" w:color="000000"/>
+              <w:left w:val="single" w:sz="4" w:space="0" w:color="000000"/>
+              <w:bottom w:val="single" w:sz="4" w:space="0" w:color="000000"/>
+              <w:right w:val="single" w:sz="4" w:space="0" w:color="000000"/>
+            </w:tcBorders>
+            <w:shd w:val="clear" w:color="000000" w:fill="FFFFFF"/>
+            <w:tcMar>
+              <w:left w:w="108" w:type="dxa"/>
+              <w:right w:w="108" w:type="dxa"/>
+            </w:tcMar>
+            <w:vAlign w:val="center"/>
+          </w:tcPr>
+          <w:p>
+            <w:pPr>
+              <w:spacing w:after="0" w:line="240" w:lineRule="auto"/>
+            </w:pPr>
+            <w:r>
+              <w:rPr>
+                <w:rFonts w:ascii="Times New Roman" w:eastAsia="Times New Roman" w:hAnsi="Times New Roman" w:cs="Times New Roman"/>
+                <w:b/>
+                <w:sz w:val="26"/>
+              </w:rPr>
+              <w:t>Luồng sự kiện chính</w:t>
+            </w:r>
+          </w:p>
+        </w:tc>
+      </w:tr>
+      <w:tr>
+        <w:trPr>
+          <w:trHeight w:val="620"/>
+        </w:trPr>
+        <w:tc>
+          <w:tcPr>
+            <w:tcW w:w="4621" w:type="dxa"/>
+            <w:tcBorders>
+              <w:top w:val="single" w:sz="4" w:space="0" w:color="000000"/>
+              <w:left w:val="single" w:sz="4" w:space="0" w:color="000000"/>
+              <w:bottom w:val="single" w:sz="4" w:space="0" w:color="000000"/>
+              <w:right w:val="single" w:sz="4" w:space="0" w:color="000000"/>
+            </w:tcBorders>
+            <w:shd w:val="clear" w:color="000000" w:fill="FFFFFF"/>
+            <w:tcMar>
+              <w:left w:w="108" w:type="dxa"/>
+              <w:right w:w="108" w:type="dxa"/>
+            </w:tcMar>
+            <w:vAlign w:val="center"/>
+          </w:tcPr>
+          <w:p>
+            <w:pPr>
+              <w:spacing w:after="0" w:line="240" w:lineRule="auto"/>
+              <w:jc w:val="center"/>
+            </w:pPr>
+            <w:r>
+              <w:rPr>
+                <w:rFonts w:ascii="Times New Roman" w:eastAsia="Times New Roman" w:hAnsi="Times New Roman" w:cs="Times New Roman"/>
+                <w:b/>
+                <w:sz w:val="26"/>
+              </w:rPr>
+              <w:t>Actor</w:t>
+            </w:r>
+          </w:p>
+        </w:tc>
+        <w:tc>
+          <w:tcPr>
+            <w:tcW w:w="4621" w:type="dxa"/>
+            <w:tcBorders>
+              <w:top w:val="single" w:sz="4" w:space="0" w:color="000000"/>
+              <w:left w:val="single" w:sz="4" w:space="0" w:color="000000"/>
+              <w:bottom w:val="single" w:sz="4" w:space="0" w:color="000000"/>
+              <w:right w:val="single" w:sz="4" w:space="0" w:color="000000"/>
+            </w:tcBorders>
+            <w:shd w:val="clear" w:color="000000" w:fill="FFFFFF"/>
+            <w:tcMar>
+              <w:left w:w="108" w:type="dxa"/>
+              <w:right w:w="108" w:type="dxa"/>
+            </w:tcMar>
+            <w:vAlign w:val="center"/>
+          </w:tcPr>
+          <w:p>
+            <w:pPr>
+              <w:spacing w:after="0" w:line="240" w:lineRule="auto"/>
+              <w:jc w:val="center"/>
+            </w:pPr>
+            <w:r>
+              <w:rPr>
+                <w:rFonts w:ascii="Times New Roman" w:eastAsia="Times New Roman" w:hAnsi="Times New Roman" w:cs="Times New Roman"/>
+                <w:b/>
+                <w:sz w:val="26"/>
+              </w:rPr>
+              <w:t>Hệ thống</w:t>
+            </w:r>
+          </w:p>
+        </w:tc>
+      </w:tr>
+      <w:tr>
+        <w:trPr>
+          <w:trHeight w:val="935"/>
+        </w:trPr>
+        <w:tc>
+          <w:tcPr>
+            <w:tcW w:w="4621" w:type="dxa"/>
+            <w:tcBorders>
+              <w:top w:val="single" w:sz="4" w:space="0" w:color="000000"/>
+              <w:left w:val="single" w:sz="4" w:space="0" w:color="000000"/>
+              <w:bottom w:val="single" w:sz="4" w:space="0" w:color="000000"/>
+              <w:right w:val="single" w:sz="4" w:space="0" w:color="000000"/>
+            </w:tcBorders>
+            <w:shd w:val="clear" w:color="000000" w:fill="FFFFFF"/>
+            <w:tcMar>
+              <w:left w:w="108" w:type="dxa"/>
+              <w:right w:w="108" w:type="dxa"/>
+            </w:tcMar>
+            <w:vAlign w:val="center"/>
+          </w:tcPr>
+          <w:p>
+            <w:pPr>
+              <w:spacing w:after="0" w:line="240" w:lineRule="auto"/>
+              <w:jc w:val="both"/>
+            </w:pPr>
+          </w:p>
+        </w:tc>
+        <w:tc>
+          <w:tcPr>
+            <w:tcW w:w="4621" w:type="dxa"/>
+            <w:tcBorders>
+              <w:top w:val="single" w:sz="4" w:space="0" w:color="000000"/>
+              <w:left w:val="single" w:sz="4" w:space="0" w:color="000000"/>
+              <w:bottom w:val="single" w:sz="4" w:space="0" w:color="000000"/>
+              <w:right w:val="single" w:sz="4" w:space="0" w:color="000000"/>
+            </w:tcBorders>
+            <w:shd w:val="clear" w:color="000000" w:fill="FFFFFF"/>
+            <w:tcMar>
+              <w:left w:w="108" w:type="dxa"/>
+              <w:right w:w="108" w:type="dxa"/>
+            </w:tcMar>
+            <w:vAlign w:val="center"/>
+          </w:tcPr>
+          <w:p>
+            <w:pPr>
+              <w:spacing w:after="0" w:line="240" w:lineRule="auto"/>
+              <w:jc w:val="both"/>
+            </w:pPr>
+            <w:r>
+              <w:rPr>
+                <w:rFonts w:ascii="Times New Roman" w:eastAsia="Times New Roman" w:hAnsi="Times New Roman" w:cs="Times New Roman"/>
+                <w:sz w:val="26"/>
+              </w:rPr>
+              <w:t xml:space="preserve">1. Kiểm tra sự tồn tại khoản nợ của khách hàng, </w:t>
+            </w:r>
+            <w:bookmarkStart w:id="21" w:name="_GoBack"/>
+            <w:r>
+              <w:rPr>
+                <w:rFonts w:ascii="Times New Roman" w:eastAsia="Times New Roman" w:hAnsi="Times New Roman" w:cs="Times New Roman"/>
+                <w:sz w:val="26"/>
+              </w:rPr>
+              <w:t>Hiển thị nếu có danh sách từng khoản nợ c</w:t>
+            </w:r>
+            <w:bookmarkEnd w:id="21"/>
+            <w:r>
+              <w:rPr>
+                <w:rFonts w:ascii="Times New Roman" w:eastAsia="Times New Roman" w:hAnsi="Times New Roman" w:cs="Times New Roman"/>
+                <w:sz w:val="26"/>
+              </w:rPr>
+              <w:t>ụ thể của khách hàng</w:t>
+            </w:r>
+            <w:r>
+              <w:rPr>
+                <w:rFonts w:ascii="Times New Roman" w:eastAsia="Times New Roman" w:hAnsi="Times New Roman" w:cs="Times New Roman"/>
+                <w:sz w:val="26"/>
+              </w:rPr>
+              <w:t>.</w:t>
+            </w:r>
+          </w:p>
+        </w:tc>
+      </w:tr>
+      <w:tr>
+        <w:trPr>
+          <w:trHeight w:val="935"/>
+        </w:trPr>
+        <w:tc>
+          <w:tcPr>
+            <w:tcW w:w="4621" w:type="dxa"/>
+            <w:tcBorders>
+              <w:top w:val="single" w:sz="4" w:space="0" w:color="000000"/>
+              <w:left w:val="single" w:sz="4" w:space="0" w:color="000000"/>
+              <w:bottom w:val="single" w:sz="4" w:space="0" w:color="000000"/>
+              <w:right w:val="single" w:sz="4" w:space="0" w:color="000000"/>
+            </w:tcBorders>
+            <w:shd w:val="clear" w:color="000000" w:fill="FFFFFF"/>
+            <w:tcMar>
+              <w:left w:w="108" w:type="dxa"/>
+              <w:right w:w="108" w:type="dxa"/>
+            </w:tcMar>
+            <w:vAlign w:val="center"/>
+          </w:tcPr>
+          <w:p>
+            <w:pPr>
+              <w:spacing w:after="0" w:line="240" w:lineRule="auto"/>
+              <w:jc w:val="both"/>
+            </w:pPr>
+            <w:r>
+              <w:t xml:space="preserve">2. </w:t>
+            </w:r>
+            <w:r>
+              <w:rPr>
+                <w:rFonts w:ascii="Times New Roman" w:eastAsia="Times New Roman" w:hAnsi="Times New Roman" w:cs="Times New Roman"/>
+                <w:sz w:val="26"/>
+              </w:rPr>
+              <w:t xml:space="preserve">Khách hàng chọn </w:t>
+            </w:r>
+            <w:r>
+              <w:rPr>
+                <w:rFonts w:ascii="Times New Roman" w:eastAsia="Times New Roman" w:hAnsi="Times New Roman" w:cs="Times New Roman"/>
+                <w:b/>
+                <w:sz w:val="26"/>
+              </w:rPr>
+              <w:t>Thanh Toán.</w:t>
+            </w:r>
+          </w:p>
+        </w:tc>
+        <w:tc>
+          <w:tcPr>
+            <w:tcW w:w="4621" w:type="dxa"/>
+            <w:tcBorders>
+              <w:top w:val="single" w:sz="4" w:space="0" w:color="000000"/>
+              <w:left w:val="single" w:sz="4" w:space="0" w:color="000000"/>
+              <w:bottom w:val="single" w:sz="4" w:space="0" w:color="000000"/>
+              <w:right w:val="single" w:sz="4" w:space="0" w:color="000000"/>
+            </w:tcBorders>
+            <w:shd w:val="clear" w:color="000000" w:fill="FFFFFF"/>
+            <w:tcMar>
+              <w:left w:w="108" w:type="dxa"/>
+              <w:right w:w="108" w:type="dxa"/>
+            </w:tcMar>
+            <w:vAlign w:val="center"/>
+          </w:tcPr>
+          <w:p>
+            <w:pPr>
+              <w:spacing w:after="0" w:line="240" w:lineRule="auto"/>
+              <w:jc w:val="both"/>
+              <w:rPr>
+                <w:rFonts w:ascii="Times New Roman" w:eastAsia="Times New Roman" w:hAnsi="Times New Roman" w:cs="Times New Roman"/>
+                <w:sz w:val="26"/>
+              </w:rPr>
+            </w:pPr>
+            <w:r>
+              <w:rPr>
+                <w:rFonts w:ascii="Times New Roman" w:eastAsia="Times New Roman" w:hAnsi="Times New Roman" w:cs="Times New Roman"/>
+                <w:sz w:val="26"/>
+              </w:rPr>
+              <w:t>3.</w:t>
+            </w:r>
+            <w:r>
+              <w:rPr>
+                <w:rFonts w:ascii="Times New Roman" w:eastAsia="Times New Roman" w:hAnsi="Times New Roman" w:cs="Times New Roman"/>
+                <w:sz w:val="26"/>
+              </w:rPr>
+              <w:t xml:space="preserve"> </w:t>
+            </w:r>
+            <w:r>
+              <w:rPr>
+                <w:rFonts w:ascii="Times New Roman" w:eastAsia="Times New Roman" w:hAnsi="Times New Roman" w:cs="Times New Roman"/>
+                <w:sz w:val="26"/>
+              </w:rPr>
+              <w:t>Thay đổi trạng thái</w:t>
+            </w:r>
+            <w:r>
+              <w:rPr>
+                <w:rFonts w:ascii="Times New Roman" w:eastAsia="Times New Roman" w:hAnsi="Times New Roman" w:cs="Times New Roman"/>
+                <w:sz w:val="26"/>
+              </w:rPr>
+              <w:t xml:space="preserve"> khoản nợ của khách hàng. Thông báo thanh toán thành công.</w:t>
+            </w:r>
+          </w:p>
+        </w:tc>
+      </w:tr>
+      <w:tr>
+        <w:trPr>
+          <w:trHeight w:val="620"/>
+        </w:trPr>
+        <w:tc>
+          <w:tcPr>
+            <w:tcW w:w="9242" w:type="dxa"/>
+            <w:gridSpan w:val="2"/>
+            <w:tcBorders>
+              <w:top w:val="single" w:sz="4" w:space="0" w:color="000000"/>
+              <w:left w:val="single" w:sz="4" w:space="0" w:color="000000"/>
+              <w:bottom w:val="single" w:sz="4" w:space="0" w:color="000000"/>
+              <w:right w:val="single" w:sz="4" w:space="0" w:color="000000"/>
+            </w:tcBorders>
+            <w:shd w:val="clear" w:color="000000" w:fill="FFFFFF"/>
+            <w:tcMar>
+              <w:left w:w="108" w:type="dxa"/>
+              <w:right w:w="108" w:type="dxa"/>
+            </w:tcMar>
+            <w:vAlign w:val="center"/>
+          </w:tcPr>
+          <w:p>
+            <w:pPr>
+              <w:spacing w:after="0" w:line="240" w:lineRule="auto"/>
+            </w:pPr>
+            <w:r>
+              <w:rPr>
+                <w:rFonts w:ascii="Times New Roman" w:eastAsia="Times New Roman" w:hAnsi="Times New Roman" w:cs="Times New Roman"/>
+                <w:b/>
+                <w:sz w:val="26"/>
+              </w:rPr>
+              <w:t>Luồng sự kiện phụ</w:t>
+            </w:r>
+          </w:p>
+        </w:tc>
+      </w:tr>
+      <w:tr>
+        <w:trPr>
+          <w:trHeight w:val="350"/>
+        </w:trPr>
+        <w:tc>
+          <w:tcPr>
+            <w:tcW w:w="4621" w:type="dxa"/>
+            <w:tcBorders>
+              <w:top w:val="single" w:sz="4" w:space="0" w:color="000000"/>
+              <w:left w:val="single" w:sz="4" w:space="0" w:color="000000"/>
+              <w:bottom w:val="single" w:sz="4" w:space="0" w:color="000000"/>
+              <w:right w:val="single" w:sz="4" w:space="0" w:color="000000"/>
+            </w:tcBorders>
+            <w:shd w:val="clear" w:color="000000" w:fill="FFFFFF"/>
+            <w:tcMar>
+              <w:left w:w="108" w:type="dxa"/>
+              <w:right w:w="108" w:type="dxa"/>
+            </w:tcMar>
+            <w:vAlign w:val="center"/>
+          </w:tcPr>
+          <w:p>
+            <w:pPr>
+              <w:spacing w:after="0" w:line="240" w:lineRule="auto"/>
+              <w:jc w:val="both"/>
+              <w:rPr>
+                <w:rFonts w:ascii="Calibri" w:eastAsia="Calibri" w:hAnsi="Calibri" w:cs="Calibri"/>
+              </w:rPr>
+            </w:pPr>
+          </w:p>
+        </w:tc>
+        <w:tc>
+          <w:tcPr>
+            <w:tcW w:w="4621" w:type="dxa"/>
+            <w:tcBorders>
+              <w:top w:val="single" w:sz="4" w:space="0" w:color="000000"/>
+              <w:left w:val="single" w:sz="4" w:space="0" w:color="000000"/>
+              <w:bottom w:val="single" w:sz="4" w:space="0" w:color="000000"/>
+              <w:right w:val="single" w:sz="4" w:space="0" w:color="000000"/>
+            </w:tcBorders>
+            <w:shd w:val="clear" w:color="000000" w:fill="FFFFFF"/>
+            <w:tcMar>
+              <w:left w:w="108" w:type="dxa"/>
+              <w:right w:w="108" w:type="dxa"/>
+            </w:tcMar>
+            <w:vAlign w:val="center"/>
+          </w:tcPr>
+          <w:p>
+            <w:pPr>
+              <w:spacing w:after="0" w:line="240" w:lineRule="auto"/>
+              <w:jc w:val="both"/>
+              <w:rPr>
+                <w:rFonts w:ascii="Calibri" w:eastAsia="Calibri" w:hAnsi="Calibri" w:cs="Calibri"/>
+              </w:rPr>
+            </w:pPr>
+            <w:r>
+              <w:rPr>
+                <w:rFonts w:ascii="Times New Roman" w:eastAsia="Times New Roman" w:hAnsi="Times New Roman" w:cs="Times New Roman"/>
+                <w:sz w:val="26"/>
+              </w:rPr>
+              <w:t>1</w:t>
+            </w:r>
+            <w:r>
+              <w:rPr>
+                <w:rFonts w:ascii="Times New Roman" w:eastAsia="Times New Roman" w:hAnsi="Times New Roman" w:cs="Times New Roman"/>
+                <w:sz w:val="26"/>
+              </w:rPr>
+              <w:t>.1</w:t>
+            </w:r>
+            <w:r>
+              <w:rPr>
+                <w:rFonts w:ascii="Times New Roman" w:eastAsia="Times New Roman" w:hAnsi="Times New Roman" w:cs="Times New Roman"/>
+                <w:sz w:val="26"/>
+              </w:rPr>
+              <w:t xml:space="preserve"> Nếu không có trở về giao diện chính</w:t>
+            </w:r>
           </w:p>
         </w:tc>
       </w:tr>
@@ -8204,7 +8556,7 @@
       </w:r>
     </w:p>
   </w:comment>
-  <w:comment w:id="3" w:author="Nga Nguyen Thanh" w:date="2017-09-05T19:34:00Z" w:initials="NNT">
+  <w:comment w:id="4" w:author="Nga Nguyen Thanh" w:date="2017-09-05T19:34:00Z" w:initials="NNT">
     <w:p>
       <w:pPr>
         <w:pStyle w:val="CommentText"/>
@@ -8216,24 +8568,11 @@
         <w:annotationRef/>
       </w:r>
       <w:r>
-        <w:t>Đặt thuê đĩa</w:t>
+        <w:t>Đặt thuê. Option: Nhập tên đĩa  (select list) và mã khách hàng chung 1 form</w:t>
       </w:r>
     </w:p>
   </w:comment>
-  <w:comment w:id="4" w:author="lldtien" w:date="2017-09-05T21:14:00Z" w:initials="l">
-    <w:p>
-      <w:pPr>
-        <w:pStyle w:val="CommentText"/>
-      </w:pPr>
-      <w:r>
-        <w:rPr>
-          <w:rStyle w:val="CommentReference"/>
-        </w:rPr>
-        <w:annotationRef/>
-      </w:r>
-    </w:p>
-  </w:comment>
-  <w:comment w:id="5" w:author="Nga Nguyen Thanh" w:date="2017-09-05T19:34:00Z" w:initials="NNT">
+  <w:comment w:id="3" w:author="Windows User" w:date="2017-10-06T21:25:00Z" w:initials="WU">
     <w:p>
       <w:pPr>
         <w:pStyle w:val="CommentText"/>
@@ -8245,14 +8584,11 @@
         <w:annotationRef/>
       </w:r>
       <w:r>
-        <w:t>Đặt thuê</w:t>
-      </w:r>
-      <w:r>
-        <w:t>. Option: Nhập tên đĩa  (select list) và mã khách hàng chung 1 form</w:t>
+        <w:t>Danh sách tiêu đề đã có sẵn ở quản lí đặt trước</w:t>
       </w:r>
     </w:p>
   </w:comment>
-  <w:comment w:id="6" w:author="Nga Nguyen Thanh" w:date="2017-09-05T19:40:00Z" w:initials="NNT">
+  <w:comment w:id="5" w:author="Nga Nguyen Thanh" w:date="2017-09-05T19:40:00Z" w:initials="NNT">
     <w:p>
       <w:pPr>
         <w:pStyle w:val="CommentText"/>
@@ -8268,7 +8604,7 @@
       </w:r>
     </w:p>
   </w:comment>
-  <w:comment w:id="7" w:author="lldtien" w:date="2017-09-05T21:26:00Z" w:initials="l">
+  <w:comment w:id="6" w:author="lldtien" w:date="2017-09-05T21:26:00Z" w:initials="l">
     <w:p>
       <w:pPr>
         <w:pStyle w:val="CommentText"/>
@@ -8284,7 +8620,7 @@
       </w:r>
     </w:p>
   </w:comment>
-  <w:comment w:id="8" w:author="lldtien" w:date="2017-09-05T21:26:00Z" w:initials="l">
+  <w:comment w:id="7" w:author="lldtien" w:date="2017-09-05T21:26:00Z" w:initials="l">
     <w:p>
       <w:pPr>
         <w:pStyle w:val="CommentText"/>
@@ -8297,7 +8633,7 @@
       </w:r>
     </w:p>
   </w:comment>
-  <w:comment w:id="9" w:author="Nga Nguyen Thanh" w:date="2017-09-05T20:17:00Z" w:initials="NNT">
+  <w:comment w:id="8" w:author="Windows User" w:date="2017-10-06T21:26:00Z" w:initials="WU">
     <w:p>
       <w:pPr>
         <w:pStyle w:val="CommentText"/>
@@ -8309,11 +8645,26 @@
         <w:annotationRef/>
       </w:r>
       <w:r>
-        <w:t>Kiểm tra tổng nợ nếu có của khách hàng và thông báo hỏi có thanh toán hay không, nếu có thì link đến trang hiển thị thông tin chi tiết nợ</w:t>
+        <w:t xml:space="preserve">Đổi flow của thuê mượn đĩa, do quản lí thuê đĩa đã có sẵn danh sách đĩa hiện ra vậy nên sẽ chọn đĩa trước lưu vao session sau đó mới nhập mã khách hàng đễ thuê đĩa. Bỏ chức năng </w:t>
+      </w:r>
+      <w:r>
+        <w:rPr>
+          <w:b/>
+        </w:rPr>
+        <w:t>Thuê Thêm Đĩa</w:t>
+      </w:r>
+      <w:r>
+        <w:rPr>
+          <w:b/>
+        </w:rPr>
+        <w:t xml:space="preserve"> </w:t>
+      </w:r>
+      <w:r>
+        <w:t>do chọn trước những đĩa cần đặt sau đó mới nhập mã khách hàng,</w:t>
       </w:r>
     </w:p>
   </w:comment>
-  <w:comment w:id="10" w:author="Nga Nguyen Thanh" w:date="2017-09-05T19:50:00Z" w:initials="NNT">
+  <w:comment w:id="9" w:author="Windows User" w:date="2017-10-06T21:35:00Z" w:initials="WU">
     <w:p>
       <w:pPr>
         <w:pStyle w:val="CommentText"/>
@@ -8325,11 +8676,11 @@
         <w:annotationRef/>
       </w:r>
       <w:r>
-        <w:t>Actor</w:t>
+        <w:t>Không biết có cần ghi thêm hệ thống ghi transaction lại ko</w:t>
       </w:r>
     </w:p>
   </w:comment>
-  <w:comment w:id="11" w:author="Nga Nguyen Thanh" w:date="2017-09-05T19:51:00Z" w:initials="NNT">
+  <w:comment w:id="10" w:author="Nga Nguyen Thanh" w:date="2017-09-05T19:51:00Z" w:initials="NNT">
     <w:p>
       <w:pPr>
         <w:pStyle w:val="CommentText"/>
@@ -8345,57 +8696,7 @@
       </w:r>
     </w:p>
   </w:comment>
-  <w:comment w:id="12" w:author="Nga Nguyen Thanh" w:date="2017-09-05T19:52:00Z" w:initials="NNT">
-    <w:p>
-      <w:pPr>
-        <w:pStyle w:val="CommentText"/>
-      </w:pPr>
-      <w:r>
-        <w:rPr>
-          <w:rStyle w:val="CommentReference"/>
-        </w:rPr>
-        <w:annotationRef/>
-      </w:r>
-      <w:r>
-        <w:t>Chức năng thêm phí trễ hạn được thực hiện bởi hệ thống, không có giao diện, sau khi nhập mã đĩa và ấn Ok hay ghi nhận hệ thống sẽ tính phí trễ hạn nếu có và thông báo số phí trễ hẹn đồng thời hỏi có thanh toán không (button thanh toán + chưa thanh toán)</w:t>
-      </w:r>
-    </w:p>
-  </w:comment>
-  <w:comment w:id="13" w:author="lldtien" w:date="2017-09-05T21:22:00Z" w:initials="l">
-    <w:p>
-      <w:pPr>
-        <w:pStyle w:val="CommentText"/>
-      </w:pPr>
-      <w:r>
-        <w:rPr>
-          <w:rStyle w:val="CommentReference"/>
-        </w:rPr>
-        <w:annotationRef/>
-      </w:r>
-      <w:r>
-        <w:t>Có trường hợp khách mang đĩa tới quầy trả</w:t>
-      </w:r>
-      <w:r>
-        <w:t xml:space="preserve"> do vậy</w:t>
-      </w:r>
-      <w:r>
-        <w:t xml:space="preserve"> giao diện hiện ra để xác minh khách hàng muốn trả ngay hoặc không.</w:t>
-      </w:r>
-      <w:r>
-        <w:t xml:space="preserve"> Nếu muốn trả sẽ chuyển qua sẽ chọn chức năng </w:t>
-      </w:r>
-      <w:r>
-        <w:rPr>
-          <w:b/>
-        </w:rPr>
-        <w:t>Thanh toán.</w:t>
-      </w:r>
-      <w:r>
-        <w:t xml:space="preserve"> </w:t>
-      </w:r>
-    </w:p>
-  </w:comment>
-  <w:comment w:id="14" w:author="Nga Nguyen Thanh" w:date="2017-09-05T19:57:00Z" w:initials="NNT">
+  <w:comment w:id="11" w:author="Nga Nguyen Thanh" w:date="2017-09-05T19:57:00Z" w:initials="NNT">
     <w:p>
       <w:pPr>
         <w:pStyle w:val="CommentText"/>
@@ -8414,7 +8715,7 @@
       </w:r>
     </w:p>
   </w:comment>
-  <w:comment w:id="15" w:author="lldtien" w:date="2017-09-05T21:21:00Z" w:initials="l">
+  <w:comment w:id="12" w:author="lldtien" w:date="2017-09-05T21:21:00Z" w:initials="l">
     <w:p>
       <w:pPr>
         <w:pStyle w:val="CommentText"/>
@@ -8430,7 +8731,7 @@
       </w:r>
     </w:p>
   </w:comment>
-  <w:comment w:id="16" w:author="Nga Nguyen Thanh" w:date="2017-09-11T17:26:00Z" w:initials="NNT">
+  <w:comment w:id="13" w:author="Nga Nguyen Thanh" w:date="2017-09-11T17:26:00Z" w:initials="NNT">
     <w:p>
       <w:pPr>
         <w:pStyle w:val="CommentText"/>
@@ -8446,7 +8747,7 @@
       </w:r>
     </w:p>
   </w:comment>
-  <w:comment w:id="17" w:author="Nga Nguyen Thanh" w:date="2017-09-05T19:58:00Z" w:initials="NNT">
+  <w:comment w:id="14" w:author="Nga Nguyen Thanh" w:date="2017-09-05T19:58:00Z" w:initials="NNT">
     <w:p>
       <w:pPr>
         <w:pStyle w:val="CommentText"/>
@@ -8465,7 +8766,7 @@
       </w:r>
     </w:p>
   </w:comment>
-  <w:comment w:id="18" w:author="lldtien" w:date="2017-09-05T21:38:00Z" w:initials="l">
+  <w:comment w:id="15" w:author="lldtien" w:date="2017-09-05T21:38:00Z" w:initials="l">
     <w:p>
       <w:pPr>
         <w:pStyle w:val="CommentText"/>
@@ -8481,7 +8782,7 @@
       </w:r>
     </w:p>
   </w:comment>
-  <w:comment w:id="20" w:author="Nga Nguyen Thanh" w:date="2017-09-05T19:59:00Z" w:initials="NNT">
+  <w:comment w:id="16" w:author="Nga Nguyen Thanh" w:date="2017-09-05T19:59:00Z" w:initials="NNT">
     <w:p>
       <w:pPr>
         <w:pStyle w:val="CommentText"/>
@@ -8497,7 +8798,7 @@
       </w:r>
     </w:p>
   </w:comment>
-  <w:comment w:id="21" w:author="lldtien" w:date="2017-09-05T21:37:00Z" w:initials="l">
+  <w:comment w:id="17" w:author="lldtien" w:date="2017-09-05T21:37:00Z" w:initials="l">
     <w:p>
       <w:pPr>
         <w:pStyle w:val="CommentText"/>
@@ -8513,7 +8814,7 @@
       </w:r>
     </w:p>
   </w:comment>
-  <w:comment w:id="22" w:author="Nga Nguyen Thanh" w:date="2017-09-11T17:31:00Z" w:initials="NNT">
+  <w:comment w:id="18" w:author="Nga Nguyen Thanh" w:date="2017-09-11T17:31:00Z" w:initials="NNT">
     <w:p>
       <w:pPr>
         <w:pStyle w:val="CommentText"/>
@@ -8529,7 +8830,20 @@
       </w:r>
     </w:p>
   </w:comment>
-  <w:comment w:id="23" w:author="Nga Nguyen Thanh" w:date="2017-09-11T17:31:00Z" w:initials="NNT">
+  <w:comment w:id="19" w:author="Le Pid" w:date="2017-10-07T16:14:00Z" w:initials="WU">
+    <w:p>
+      <w:pPr>
+        <w:pStyle w:val="CommentText"/>
+      </w:pPr>
+      <w:r>
+        <w:rPr>
+          <w:rStyle w:val="CommentReference"/>
+        </w:rPr>
+        <w:annotationRef/>
+      </w:r>
+    </w:p>
+  </w:comment>
+  <w:comment w:id="20" w:author="Nga Nguyen Thanh" w:date="2017-09-11T17:31:00Z" w:initials="NNT">
     <w:p>
       <w:pPr>
         <w:pStyle w:val="CommentText"/>
@@ -8553,17 +8867,14 @@
   <w15:commentEx w15:paraId="4C726ED6" w15:done="0"/>
   <w15:commentEx w15:paraId="56DBB070" w15:paraIdParent="4C726ED6" w15:done="0"/>
   <w15:commentEx w15:paraId="5A670536" w15:paraIdParent="4C726ED6" w15:done="0"/>
-  <w15:commentEx w15:paraId="0DC55D7A" w15:done="1"/>
-  <w15:commentEx w15:paraId="0879EB13" w15:paraIdParent="0DC55D7A" w15:done="1"/>
-  <w15:commentEx w15:paraId="22E8B80A" w15:done="1"/>
+  <w15:commentEx w15:paraId="545FDDE8" w15:done="1"/>
+  <w15:commentEx w15:paraId="6994F09C" w15:done="0"/>
   <w15:commentEx w15:paraId="5B6821FC" w15:done="0"/>
   <w15:commentEx w15:paraId="56211436" w15:paraIdParent="5B6821FC" w15:done="0"/>
   <w15:commentEx w15:paraId="415C9E20" w15:paraIdParent="5B6821FC" w15:done="0"/>
-  <w15:commentEx w15:paraId="6756E4DD" w15:done="1"/>
-  <w15:commentEx w15:paraId="7E22812E" w15:done="1"/>
+  <w15:commentEx w15:paraId="56A59EC9" w15:done="0"/>
+  <w15:commentEx w15:paraId="2970296C" w15:done="0"/>
   <w15:commentEx w15:paraId="19F4E71F" w15:done="1"/>
-  <w15:commentEx w15:paraId="34FD60EF" w15:done="0"/>
-  <w15:commentEx w15:paraId="4B554AA3" w15:paraIdParent="34FD60EF" w15:done="0"/>
   <w15:commentEx w15:paraId="23194D0A" w15:done="0"/>
   <w15:commentEx w15:paraId="22B2CF22" w15:paraIdParent="23194D0A" w15:done="0"/>
   <w15:commentEx w15:paraId="1D2D5BAC" w15:done="0"/>
@@ -8572,6 +8883,7 @@
   <w15:commentEx w15:paraId="285BC2CC" w15:done="0"/>
   <w15:commentEx w15:paraId="79AB86CB" w15:paraIdParent="285BC2CC" w15:done="0"/>
   <w15:commentEx w15:paraId="629D30CE" w15:done="0"/>
+  <w15:commentEx w15:paraId="0F1A56A0" w15:paraIdParent="629D30CE" w15:done="0"/>
   <w15:commentEx w15:paraId="749D3275" w15:done="0"/>
 </w15:commentsEx>
 </file>
@@ -8658,6 +8970,95 @@
 <file path=word/numbering.xml><?xml version="1.0" encoding="utf-8"?>
 <w:numbering xmlns:wpc="http://schemas.microsoft.com/office/word/2010/wordprocessingCanvas" xmlns:cx="http://schemas.microsoft.com/office/drawing/2014/chartex" xmlns:mc="http://schemas.openxmlformats.org/markup-compatibility/2006" xmlns:o="urn:schemas-microsoft-com:office:office" xmlns:r="http://schemas.openxmlformats.org/officeDocument/2006/relationships" xmlns:m="http://schemas.openxmlformats.org/officeDocument/2006/math" xmlns:v="urn:schemas-microsoft-com:vml" xmlns:wp14="http://schemas.microsoft.com/office/word/2010/wordprocessingDrawing" xmlns:wp="http://schemas.openxmlformats.org/drawingml/2006/wordprocessingDrawing" xmlns:w10="urn:schemas-microsoft-com:office:word" xmlns:w="http://schemas.openxmlformats.org/wordprocessingml/2006/main" xmlns:w14="http://schemas.microsoft.com/office/word/2010/wordml" xmlns:w15="http://schemas.microsoft.com/office/word/2012/wordml" xmlns:w16se="http://schemas.microsoft.com/office/word/2015/wordml/symex" xmlns:wpg="http://schemas.microsoft.com/office/word/2010/wordprocessingGroup" xmlns:wpi="http://schemas.microsoft.com/office/word/2010/wordprocessingInk" xmlns:wne="http://schemas.microsoft.com/office/word/2006/wordml" xmlns:wps="http://schemas.microsoft.com/office/word/2010/wordprocessingShape" mc:Ignorable="w14 w15 w16se wp14">
   <w:abstractNum w:abstractNumId="0" w15:restartNumberingAfterBreak="0">
+    <w:nsid w:val="3EFD4400"/>
+    <w:multiLevelType w:val="hybridMultilevel"/>
+    <w:tmpl w:val="60D06B48"/>
+    <w:lvl w:ilvl="0" w:tplc="0409000F">
+      <w:start w:val="1"/>
+      <w:numFmt w:val="decimal"/>
+      <w:lvlText w:val="%1."/>
+      <w:lvlJc w:val="left"/>
+      <w:pPr>
+        <w:ind w:left="720" w:hanging="360"/>
+      </w:pPr>
+      <w:rPr>
+        <w:rFonts w:hint="default"/>
+      </w:rPr>
+    </w:lvl>
+    <w:lvl w:ilvl="1" w:tplc="04090019" w:tentative="1">
+      <w:start w:val="1"/>
+      <w:numFmt w:val="lowerLetter"/>
+      <w:lvlText w:val="%2."/>
+      <w:lvlJc w:val="left"/>
+      <w:pPr>
+        <w:ind w:left="1440" w:hanging="360"/>
+      </w:pPr>
+    </w:lvl>
+    <w:lvl w:ilvl="2" w:tplc="0409001B" w:tentative="1">
+      <w:start w:val="1"/>
+      <w:numFmt w:val="lowerRoman"/>
+      <w:lvlText w:val="%3."/>
+      <w:lvlJc w:val="right"/>
+      <w:pPr>
+        <w:ind w:left="2160" w:hanging="180"/>
+      </w:pPr>
+    </w:lvl>
+    <w:lvl w:ilvl="3" w:tplc="0409000F" w:tentative="1">
+      <w:start w:val="1"/>
+      <w:numFmt w:val="decimal"/>
+      <w:lvlText w:val="%4."/>
+      <w:lvlJc w:val="left"/>
+      <w:pPr>
+        <w:ind w:left="2880" w:hanging="360"/>
+      </w:pPr>
+    </w:lvl>
+    <w:lvl w:ilvl="4" w:tplc="04090019" w:tentative="1">
+      <w:start w:val="1"/>
+      <w:numFmt w:val="lowerLetter"/>
+      <w:lvlText w:val="%5."/>
+      <w:lvlJc w:val="left"/>
+      <w:pPr>
+        <w:ind w:left="3600" w:hanging="360"/>
+      </w:pPr>
+    </w:lvl>
+    <w:lvl w:ilvl="5" w:tplc="0409001B" w:tentative="1">
+      <w:start w:val="1"/>
+      <w:numFmt w:val="lowerRoman"/>
+      <w:lvlText w:val="%6."/>
+      <w:lvlJc w:val="right"/>
+      <w:pPr>
+        <w:ind w:left="4320" w:hanging="180"/>
+      </w:pPr>
+    </w:lvl>
+    <w:lvl w:ilvl="6" w:tplc="0409000F" w:tentative="1">
+      <w:start w:val="1"/>
+      <w:numFmt w:val="decimal"/>
+      <w:lvlText w:val="%7."/>
+      <w:lvlJc w:val="left"/>
+      <w:pPr>
+        <w:ind w:left="5040" w:hanging="360"/>
+      </w:pPr>
+    </w:lvl>
+    <w:lvl w:ilvl="7" w:tplc="04090019" w:tentative="1">
+      <w:start w:val="1"/>
+      <w:numFmt w:val="lowerLetter"/>
+      <w:lvlText w:val="%8."/>
+      <w:lvlJc w:val="left"/>
+      <w:pPr>
+        <w:ind w:left="5760" w:hanging="360"/>
+      </w:pPr>
+    </w:lvl>
+    <w:lvl w:ilvl="8" w:tplc="0409001B" w:tentative="1">
+      <w:start w:val="1"/>
+      <w:numFmt w:val="lowerRoman"/>
+      <w:lvlText w:val="%9."/>
+      <w:lvlJc w:val="right"/>
+      <w:pPr>
+        <w:ind w:left="6480" w:hanging="180"/>
+      </w:pPr>
+    </w:lvl>
+  </w:abstractNum>
+  <w:abstractNum w:abstractNumId="1" w15:restartNumberingAfterBreak="0">
     <w:nsid w:val="48FE7FC2"/>
     <w:multiLevelType w:val="hybridMultilevel"/>
     <w:tmpl w:val="BCC6AFA0"/>
@@ -8747,7 +9148,102 @@
       </w:pPr>
     </w:lvl>
   </w:abstractNum>
+  <w:abstractNum w:abstractNumId="2" w15:restartNumberingAfterBreak="0">
+    <w:nsid w:val="610960C4"/>
+    <w:multiLevelType w:val="hybridMultilevel"/>
+    <w:tmpl w:val="ED706578"/>
+    <w:lvl w:ilvl="0" w:tplc="0409000F">
+      <w:start w:val="1"/>
+      <w:numFmt w:val="decimal"/>
+      <w:lvlText w:val="%1."/>
+      <w:lvlJc w:val="left"/>
+      <w:pPr>
+        <w:ind w:left="720" w:hanging="360"/>
+      </w:pPr>
+      <w:rPr>
+        <w:rFonts w:hint="default"/>
+      </w:rPr>
+    </w:lvl>
+    <w:lvl w:ilvl="1" w:tplc="04090019" w:tentative="1">
+      <w:start w:val="1"/>
+      <w:numFmt w:val="lowerLetter"/>
+      <w:lvlText w:val="%2."/>
+      <w:lvlJc w:val="left"/>
+      <w:pPr>
+        <w:ind w:left="1440" w:hanging="360"/>
+      </w:pPr>
+    </w:lvl>
+    <w:lvl w:ilvl="2" w:tplc="0409001B" w:tentative="1">
+      <w:start w:val="1"/>
+      <w:numFmt w:val="lowerRoman"/>
+      <w:lvlText w:val="%3."/>
+      <w:lvlJc w:val="right"/>
+      <w:pPr>
+        <w:ind w:left="2160" w:hanging="180"/>
+      </w:pPr>
+    </w:lvl>
+    <w:lvl w:ilvl="3" w:tplc="0409000F" w:tentative="1">
+      <w:start w:val="1"/>
+      <w:numFmt w:val="decimal"/>
+      <w:lvlText w:val="%4."/>
+      <w:lvlJc w:val="left"/>
+      <w:pPr>
+        <w:ind w:left="2880" w:hanging="360"/>
+      </w:pPr>
+    </w:lvl>
+    <w:lvl w:ilvl="4" w:tplc="04090019" w:tentative="1">
+      <w:start w:val="1"/>
+      <w:numFmt w:val="lowerLetter"/>
+      <w:lvlText w:val="%5."/>
+      <w:lvlJc w:val="left"/>
+      <w:pPr>
+        <w:ind w:left="3600" w:hanging="360"/>
+      </w:pPr>
+    </w:lvl>
+    <w:lvl w:ilvl="5" w:tplc="0409001B" w:tentative="1">
+      <w:start w:val="1"/>
+      <w:numFmt w:val="lowerRoman"/>
+      <w:lvlText w:val="%6."/>
+      <w:lvlJc w:val="right"/>
+      <w:pPr>
+        <w:ind w:left="4320" w:hanging="180"/>
+      </w:pPr>
+    </w:lvl>
+    <w:lvl w:ilvl="6" w:tplc="0409000F" w:tentative="1">
+      <w:start w:val="1"/>
+      <w:numFmt w:val="decimal"/>
+      <w:lvlText w:val="%7."/>
+      <w:lvlJc w:val="left"/>
+      <w:pPr>
+        <w:ind w:left="5040" w:hanging="360"/>
+      </w:pPr>
+    </w:lvl>
+    <w:lvl w:ilvl="7" w:tplc="04090019" w:tentative="1">
+      <w:start w:val="1"/>
+      <w:numFmt w:val="lowerLetter"/>
+      <w:lvlText w:val="%8."/>
+      <w:lvlJc w:val="left"/>
+      <w:pPr>
+        <w:ind w:left="5760" w:hanging="360"/>
+      </w:pPr>
+    </w:lvl>
+    <w:lvl w:ilvl="8" w:tplc="0409001B" w:tentative="1">
+      <w:start w:val="1"/>
+      <w:numFmt w:val="lowerRoman"/>
+      <w:lvlText w:val="%9."/>
+      <w:lvlJc w:val="right"/>
+      <w:pPr>
+        <w:ind w:left="6480" w:hanging="180"/>
+      </w:pPr>
+    </w:lvl>
+  </w:abstractNum>
   <w:num w:numId="1">
+    <w:abstractNumId w:val="1"/>
+  </w:num>
+  <w:num w:numId="2">
+    <w:abstractNumId w:val="2"/>
+  </w:num>
+  <w:num w:numId="3">
     <w:abstractNumId w:val="0"/>
   </w:num>
 </w:numbering>
@@ -8760,6 +9256,12 @@
   </w15:person>
   <w15:person w15:author="lldtien">
     <w15:presenceInfo w15:providerId="None" w15:userId="lldtien"/>
+  </w15:person>
+  <w15:person w15:author="Windows User">
+    <w15:presenceInfo w15:providerId="None" w15:userId="Windows User"/>
+  </w15:person>
+  <w15:person w15:author="Le Pid">
+    <w15:presenceInfo w15:providerId="Windows Live" w15:userId="5f7220a45319b8c5"/>
   </w15:person>
 </w15:people>
 </file>

</xml_diff>